<commit_message>
6: add global requirements
</commit_message>
<xml_diff>
--- a/project/doc/01-Análisis de Requisitos.docx
+++ b/project/doc/01-Análisis de Requisitos.docx
@@ -65,12 +65,6 @@
         <w:gridCol w:w="1980"/>
       </w:tblGrid>
       <w:tr>
-        <w:tblPrEx>
-          <w:tblCellMar>
-            <w:top w:w="0" w:type="dxa"/>
-            <w:bottom w:w="0" w:type="dxa"/>
-          </w:tblCellMar>
-        </w:tblPrEx>
         <w:trPr>
           <w:trHeight w:val="372"/>
         </w:trPr>
@@ -202,12 +196,6 @@
         </w:tc>
       </w:tr>
       <w:tr>
-        <w:tblPrEx>
-          <w:tblCellMar>
-            <w:top w:w="0" w:type="dxa"/>
-            <w:bottom w:w="0" w:type="dxa"/>
-          </w:tblCellMar>
-        </w:tblPrEx>
         <w:tc>
           <w:tcPr>
             <w:tcW w:w="991" w:type="dxa"/>
@@ -804,7 +792,7 @@
             <w:noProof/>
             <w:webHidden/>
           </w:rPr>
-          <w:t>3</w:t>
+          <w:t>4</w:t>
         </w:r>
         <w:r>
           <w:rPr>
@@ -1282,10 +1270,7 @@
         <w:pStyle w:val="Ttulo2"/>
       </w:pPr>
       <w:r>
-        <w:t xml:space="preserve">Requerimientos </w:t>
-      </w:r>
-      <w:r>
-        <w:t>Globales</w:t>
+        <w:t>Requerimientos Globales</w:t>
       </w:r>
     </w:p>
     <w:p>
@@ -1306,7 +1291,7 @@
         <w:rPr>
           <w:lang w:val="es-MX"/>
         </w:rPr>
-        <w:t>Administrar Financiaciones</w:t>
+        <w:t>Gestionar financiaciones</w:t>
       </w:r>
     </w:p>
     <w:p>
@@ -1320,13 +1305,13 @@
         <w:rPr>
           <w:lang w:val="es-MX"/>
         </w:rPr>
-        <w:t>Gestión</w:t>
-      </w:r>
-      <w:r>
-        <w:rPr>
-          <w:lang w:val="es-MX"/>
-        </w:rPr>
-        <w:t xml:space="preserve"> de comunicaciones</w:t>
+        <w:t>Gestionar</w:t>
+      </w:r>
+      <w:r>
+        <w:rPr>
+          <w:lang w:val="es-MX"/>
+        </w:rPr>
+        <w:t xml:space="preserve"> sorteos mensuales</w:t>
       </w:r>
     </w:p>
     <w:p>
@@ -1340,7 +1325,13 @@
         <w:rPr>
           <w:lang w:val="es-MX"/>
         </w:rPr>
-        <w:t>Administrar concesionarias</w:t>
+        <w:t>Administrar concesi</w:t>
+      </w:r>
+      <w:r>
+        <w:rPr>
+          <w:lang w:val="es-MX"/>
+        </w:rPr>
+        <w:t>onarias</w:t>
       </w:r>
     </w:p>
     <w:p>
@@ -1354,95 +1345,59 @@
         <w:rPr>
           <w:lang w:val="es-MX"/>
         </w:rPr>
-        <w:t xml:space="preserve">Administrar </w:t>
-      </w:r>
-      <w:r>
-        <w:rPr>
-          <w:lang w:val="es-MX"/>
-        </w:rPr>
-        <w:t>configuraciones tecnológicas</w:t>
+        <w:t>Gestión del proceso de actualización de estados de cuenta</w:t>
       </w:r>
     </w:p>
     <w:p>
       <w:pPr>
         <w:ind w:left="708"/>
         <w:rPr>
-          <w:u w:val="single"/>
-          <w:lang w:val="es-MX"/>
-        </w:rPr>
-      </w:pPr>
-      <w:r>
-        <w:rPr>
-          <w:lang w:val="es-MX"/>
-        </w:rPr>
-        <w:t>Gestión</w:t>
-      </w:r>
-      <w:r>
-        <w:rPr>
-          <w:lang w:val="es-MX"/>
-        </w:rPr>
-        <w:t xml:space="preserve"> de sorteos</w:t>
+          <w:lang w:val="es-MX"/>
+        </w:rPr>
+      </w:pPr>
+      <w:r>
+        <w:rPr>
+          <w:lang w:val="es-MX"/>
+        </w:rPr>
+        <w:t>Autogestión</w:t>
+      </w:r>
+      <w:r>
+        <w:rPr>
+          <w:lang w:val="es-MX"/>
+        </w:rPr>
+        <w:t xml:space="preserve"> c</w:t>
+      </w:r>
+      <w:r>
+        <w:rPr>
+          <w:lang w:val="es-MX"/>
+        </w:rPr>
+        <w:t>liente</w:t>
+      </w:r>
+    </w:p>
+    <w:p>
+      <w:pPr>
+        <w:ind w:firstLine="708"/>
+        <w:rPr>
+          <w:lang w:val="es-MX"/>
+        </w:rPr>
+      </w:pPr>
+      <w:r>
+        <w:rPr>
+          <w:lang w:val="es-MX"/>
+        </w:rPr>
+        <w:t>Gestión de u</w:t>
+      </w:r>
+      <w:r>
+        <w:rPr>
+          <w:lang w:val="es-MX"/>
+        </w:rPr>
+        <w:t>suarios</w:t>
       </w:r>
     </w:p>
     <w:p>
       <w:pPr>
         <w:ind w:left="708"/>
         <w:rPr>
-          <w:u w:val="single"/>
-          <w:lang w:val="es-MX"/>
-        </w:rPr>
-      </w:pPr>
-      <w:r>
-        <w:rPr>
-          <w:lang w:val="es-MX"/>
-        </w:rPr>
-        <w:t xml:space="preserve">Administrar </w:t>
-      </w:r>
-      <w:r>
-        <w:rPr>
-          <w:lang w:val="es-MX"/>
-        </w:rPr>
-        <w:t>sorteo</w:t>
-      </w:r>
-    </w:p>
-    <w:p>
-      <w:pPr>
-        <w:ind w:firstLine="708"/>
-        <w:rPr>
-          <w:lang w:val="es-MX"/>
-        </w:rPr>
-      </w:pPr>
-      <w:r>
-        <w:rPr>
-          <w:lang w:val="es-MX"/>
-        </w:rPr>
-        <w:t>Relevar los estados de cuentas quincenales</w:t>
-      </w:r>
-    </w:p>
-    <w:p>
-      <w:pPr>
-        <w:ind w:left="708"/>
-        <w:rPr>
-          <w:lang w:val="es-MX"/>
-        </w:rPr>
-      </w:pPr>
-      <w:r>
-        <w:rPr>
-          <w:lang w:val="es-MX"/>
-        </w:rPr>
-        <w:t xml:space="preserve">Administrar </w:t>
-      </w:r>
-      <w:r>
-        <w:rPr>
-          <w:lang w:val="es-MX"/>
-        </w:rPr>
-        <w:t>Vehículos</w:t>
-      </w:r>
-    </w:p>
-    <w:p>
-      <w:pPr>
-        <w:ind w:left="708"/>
-        <w:rPr>
           <w:lang w:val="es-MX"/>
         </w:rPr>
       </w:pPr>
@@ -1456,74 +1411,81 @@
         <w:rPr>
           <w:lang w:val="es-MX"/>
         </w:rPr>
-        <w:t xml:space="preserve"> Cliente</w:t>
-      </w:r>
-    </w:p>
-    <w:p>
-      <w:pPr>
-        <w:ind w:left="708"/>
-        <w:rPr>
-          <w:lang w:val="es-MX"/>
-        </w:rPr>
-      </w:pPr>
-      <w:r>
-        <w:rPr>
-          <w:lang w:val="es-MX"/>
-        </w:rPr>
-        <w:t>Autogestión</w:t>
-      </w:r>
-      <w:r>
-        <w:rPr>
-          <w:lang w:val="es-MX"/>
-        </w:rPr>
-        <w:t xml:space="preserve"> Gobierno</w:t>
-      </w:r>
-    </w:p>
-    <w:p>
-      <w:pPr>
-        <w:ind w:firstLine="708"/>
-        <w:rPr>
-          <w:lang w:val="es-MX"/>
-        </w:rPr>
-      </w:pPr>
-      <w:r>
-        <w:rPr>
-          <w:lang w:val="es-MX"/>
-        </w:rPr>
-        <w:t>Gestión de Usuarios</w:t>
-      </w:r>
-    </w:p>
-    <w:p>
-      <w:pPr>
+        <w:t xml:space="preserve"> g</w:t>
+      </w:r>
+      <w:r>
+        <w:rPr>
+          <w:lang w:val="es-MX"/>
+        </w:rPr>
+        <w:t>obierno</w:t>
+      </w:r>
+    </w:p>
+    <w:p>
+      <w:pPr>
+        <w:pStyle w:val="Ttulo2"/>
+      </w:pPr>
+      <w:bookmarkStart w:id="8" w:name="_Toc402815617"/>
+      <w:bookmarkStart w:id="9" w:name="_GoBack"/>
+      <w:bookmarkEnd w:id="9"/>
+    </w:p>
+    <w:p>
+      <w:pPr>
+        <w:pStyle w:val="Ttulo2"/>
+      </w:pPr>
+    </w:p>
+    <w:p>
+      <w:pPr>
+        <w:pStyle w:val="Ttulo2"/>
+      </w:pPr>
+      <w:r>
+        <w:t>Requerimientos Funcionales</w:t>
+      </w:r>
+      <w:bookmarkEnd w:id="8"/>
+    </w:p>
+    <w:p>
+      <w:pPr>
+        <w:pStyle w:val="Prrafodelista"/>
+        <w:numPr>
+          <w:ilvl w:val="2"/>
+          <w:numId w:val="9"/>
+        </w:numPr>
         <w:autoSpaceDE w:val="0"/>
         <w:autoSpaceDN w:val="0"/>
         <w:adjustRightInd w:val="0"/>
         <w:rPr>
           <w:rFonts w:cs="Times New Roman"/>
+          <w:color w:val="70AD47" w:themeColor="accent6"/>
           <w:szCs w:val="20"/>
         </w:rPr>
       </w:pPr>
-    </w:p>
-    <w:p>
-      <w:pPr>
-        <w:autoSpaceDE w:val="0"/>
-        <w:autoSpaceDN w:val="0"/>
-        <w:adjustRightInd w:val="0"/>
-        <w:rPr>
-          <w:rFonts w:cs="Times New Roman"/>
-          <w:szCs w:val="20"/>
-        </w:rPr>
-      </w:pPr>
-    </w:p>
-    <w:p>
-      <w:pPr>
-        <w:pStyle w:val="Ttulo2"/>
-      </w:pPr>
-      <w:bookmarkStart w:id="8" w:name="_Toc402815617"/>
-      <w:r>
-        <w:t>Requerimientos Funcionales</w:t>
-      </w:r>
-      <w:bookmarkEnd w:id="8"/>
+      <w:r>
+        <w:rPr>
+          <w:rFonts w:cs="Times New Roman"/>
+          <w:color w:val="70AD47" w:themeColor="accent6"/>
+          <w:sz w:val="14"/>
+          <w:szCs w:val="14"/>
+        </w:rPr>
+        <w:t xml:space="preserve">Consultar </w:t>
+      </w:r>
+      <w:r>
+        <w:rPr>
+          <w:rFonts w:cs="Times New Roman"/>
+          <w:color w:val="70AD47" w:themeColor="accent6"/>
+          <w:sz w:val="14"/>
+          <w:szCs w:val="14"/>
+          <w:u w:val="single"/>
+        </w:rPr>
+        <w:t>concesionarias</w:t>
+      </w:r>
+      <w:r>
+        <w:rPr>
+          <w:rFonts w:cs="Times New Roman"/>
+          <w:color w:val="70AD47" w:themeColor="accent6"/>
+          <w:sz w:val="14"/>
+          <w:szCs w:val="14"/>
+        </w:rPr>
+        <w:t xml:space="preserve"> adheridas</w:t>
+      </w:r>
     </w:p>
     <w:p>
       <w:pPr>
@@ -1548,29 +1510,28 @@
         <w:adjustRightInd w:val="0"/>
         <w:rPr>
           <w:rFonts w:cs="Times New Roman"/>
-          <w:szCs w:val="20"/>
-        </w:rPr>
-      </w:pPr>
-      <w:r>
-        <w:rPr>
-          <w:rFonts w:cs="Times New Roman"/>
-          <w:szCs w:val="20"/>
+          <w:color w:val="70AD47" w:themeColor="accent6"/>
+          <w:sz w:val="14"/>
+          <w:szCs w:val="14"/>
+        </w:rPr>
+      </w:pPr>
+      <w:r>
+        <w:rPr>
+          <w:rFonts w:cs="Times New Roman"/>
+          <w:color w:val="70AD47" w:themeColor="accent6"/>
+          <w:sz w:val="14"/>
+          <w:szCs w:val="14"/>
         </w:rPr>
         <w:t>Administrar f</w:t>
       </w:r>
       <w:r>
         <w:rPr>
           <w:rFonts w:cs="Times New Roman"/>
-          <w:szCs w:val="20"/>
+          <w:color w:val="70AD47" w:themeColor="accent6"/>
+          <w:sz w:val="14"/>
+          <w:szCs w:val="14"/>
         </w:rPr>
         <w:t>inanciaciones</w:t>
-      </w:r>
-      <w:r>
-        <w:rPr>
-          <w:rFonts w:cs="Times New Roman"/>
-          <w:szCs w:val="20"/>
-        </w:rPr>
-        <w:tab/>
       </w:r>
     </w:p>
     <w:p>
@@ -1585,15 +1546,28 @@
         <w:adjustRightInd w:val="0"/>
         <w:rPr>
           <w:rFonts w:cs="Times New Roman"/>
-          <w:szCs w:val="20"/>
-        </w:rPr>
-      </w:pPr>
-      <w:r>
-        <w:rPr>
-          <w:rFonts w:cs="Times New Roman"/>
-          <w:szCs w:val="20"/>
-        </w:rPr>
-        <w:t>Consultar bases y condiciones</w:t>
+          <w:color w:val="70AD47" w:themeColor="accent6"/>
+          <w:sz w:val="14"/>
+          <w:szCs w:val="14"/>
+        </w:rPr>
+      </w:pPr>
+      <w:r>
+        <w:rPr>
+          <w:rFonts w:cs="Times New Roman"/>
+          <w:color w:val="70AD47" w:themeColor="accent6"/>
+          <w:sz w:val="14"/>
+          <w:szCs w:val="14"/>
+        </w:rPr>
+        <w:t>Registrar p</w:t>
+      </w:r>
+      <w:r>
+        <w:rPr>
+          <w:rFonts w:cs="Times New Roman"/>
+          <w:color w:val="70AD47" w:themeColor="accent6"/>
+          <w:sz w:val="14"/>
+          <w:szCs w:val="14"/>
+        </w:rPr>
+        <w:t>lan</w:t>
       </w:r>
     </w:p>
     <w:p>
@@ -1608,20 +1582,62 @@
         <w:adjustRightInd w:val="0"/>
         <w:rPr>
           <w:rFonts w:cs="Times New Roman"/>
-          <w:szCs w:val="20"/>
-        </w:rPr>
-      </w:pPr>
-      <w:r>
-        <w:rPr>
-          <w:rFonts w:cs="Times New Roman"/>
-          <w:szCs w:val="20"/>
-        </w:rPr>
-        <w:t>Registrar p</w:t>
-      </w:r>
-      <w:r>
-        <w:rPr>
-          <w:rFonts w:cs="Times New Roman"/>
-          <w:szCs w:val="20"/>
+          <w:color w:val="70AD47" w:themeColor="accent6"/>
+          <w:sz w:val="14"/>
+          <w:szCs w:val="14"/>
+        </w:rPr>
+      </w:pPr>
+      <w:r>
+        <w:rPr>
+          <w:rFonts w:cs="Times New Roman"/>
+          <w:color w:val="70AD47" w:themeColor="accent6"/>
+          <w:sz w:val="14"/>
+          <w:szCs w:val="14"/>
+        </w:rPr>
+        <w:t>Consultar e</w:t>
+      </w:r>
+      <w:r>
+        <w:rPr>
+          <w:rFonts w:cs="Times New Roman"/>
+          <w:color w:val="70AD47" w:themeColor="accent6"/>
+          <w:sz w:val="14"/>
+          <w:szCs w:val="14"/>
+        </w:rPr>
+        <w:t>stado</w:t>
+      </w:r>
+    </w:p>
+    <w:p>
+      <w:pPr>
+        <w:pStyle w:val="Prrafodelista"/>
+        <w:numPr>
+          <w:ilvl w:val="2"/>
+          <w:numId w:val="9"/>
+        </w:numPr>
+        <w:autoSpaceDE w:val="0"/>
+        <w:autoSpaceDN w:val="0"/>
+        <w:adjustRightInd w:val="0"/>
+        <w:rPr>
+          <w:rFonts w:cs="Times New Roman"/>
+          <w:color w:val="70AD47" w:themeColor="accent6"/>
+          <w:sz w:val="14"/>
+          <w:szCs w:val="14"/>
+        </w:rPr>
+      </w:pPr>
+      <w:r>
+        <w:rPr>
+          <w:rFonts w:cs="Times New Roman"/>
+          <w:color w:val="70AD47" w:themeColor="accent6"/>
+          <w:sz w:val="14"/>
+          <w:szCs w:val="14"/>
+        </w:rPr>
+        <w:t>Actualizar estado p</w:t>
+      </w:r>
+      <w:r>
+        <w:rPr>
+          <w:rFonts w:cs="Times New Roman"/>
+          <w:color w:val="70AD47" w:themeColor="accent6"/>
+          <w:sz w:val="14"/>
+          <w:szCs w:val="14"/>
         </w:rPr>
         <w:t>lan</w:t>
       </w:r>
@@ -1638,73 +1654,35 @@
         <w:adjustRightInd w:val="0"/>
         <w:rPr>
           <w:rFonts w:cs="Times New Roman"/>
-          <w:szCs w:val="20"/>
-        </w:rPr>
-      </w:pPr>
-      <w:r>
-        <w:rPr>
-          <w:rFonts w:cs="Times New Roman"/>
-          <w:szCs w:val="20"/>
-        </w:rPr>
-        <w:t>Definir fecha fin</w:t>
-      </w:r>
-    </w:p>
-    <w:p>
-      <w:pPr>
-        <w:pStyle w:val="Prrafodelista"/>
-        <w:numPr>
-          <w:ilvl w:val="2"/>
-          <w:numId w:val="9"/>
-        </w:numPr>
-        <w:autoSpaceDE w:val="0"/>
-        <w:autoSpaceDN w:val="0"/>
-        <w:adjustRightInd w:val="0"/>
-        <w:rPr>
-          <w:rFonts w:cs="Times New Roman"/>
-          <w:szCs w:val="20"/>
-        </w:rPr>
-      </w:pPr>
-      <w:r>
-        <w:rPr>
-          <w:rFonts w:cs="Times New Roman"/>
-          <w:szCs w:val="20"/>
-        </w:rPr>
-        <w:t>Consultar e</w:t>
-      </w:r>
-      <w:r>
-        <w:rPr>
-          <w:rFonts w:cs="Times New Roman"/>
-          <w:szCs w:val="20"/>
-        </w:rPr>
-        <w:t>stado</w:t>
-      </w:r>
-    </w:p>
-    <w:p>
-      <w:pPr>
-        <w:pStyle w:val="Prrafodelista"/>
-        <w:numPr>
-          <w:ilvl w:val="2"/>
-          <w:numId w:val="9"/>
-        </w:numPr>
-        <w:autoSpaceDE w:val="0"/>
-        <w:autoSpaceDN w:val="0"/>
-        <w:adjustRightInd w:val="0"/>
-        <w:rPr>
-          <w:rFonts w:cs="Times New Roman"/>
-          <w:szCs w:val="20"/>
-        </w:rPr>
-      </w:pPr>
-      <w:r>
-        <w:rPr>
-          <w:rFonts w:cs="Times New Roman"/>
-          <w:szCs w:val="20"/>
-        </w:rPr>
-        <w:t>Actualizar estado p</w:t>
-      </w:r>
-      <w:r>
-        <w:rPr>
-          <w:rFonts w:cs="Times New Roman"/>
-          <w:szCs w:val="20"/>
+          <w:color w:val="70AD47" w:themeColor="accent6"/>
+          <w:sz w:val="14"/>
+          <w:szCs w:val="14"/>
+        </w:rPr>
+      </w:pPr>
+      <w:r>
+        <w:rPr>
+          <w:rFonts w:cs="Times New Roman"/>
+          <w:color w:val="70AD47" w:themeColor="accent6"/>
+          <w:sz w:val="14"/>
+          <w:szCs w:val="14"/>
+        </w:rPr>
+        <w:t xml:space="preserve">Cancelar </w:t>
+      </w:r>
+      <w:r>
+        <w:rPr>
+          <w:rFonts w:cs="Times New Roman"/>
+          <w:color w:val="70AD47" w:themeColor="accent6"/>
+          <w:sz w:val="14"/>
+          <w:szCs w:val="14"/>
+        </w:rPr>
+        <w:t>p</w:t>
+      </w:r>
+      <w:r>
+        <w:rPr>
+          <w:rFonts w:cs="Times New Roman"/>
+          <w:color w:val="70AD47" w:themeColor="accent6"/>
+          <w:sz w:val="14"/>
+          <w:szCs w:val="14"/>
         </w:rPr>
         <w:t>lan</w:t>
       </w:r>
@@ -1721,29 +1699,19 @@
         <w:adjustRightInd w:val="0"/>
         <w:rPr>
           <w:rFonts w:cs="Times New Roman"/>
-          <w:szCs w:val="20"/>
-        </w:rPr>
-      </w:pPr>
-      <w:r>
-        <w:rPr>
-          <w:rFonts w:cs="Times New Roman"/>
-          <w:szCs w:val="20"/>
-        </w:rPr>
-        <w:t xml:space="preserve">Cancelar </w:t>
-      </w:r>
-      <w:r>
-        <w:rPr>
-          <w:rFonts w:cs="Times New Roman"/>
-          <w:szCs w:val="20"/>
-        </w:rPr>
-        <w:t>p</w:t>
-      </w:r>
-      <w:r>
-        <w:rPr>
-          <w:rFonts w:cs="Times New Roman"/>
-          <w:szCs w:val="20"/>
-        </w:rPr>
-        <w:t>lan</w:t>
+          <w:color w:val="70AD47" w:themeColor="accent6"/>
+          <w:sz w:val="14"/>
+          <w:szCs w:val="14"/>
+        </w:rPr>
+      </w:pPr>
+      <w:r>
+        <w:rPr>
+          <w:rFonts w:cs="Times New Roman"/>
+          <w:color w:val="70AD47" w:themeColor="accent6"/>
+          <w:sz w:val="14"/>
+          <w:szCs w:val="14"/>
+        </w:rPr>
+        <w:t>Entregar Vehículo</w:t>
       </w:r>
     </w:p>
     <w:p>
@@ -1758,43 +1726,26 @@
         <w:adjustRightInd w:val="0"/>
         <w:rPr>
           <w:rFonts w:cs="Times New Roman"/>
-          <w:szCs w:val="20"/>
-        </w:rPr>
-      </w:pPr>
-      <w:r>
-        <w:rPr>
-          <w:rFonts w:cs="Times New Roman"/>
-          <w:szCs w:val="20"/>
-        </w:rPr>
-        <w:t>Pactar fecha de entrega</w:t>
-      </w:r>
-    </w:p>
-    <w:p>
-      <w:pPr>
-        <w:pStyle w:val="Prrafodelista"/>
-        <w:numPr>
-          <w:ilvl w:val="3"/>
-          <w:numId w:val="9"/>
-        </w:numPr>
-        <w:autoSpaceDE w:val="0"/>
-        <w:autoSpaceDN w:val="0"/>
-        <w:adjustRightInd w:val="0"/>
-        <w:rPr>
-          <w:rFonts w:cs="Times New Roman"/>
-          <w:szCs w:val="20"/>
-        </w:rPr>
-      </w:pPr>
-      <w:r>
-        <w:rPr>
-          <w:rFonts w:cs="Times New Roman"/>
-          <w:szCs w:val="20"/>
+          <w:color w:val="70AD47" w:themeColor="accent6"/>
+          <w:sz w:val="14"/>
+          <w:szCs w:val="14"/>
+        </w:rPr>
+      </w:pPr>
+      <w:r>
+        <w:rPr>
+          <w:rFonts w:cs="Times New Roman"/>
+          <w:color w:val="70AD47" w:themeColor="accent6"/>
+          <w:sz w:val="14"/>
+          <w:szCs w:val="14"/>
         </w:rPr>
         <w:t>Pagar c</w:t>
       </w:r>
       <w:r>
         <w:rPr>
           <w:rFonts w:cs="Times New Roman"/>
-          <w:szCs w:val="20"/>
+          <w:color w:val="70AD47" w:themeColor="accent6"/>
+          <w:sz w:val="14"/>
+          <w:szCs w:val="14"/>
         </w:rPr>
         <w:t>uota</w:t>
       </w:r>
@@ -1811,20 +1762,26 @@
         <w:adjustRightInd w:val="0"/>
         <w:rPr>
           <w:rFonts w:cs="Times New Roman"/>
-          <w:szCs w:val="20"/>
-        </w:rPr>
-      </w:pPr>
-      <w:r>
-        <w:rPr>
-          <w:rFonts w:cs="Times New Roman"/>
-          <w:szCs w:val="20"/>
+          <w:color w:val="70AD47" w:themeColor="accent6"/>
+          <w:sz w:val="14"/>
+          <w:szCs w:val="14"/>
+        </w:rPr>
+      </w:pPr>
+      <w:r>
+        <w:rPr>
+          <w:rFonts w:cs="Times New Roman"/>
+          <w:color w:val="70AD47" w:themeColor="accent6"/>
+          <w:sz w:val="14"/>
+          <w:szCs w:val="14"/>
         </w:rPr>
         <w:t>Calcular</w:t>
       </w:r>
       <w:r>
         <w:rPr>
           <w:rFonts w:cs="Times New Roman"/>
-          <w:szCs w:val="20"/>
+          <w:color w:val="70AD47" w:themeColor="accent6"/>
+          <w:sz w:val="14"/>
+          <w:szCs w:val="14"/>
         </w:rPr>
         <w:t xml:space="preserve"> valor cuota: base + seguro de vida + costo administrativo</w:t>
       </w:r>
@@ -1838,34 +1795,35 @@
         <w:ind w:left="2544"/>
         <w:rPr>
           <w:rFonts w:cs="Times New Roman"/>
-          <w:szCs w:val="20"/>
-        </w:rPr>
-      </w:pPr>
-      <w:r>
-        <w:rPr>
-          <w:rFonts w:cs="Times New Roman"/>
-          <w:szCs w:val="20"/>
+          <w:color w:val="70AD47" w:themeColor="accent6"/>
+          <w:sz w:val="14"/>
+          <w:szCs w:val="14"/>
+        </w:rPr>
+      </w:pPr>
+      <w:r>
+        <w:rPr>
+          <w:rFonts w:cs="Times New Roman"/>
+          <w:color w:val="70AD47" w:themeColor="accent6"/>
+          <w:sz w:val="14"/>
+          <w:szCs w:val="14"/>
         </w:rPr>
         <w:t>B</w:t>
       </w:r>
       <w:r>
         <w:rPr>
           <w:rFonts w:cs="Times New Roman"/>
-          <w:szCs w:val="20"/>
-        </w:rPr>
-        <w:t>ase</w:t>
-      </w:r>
-      <w:r>
-        <w:rPr>
-          <w:rFonts w:cs="Times New Roman"/>
-          <w:szCs w:val="20"/>
-        </w:rPr>
-        <w:t xml:space="preserve">: valor </w:t>
-      </w:r>
-      <w:r>
-        <w:rPr>
-          <w:rFonts w:cs="Times New Roman"/>
-          <w:szCs w:val="20"/>
+          <w:color w:val="70AD47" w:themeColor="accent6"/>
+          <w:sz w:val="14"/>
+          <w:szCs w:val="14"/>
+        </w:rPr>
+        <w:t xml:space="preserve">ase: valor </w:t>
+      </w:r>
+      <w:r>
+        <w:rPr>
+          <w:rFonts w:cs="Times New Roman"/>
+          <w:color w:val="70AD47" w:themeColor="accent6"/>
+          <w:sz w:val="14"/>
+          <w:szCs w:val="14"/>
         </w:rPr>
         <w:t>del automóvil adquirido al momento del cálculo</w:t>
       </w:r>
@@ -1877,7 +1835,8 @@
         <w:adjustRightInd w:val="0"/>
         <w:rPr>
           <w:rFonts w:cs="Times New Roman"/>
-          <w:szCs w:val="20"/>
+          <w:sz w:val="14"/>
+          <w:szCs w:val="14"/>
         </w:rPr>
       </w:pPr>
     </w:p>
@@ -1889,18 +1848,23 @@
           <w:numId w:val="9"/>
         </w:numPr>
         <w:rPr>
-          <w:lang w:val="es-MX"/>
-        </w:rPr>
-      </w:pPr>
-      <w:r>
-        <w:rPr>
-          <w:lang w:val="es-MX"/>
-        </w:rPr>
-        <w:lastRenderedPageBreak/>
+          <w:sz w:val="14"/>
+          <w:szCs w:val="14"/>
+          <w:lang w:val="es-MX"/>
+        </w:rPr>
+      </w:pPr>
+      <w:r>
+        <w:rPr>
+          <w:sz w:val="14"/>
+          <w:szCs w:val="14"/>
+          <w:lang w:val="es-MX"/>
+        </w:rPr>
         <w:t>Gestión</w:t>
       </w:r>
       <w:r>
         <w:rPr>
+          <w:sz w:val="14"/>
+          <w:szCs w:val="14"/>
           <w:lang w:val="es-MX"/>
         </w:rPr>
         <w:t xml:space="preserve"> de comunicaciones</w:t>
@@ -1914,35 +1878,47 @@
           <w:numId w:val="9"/>
         </w:numPr>
         <w:rPr>
-          <w:lang w:val="es-MX"/>
-        </w:rPr>
-      </w:pPr>
-      <w:r>
-        <w:rPr>
+          <w:sz w:val="14"/>
+          <w:szCs w:val="14"/>
+          <w:lang w:val="es-MX"/>
+        </w:rPr>
+      </w:pPr>
+      <w:r>
+        <w:rPr>
+          <w:sz w:val="14"/>
+          <w:szCs w:val="14"/>
           <w:lang w:val="es-MX"/>
         </w:rPr>
         <w:t xml:space="preserve">Informar </w:t>
       </w:r>
       <w:r>
         <w:rPr>
+          <w:sz w:val="14"/>
+          <w:szCs w:val="14"/>
           <w:lang w:val="es-MX"/>
         </w:rPr>
         <w:t>p</w:t>
       </w:r>
       <w:r>
         <w:rPr>
+          <w:sz w:val="14"/>
+          <w:szCs w:val="14"/>
           <w:lang w:val="es-MX"/>
         </w:rPr>
         <w:t xml:space="preserve">lan </w:t>
       </w:r>
       <w:r>
         <w:rPr>
+          <w:sz w:val="14"/>
+          <w:szCs w:val="14"/>
           <w:lang w:val="es-MX"/>
         </w:rPr>
         <w:t>c</w:t>
       </w:r>
       <w:r>
         <w:rPr>
+          <w:sz w:val="14"/>
+          <w:szCs w:val="14"/>
           <w:lang w:val="es-MX"/>
         </w:rPr>
         <w:t>ancelado</w:t>
@@ -1956,35 +1932,47 @@
           <w:numId w:val="9"/>
         </w:numPr>
         <w:rPr>
-          <w:lang w:val="es-MX"/>
-        </w:rPr>
-      </w:pPr>
-      <w:r>
-        <w:rPr>
+          <w:sz w:val="14"/>
+          <w:szCs w:val="14"/>
+          <w:lang w:val="es-MX"/>
+        </w:rPr>
+      </w:pPr>
+      <w:r>
+        <w:rPr>
+          <w:sz w:val="14"/>
+          <w:szCs w:val="14"/>
           <w:lang w:val="es-MX"/>
         </w:rPr>
         <w:t xml:space="preserve">Pedir </w:t>
       </w:r>
       <w:r>
         <w:rPr>
+          <w:sz w:val="14"/>
+          <w:szCs w:val="14"/>
           <w:lang w:val="es-MX"/>
         </w:rPr>
         <w:t>e</w:t>
       </w:r>
       <w:r>
         <w:rPr>
+          <w:sz w:val="14"/>
+          <w:szCs w:val="14"/>
           <w:lang w:val="es-MX"/>
         </w:rPr>
         <w:t xml:space="preserve">stado de </w:t>
       </w:r>
       <w:r>
         <w:rPr>
+          <w:sz w:val="14"/>
+          <w:szCs w:val="14"/>
           <w:lang w:val="es-MX"/>
         </w:rPr>
         <w:t>c</w:t>
       </w:r>
       <w:r>
         <w:rPr>
+          <w:sz w:val="14"/>
+          <w:szCs w:val="14"/>
           <w:lang w:val="es-MX"/>
         </w:rPr>
         <w:t>uentas</w:t>
@@ -1998,11 +1986,17 @@
           <w:numId w:val="9"/>
         </w:numPr>
         <w:rPr>
-          <w:lang w:val="es-MX"/>
-        </w:rPr>
-      </w:pPr>
-      <w:r>
-        <w:rPr>
+          <w:color w:val="70AD47" w:themeColor="accent6"/>
+          <w:sz w:val="14"/>
+          <w:szCs w:val="14"/>
+          <w:lang w:val="es-MX"/>
+        </w:rPr>
+      </w:pPr>
+      <w:r>
+        <w:rPr>
+          <w:color w:val="70AD47" w:themeColor="accent6"/>
+          <w:sz w:val="14"/>
+          <w:szCs w:val="14"/>
           <w:lang w:val="es-MX"/>
         </w:rPr>
         <w:t>Notificar ganador</w:t>
@@ -2016,20 +2010,73 @@
           <w:numId w:val="9"/>
         </w:numPr>
         <w:rPr>
-          <w:lang w:val="es-MX"/>
-        </w:rPr>
-      </w:pPr>
-      <w:r>
-        <w:rPr>
+          <w:color w:val="70AD47" w:themeColor="accent6"/>
+          <w:sz w:val="14"/>
+          <w:szCs w:val="14"/>
+          <w:lang w:val="es-MX"/>
+        </w:rPr>
+      </w:pPr>
+      <w:r>
+        <w:rPr>
+          <w:color w:val="70AD47" w:themeColor="accent6"/>
+          <w:sz w:val="14"/>
+          <w:szCs w:val="14"/>
           <w:lang w:val="es-MX"/>
         </w:rPr>
         <w:t>Enviar mai</w:t>
       </w:r>
       <w:r>
         <w:rPr>
+          <w:color w:val="70AD47" w:themeColor="accent6"/>
+          <w:sz w:val="14"/>
+          <w:szCs w:val="14"/>
           <w:lang w:val="es-MX"/>
         </w:rPr>
         <w:t>l ganador</w:t>
+      </w:r>
+    </w:p>
+    <w:p>
+      <w:pPr>
+        <w:pStyle w:val="Prrafodelista"/>
+        <w:numPr>
+          <w:ilvl w:val="2"/>
+          <w:numId w:val="9"/>
+        </w:numPr>
+        <w:rPr>
+          <w:color w:val="70AD47" w:themeColor="accent6"/>
+          <w:sz w:val="14"/>
+          <w:szCs w:val="14"/>
+          <w:lang w:val="es-MX"/>
+        </w:rPr>
+      </w:pPr>
+      <w:r>
+        <w:rPr>
+          <w:color w:val="70AD47" w:themeColor="accent6"/>
+          <w:sz w:val="14"/>
+          <w:szCs w:val="14"/>
+          <w:lang w:val="es-MX"/>
+        </w:rPr>
+        <w:t xml:space="preserve">Notificar </w:t>
+      </w:r>
+      <w:proofErr w:type="spellStart"/>
+      <w:r>
+        <w:rPr>
+          <w:color w:val="70AD47" w:themeColor="accent6"/>
+          <w:sz w:val="14"/>
+          <w:szCs w:val="14"/>
+          <w:lang w:val="es-MX"/>
+        </w:rPr>
+        <w:t>consecionaria</w:t>
+      </w:r>
+      <w:proofErr w:type="spellEnd"/>
+      <w:r>
+        <w:rPr>
+          <w:color w:val="70AD47" w:themeColor="accent6"/>
+          <w:sz w:val="14"/>
+          <w:szCs w:val="14"/>
+          <w:lang w:val="es-MX"/>
+        </w:rPr>
+        <w:t xml:space="preserve"> aprobada</w:t>
       </w:r>
     </w:p>
     <w:p>
@@ -2037,6 +2084,8 @@
         <w:pStyle w:val="Prrafodelista"/>
         <w:ind w:left="1104"/>
         <w:rPr>
+          <w:sz w:val="14"/>
+          <w:szCs w:val="14"/>
           <w:lang w:val="es-MX"/>
         </w:rPr>
       </w:pPr>
@@ -2049,20 +2098,19 @@
           <w:numId w:val="9"/>
         </w:numPr>
         <w:rPr>
-          <w:lang w:val="es-MX"/>
-        </w:rPr>
-      </w:pPr>
-      <w:r>
-        <w:rPr>
-          <w:lang w:val="es-MX"/>
-        </w:rPr>
-        <w:t>Relevar</w:t>
-      </w:r>
-      <w:r>
-        <w:rPr>
-          <w:lang w:val="es-MX"/>
-        </w:rPr>
-        <w:t xml:space="preserve"> los estados de cuentas quincenales</w:t>
+          <w:sz w:val="14"/>
+          <w:szCs w:val="14"/>
+          <w:lang w:val="es-MX"/>
+        </w:rPr>
+      </w:pPr>
+      <w:r>
+        <w:rPr>
+          <w:sz w:val="14"/>
+          <w:szCs w:val="14"/>
+          <w:lang w:val="es-MX"/>
+        </w:rPr>
+        <w:lastRenderedPageBreak/>
+        <w:t>Relevar estados de cuentas</w:t>
       </w:r>
     </w:p>
     <w:p>
@@ -2073,14 +2121,297 @@
           <w:numId w:val="9"/>
         </w:numPr>
         <w:rPr>
-          <w:lang w:val="es-MX"/>
-        </w:rPr>
-      </w:pPr>
-      <w:r>
-        <w:rPr>
-          <w:lang w:val="es-MX"/>
-        </w:rPr>
-        <w:t>Recibir información de clientes y del estado de sus cuentas quincenalmente</w:t>
+          <w:sz w:val="14"/>
+          <w:szCs w:val="14"/>
+          <w:lang w:val="es-MX"/>
+        </w:rPr>
+      </w:pPr>
+      <w:r>
+        <w:rPr>
+          <w:color w:val="70AD47" w:themeColor="accent6"/>
+          <w:sz w:val="14"/>
+          <w:szCs w:val="14"/>
+          <w:lang w:val="es-MX"/>
+        </w:rPr>
+        <w:t>Generar reporte de</w:t>
+      </w:r>
+      <w:r>
+        <w:rPr>
+          <w:color w:val="70AD47" w:themeColor="accent6"/>
+          <w:sz w:val="14"/>
+          <w:szCs w:val="14"/>
+          <w:lang w:val="es-MX"/>
+        </w:rPr>
+        <w:t xml:space="preserve"> clientes y del estado de sus cuentas</w:t>
+      </w:r>
+    </w:p>
+    <w:p>
+      <w:pPr>
+        <w:pStyle w:val="Prrafodelista"/>
+        <w:numPr>
+          <w:ilvl w:val="2"/>
+          <w:numId w:val="9"/>
+        </w:numPr>
+        <w:rPr>
+          <w:sz w:val="14"/>
+          <w:szCs w:val="14"/>
+          <w:lang w:val="es-MX"/>
+        </w:rPr>
+      </w:pPr>
+      <w:r>
+        <w:rPr>
+          <w:color w:val="70AD47" w:themeColor="accent6"/>
+          <w:sz w:val="14"/>
+          <w:szCs w:val="14"/>
+          <w:lang w:val="es-MX"/>
+        </w:rPr>
+        <w:t>Enviar reporte</w:t>
+      </w:r>
+    </w:p>
+    <w:p>
+      <w:pPr>
+        <w:pStyle w:val="Prrafodelista"/>
+        <w:numPr>
+          <w:ilvl w:val="2"/>
+          <w:numId w:val="9"/>
+        </w:numPr>
+        <w:rPr>
+          <w:sz w:val="14"/>
+          <w:szCs w:val="14"/>
+          <w:lang w:val="es-MX"/>
+        </w:rPr>
+      </w:pPr>
+      <w:r>
+        <w:rPr>
+          <w:sz w:val="14"/>
+          <w:szCs w:val="14"/>
+          <w:lang w:val="es-MX"/>
+        </w:rPr>
+        <w:t>Consultar última fecha de relevamiento (actualización)</w:t>
+      </w:r>
+    </w:p>
+    <w:p>
+      <w:pPr>
+        <w:pStyle w:val="Prrafodelista"/>
+        <w:ind w:left="1104"/>
+        <w:rPr>
+          <w:sz w:val="14"/>
+          <w:szCs w:val="14"/>
+          <w:lang w:val="es-MX"/>
+        </w:rPr>
+      </w:pPr>
+    </w:p>
+    <w:p>
+      <w:pPr>
+        <w:pStyle w:val="Prrafodelista"/>
+        <w:numPr>
+          <w:ilvl w:val="0"/>
+          <w:numId w:val="9"/>
+        </w:numPr>
+        <w:rPr>
+          <w:color w:val="70AD47" w:themeColor="accent6"/>
+          <w:sz w:val="14"/>
+          <w:szCs w:val="14"/>
+          <w:lang w:val="es-MX"/>
+        </w:rPr>
+      </w:pPr>
+      <w:r>
+        <w:rPr>
+          <w:color w:val="70AD47" w:themeColor="accent6"/>
+          <w:sz w:val="14"/>
+          <w:szCs w:val="14"/>
+          <w:lang w:val="es-MX"/>
+        </w:rPr>
+        <w:t>Administrar concesionarias</w:t>
+      </w:r>
+    </w:p>
+    <w:p>
+      <w:pPr>
+        <w:pStyle w:val="Prrafodelista"/>
+        <w:numPr>
+          <w:ilvl w:val="2"/>
+          <w:numId w:val="9"/>
+        </w:numPr>
+        <w:rPr>
+          <w:color w:val="70AD47" w:themeColor="accent6"/>
+          <w:sz w:val="14"/>
+          <w:szCs w:val="14"/>
+          <w:lang w:val="es-MX"/>
+        </w:rPr>
+      </w:pPr>
+      <w:r>
+        <w:rPr>
+          <w:color w:val="70AD47" w:themeColor="accent6"/>
+          <w:sz w:val="14"/>
+          <w:szCs w:val="14"/>
+          <w:lang w:val="es-MX"/>
+        </w:rPr>
+        <w:t>Subscribir concesionaria participante</w:t>
+      </w:r>
+    </w:p>
+    <w:p>
+      <w:pPr>
+        <w:rPr>
+          <w:sz w:val="14"/>
+          <w:szCs w:val="14"/>
+          <w:lang w:val="es-MX"/>
+        </w:rPr>
+      </w:pPr>
+    </w:p>
+    <w:p>
+      <w:pPr>
+        <w:pStyle w:val="Prrafodelista"/>
+        <w:numPr>
+          <w:ilvl w:val="0"/>
+          <w:numId w:val="9"/>
+        </w:numPr>
+        <w:rPr>
+          <w:sz w:val="14"/>
+          <w:szCs w:val="14"/>
+          <w:lang w:val="es-MX"/>
+        </w:rPr>
+      </w:pPr>
+      <w:r>
+        <w:rPr>
+          <w:sz w:val="14"/>
+          <w:szCs w:val="14"/>
+          <w:lang w:val="es-MX"/>
+        </w:rPr>
+        <w:t>Administrar configuraciones tecnológicas</w:t>
+      </w:r>
+    </w:p>
+    <w:p>
+      <w:pPr>
+        <w:pStyle w:val="Prrafodelista"/>
+        <w:numPr>
+          <w:ilvl w:val="2"/>
+          <w:numId w:val="9"/>
+        </w:numPr>
+        <w:rPr>
+          <w:sz w:val="14"/>
+          <w:szCs w:val="14"/>
+          <w:lang w:val="es-MX"/>
+        </w:rPr>
+      </w:pPr>
+      <w:r>
+        <w:rPr>
+          <w:sz w:val="14"/>
+          <w:szCs w:val="14"/>
+          <w:lang w:val="es-MX"/>
+        </w:rPr>
+        <w:t>Registrar configuración tecnológica</w:t>
+      </w:r>
+    </w:p>
+    <w:p>
+      <w:pPr>
+        <w:pStyle w:val="Prrafodelista"/>
+        <w:numPr>
+          <w:ilvl w:val="2"/>
+          <w:numId w:val="9"/>
+        </w:numPr>
+        <w:rPr>
+          <w:sz w:val="14"/>
+          <w:szCs w:val="14"/>
+          <w:lang w:val="es-MX"/>
+        </w:rPr>
+      </w:pPr>
+      <w:r>
+        <w:rPr>
+          <w:sz w:val="14"/>
+          <w:szCs w:val="14"/>
+          <w:lang w:val="es-MX"/>
+        </w:rPr>
+        <w:t>Configurar la tecnología implementada por la concesionaria</w:t>
+      </w:r>
+    </w:p>
+    <w:p>
+      <w:pPr>
+        <w:pStyle w:val="Prrafodelista"/>
+        <w:numPr>
+          <w:ilvl w:val="2"/>
+          <w:numId w:val="9"/>
+        </w:numPr>
+        <w:rPr>
+          <w:sz w:val="14"/>
+          <w:szCs w:val="14"/>
+          <w:lang w:val="es-MX"/>
+        </w:rPr>
+      </w:pPr>
+      <w:r>
+        <w:rPr>
+          <w:sz w:val="14"/>
+          <w:szCs w:val="14"/>
+          <w:lang w:val="es-MX"/>
+        </w:rPr>
+        <w:t>Consultar configuración tecnológica</w:t>
+      </w:r>
+    </w:p>
+    <w:p>
+      <w:pPr>
+        <w:pStyle w:val="Prrafodelista"/>
+        <w:ind w:left="732"/>
+        <w:rPr>
+          <w:sz w:val="14"/>
+          <w:szCs w:val="14"/>
+          <w:lang w:val="es-MX"/>
+        </w:rPr>
+      </w:pPr>
+    </w:p>
+    <w:p>
+      <w:pPr>
+        <w:pStyle w:val="Prrafodelista"/>
+        <w:numPr>
+          <w:ilvl w:val="0"/>
+          <w:numId w:val="9"/>
+        </w:numPr>
+        <w:rPr>
+          <w:color w:val="70AD47" w:themeColor="accent6"/>
+          <w:sz w:val="14"/>
+          <w:szCs w:val="14"/>
+          <w:lang w:val="es-MX"/>
+        </w:rPr>
+      </w:pPr>
+      <w:r>
+        <w:rPr>
+          <w:color w:val="70AD47" w:themeColor="accent6"/>
+          <w:sz w:val="14"/>
+          <w:szCs w:val="14"/>
+          <w:lang w:val="es-MX"/>
+        </w:rPr>
+        <w:t>Gestión</w:t>
+      </w:r>
+      <w:r>
+        <w:rPr>
+          <w:color w:val="70AD47" w:themeColor="accent6"/>
+          <w:sz w:val="14"/>
+          <w:szCs w:val="14"/>
+          <w:lang w:val="es-MX"/>
+        </w:rPr>
+        <w:t xml:space="preserve"> de sorteos</w:t>
+      </w:r>
+    </w:p>
+    <w:p>
+      <w:pPr>
+        <w:pStyle w:val="Prrafodelista"/>
+        <w:numPr>
+          <w:ilvl w:val="2"/>
+          <w:numId w:val="9"/>
+        </w:numPr>
+        <w:rPr>
+          <w:color w:val="70AD47" w:themeColor="accent6"/>
+          <w:sz w:val="14"/>
+          <w:szCs w:val="14"/>
+          <w:lang w:val="es-MX"/>
+        </w:rPr>
+      </w:pPr>
+      <w:r>
+        <w:rPr>
+          <w:color w:val="70AD47" w:themeColor="accent6"/>
+          <w:sz w:val="14"/>
+          <w:szCs w:val="14"/>
+          <w:lang w:val="es-MX"/>
+        </w:rPr>
+        <w:t>Ejecutar Sorteo</w:t>
       </w:r>
     </w:p>
     <w:p>
@@ -2091,14 +2422,137 @@
           <w:numId w:val="9"/>
         </w:numPr>
         <w:rPr>
-          <w:lang w:val="es-MX"/>
-        </w:rPr>
-      </w:pPr>
-      <w:r>
-        <w:rPr>
-          <w:lang w:val="es-MX"/>
-        </w:rPr>
-        <w:t>Validar recepción</w:t>
+          <w:color w:val="70AD47" w:themeColor="accent6"/>
+          <w:sz w:val="14"/>
+          <w:szCs w:val="14"/>
+          <w:lang w:val="es-MX"/>
+        </w:rPr>
+      </w:pPr>
+      <w:r>
+        <w:rPr>
+          <w:color w:val="70AD47" w:themeColor="accent6"/>
+          <w:sz w:val="14"/>
+          <w:szCs w:val="14"/>
+          <w:lang w:val="es-MX"/>
+        </w:rPr>
+        <w:t>Determinar</w:t>
+      </w:r>
+      <w:r>
+        <w:rPr>
+          <w:color w:val="70AD47" w:themeColor="accent6"/>
+          <w:sz w:val="14"/>
+          <w:szCs w:val="14"/>
+          <w:lang w:val="es-MX"/>
+        </w:rPr>
+        <w:t xml:space="preserve"> planes/</w:t>
+      </w:r>
+      <w:r>
+        <w:rPr>
+          <w:color w:val="70AD47" w:themeColor="accent6"/>
+          <w:sz w:val="14"/>
+          <w:szCs w:val="14"/>
+          <w:lang w:val="es-AR"/>
+        </w:rPr>
+        <w:t>estado de cuentas</w:t>
+      </w:r>
+      <w:r>
+        <w:rPr>
+          <w:color w:val="70AD47" w:themeColor="accent6"/>
+          <w:sz w:val="14"/>
+          <w:szCs w:val="14"/>
+          <w:lang w:val="es-MX"/>
+        </w:rPr>
+        <w:t xml:space="preserve">/clientes </w:t>
+      </w:r>
+      <w:r>
+        <w:rPr>
+          <w:color w:val="70AD47" w:themeColor="accent6"/>
+          <w:sz w:val="14"/>
+          <w:szCs w:val="14"/>
+          <w:lang w:val="es-MX"/>
+        </w:rPr>
+        <w:t>participantes</w:t>
+      </w:r>
+    </w:p>
+    <w:p>
+      <w:pPr>
+        <w:pStyle w:val="Prrafodelista"/>
+        <w:numPr>
+          <w:ilvl w:val="3"/>
+          <w:numId w:val="9"/>
+        </w:numPr>
+        <w:rPr>
+          <w:color w:val="70AD47" w:themeColor="accent6"/>
+          <w:sz w:val="14"/>
+          <w:szCs w:val="14"/>
+          <w:u w:val="single"/>
+          <w:lang w:val="es-MX"/>
+        </w:rPr>
+      </w:pPr>
+      <w:r>
+        <w:rPr>
+          <w:color w:val="70AD47" w:themeColor="accent6"/>
+          <w:sz w:val="14"/>
+          <w:szCs w:val="14"/>
+          <w:lang w:val="es-MX"/>
+        </w:rPr>
+        <w:t>Seleccionar Ganador</w:t>
+      </w:r>
+    </w:p>
+    <w:p>
+      <w:pPr>
+        <w:pStyle w:val="Prrafodelista"/>
+        <w:numPr>
+          <w:ilvl w:val="3"/>
+          <w:numId w:val="9"/>
+        </w:numPr>
+        <w:rPr>
+          <w:sz w:val="14"/>
+          <w:szCs w:val="14"/>
+          <w:u w:val="single"/>
+          <w:lang w:val="es-MX"/>
+        </w:rPr>
+      </w:pPr>
+      <w:r>
+        <w:rPr>
+          <w:sz w:val="14"/>
+          <w:szCs w:val="14"/>
+          <w:lang w:val="es-MX"/>
+        </w:rPr>
+        <w:t>Manejar falla</w:t>
+      </w:r>
+    </w:p>
+    <w:p>
+      <w:pPr>
+        <w:pStyle w:val="Prrafodelista"/>
+        <w:ind w:left="1104"/>
+        <w:rPr>
+          <w:sz w:val="14"/>
+          <w:szCs w:val="14"/>
+          <w:lang w:val="en-US"/>
+        </w:rPr>
+      </w:pPr>
+    </w:p>
+    <w:p>
+      <w:pPr>
+        <w:pStyle w:val="Prrafodelista"/>
+        <w:numPr>
+          <w:ilvl w:val="0"/>
+          <w:numId w:val="9"/>
+        </w:numPr>
+        <w:rPr>
+          <w:sz w:val="14"/>
+          <w:szCs w:val="14"/>
+          <w:lang w:val="es-MX"/>
+        </w:rPr>
+      </w:pPr>
+      <w:r>
+        <w:rPr>
+          <w:sz w:val="14"/>
+          <w:szCs w:val="14"/>
+          <w:lang w:val="es-MX"/>
+        </w:rPr>
+        <w:t>Administrar sorteo</w:t>
       </w:r>
     </w:p>
     <w:p>
@@ -2109,21 +2563,47 @@
           <w:numId w:val="9"/>
         </w:numPr>
         <w:rPr>
-          <w:lang w:val="es-MX"/>
-        </w:rPr>
-      </w:pPr>
-      <w:r>
-        <w:rPr>
-          <w:lang w:val="es-MX"/>
-        </w:rPr>
-        <w:t>Consultar última fecha de relevamiento (actualización)</w:t>
+          <w:sz w:val="14"/>
+          <w:szCs w:val="14"/>
+          <w:lang w:val="es-MX"/>
+        </w:rPr>
+      </w:pPr>
+      <w:r>
+        <w:rPr>
+          <w:sz w:val="14"/>
+          <w:szCs w:val="14"/>
+          <w:lang w:val="es-MX"/>
+        </w:rPr>
+        <w:t>Registrar sorteo</w:t>
       </w:r>
     </w:p>
     <w:p>
       <w:pPr>
         <w:pStyle w:val="Prrafodelista"/>
-        <w:ind w:left="1104"/>
-        <w:rPr>
+        <w:numPr>
+          <w:ilvl w:val="2"/>
+          <w:numId w:val="9"/>
+        </w:numPr>
+        <w:rPr>
+          <w:sz w:val="14"/>
+          <w:szCs w:val="14"/>
+          <w:lang w:val="es-MX"/>
+        </w:rPr>
+      </w:pPr>
+      <w:r>
+        <w:rPr>
+          <w:sz w:val="14"/>
+          <w:szCs w:val="14"/>
+          <w:lang w:val="es-MX"/>
+        </w:rPr>
+        <w:t>Consultar fecha estipulada para el próximo sorteo</w:t>
+      </w:r>
+    </w:p>
+    <w:p>
+      <w:pPr>
+        <w:rPr>
+          <w:sz w:val="14"/>
+          <w:szCs w:val="14"/>
           <w:lang w:val="es-MX"/>
         </w:rPr>
       </w:pPr>
@@ -2136,14 +2616,38 @@
           <w:numId w:val="9"/>
         </w:numPr>
         <w:rPr>
-          <w:lang w:val="es-MX"/>
-        </w:rPr>
-      </w:pPr>
-      <w:r>
-        <w:rPr>
-          <w:lang w:val="es-MX"/>
-        </w:rPr>
-        <w:t>Administrar concesionarias</w:t>
+          <w:color w:val="70AD47" w:themeColor="accent6"/>
+          <w:sz w:val="14"/>
+          <w:szCs w:val="14"/>
+          <w:lang w:val="es-MX"/>
+        </w:rPr>
+      </w:pPr>
+      <w:r>
+        <w:rPr>
+          <w:color w:val="70AD47" w:themeColor="accent6"/>
+          <w:sz w:val="14"/>
+          <w:szCs w:val="14"/>
+          <w:lang w:val="es-MX"/>
+        </w:rPr>
+        <w:t>Administrar Vehículos</w:t>
+      </w:r>
+      <w:r>
+        <w:rPr>
+          <w:color w:val="70AD47" w:themeColor="accent6"/>
+          <w:sz w:val="14"/>
+          <w:szCs w:val="14"/>
+          <w:lang w:val="es-MX"/>
+        </w:rPr>
+        <w:t xml:space="preserve"> y modelos</w:t>
+      </w:r>
+      <w:r>
+        <w:rPr>
+          <w:color w:val="70AD47" w:themeColor="accent6"/>
+          <w:sz w:val="14"/>
+          <w:szCs w:val="14"/>
+          <w:lang w:val="es-MX"/>
+        </w:rPr>
+        <w:t xml:space="preserve"> (Concesionaria y Propio)</w:t>
       </w:r>
     </w:p>
     <w:p>
@@ -2154,14 +2658,20 @@
           <w:numId w:val="9"/>
         </w:numPr>
         <w:rPr>
-          <w:lang w:val="es-MX"/>
-        </w:rPr>
-      </w:pPr>
-      <w:r>
-        <w:rPr>
-          <w:lang w:val="es-MX"/>
-        </w:rPr>
-        <w:t>Subscribir concesionaria participante</w:t>
+          <w:color w:val="70AD47" w:themeColor="accent6"/>
+          <w:sz w:val="14"/>
+          <w:szCs w:val="14"/>
+          <w:lang w:val="es-MX"/>
+        </w:rPr>
+      </w:pPr>
+      <w:r>
+        <w:rPr>
+          <w:color w:val="70AD47" w:themeColor="accent6"/>
+          <w:sz w:val="14"/>
+          <w:szCs w:val="14"/>
+          <w:lang w:val="es-MX"/>
+        </w:rPr>
+        <w:t>Consultar detalles vehículo</w:t>
       </w:r>
     </w:p>
     <w:p>
@@ -2172,11 +2682,372 @@
           <w:numId w:val="9"/>
         </w:numPr>
         <w:rPr>
-          <w:lang w:val="es-MX"/>
-        </w:rPr>
-      </w:pPr>
-      <w:r>
-        <w:rPr>
+          <w:color w:val="70AD47" w:themeColor="accent6"/>
+          <w:sz w:val="14"/>
+          <w:szCs w:val="14"/>
+          <w:lang w:val="es-MX"/>
+        </w:rPr>
+      </w:pPr>
+      <w:r>
+        <w:rPr>
+          <w:color w:val="70AD47" w:themeColor="accent6"/>
+          <w:sz w:val="14"/>
+          <w:szCs w:val="14"/>
+          <w:lang w:val="es-MX"/>
+        </w:rPr>
+        <w:t>Registrar vehículo</w:t>
+      </w:r>
+      <w:r>
+        <w:rPr>
+          <w:color w:val="70AD47" w:themeColor="accent6"/>
+          <w:sz w:val="14"/>
+          <w:szCs w:val="14"/>
+          <w:lang w:val="es-MX"/>
+        </w:rPr>
+        <w:t xml:space="preserve"> y modelo</w:t>
+      </w:r>
+    </w:p>
+    <w:p>
+      <w:pPr>
+        <w:pStyle w:val="Prrafodelista"/>
+        <w:numPr>
+          <w:ilvl w:val="2"/>
+          <w:numId w:val="9"/>
+        </w:numPr>
+        <w:rPr>
+          <w:color w:val="70AD47" w:themeColor="accent6"/>
+          <w:sz w:val="14"/>
+          <w:szCs w:val="14"/>
+          <w:lang w:val="es-MX"/>
+        </w:rPr>
+      </w:pPr>
+      <w:r>
+        <w:rPr>
+          <w:color w:val="70AD47" w:themeColor="accent6"/>
+          <w:sz w:val="14"/>
+          <w:szCs w:val="14"/>
+          <w:lang w:val="es-MX"/>
+        </w:rPr>
+        <w:t>Actualizar precio vehículo</w:t>
+      </w:r>
+    </w:p>
+    <w:p>
+      <w:pPr>
+        <w:pStyle w:val="Prrafodelista"/>
+        <w:ind w:left="732"/>
+        <w:rPr>
+          <w:sz w:val="14"/>
+          <w:szCs w:val="14"/>
+          <w:lang w:val="es-MX"/>
+        </w:rPr>
+      </w:pPr>
+    </w:p>
+    <w:p>
+      <w:pPr>
+        <w:pStyle w:val="Prrafodelista"/>
+        <w:numPr>
+          <w:ilvl w:val="0"/>
+          <w:numId w:val="9"/>
+        </w:numPr>
+        <w:rPr>
+          <w:color w:val="70AD47" w:themeColor="accent6"/>
+          <w:sz w:val="14"/>
+          <w:szCs w:val="14"/>
+          <w:lang w:val="es-MX"/>
+        </w:rPr>
+      </w:pPr>
+      <w:r>
+        <w:rPr>
+          <w:color w:val="70AD47" w:themeColor="accent6"/>
+          <w:sz w:val="14"/>
+          <w:szCs w:val="14"/>
+          <w:lang w:val="es-MX"/>
+        </w:rPr>
+        <w:t>Autogestión Cliente</w:t>
+      </w:r>
+    </w:p>
+    <w:p>
+      <w:pPr>
+        <w:pStyle w:val="Prrafodelista"/>
+        <w:numPr>
+          <w:ilvl w:val="2"/>
+          <w:numId w:val="9"/>
+        </w:numPr>
+        <w:rPr>
+          <w:color w:val="70AD47" w:themeColor="accent6"/>
+          <w:sz w:val="14"/>
+          <w:szCs w:val="14"/>
+          <w:lang w:val="es-MX"/>
+        </w:rPr>
+      </w:pPr>
+      <w:r>
+        <w:rPr>
+          <w:color w:val="70AD47" w:themeColor="accent6"/>
+          <w:sz w:val="14"/>
+          <w:szCs w:val="14"/>
+          <w:lang w:val="es-MX"/>
+        </w:rPr>
+        <w:t>Actualizar</w:t>
+      </w:r>
+      <w:r>
+        <w:rPr>
+          <w:color w:val="70AD47" w:themeColor="accent6"/>
+          <w:sz w:val="14"/>
+          <w:szCs w:val="14"/>
+          <w:lang w:val="es-MX"/>
+        </w:rPr>
+        <w:t xml:space="preserve"> datos personales</w:t>
+      </w:r>
+    </w:p>
+    <w:p>
+      <w:pPr>
+        <w:pStyle w:val="Prrafodelista"/>
+        <w:numPr>
+          <w:ilvl w:val="2"/>
+          <w:numId w:val="9"/>
+        </w:numPr>
+        <w:rPr>
+          <w:color w:val="70AD47" w:themeColor="accent6"/>
+          <w:sz w:val="14"/>
+          <w:szCs w:val="14"/>
+          <w:lang w:val="es-MX"/>
+        </w:rPr>
+      </w:pPr>
+      <w:r>
+        <w:rPr>
+          <w:color w:val="70AD47" w:themeColor="accent6"/>
+          <w:sz w:val="14"/>
+          <w:szCs w:val="14"/>
+          <w:lang w:val="es-MX"/>
+        </w:rPr>
+        <w:t>Consultar estado</w:t>
+      </w:r>
+      <w:r>
+        <w:rPr>
+          <w:color w:val="70AD47" w:themeColor="accent6"/>
+          <w:sz w:val="14"/>
+          <w:szCs w:val="14"/>
+          <w:lang w:val="es-MX"/>
+        </w:rPr>
+        <w:t xml:space="preserve"> de </w:t>
+      </w:r>
+      <w:r>
+        <w:rPr>
+          <w:color w:val="70AD47" w:themeColor="accent6"/>
+          <w:sz w:val="14"/>
+          <w:szCs w:val="14"/>
+          <w:lang w:val="es-MX"/>
+        </w:rPr>
+        <w:t xml:space="preserve">su </w:t>
+      </w:r>
+      <w:r>
+        <w:rPr>
+          <w:color w:val="70AD47" w:themeColor="accent6"/>
+          <w:sz w:val="14"/>
+          <w:szCs w:val="14"/>
+          <w:lang w:val="es-MX"/>
+        </w:rPr>
+        <w:t>cuenta</w:t>
+      </w:r>
+    </w:p>
+    <w:p>
+      <w:pPr>
+        <w:pStyle w:val="Prrafodelista"/>
+        <w:numPr>
+          <w:ilvl w:val="2"/>
+          <w:numId w:val="9"/>
+        </w:numPr>
+        <w:rPr>
+          <w:color w:val="70AD47" w:themeColor="accent6"/>
+          <w:sz w:val="14"/>
+          <w:szCs w:val="14"/>
+          <w:lang w:val="es-MX"/>
+        </w:rPr>
+      </w:pPr>
+      <w:r>
+        <w:rPr>
+          <w:color w:val="70AD47" w:themeColor="accent6"/>
+          <w:sz w:val="14"/>
+          <w:szCs w:val="14"/>
+          <w:lang w:val="es-MX"/>
+        </w:rPr>
+        <w:t>Consultar resultado sorteo mensual</w:t>
+      </w:r>
+    </w:p>
+    <w:p>
+      <w:pPr>
+        <w:pStyle w:val="Prrafodelista"/>
+        <w:numPr>
+          <w:ilvl w:val="2"/>
+          <w:numId w:val="9"/>
+        </w:numPr>
+        <w:rPr>
+          <w:color w:val="70AD47" w:themeColor="accent6"/>
+          <w:sz w:val="14"/>
+          <w:szCs w:val="14"/>
+          <w:lang w:val="es-MX"/>
+        </w:rPr>
+      </w:pPr>
+      <w:r>
+        <w:rPr>
+          <w:color w:val="70AD47" w:themeColor="accent6"/>
+          <w:sz w:val="14"/>
+          <w:szCs w:val="14"/>
+          <w:lang w:val="es-MX"/>
+        </w:rPr>
+        <w:t>Consultar fecha próximo sorteo</w:t>
+      </w:r>
+    </w:p>
+    <w:p>
+      <w:pPr>
+        <w:pStyle w:val="Prrafodelista"/>
+        <w:ind w:left="1104"/>
+        <w:rPr>
+          <w:sz w:val="14"/>
+          <w:szCs w:val="14"/>
+          <w:lang w:val="es-MX"/>
+        </w:rPr>
+      </w:pPr>
+    </w:p>
+    <w:p>
+      <w:pPr>
+        <w:pStyle w:val="Prrafodelista"/>
+        <w:numPr>
+          <w:ilvl w:val="0"/>
+          <w:numId w:val="9"/>
+        </w:numPr>
+        <w:rPr>
+          <w:color w:val="70AD47" w:themeColor="accent6"/>
+          <w:sz w:val="14"/>
+          <w:szCs w:val="14"/>
+          <w:lang w:val="es-MX"/>
+        </w:rPr>
+      </w:pPr>
+      <w:r>
+        <w:rPr>
+          <w:color w:val="70AD47" w:themeColor="accent6"/>
+          <w:sz w:val="14"/>
+          <w:szCs w:val="14"/>
+          <w:lang w:val="es-MX"/>
+        </w:rPr>
+        <w:t>Autogestión Gobierno</w:t>
+      </w:r>
+    </w:p>
+    <w:p>
+      <w:pPr>
+        <w:pStyle w:val="Prrafodelista"/>
+        <w:numPr>
+          <w:ilvl w:val="2"/>
+          <w:numId w:val="9"/>
+        </w:numPr>
+        <w:rPr>
+          <w:color w:val="70AD47" w:themeColor="accent6"/>
+          <w:sz w:val="14"/>
+          <w:szCs w:val="14"/>
+          <w:lang w:val="es-MX"/>
+        </w:rPr>
+      </w:pPr>
+      <w:r>
+        <w:rPr>
+          <w:color w:val="70AD47" w:themeColor="accent6"/>
+          <w:sz w:val="14"/>
+          <w:szCs w:val="14"/>
+          <w:lang w:val="es-MX"/>
+        </w:rPr>
+        <w:t>Registrar novedades</w:t>
+      </w:r>
+    </w:p>
+    <w:p>
+      <w:pPr>
+        <w:pStyle w:val="Prrafodelista"/>
+        <w:numPr>
+          <w:ilvl w:val="2"/>
+          <w:numId w:val="9"/>
+        </w:numPr>
+        <w:rPr>
+          <w:color w:val="70AD47" w:themeColor="accent6"/>
+          <w:sz w:val="14"/>
+          <w:szCs w:val="14"/>
+          <w:lang w:val="es-MX"/>
+        </w:rPr>
+      </w:pPr>
+      <w:r>
+        <w:rPr>
+          <w:color w:val="70AD47" w:themeColor="accent6"/>
+          <w:sz w:val="14"/>
+          <w:szCs w:val="14"/>
+          <w:lang w:val="es-MX"/>
+        </w:rPr>
+        <w:t>Definir fecha sorteo</w:t>
+      </w:r>
+    </w:p>
+    <w:p>
+      <w:pPr>
+        <w:pStyle w:val="Prrafodelista"/>
+        <w:numPr>
+          <w:ilvl w:val="2"/>
+          <w:numId w:val="9"/>
+        </w:numPr>
+        <w:rPr>
+          <w:color w:val="70AD47" w:themeColor="accent6"/>
+          <w:sz w:val="14"/>
+          <w:szCs w:val="14"/>
+          <w:lang w:val="es-MX"/>
+        </w:rPr>
+      </w:pPr>
+      <w:r>
+        <w:rPr>
+          <w:color w:val="70AD47" w:themeColor="accent6"/>
+          <w:sz w:val="14"/>
+          <w:szCs w:val="14"/>
+          <w:lang w:val="es-MX"/>
+        </w:rPr>
+        <w:t>Registrar Avisos</w:t>
+      </w:r>
+    </w:p>
+    <w:p>
+      <w:pPr>
+        <w:pStyle w:val="Prrafodelista"/>
+        <w:numPr>
+          <w:ilvl w:val="2"/>
+          <w:numId w:val="9"/>
+        </w:numPr>
+        <w:rPr>
+          <w:color w:val="70AD47" w:themeColor="accent6"/>
+          <w:sz w:val="14"/>
+          <w:szCs w:val="14"/>
+          <w:lang w:val="es-MX"/>
+        </w:rPr>
+      </w:pPr>
+      <w:r>
+        <w:rPr>
+          <w:color w:val="70AD47" w:themeColor="accent6"/>
+          <w:sz w:val="14"/>
+          <w:szCs w:val="14"/>
+          <w:lang w:val="es-MX"/>
+        </w:rPr>
+        <w:t>Publicar notas</w:t>
+      </w:r>
+    </w:p>
+    <w:p>
+      <w:pPr>
+        <w:pStyle w:val="Prrafodelista"/>
+        <w:numPr>
+          <w:ilvl w:val="2"/>
+          <w:numId w:val="9"/>
+        </w:numPr>
+        <w:rPr>
+          <w:color w:val="70AD47" w:themeColor="accent6"/>
+          <w:sz w:val="14"/>
+          <w:szCs w:val="14"/>
+          <w:lang w:val="es-MX"/>
+        </w:rPr>
+      </w:pPr>
+      <w:r>
+        <w:rPr>
+          <w:color w:val="70AD47" w:themeColor="accent6"/>
+          <w:sz w:val="14"/>
+          <w:szCs w:val="14"/>
           <w:lang w:val="es-MX"/>
         </w:rPr>
         <w:t>Aprobar concesionaria</w:t>
@@ -2190,61 +3061,48 @@
           <w:numId w:val="9"/>
         </w:numPr>
         <w:rPr>
-          <w:lang w:val="es-MX"/>
-        </w:rPr>
-      </w:pPr>
-      <w:r>
-        <w:rPr>
-          <w:lang w:val="es-MX"/>
-        </w:rPr>
-        <w:t>Generar código único</w:t>
+          <w:color w:val="70AD47" w:themeColor="accent6"/>
+          <w:sz w:val="14"/>
+          <w:szCs w:val="14"/>
+          <w:lang w:val="es-MX"/>
+        </w:rPr>
+      </w:pPr>
+      <w:r>
+        <w:rPr>
+          <w:color w:val="70AD47" w:themeColor="accent6"/>
+          <w:sz w:val="14"/>
+          <w:szCs w:val="14"/>
+          <w:lang w:val="es-MX"/>
+        </w:rPr>
+        <w:t xml:space="preserve">Configurar </w:t>
+      </w:r>
+      <w:r>
+        <w:rPr>
+          <w:color w:val="70AD47" w:themeColor="accent6"/>
+          <w:sz w:val="14"/>
+          <w:szCs w:val="14"/>
+          <w:lang w:val="es-MX"/>
+        </w:rPr>
+        <w:t>tecnología</w:t>
+      </w:r>
+      <w:r>
+        <w:rPr>
+          <w:color w:val="70AD47" w:themeColor="accent6"/>
+          <w:sz w:val="14"/>
+          <w:szCs w:val="14"/>
+          <w:lang w:val="es-MX"/>
+        </w:rPr>
+        <w:t xml:space="preserve"> implementada</w:t>
       </w:r>
     </w:p>
     <w:p>
       <w:pPr>
         <w:pStyle w:val="Prrafodelista"/>
-        <w:numPr>
-          <w:ilvl w:val="3"/>
-          <w:numId w:val="9"/>
-        </w:numPr>
-        <w:rPr>
-          <w:lang w:val="es-MX"/>
-        </w:rPr>
-      </w:pPr>
-      <w:r>
-        <w:rPr>
-          <w:lang w:val="es-MX"/>
-        </w:rPr>
-        <w:t>Consultar conc</w:t>
-      </w:r>
-      <w:r>
-        <w:rPr>
-          <w:lang w:val="es-MX"/>
-        </w:rPr>
-        <w:t>e</w:t>
-      </w:r>
-      <w:r>
-        <w:rPr>
-          <w:lang w:val="es-MX"/>
-        </w:rPr>
-        <w:t>s</w:t>
-      </w:r>
-      <w:r>
-        <w:rPr>
-          <w:lang w:val="es-MX"/>
-        </w:rPr>
-        <w:t>ionarias</w:t>
-      </w:r>
-      <w:r>
-        <w:rPr>
-          <w:lang w:val="es-MX"/>
-        </w:rPr>
-        <w:t xml:space="preserve"> aprobadas</w:t>
-      </w:r>
-    </w:p>
-    <w:p>
-      <w:pPr>
-        <w:rPr>
+        <w:ind w:left="1104"/>
+        <w:rPr>
+          <w:color w:val="70AD47" w:themeColor="accent6"/>
+          <w:sz w:val="14"/>
+          <w:szCs w:val="14"/>
           <w:lang w:val="es-MX"/>
         </w:rPr>
       </w:pPr>
@@ -2257,14 +3115,20 @@
           <w:numId w:val="9"/>
         </w:numPr>
         <w:rPr>
-          <w:lang w:val="es-MX"/>
-        </w:rPr>
-      </w:pPr>
-      <w:r>
-        <w:rPr>
-          <w:lang w:val="es-MX"/>
-        </w:rPr>
-        <w:t>Administrar configuraciones tecnológicas</w:t>
+          <w:color w:val="70AD47" w:themeColor="accent6"/>
+          <w:sz w:val="14"/>
+          <w:szCs w:val="14"/>
+          <w:lang w:val="es-MX"/>
+        </w:rPr>
+      </w:pPr>
+      <w:r>
+        <w:rPr>
+          <w:color w:val="70AD47" w:themeColor="accent6"/>
+          <w:sz w:val="14"/>
+          <w:szCs w:val="14"/>
+          <w:lang w:val="es-MX"/>
+        </w:rPr>
+        <w:t>Gestión de Usuarios</w:t>
       </w:r>
     </w:p>
     <w:p>
@@ -2275,32 +3139,29 @@
           <w:numId w:val="9"/>
         </w:numPr>
         <w:rPr>
-          <w:lang w:val="es-MX"/>
-        </w:rPr>
-      </w:pPr>
-      <w:r>
-        <w:rPr>
-          <w:lang w:val="es-MX"/>
-        </w:rPr>
-        <w:t>Registrar c</w:t>
-      </w:r>
-      <w:r>
-        <w:rPr>
-          <w:lang w:val="es-MX"/>
-        </w:rPr>
-        <w:t xml:space="preserve">onfiguración </w:t>
-      </w:r>
-      <w:r>
-        <w:rPr>
-          <w:lang w:val="es-MX"/>
-        </w:rPr>
-        <w:t>t</w:t>
-      </w:r>
-      <w:r>
-        <w:rPr>
-          <w:lang w:val="es-MX"/>
-        </w:rPr>
-        <w:t>ecnológica</w:t>
+          <w:color w:val="70AD47" w:themeColor="accent6"/>
+          <w:sz w:val="14"/>
+          <w:szCs w:val="14"/>
+          <w:lang w:val="es-MX"/>
+        </w:rPr>
+      </w:pPr>
+      <w:r>
+        <w:rPr>
+          <w:color w:val="70AD47" w:themeColor="accent6"/>
+          <w:sz w:val="14"/>
+          <w:szCs w:val="14"/>
+          <w:lang w:val="es-MX"/>
+        </w:rPr>
+        <w:t>Generar</w:t>
+      </w:r>
+      <w:r>
+        <w:rPr>
+          <w:color w:val="70AD47" w:themeColor="accent6"/>
+          <w:sz w:val="14"/>
+          <w:szCs w:val="14"/>
+          <w:lang w:val="es-MX"/>
+        </w:rPr>
+        <w:t xml:space="preserve"> usuario</w:t>
       </w:r>
     </w:p>
     <w:p>
@@ -2311,32 +3172,20 @@
           <w:numId w:val="9"/>
         </w:numPr>
         <w:rPr>
-          <w:lang w:val="es-MX"/>
-        </w:rPr>
-      </w:pPr>
-      <w:r>
-        <w:rPr>
-          <w:lang w:val="es-MX"/>
-        </w:rPr>
-        <w:t>Configurar la tecnología implementada por la concesionaria</w:t>
-      </w:r>
-    </w:p>
-    <w:p>
-      <w:pPr>
-        <w:pStyle w:val="Prrafodelista"/>
-        <w:numPr>
-          <w:ilvl w:val="2"/>
-          <w:numId w:val="9"/>
-        </w:numPr>
-        <w:rPr>
-          <w:lang w:val="es-MX"/>
-        </w:rPr>
-      </w:pPr>
-      <w:r>
-        <w:rPr>
-          <w:lang w:val="es-MX"/>
-        </w:rPr>
-        <w:t>Consultar configuración tecnológica</w:t>
+          <w:color w:val="70AD47" w:themeColor="accent6"/>
+          <w:sz w:val="14"/>
+          <w:szCs w:val="14"/>
+          <w:lang w:val="es-MX"/>
+        </w:rPr>
+      </w:pPr>
+      <w:r>
+        <w:rPr>
+          <w:color w:val="70AD47" w:themeColor="accent6"/>
+          <w:sz w:val="14"/>
+          <w:szCs w:val="14"/>
+          <w:lang w:val="es-MX"/>
+        </w:rPr>
+        <w:t>Autenticar Usuario</w:t>
       </w:r>
     </w:p>
     <w:p>
@@ -2351,677 +3200,11 @@
     <w:p>
       <w:pPr>
         <w:pStyle w:val="Prrafodelista"/>
-        <w:numPr>
-          <w:ilvl w:val="0"/>
-          <w:numId w:val="9"/>
-        </w:numPr>
-        <w:rPr>
-          <w:lang w:val="es-MX"/>
-        </w:rPr>
-      </w:pPr>
-      <w:r>
-        <w:rPr>
-          <w:lang w:val="es-MX"/>
-        </w:rPr>
-        <w:t>Gestión</w:t>
-      </w:r>
-      <w:r>
-        <w:rPr>
-          <w:lang w:val="es-MX"/>
-        </w:rPr>
-        <w:t xml:space="preserve"> de sorteos</w:t>
-      </w:r>
-    </w:p>
-    <w:p>
-      <w:pPr>
-        <w:pStyle w:val="Prrafodelista"/>
-        <w:numPr>
-          <w:ilvl w:val="2"/>
-          <w:numId w:val="9"/>
-        </w:numPr>
-        <w:rPr>
-          <w:lang w:val="es-MX"/>
-        </w:rPr>
-      </w:pPr>
-      <w:r>
-        <w:rPr>
-          <w:lang w:val="es-MX"/>
-        </w:rPr>
-        <w:t>Ejecutar Sorteo</w:t>
-      </w:r>
-    </w:p>
-    <w:p>
-      <w:pPr>
-        <w:pStyle w:val="Prrafodelista"/>
-        <w:numPr>
-          <w:ilvl w:val="3"/>
-          <w:numId w:val="9"/>
-        </w:numPr>
-        <w:rPr>
-          <w:lang w:val="es-MX"/>
-        </w:rPr>
-      </w:pPr>
-      <w:r>
-        <w:rPr>
-          <w:lang w:val="es-MX"/>
-        </w:rPr>
-        <w:t>Validar fecha</w:t>
-      </w:r>
-      <w:r>
-        <w:rPr>
-          <w:lang w:val="es-MX"/>
-        </w:rPr>
-        <w:t xml:space="preserve"> del </w:t>
-      </w:r>
-      <w:r>
-        <w:rPr>
-          <w:lang w:val="es-AR"/>
-        </w:rPr>
-        <w:t>día</w:t>
-      </w:r>
-    </w:p>
-    <w:p>
-      <w:pPr>
-        <w:pStyle w:val="Prrafodelista"/>
-        <w:numPr>
-          <w:ilvl w:val="3"/>
-          <w:numId w:val="9"/>
-        </w:numPr>
-        <w:rPr>
-          <w:lang w:val="es-MX"/>
-        </w:rPr>
-      </w:pPr>
-      <w:r>
-        <w:rPr>
-          <w:lang w:val="es-MX"/>
-        </w:rPr>
-        <w:t>Determinar</w:t>
-      </w:r>
-      <w:r>
-        <w:rPr>
-          <w:lang w:val="es-MX"/>
-        </w:rPr>
-        <w:t xml:space="preserve"> planes/</w:t>
-      </w:r>
-      <w:r>
-        <w:rPr>
-          <w:lang w:val="es-AR"/>
-        </w:rPr>
-        <w:t>estado de cuentas</w:t>
-      </w:r>
-      <w:r>
-        <w:rPr>
-          <w:lang w:val="es-MX"/>
-        </w:rPr>
-        <w:t xml:space="preserve">/clientes </w:t>
-      </w:r>
-      <w:r>
-        <w:rPr>
-          <w:lang w:val="es-MX"/>
-        </w:rPr>
-        <w:t>participantes</w:t>
-      </w:r>
-    </w:p>
-    <w:p>
-      <w:pPr>
-        <w:pStyle w:val="Prrafodelista"/>
-        <w:numPr>
-          <w:ilvl w:val="3"/>
-          <w:numId w:val="9"/>
-        </w:numPr>
-        <w:rPr>
-          <w:u w:val="single"/>
-          <w:lang w:val="es-MX"/>
-        </w:rPr>
-      </w:pPr>
-      <w:r>
-        <w:rPr>
-          <w:lang w:val="es-MX"/>
-        </w:rPr>
-        <w:t>Seleccionar Ganador</w:t>
-      </w:r>
-    </w:p>
-    <w:p>
-      <w:pPr>
-        <w:pStyle w:val="Prrafodelista"/>
-        <w:numPr>
-          <w:ilvl w:val="3"/>
-          <w:numId w:val="9"/>
-        </w:numPr>
-        <w:rPr>
-          <w:u w:val="single"/>
-          <w:lang w:val="es-MX"/>
-        </w:rPr>
-      </w:pPr>
-      <w:r>
-        <w:rPr>
-          <w:lang w:val="es-MX"/>
-        </w:rPr>
-        <w:t>Manejar falla</w:t>
-      </w:r>
-    </w:p>
-    <w:p>
-      <w:pPr>
-        <w:pStyle w:val="Prrafodelista"/>
-        <w:ind w:left="1104"/>
-        <w:rPr>
-          <w:lang w:val="es-MX"/>
-        </w:rPr>
-      </w:pPr>
-    </w:p>
-    <w:p>
-      <w:pPr>
-        <w:pStyle w:val="Prrafodelista"/>
-        <w:numPr>
-          <w:ilvl w:val="0"/>
-          <w:numId w:val="9"/>
-        </w:numPr>
-        <w:rPr>
-          <w:lang w:val="es-MX"/>
-        </w:rPr>
-      </w:pPr>
-      <w:r>
-        <w:rPr>
-          <w:lang w:val="es-MX"/>
-        </w:rPr>
-        <w:t>Administrar</w:t>
-      </w:r>
-      <w:r>
-        <w:rPr>
-          <w:lang w:val="es-MX"/>
-        </w:rPr>
-        <w:t xml:space="preserve"> sorteo</w:t>
-      </w:r>
-    </w:p>
-    <w:p>
-      <w:pPr>
-        <w:pStyle w:val="Prrafodelista"/>
-        <w:numPr>
-          <w:ilvl w:val="2"/>
-          <w:numId w:val="9"/>
-        </w:numPr>
-        <w:rPr>
-          <w:lang w:val="es-MX"/>
-        </w:rPr>
-      </w:pPr>
-      <w:r>
-        <w:rPr>
-          <w:lang w:val="es-MX"/>
-        </w:rPr>
-        <w:t>Registrar sorteo</w:t>
-      </w:r>
-    </w:p>
-    <w:p>
-      <w:pPr>
-        <w:pStyle w:val="Prrafodelista"/>
-        <w:numPr>
-          <w:ilvl w:val="2"/>
-          <w:numId w:val="9"/>
-        </w:numPr>
-        <w:rPr>
-          <w:lang w:val="es-MX"/>
-        </w:rPr>
-      </w:pPr>
-      <w:r>
-        <w:rPr>
-          <w:lang w:val="es-MX"/>
-        </w:rPr>
-        <w:t>Consultar estado sorteo</w:t>
-      </w:r>
-    </w:p>
-    <w:p>
-      <w:pPr>
-        <w:pStyle w:val="Prrafodelista"/>
-        <w:numPr>
-          <w:ilvl w:val="3"/>
-          <w:numId w:val="9"/>
-        </w:numPr>
-        <w:rPr>
-          <w:lang w:val="es-MX"/>
-        </w:rPr>
-      </w:pPr>
-      <w:r>
-        <w:rPr>
-          <w:lang w:val="es-MX"/>
-        </w:rPr>
-        <w:t>Consultar resultado</w:t>
-      </w:r>
-      <w:r>
-        <w:rPr>
-          <w:lang w:val="es-MX"/>
-        </w:rPr>
-        <w:t>/ganador</w:t>
-      </w:r>
-    </w:p>
-    <w:p>
-      <w:pPr>
-        <w:pStyle w:val="Prrafodelista"/>
-        <w:numPr>
-          <w:ilvl w:val="3"/>
-          <w:numId w:val="9"/>
-        </w:numPr>
-        <w:rPr>
-          <w:lang w:val="es-MX"/>
-        </w:rPr>
-      </w:pPr>
-      <w:r>
-        <w:rPr>
-          <w:lang w:val="es-MX"/>
-        </w:rPr>
-        <w:t>Consultar fecha</w:t>
-      </w:r>
-    </w:p>
-    <w:p>
-      <w:pPr>
-        <w:pStyle w:val="Prrafodelista"/>
-        <w:numPr>
-          <w:ilvl w:val="2"/>
-          <w:numId w:val="9"/>
-        </w:numPr>
-        <w:rPr>
-          <w:lang w:val="es-MX"/>
-        </w:rPr>
-      </w:pPr>
-      <w:r>
-        <w:rPr>
-          <w:lang w:val="es-MX"/>
-        </w:rPr>
-        <w:t>Actualizar estado sorteo</w:t>
-      </w:r>
-    </w:p>
-    <w:p>
-      <w:pPr>
-        <w:pStyle w:val="Prrafodelista"/>
-        <w:numPr>
-          <w:ilvl w:val="3"/>
-          <w:numId w:val="9"/>
-        </w:numPr>
-        <w:rPr>
-          <w:lang w:val="es-MX"/>
-        </w:rPr>
-      </w:pPr>
-      <w:r>
-        <w:rPr>
-          <w:lang w:val="es-MX"/>
-        </w:rPr>
-        <w:t>Definir fecha sorteo</w:t>
-      </w:r>
-    </w:p>
-    <w:p>
-      <w:pPr>
-        <w:pStyle w:val="Prrafodelista"/>
-        <w:numPr>
-          <w:ilvl w:val="2"/>
-          <w:numId w:val="9"/>
-        </w:numPr>
-        <w:rPr>
-          <w:lang w:val="es-MX"/>
-        </w:rPr>
-      </w:pPr>
-      <w:r>
-        <w:rPr>
-          <w:lang w:val="es-MX"/>
-        </w:rPr>
-        <w:t>Consultar fecha estipulada para el próximo sorteo</w:t>
-      </w:r>
-    </w:p>
-    <w:p>
-      <w:pPr>
-        <w:rPr>
-          <w:lang w:val="es-MX"/>
-        </w:rPr>
-      </w:pPr>
-    </w:p>
-    <w:p>
-      <w:pPr>
-        <w:pStyle w:val="Prrafodelista"/>
-        <w:numPr>
-          <w:ilvl w:val="0"/>
-          <w:numId w:val="9"/>
-        </w:numPr>
-        <w:rPr>
-          <w:lang w:val="es-MX"/>
-        </w:rPr>
-      </w:pPr>
-      <w:r>
-        <w:rPr>
-          <w:lang w:val="es-MX"/>
-        </w:rPr>
-        <w:t>Administrar Vehículos</w:t>
-      </w:r>
-      <w:r>
-        <w:rPr>
-          <w:lang w:val="es-MX"/>
-        </w:rPr>
-        <w:t xml:space="preserve"> y modelos</w:t>
-      </w:r>
-    </w:p>
-    <w:p>
-      <w:pPr>
-        <w:pStyle w:val="Prrafodelista"/>
-        <w:numPr>
-          <w:ilvl w:val="2"/>
-          <w:numId w:val="9"/>
-        </w:numPr>
-        <w:rPr>
-          <w:lang w:val="es-MX"/>
-        </w:rPr>
-      </w:pPr>
-      <w:r>
-        <w:rPr>
-          <w:lang w:val="es-MX"/>
-        </w:rPr>
-        <w:t>Registrar vehículo</w:t>
-      </w:r>
-      <w:r>
-        <w:rPr>
-          <w:lang w:val="es-MX"/>
-        </w:rPr>
-        <w:t xml:space="preserve"> y modelo</w:t>
-      </w:r>
-    </w:p>
-    <w:p>
-      <w:pPr>
-        <w:pStyle w:val="Prrafodelista"/>
-        <w:numPr>
-          <w:ilvl w:val="2"/>
-          <w:numId w:val="9"/>
-        </w:numPr>
-        <w:rPr>
-          <w:lang w:val="es-MX"/>
-        </w:rPr>
-      </w:pPr>
-      <w:r>
-        <w:rPr>
-          <w:lang w:val="es-MX"/>
-        </w:rPr>
-        <w:t>Consultar detalles vehículo</w:t>
-      </w:r>
-    </w:p>
-    <w:p>
-      <w:pPr>
-        <w:pStyle w:val="Prrafodelista"/>
-        <w:numPr>
-          <w:ilvl w:val="2"/>
-          <w:numId w:val="9"/>
-        </w:numPr>
-        <w:rPr>
-          <w:lang w:val="es-MX"/>
-        </w:rPr>
-      </w:pPr>
-      <w:r>
-        <w:rPr>
-          <w:lang w:val="es-MX"/>
-        </w:rPr>
-        <w:t>Actualizar precio vehículo</w:t>
-      </w:r>
-    </w:p>
-    <w:p>
-      <w:pPr>
-        <w:pStyle w:val="Prrafodelista"/>
         <w:ind w:left="732"/>
         <w:rPr>
           <w:lang w:val="es-MX"/>
         </w:rPr>
       </w:pPr>
-    </w:p>
-    <w:p>
-      <w:pPr>
-        <w:pStyle w:val="Prrafodelista"/>
-        <w:numPr>
-          <w:ilvl w:val="0"/>
-          <w:numId w:val="9"/>
-        </w:numPr>
-        <w:rPr>
-          <w:lang w:val="es-MX"/>
-        </w:rPr>
-      </w:pPr>
-      <w:r>
-        <w:rPr>
-          <w:lang w:val="es-MX"/>
-        </w:rPr>
-        <w:t>Autogestión Cliente</w:t>
-      </w:r>
-    </w:p>
-    <w:p>
-      <w:pPr>
-        <w:pStyle w:val="Prrafodelista"/>
-        <w:numPr>
-          <w:ilvl w:val="2"/>
-          <w:numId w:val="9"/>
-        </w:numPr>
-        <w:rPr>
-          <w:lang w:val="es-MX"/>
-        </w:rPr>
-      </w:pPr>
-      <w:r>
-        <w:rPr>
-          <w:lang w:val="es-MX"/>
-        </w:rPr>
-        <w:t>Actualizar</w:t>
-      </w:r>
-      <w:r>
-        <w:rPr>
-          <w:lang w:val="es-MX"/>
-        </w:rPr>
-        <w:t xml:space="preserve"> datos personales</w:t>
-      </w:r>
-    </w:p>
-    <w:p>
-      <w:pPr>
-        <w:pStyle w:val="Prrafodelista"/>
-        <w:numPr>
-          <w:ilvl w:val="2"/>
-          <w:numId w:val="9"/>
-        </w:numPr>
-        <w:rPr>
-          <w:lang w:val="es-MX"/>
-        </w:rPr>
-      </w:pPr>
-      <w:r>
-        <w:rPr>
-          <w:lang w:val="es-MX"/>
-        </w:rPr>
-        <w:t>Consultar estado</w:t>
-      </w:r>
-      <w:r>
-        <w:rPr>
-          <w:lang w:val="es-MX"/>
-        </w:rPr>
-        <w:t xml:space="preserve"> de </w:t>
-      </w:r>
-      <w:r>
-        <w:rPr>
-          <w:lang w:val="es-MX"/>
-        </w:rPr>
-        <w:t xml:space="preserve">su </w:t>
-      </w:r>
-      <w:r>
-        <w:rPr>
-          <w:lang w:val="es-MX"/>
-        </w:rPr>
-        <w:t>cuenta</w:t>
-      </w:r>
-    </w:p>
-    <w:p>
-      <w:pPr>
-        <w:pStyle w:val="Prrafodelista"/>
-        <w:ind w:left="1104"/>
-        <w:rPr>
-          <w:lang w:val="es-MX"/>
-        </w:rPr>
-      </w:pPr>
-    </w:p>
-    <w:p>
-      <w:pPr>
-        <w:pStyle w:val="Prrafodelista"/>
-        <w:numPr>
-          <w:ilvl w:val="0"/>
-          <w:numId w:val="9"/>
-        </w:numPr>
-        <w:rPr>
-          <w:lang w:val="es-MX"/>
-        </w:rPr>
-      </w:pPr>
-      <w:r>
-        <w:rPr>
-          <w:lang w:val="es-MX"/>
-        </w:rPr>
-        <w:t xml:space="preserve">Autogestión </w:t>
-      </w:r>
-      <w:r>
-        <w:rPr>
-          <w:lang w:val="es-MX"/>
-        </w:rPr>
-        <w:t>Gobierno</w:t>
-      </w:r>
-    </w:p>
-    <w:p>
-      <w:pPr>
-        <w:pStyle w:val="Prrafodelista"/>
-        <w:numPr>
-          <w:ilvl w:val="2"/>
-          <w:numId w:val="9"/>
-        </w:numPr>
-        <w:rPr>
-          <w:lang w:val="es-MX"/>
-        </w:rPr>
-      </w:pPr>
-      <w:r>
-        <w:rPr>
-          <w:lang w:val="es-MX"/>
-        </w:rPr>
-        <w:t>Registrar novedades</w:t>
-      </w:r>
-    </w:p>
-    <w:p>
-      <w:pPr>
-        <w:pStyle w:val="Prrafodelista"/>
-        <w:numPr>
-          <w:ilvl w:val="2"/>
-          <w:numId w:val="9"/>
-        </w:numPr>
-        <w:rPr>
-          <w:lang w:val="es-MX"/>
-        </w:rPr>
-      </w:pPr>
-      <w:r>
-        <w:rPr>
-          <w:lang w:val="es-MX"/>
-        </w:rPr>
-        <w:t>Registrar Avisos</w:t>
-      </w:r>
-    </w:p>
-    <w:p>
-      <w:pPr>
-        <w:pStyle w:val="Prrafodelista"/>
-        <w:numPr>
-          <w:ilvl w:val="2"/>
-          <w:numId w:val="9"/>
-        </w:numPr>
-        <w:rPr>
-          <w:lang w:val="es-MX"/>
-        </w:rPr>
-      </w:pPr>
-      <w:r>
-        <w:rPr>
-          <w:lang w:val="es-MX"/>
-        </w:rPr>
-        <w:t>Publicar notas</w:t>
-      </w:r>
-    </w:p>
-    <w:p>
-      <w:pPr>
-        <w:pStyle w:val="Prrafodelista"/>
-        <w:ind w:left="1104"/>
-        <w:rPr>
-          <w:lang w:val="es-MX"/>
-        </w:rPr>
-      </w:pPr>
-    </w:p>
-    <w:p>
-      <w:pPr>
-        <w:pStyle w:val="Prrafodelista"/>
-        <w:numPr>
-          <w:ilvl w:val="0"/>
-          <w:numId w:val="9"/>
-        </w:numPr>
-        <w:rPr>
-          <w:lang w:val="es-MX"/>
-        </w:rPr>
-      </w:pPr>
-      <w:r>
-        <w:rPr>
-          <w:lang w:val="es-MX"/>
-        </w:rPr>
-        <w:t xml:space="preserve">Gestión de </w:t>
-      </w:r>
-      <w:r>
-        <w:rPr>
-          <w:lang w:val="es-MX"/>
-        </w:rPr>
-        <w:t>U</w:t>
-      </w:r>
-      <w:r>
-        <w:rPr>
-          <w:lang w:val="es-MX"/>
-        </w:rPr>
-        <w:t>suarios</w:t>
-      </w:r>
-    </w:p>
-    <w:p>
-      <w:pPr>
-        <w:pStyle w:val="Prrafodelista"/>
-        <w:numPr>
-          <w:ilvl w:val="2"/>
-          <w:numId w:val="9"/>
-        </w:numPr>
-        <w:rPr>
-          <w:lang w:val="es-MX"/>
-        </w:rPr>
-      </w:pPr>
-      <w:r>
-        <w:rPr>
-          <w:lang w:val="es-MX"/>
-        </w:rPr>
-        <w:t>Registrar usuario</w:t>
-      </w:r>
-    </w:p>
-    <w:p>
-      <w:pPr>
-        <w:pStyle w:val="Prrafodelista"/>
-        <w:numPr>
-          <w:ilvl w:val="2"/>
-          <w:numId w:val="9"/>
-        </w:numPr>
-        <w:rPr>
-          <w:lang w:val="es-MX"/>
-        </w:rPr>
-      </w:pPr>
-      <w:r>
-        <w:rPr>
-          <w:lang w:val="es-MX"/>
-        </w:rPr>
-        <w:t>Autenticar Usuario</w:t>
-      </w:r>
-    </w:p>
-    <w:p>
-      <w:pPr>
-        <w:pStyle w:val="Prrafodelista"/>
-        <w:ind w:left="732"/>
-        <w:rPr>
-          <w:lang w:val="es-MX"/>
-        </w:rPr>
-      </w:pPr>
-    </w:p>
-    <w:p>
-      <w:pPr>
-        <w:pStyle w:val="Prrafodelista"/>
-        <w:ind w:left="732"/>
-        <w:rPr>
-          <w:lang w:val="es-MX"/>
-        </w:rPr>
-      </w:pPr>
       <w:r>
         <w:rPr>
           <w:lang w:val="es-MX"/>
@@ -3031,115 +3214,6 @@
     </w:p>
     <w:p>
       <w:pPr>
-        <w:rPr>
-          <w:lang w:val="es-MX"/>
-        </w:rPr>
-      </w:pPr>
-    </w:p>
-    <w:p>
-      <w:pPr>
-        <w:pStyle w:val="Prrafodelista"/>
-        <w:ind w:left="360"/>
-        <w:rPr>
-          <w:lang w:val="es-MX"/>
-        </w:rPr>
-      </w:pPr>
-    </w:p>
-    <w:p>
-      <w:pPr>
-        <w:pStyle w:val="Prrafodelista"/>
-        <w:autoSpaceDE w:val="0"/>
-        <w:autoSpaceDN w:val="0"/>
-        <w:adjustRightInd w:val="0"/>
-        <w:ind w:left="708"/>
-        <w:rPr>
-          <w:rFonts w:cs="Times New Roman"/>
-          <w:szCs w:val="20"/>
-        </w:rPr>
-      </w:pPr>
-    </w:p>
-    <w:p>
-      <w:pPr>
-        <w:pStyle w:val="Prrafodelista"/>
-        <w:autoSpaceDE w:val="0"/>
-        <w:autoSpaceDN w:val="0"/>
-        <w:adjustRightInd w:val="0"/>
-        <w:ind w:left="708"/>
-        <w:rPr>
-          <w:rFonts w:cs="Times New Roman"/>
-          <w:szCs w:val="20"/>
-        </w:rPr>
-      </w:pPr>
-    </w:p>
-    <w:p>
-      <w:pPr>
-        <w:pStyle w:val="Prrafodelista"/>
-        <w:autoSpaceDE w:val="0"/>
-        <w:autoSpaceDN w:val="0"/>
-        <w:adjustRightInd w:val="0"/>
-        <w:ind w:left="708"/>
-        <w:rPr>
-          <w:rFonts w:cs="Times New Roman"/>
-          <w:szCs w:val="20"/>
-        </w:rPr>
-      </w:pPr>
-    </w:p>
-    <w:p>
-      <w:pPr>
-        <w:pStyle w:val="Prrafodelista"/>
-        <w:autoSpaceDE w:val="0"/>
-        <w:autoSpaceDN w:val="0"/>
-        <w:adjustRightInd w:val="0"/>
-        <w:ind w:left="708"/>
-        <w:rPr>
-          <w:rFonts w:cs="Times New Roman"/>
-          <w:szCs w:val="20"/>
-        </w:rPr>
-      </w:pPr>
-    </w:p>
-    <w:p>
-      <w:pPr>
-        <w:pStyle w:val="Prrafodelista"/>
-        <w:autoSpaceDE w:val="0"/>
-        <w:autoSpaceDN w:val="0"/>
-        <w:adjustRightInd w:val="0"/>
-        <w:ind w:left="708"/>
-        <w:rPr>
-          <w:rFonts w:cs="Times New Roman"/>
-          <w:szCs w:val="20"/>
-        </w:rPr>
-      </w:pPr>
-    </w:p>
-    <w:p>
-      <w:pPr>
-        <w:pStyle w:val="Prrafodelista"/>
-        <w:autoSpaceDE w:val="0"/>
-        <w:autoSpaceDN w:val="0"/>
-        <w:adjustRightInd w:val="0"/>
-        <w:ind w:left="708"/>
-        <w:rPr>
-          <w:rFonts w:cs="Times New Roman"/>
-          <w:szCs w:val="20"/>
-        </w:rPr>
-      </w:pPr>
-      <w:bookmarkStart w:id="9" w:name="_GoBack"/>
-      <w:bookmarkEnd w:id="9"/>
-    </w:p>
-    <w:p>
-      <w:pPr>
-        <w:pStyle w:val="Prrafodelista"/>
-        <w:autoSpaceDE w:val="0"/>
-        <w:autoSpaceDN w:val="0"/>
-        <w:adjustRightInd w:val="0"/>
-        <w:ind w:left="708"/>
-        <w:rPr>
-          <w:rFonts w:cs="Times New Roman"/>
-          <w:szCs w:val="20"/>
-        </w:rPr>
-      </w:pPr>
-    </w:p>
-    <w:p>
-      <w:pPr>
         <w:pStyle w:val="Ttulo2"/>
       </w:pPr>
     </w:p>
@@ -3162,17 +3236,54 @@
     </w:p>
     <w:p>
       <w:pPr>
-        <w:rPr>
-          <w:lang w:val="es-MX"/>
-        </w:rPr>
-      </w:pPr>
-    </w:p>
-    <w:p>
-      <w:pPr>
-        <w:rPr>
-          <w:lang w:val="es-MX"/>
-        </w:rPr>
-      </w:pPr>
+        <w:pStyle w:val="NormalWeb"/>
+        <w:spacing w:before="0" w:beforeAutospacing="0" w:after="0" w:afterAutospacing="0"/>
+        <w:jc w:val="both"/>
+        <w:rPr>
+          <w:rFonts w:ascii="Verdana" w:hAnsi="Verdana" w:cs="Tahoma"/>
+          <w:sz w:val="14"/>
+          <w:szCs w:val="14"/>
+          <w:lang w:val="es-MX"/>
+        </w:rPr>
+      </w:pPr>
+      <w:r>
+        <w:rPr>
+          <w:lang w:val="es-MX"/>
+        </w:rPr>
+        <w:tab/>
+      </w:r>
+      <w:r>
+        <w:rPr>
+          <w:rFonts w:ascii="Verdana" w:hAnsi="Verdana" w:cs="Tahoma"/>
+          <w:sz w:val="14"/>
+          <w:szCs w:val="14"/>
+          <w:lang w:val="es-MX"/>
+        </w:rPr>
+        <w:t xml:space="preserve">Verificar que  los vehículos que integran este régimen de financiamiento son unidades de producción MERCOSUR. </w:t>
+      </w:r>
+    </w:p>
+    <w:p>
+      <w:pPr>
+        <w:rPr>
+          <w:sz w:val="14"/>
+          <w:szCs w:val="14"/>
+          <w:lang w:val="es-MX"/>
+        </w:rPr>
+      </w:pPr>
+    </w:p>
+    <w:p>
+      <w:pPr>
+        <w:ind w:firstLine="708"/>
+        <w:rPr>
+          <w:lang w:val="es-MX"/>
+        </w:rPr>
+      </w:pPr>
+      <w:r>
+        <w:rPr>
+          <w:lang w:val="es-MX"/>
+        </w:rPr>
+        <w:t>Informar bases, condiciones del Incentivo a potenciales clientes</w:t>
+      </w:r>
     </w:p>
     <w:p>
       <w:pPr>
@@ -3290,7 +3401,7 @@
         <w:rStyle w:val="Nmerodepgina"/>
         <w:noProof/>
       </w:rPr>
-      <w:t>5</w:t>
+      <w:t>4</w:t>
     </w:r>
     <w:r>
       <w:rPr>
@@ -3318,12 +3429,6 @@
       <w:gridCol w:w="3600"/>
     </w:tblGrid>
     <w:tr>
-      <w:tblPrEx>
-        <w:tblCellMar>
-          <w:top w:w="0" w:type="dxa"/>
-          <w:bottom w:w="0" w:type="dxa"/>
-        </w:tblCellMar>
-      </w:tblPrEx>
       <w:tc>
         <w:tcPr>
           <w:tcW w:w="3490" w:type="dxa"/>
@@ -3437,12 +3542,6 @@
       <w:gridCol w:w="2340"/>
     </w:tblGrid>
     <w:tr>
-      <w:tblPrEx>
-        <w:tblCellMar>
-          <w:top w:w="0" w:type="dxa"/>
-          <w:bottom w:w="0" w:type="dxa"/>
-        </w:tblCellMar>
-      </w:tblPrEx>
       <w:trPr>
         <w:cantSplit/>
         <w:trHeight w:val="400"/>
@@ -3583,12 +3682,6 @@
       </w:tc>
     </w:tr>
     <w:tr>
-      <w:tblPrEx>
-        <w:tblCellMar>
-          <w:top w:w="0" w:type="dxa"/>
-          <w:bottom w:w="0" w:type="dxa"/>
-        </w:tblCellMar>
-      </w:tblPrEx>
       <w:trPr>
         <w:cantSplit/>
         <w:trHeight w:val="696"/>
@@ -5238,6 +5331,51 @@
     <w:lsdException w:name="Hyperlink" w:uiPriority="99"/>
     <w:lsdException w:name="Strong" w:qFormat="1"/>
     <w:lsdException w:name="Emphasis" w:qFormat="1"/>
+    <w:lsdException w:name="Normal (Web)" w:uiPriority="99"/>
+    <w:lsdException w:name="Normal Table" w:semiHidden="1" w:unhideWhenUsed="1"/>
+    <w:lsdException w:name="Table Simple 1" w:semiHidden="1" w:unhideWhenUsed="1"/>
+    <w:lsdException w:name="Table Simple 2" w:semiHidden="1" w:unhideWhenUsed="1"/>
+    <w:lsdException w:name="Table Simple 3" w:semiHidden="1" w:unhideWhenUsed="1"/>
+    <w:lsdException w:name="Table Classic 1" w:semiHidden="1" w:unhideWhenUsed="1"/>
+    <w:lsdException w:name="Table Classic 2" w:semiHidden="1" w:unhideWhenUsed="1"/>
+    <w:lsdException w:name="Table Classic 3" w:semiHidden="1" w:unhideWhenUsed="1"/>
+    <w:lsdException w:name="Table Classic 4" w:semiHidden="1" w:unhideWhenUsed="1"/>
+    <w:lsdException w:name="Table Colorful 1" w:semiHidden="1" w:unhideWhenUsed="1"/>
+    <w:lsdException w:name="Table Colorful 2" w:semiHidden="1" w:unhideWhenUsed="1"/>
+    <w:lsdException w:name="Table Colorful 3" w:semiHidden="1" w:unhideWhenUsed="1"/>
+    <w:lsdException w:name="Table Columns 1" w:semiHidden="1" w:unhideWhenUsed="1"/>
+    <w:lsdException w:name="Table Columns 2" w:semiHidden="1" w:unhideWhenUsed="1"/>
+    <w:lsdException w:name="Table Columns 3" w:semiHidden="1" w:unhideWhenUsed="1"/>
+    <w:lsdException w:name="Table Columns 4" w:semiHidden="1" w:unhideWhenUsed="1"/>
+    <w:lsdException w:name="Table Columns 5" w:semiHidden="1" w:unhideWhenUsed="1"/>
+    <w:lsdException w:name="Table Grid 1" w:semiHidden="1" w:unhideWhenUsed="1"/>
+    <w:lsdException w:name="Table Grid 2" w:semiHidden="1" w:unhideWhenUsed="1"/>
+    <w:lsdException w:name="Table Grid 3" w:semiHidden="1" w:unhideWhenUsed="1"/>
+    <w:lsdException w:name="Table Grid 4" w:semiHidden="1" w:unhideWhenUsed="1"/>
+    <w:lsdException w:name="Table Grid 5" w:semiHidden="1" w:unhideWhenUsed="1"/>
+    <w:lsdException w:name="Table Grid 6" w:semiHidden="1" w:unhideWhenUsed="1"/>
+    <w:lsdException w:name="Table Grid 7" w:semiHidden="1" w:unhideWhenUsed="1"/>
+    <w:lsdException w:name="Table Grid 8" w:semiHidden="1" w:unhideWhenUsed="1"/>
+    <w:lsdException w:name="Table List 1" w:semiHidden="1" w:unhideWhenUsed="1"/>
+    <w:lsdException w:name="Table List 2" w:semiHidden="1" w:unhideWhenUsed="1"/>
+    <w:lsdException w:name="Table List 3" w:semiHidden="1" w:unhideWhenUsed="1"/>
+    <w:lsdException w:name="Table List 4" w:semiHidden="1" w:unhideWhenUsed="1"/>
+    <w:lsdException w:name="Table List 5" w:semiHidden="1" w:unhideWhenUsed="1"/>
+    <w:lsdException w:name="Table List 6" w:semiHidden="1" w:unhideWhenUsed="1"/>
+    <w:lsdException w:name="Table List 7" w:semiHidden="1" w:unhideWhenUsed="1"/>
+    <w:lsdException w:name="Table List 8" w:semiHidden="1" w:unhideWhenUsed="1"/>
+    <w:lsdException w:name="Table 3D effects 1" w:semiHidden="1" w:unhideWhenUsed="1"/>
+    <w:lsdException w:name="Table 3D effects 2" w:semiHidden="1" w:unhideWhenUsed="1"/>
+    <w:lsdException w:name="Table 3D effects 3" w:semiHidden="1" w:unhideWhenUsed="1"/>
+    <w:lsdException w:name="Table Contemporary" w:semiHidden="1" w:unhideWhenUsed="1"/>
+    <w:lsdException w:name="Table Elegant" w:semiHidden="1" w:unhideWhenUsed="1"/>
+    <w:lsdException w:name="Table Professional" w:semiHidden="1" w:unhideWhenUsed="1"/>
+    <w:lsdException w:name="Table Subtle 1" w:semiHidden="1" w:unhideWhenUsed="1"/>
+    <w:lsdException w:name="Table Subtle 2" w:semiHidden="1" w:unhideWhenUsed="1"/>
+    <w:lsdException w:name="Table Web 1" w:semiHidden="1" w:unhideWhenUsed="1"/>
+    <w:lsdException w:name="Table Web 2" w:semiHidden="1" w:unhideWhenUsed="1"/>
+    <w:lsdException w:name="Table Web 3" w:semiHidden="1" w:unhideWhenUsed="1"/>
+    <w:lsdException w:name="Table Theme" w:semiHidden="1" w:unhideWhenUsed="1"/>
     <w:lsdException w:name="Placeholder Text" w:semiHidden="1" w:uiPriority="99"/>
     <w:lsdException w:name="No Spacing" w:uiPriority="1" w:qFormat="1"/>
     <w:lsdException w:name="Light Shading" w:uiPriority="60"/>
@@ -5557,11 +5695,15 @@
   </w:style>
   <w:style w:type="character" w:default="1" w:styleId="Fuentedeprrafopredeter">
     <w:name w:val="Default Paragraph Font"/>
+    <w:uiPriority w:val="1"/>
     <w:semiHidden/>
+    <w:unhideWhenUsed/>
   </w:style>
   <w:style w:type="table" w:default="1" w:styleId="Tablanormal">
     <w:name w:val="Normal Table"/>
+    <w:uiPriority w:val="99"/>
     <w:semiHidden/>
+    <w:unhideWhenUsed/>
     <w:tblPr>
       <w:tblInd w:w="0" w:type="dxa"/>
       <w:tblCellMar>
@@ -5574,7 +5716,9 @@
   </w:style>
   <w:style w:type="numbering" w:default="1" w:styleId="Sinlista">
     <w:name w:val="No List"/>
+    <w:uiPriority w:val="99"/>
     <w:semiHidden/>
+    <w:unhideWhenUsed/>
   </w:style>
   <w:style w:type="paragraph" w:styleId="Sangradetextonormal">
     <w:name w:val="Body Text Indent"/>
@@ -5631,6 +5775,7 @@
   <w:style w:type="paragraph" w:styleId="NormalWeb">
     <w:name w:val="Normal (Web)"/>
     <w:basedOn w:val="Normal"/>
+    <w:uiPriority w:val="99"/>
     <w:pPr>
       <w:spacing w:before="100" w:beforeAutospacing="1" w:after="100" w:afterAutospacing="1"/>
     </w:pPr>
@@ -6031,7 +6176,7 @@
 </file>
 
 <file path=customXml/itemProps1.xml><?xml version="1.0" encoding="utf-8"?>
-<ds:datastoreItem xmlns:ds="http://schemas.openxmlformats.org/officeDocument/2006/customXml" ds:itemID="{505E2821-6E2A-45CF-90FE-794441F28D81}">
+<ds:datastoreItem xmlns:ds="http://schemas.openxmlformats.org/officeDocument/2006/customXml" ds:itemID="{9A32EEF3-FF01-4099-ACEA-0DD0B532442D}">
   <ds:schemaRefs>
     <ds:schemaRef ds:uri="http://schemas.openxmlformats.org/officeDocument/2006/bibliography"/>
   </ds:schemaRefs>

</xml_diff>

<commit_message>
6: identifying functional requirements
</commit_message>
<xml_diff>
--- a/project/doc/01-Análisis de Requisitos.docx
+++ b/project/doc/01-Análisis de Requisitos.docx
@@ -1268,17 +1268,43 @@
     <w:p>
       <w:pPr>
         <w:pStyle w:val="Ttulo2"/>
-      </w:pPr>
-      <w:r>
+        <w:rPr>
+          <w:sz w:val="24"/>
+          <w:szCs w:val="24"/>
+          <w:u w:val="single"/>
+        </w:rPr>
+      </w:pPr>
+      <w:r>
+        <w:rPr>
+          <w:sz w:val="24"/>
+          <w:szCs w:val="24"/>
+          <w:u w:val="single"/>
+        </w:rPr>
         <w:t>Requerimientos Globales</w:t>
       </w:r>
     </w:p>
     <w:p>
       <w:pPr>
         <w:rPr>
-          <w:lang w:val="es-MX"/>
-        </w:rPr>
-      </w:pPr>
+          <w:b/>
+          <w:u w:val="single"/>
+          <w:lang w:val="es-MX"/>
+        </w:rPr>
+      </w:pPr>
+      <w:r>
+        <w:rPr>
+          <w:lang w:val="es-MX"/>
+        </w:rPr>
+        <w:tab/>
+      </w:r>
+      <w:r>
+        <w:rPr>
+          <w:b/>
+          <w:u w:val="single"/>
+          <w:lang w:val="es-MX"/>
+        </w:rPr>
+        <w:t>Concesionaria</w:t>
+      </w:r>
     </w:p>
     <w:p>
       <w:pPr>
@@ -1305,13 +1331,60 @@
         <w:rPr>
           <w:lang w:val="es-MX"/>
         </w:rPr>
+        <w:t>Gestión del proceso de información de clientes y estado de sus cuentas</w:t>
+      </w:r>
+    </w:p>
+    <w:p>
+      <w:pPr>
+        <w:ind w:left="708"/>
+        <w:rPr>
+          <w:lang w:val="es-MX"/>
+        </w:rPr>
+      </w:pPr>
+    </w:p>
+    <w:p>
+      <w:pPr>
+        <w:ind w:left="708"/>
+        <w:rPr>
+          <w:b/>
+          <w:u w:val="single"/>
+          <w:lang w:val="es-MX"/>
+        </w:rPr>
+      </w:pPr>
+      <w:r>
+        <w:rPr>
+          <w:b/>
+          <w:u w:val="single"/>
+          <w:lang w:val="es-MX"/>
+        </w:rPr>
+        <w:t>Gobierno</w:t>
+      </w:r>
+    </w:p>
+    <w:p>
+      <w:pPr>
+        <w:ind w:left="708"/>
+        <w:rPr>
+          <w:lang w:val="es-MX"/>
+        </w:rPr>
+      </w:pPr>
+      <w:r>
+        <w:rPr>
+          <w:lang w:val="es-MX"/>
+        </w:rPr>
         <w:t>Gestionar</w:t>
       </w:r>
       <w:r>
         <w:rPr>
           <w:lang w:val="es-MX"/>
         </w:rPr>
-        <w:t xml:space="preserve"> sorteos mensuales</w:t>
+        <w:t xml:space="preserve"> sorteos </w:t>
+      </w:r>
+      <w:r>
+        <w:rPr>
+          <w:u w:val="single"/>
+          <w:lang w:val="es-MX"/>
+        </w:rPr>
+        <w:t>mensuales</w:t>
       </w:r>
     </w:p>
     <w:p>
@@ -1345,6 +1418,78 @@
         <w:rPr>
           <w:lang w:val="es-MX"/>
         </w:rPr>
+        <w:t>Autogestión</w:t>
+      </w:r>
+      <w:r>
+        <w:rPr>
+          <w:lang w:val="es-MX"/>
+        </w:rPr>
+        <w:t xml:space="preserve"> c</w:t>
+      </w:r>
+      <w:r>
+        <w:rPr>
+          <w:lang w:val="es-MX"/>
+        </w:rPr>
+        <w:t>liente</w:t>
+      </w:r>
+    </w:p>
+    <w:p>
+      <w:pPr>
+        <w:ind w:firstLine="708"/>
+        <w:rPr>
+          <w:lang w:val="es-MX"/>
+        </w:rPr>
+      </w:pPr>
+      <w:r>
+        <w:rPr>
+          <w:lang w:val="es-MX"/>
+        </w:rPr>
+        <w:t>Gestión de u</w:t>
+      </w:r>
+      <w:r>
+        <w:rPr>
+          <w:lang w:val="es-MX"/>
+        </w:rPr>
+        <w:t>suarios</w:t>
+      </w:r>
+    </w:p>
+    <w:p>
+      <w:pPr>
+        <w:ind w:left="708"/>
+        <w:rPr>
+          <w:lang w:val="es-MX"/>
+        </w:rPr>
+      </w:pPr>
+      <w:r>
+        <w:rPr>
+          <w:lang w:val="es-MX"/>
+        </w:rPr>
+        <w:t>Autogestión</w:t>
+      </w:r>
+      <w:r>
+        <w:rPr>
+          <w:lang w:val="es-MX"/>
+        </w:rPr>
+        <w:t xml:space="preserve"> g</w:t>
+      </w:r>
+      <w:r>
+        <w:rPr>
+          <w:lang w:val="es-MX"/>
+        </w:rPr>
+        <w:t>obierno</w:t>
+      </w:r>
+    </w:p>
+    <w:p>
+      <w:pPr>
+        <w:ind w:left="708"/>
+        <w:rPr>
+          <w:lang w:val="es-MX"/>
+        </w:rPr>
+      </w:pPr>
+      <w:r>
+        <w:rPr>
+          <w:lang w:val="es-MX"/>
+        </w:rPr>
         <w:t>Gestión del proceso de actualización de estados de cuenta</w:t>
       </w:r>
     </w:p>
@@ -1355,78 +1500,12 @@
           <w:lang w:val="es-MX"/>
         </w:rPr>
       </w:pPr>
-      <w:r>
-        <w:rPr>
-          <w:lang w:val="es-MX"/>
-        </w:rPr>
-        <w:t>Autogestión</w:t>
-      </w:r>
-      <w:r>
-        <w:rPr>
-          <w:lang w:val="es-MX"/>
-        </w:rPr>
-        <w:t xml:space="preserve"> c</w:t>
-      </w:r>
-      <w:r>
-        <w:rPr>
-          <w:lang w:val="es-MX"/>
-        </w:rPr>
-        <w:t>liente</w:t>
-      </w:r>
-    </w:p>
-    <w:p>
-      <w:pPr>
-        <w:ind w:firstLine="708"/>
-        <w:rPr>
-          <w:lang w:val="es-MX"/>
-        </w:rPr>
-      </w:pPr>
-      <w:r>
-        <w:rPr>
-          <w:lang w:val="es-MX"/>
-        </w:rPr>
-        <w:t>Gestión de u</w:t>
-      </w:r>
-      <w:r>
-        <w:rPr>
-          <w:lang w:val="es-MX"/>
-        </w:rPr>
-        <w:t>suarios</w:t>
-      </w:r>
-    </w:p>
-    <w:p>
-      <w:pPr>
-        <w:ind w:left="708"/>
-        <w:rPr>
-          <w:lang w:val="es-MX"/>
-        </w:rPr>
-      </w:pPr>
-      <w:r>
-        <w:rPr>
-          <w:lang w:val="es-MX"/>
-        </w:rPr>
-        <w:t>Autogestión</w:t>
-      </w:r>
-      <w:r>
-        <w:rPr>
-          <w:lang w:val="es-MX"/>
-        </w:rPr>
-        <w:t xml:space="preserve"> g</w:t>
-      </w:r>
-      <w:r>
-        <w:rPr>
-          <w:lang w:val="es-MX"/>
-        </w:rPr>
-        <w:t>obierno</w:t>
-      </w:r>
     </w:p>
     <w:p>
       <w:pPr>
         <w:pStyle w:val="Ttulo2"/>
       </w:pPr>
       <w:bookmarkStart w:id="8" w:name="_Toc402815617"/>
-      <w:bookmarkStart w:id="9" w:name="_GoBack"/>
-      <w:bookmarkEnd w:id="9"/>
     </w:p>
     <w:p>
       <w:pPr>
@@ -1436,979 +1515,344 @@
     <w:p>
       <w:pPr>
         <w:pStyle w:val="Ttulo2"/>
-      </w:pPr>
-      <w:r>
+        <w:rPr>
+          <w:sz w:val="24"/>
+          <w:szCs w:val="24"/>
+          <w:u w:val="single"/>
+        </w:rPr>
+      </w:pPr>
+      <w:r>
+        <w:rPr>
+          <w:sz w:val="24"/>
+          <w:szCs w:val="24"/>
+          <w:u w:val="single"/>
+        </w:rPr>
         <w:t>Requerimientos Funcionales</w:t>
       </w:r>
       <w:bookmarkEnd w:id="8"/>
     </w:p>
     <w:p>
       <w:pPr>
-        <w:pStyle w:val="Prrafodelista"/>
-        <w:numPr>
-          <w:ilvl w:val="2"/>
-          <w:numId w:val="9"/>
-        </w:numPr>
-        <w:autoSpaceDE w:val="0"/>
-        <w:autoSpaceDN w:val="0"/>
-        <w:adjustRightInd w:val="0"/>
-        <w:rPr>
-          <w:rFonts w:cs="Times New Roman"/>
-          <w:color w:val="70AD47" w:themeColor="accent6"/>
-          <w:szCs w:val="20"/>
-        </w:rPr>
-      </w:pPr>
-      <w:r>
-        <w:rPr>
-          <w:rFonts w:cs="Times New Roman"/>
-          <w:color w:val="70AD47" w:themeColor="accent6"/>
-          <w:sz w:val="14"/>
-          <w:szCs w:val="14"/>
-        </w:rPr>
-        <w:t xml:space="preserve">Consultar </w:t>
-      </w:r>
-      <w:r>
-        <w:rPr>
-          <w:rFonts w:cs="Times New Roman"/>
-          <w:color w:val="70AD47" w:themeColor="accent6"/>
-          <w:sz w:val="14"/>
-          <w:szCs w:val="14"/>
+        <w:rPr>
+          <w:lang w:val="es-MX"/>
+        </w:rPr>
+      </w:pPr>
+      <w:r>
+        <w:rPr>
+          <w:lang w:val="es-MX"/>
+        </w:rPr>
+        <w:tab/>
+      </w:r>
+      <w:r>
+        <w:rPr>
+          <w:b/>
           <w:u w:val="single"/>
-        </w:rPr>
-        <w:t>concesionarias</w:t>
-      </w:r>
-      <w:r>
-        <w:rPr>
-          <w:rFonts w:cs="Times New Roman"/>
-          <w:color w:val="70AD47" w:themeColor="accent6"/>
-          <w:sz w:val="14"/>
-          <w:szCs w:val="14"/>
-        </w:rPr>
-        <w:t xml:space="preserve"> adheridas</w:t>
-      </w:r>
-    </w:p>
-    <w:p>
-      <w:pPr>
-        <w:autoSpaceDE w:val="0"/>
-        <w:autoSpaceDN w:val="0"/>
-        <w:adjustRightInd w:val="0"/>
-        <w:rPr>
-          <w:rFonts w:cs="Times New Roman"/>
-          <w:szCs w:val="20"/>
-        </w:rPr>
-      </w:pPr>
+          <w:lang w:val="es-MX"/>
+        </w:rPr>
+        <w:t>Concesionaria</w:t>
+      </w:r>
     </w:p>
     <w:p>
       <w:pPr>
         <w:pStyle w:val="Prrafodelista"/>
         <w:numPr>
           <w:ilvl w:val="0"/>
-          <w:numId w:val="9"/>
+          <w:numId w:val="14"/>
         </w:numPr>
-        <w:autoSpaceDE w:val="0"/>
-        <w:autoSpaceDN w:val="0"/>
-        <w:adjustRightInd w:val="0"/>
-        <w:rPr>
-          <w:rFonts w:cs="Times New Roman"/>
-          <w:color w:val="70AD47" w:themeColor="accent6"/>
-          <w:sz w:val="14"/>
-          <w:szCs w:val="14"/>
-        </w:rPr>
-      </w:pPr>
-      <w:r>
-        <w:rPr>
-          <w:rFonts w:cs="Times New Roman"/>
-          <w:color w:val="70AD47" w:themeColor="accent6"/>
-          <w:sz w:val="14"/>
-          <w:szCs w:val="14"/>
-        </w:rPr>
-        <w:t>Administrar f</w:t>
-      </w:r>
-      <w:r>
-        <w:rPr>
-          <w:rFonts w:cs="Times New Roman"/>
-          <w:color w:val="70AD47" w:themeColor="accent6"/>
-          <w:sz w:val="14"/>
-          <w:szCs w:val="14"/>
-        </w:rPr>
-        <w:t>inanciaciones</w:t>
-      </w:r>
-    </w:p>
-    <w:p>
-      <w:pPr>
-        <w:pStyle w:val="Prrafodelista"/>
-        <w:numPr>
-          <w:ilvl w:val="2"/>
-          <w:numId w:val="9"/>
-        </w:numPr>
-        <w:autoSpaceDE w:val="0"/>
-        <w:autoSpaceDN w:val="0"/>
-        <w:adjustRightInd w:val="0"/>
-        <w:rPr>
-          <w:rFonts w:cs="Times New Roman"/>
-          <w:color w:val="70AD47" w:themeColor="accent6"/>
-          <w:sz w:val="14"/>
-          <w:szCs w:val="14"/>
-        </w:rPr>
-      </w:pPr>
-      <w:r>
-        <w:rPr>
-          <w:rFonts w:cs="Times New Roman"/>
-          <w:color w:val="70AD47" w:themeColor="accent6"/>
-          <w:sz w:val="14"/>
-          <w:szCs w:val="14"/>
-        </w:rPr>
-        <w:t>Registrar p</w:t>
-      </w:r>
-      <w:r>
-        <w:rPr>
-          <w:rFonts w:cs="Times New Roman"/>
-          <w:color w:val="70AD47" w:themeColor="accent6"/>
-          <w:sz w:val="14"/>
-          <w:szCs w:val="14"/>
-        </w:rPr>
-        <w:t>lan</w:t>
-      </w:r>
-    </w:p>
-    <w:p>
-      <w:pPr>
-        <w:pStyle w:val="Prrafodelista"/>
-        <w:numPr>
-          <w:ilvl w:val="2"/>
-          <w:numId w:val="9"/>
-        </w:numPr>
-        <w:autoSpaceDE w:val="0"/>
-        <w:autoSpaceDN w:val="0"/>
-        <w:adjustRightInd w:val="0"/>
-        <w:rPr>
-          <w:rFonts w:cs="Times New Roman"/>
-          <w:color w:val="70AD47" w:themeColor="accent6"/>
-          <w:sz w:val="14"/>
-          <w:szCs w:val="14"/>
-        </w:rPr>
-      </w:pPr>
-      <w:r>
-        <w:rPr>
-          <w:rFonts w:cs="Times New Roman"/>
-          <w:color w:val="70AD47" w:themeColor="accent6"/>
-          <w:sz w:val="14"/>
-          <w:szCs w:val="14"/>
-        </w:rPr>
-        <w:t>Consultar e</w:t>
-      </w:r>
-      <w:r>
-        <w:rPr>
-          <w:rFonts w:cs="Times New Roman"/>
-          <w:color w:val="70AD47" w:themeColor="accent6"/>
-          <w:sz w:val="14"/>
-          <w:szCs w:val="14"/>
-        </w:rPr>
-        <w:t>stado</w:t>
-      </w:r>
-    </w:p>
-    <w:p>
-      <w:pPr>
-        <w:pStyle w:val="Prrafodelista"/>
-        <w:numPr>
-          <w:ilvl w:val="2"/>
-          <w:numId w:val="9"/>
-        </w:numPr>
-        <w:autoSpaceDE w:val="0"/>
-        <w:autoSpaceDN w:val="0"/>
-        <w:adjustRightInd w:val="0"/>
-        <w:rPr>
-          <w:rFonts w:cs="Times New Roman"/>
-          <w:color w:val="70AD47" w:themeColor="accent6"/>
-          <w:sz w:val="14"/>
-          <w:szCs w:val="14"/>
-        </w:rPr>
-      </w:pPr>
-      <w:r>
-        <w:rPr>
-          <w:rFonts w:cs="Times New Roman"/>
-          <w:color w:val="70AD47" w:themeColor="accent6"/>
-          <w:sz w:val="14"/>
-          <w:szCs w:val="14"/>
-        </w:rPr>
-        <w:t>Actualizar estado p</w:t>
-      </w:r>
-      <w:r>
-        <w:rPr>
-          <w:rFonts w:cs="Times New Roman"/>
-          <w:color w:val="70AD47" w:themeColor="accent6"/>
-          <w:sz w:val="14"/>
-          <w:szCs w:val="14"/>
-        </w:rPr>
-        <w:t>lan</w:t>
-      </w:r>
-    </w:p>
-    <w:p>
-      <w:pPr>
-        <w:pStyle w:val="Prrafodelista"/>
-        <w:numPr>
-          <w:ilvl w:val="3"/>
-          <w:numId w:val="9"/>
-        </w:numPr>
-        <w:autoSpaceDE w:val="0"/>
-        <w:autoSpaceDN w:val="0"/>
-        <w:adjustRightInd w:val="0"/>
-        <w:rPr>
-          <w:rFonts w:cs="Times New Roman"/>
-          <w:color w:val="70AD47" w:themeColor="accent6"/>
-          <w:sz w:val="14"/>
-          <w:szCs w:val="14"/>
-        </w:rPr>
-      </w:pPr>
-      <w:r>
-        <w:rPr>
-          <w:rFonts w:cs="Times New Roman"/>
-          <w:color w:val="70AD47" w:themeColor="accent6"/>
-          <w:sz w:val="14"/>
-          <w:szCs w:val="14"/>
-        </w:rPr>
-        <w:t xml:space="preserve">Cancelar </w:t>
-      </w:r>
-      <w:r>
-        <w:rPr>
-          <w:rFonts w:cs="Times New Roman"/>
-          <w:color w:val="70AD47" w:themeColor="accent6"/>
-          <w:sz w:val="14"/>
-          <w:szCs w:val="14"/>
-        </w:rPr>
-        <w:t>p</w:t>
-      </w:r>
-      <w:r>
-        <w:rPr>
-          <w:rFonts w:cs="Times New Roman"/>
-          <w:color w:val="70AD47" w:themeColor="accent6"/>
-          <w:sz w:val="14"/>
-          <w:szCs w:val="14"/>
-        </w:rPr>
-        <w:t>lan</w:t>
-      </w:r>
-    </w:p>
-    <w:p>
-      <w:pPr>
-        <w:pStyle w:val="Prrafodelista"/>
-        <w:numPr>
-          <w:ilvl w:val="3"/>
-          <w:numId w:val="9"/>
-        </w:numPr>
-        <w:autoSpaceDE w:val="0"/>
-        <w:autoSpaceDN w:val="0"/>
-        <w:adjustRightInd w:val="0"/>
-        <w:rPr>
-          <w:rFonts w:cs="Times New Roman"/>
-          <w:color w:val="70AD47" w:themeColor="accent6"/>
-          <w:sz w:val="14"/>
-          <w:szCs w:val="14"/>
-        </w:rPr>
-      </w:pPr>
-      <w:r>
-        <w:rPr>
-          <w:rFonts w:cs="Times New Roman"/>
-          <w:color w:val="70AD47" w:themeColor="accent6"/>
-          <w:sz w:val="14"/>
-          <w:szCs w:val="14"/>
-        </w:rPr>
-        <w:t>Entregar Vehículo</w:t>
-      </w:r>
-    </w:p>
-    <w:p>
-      <w:pPr>
-        <w:pStyle w:val="Prrafodelista"/>
-        <w:numPr>
-          <w:ilvl w:val="3"/>
-          <w:numId w:val="9"/>
-        </w:numPr>
-        <w:autoSpaceDE w:val="0"/>
-        <w:autoSpaceDN w:val="0"/>
-        <w:adjustRightInd w:val="0"/>
-        <w:rPr>
-          <w:rFonts w:cs="Times New Roman"/>
-          <w:color w:val="70AD47" w:themeColor="accent6"/>
-          <w:sz w:val="14"/>
-          <w:szCs w:val="14"/>
-        </w:rPr>
-      </w:pPr>
-      <w:r>
-        <w:rPr>
-          <w:rFonts w:cs="Times New Roman"/>
-          <w:color w:val="70AD47" w:themeColor="accent6"/>
-          <w:sz w:val="14"/>
-          <w:szCs w:val="14"/>
-        </w:rPr>
-        <w:t>Pagar c</w:t>
-      </w:r>
-      <w:r>
-        <w:rPr>
-          <w:rFonts w:cs="Times New Roman"/>
-          <w:color w:val="70AD47" w:themeColor="accent6"/>
-          <w:sz w:val="14"/>
-          <w:szCs w:val="14"/>
-        </w:rPr>
-        <w:t>uota</w:t>
-      </w:r>
-    </w:p>
-    <w:p>
-      <w:pPr>
-        <w:pStyle w:val="Prrafodelista"/>
-        <w:numPr>
-          <w:ilvl w:val="4"/>
-          <w:numId w:val="9"/>
-        </w:numPr>
-        <w:autoSpaceDE w:val="0"/>
-        <w:autoSpaceDN w:val="0"/>
-        <w:adjustRightInd w:val="0"/>
-        <w:rPr>
-          <w:rFonts w:cs="Times New Roman"/>
-          <w:color w:val="70AD47" w:themeColor="accent6"/>
-          <w:sz w:val="14"/>
-          <w:szCs w:val="14"/>
-        </w:rPr>
-      </w:pPr>
-      <w:r>
-        <w:rPr>
-          <w:rFonts w:cs="Times New Roman"/>
-          <w:color w:val="70AD47" w:themeColor="accent6"/>
-          <w:sz w:val="14"/>
-          <w:szCs w:val="14"/>
-        </w:rPr>
-        <w:t>Calcular</w:t>
-      </w:r>
-      <w:r>
-        <w:rPr>
-          <w:rFonts w:cs="Times New Roman"/>
-          <w:color w:val="70AD47" w:themeColor="accent6"/>
-          <w:sz w:val="14"/>
-          <w:szCs w:val="14"/>
-        </w:rPr>
-        <w:t xml:space="preserve"> valor cuota: base + seguro de vida + costo administrativo</w:t>
-      </w:r>
-    </w:p>
-    <w:p>
-      <w:pPr>
-        <w:pStyle w:val="Prrafodelista"/>
-        <w:autoSpaceDE w:val="0"/>
-        <w:autoSpaceDN w:val="0"/>
-        <w:adjustRightInd w:val="0"/>
-        <w:ind w:left="2544"/>
-        <w:rPr>
-          <w:rFonts w:cs="Times New Roman"/>
-          <w:color w:val="70AD47" w:themeColor="accent6"/>
-          <w:sz w:val="14"/>
-          <w:szCs w:val="14"/>
-        </w:rPr>
-      </w:pPr>
-      <w:r>
-        <w:rPr>
-          <w:rFonts w:cs="Times New Roman"/>
-          <w:color w:val="70AD47" w:themeColor="accent6"/>
-          <w:sz w:val="14"/>
-          <w:szCs w:val="14"/>
-        </w:rPr>
-        <w:t>B</w:t>
-      </w:r>
-      <w:r>
-        <w:rPr>
-          <w:rFonts w:cs="Times New Roman"/>
-          <w:color w:val="70AD47" w:themeColor="accent6"/>
-          <w:sz w:val="14"/>
-          <w:szCs w:val="14"/>
-        </w:rPr>
-        <w:t xml:space="preserve">ase: valor </w:t>
-      </w:r>
-      <w:r>
-        <w:rPr>
-          <w:rFonts w:cs="Times New Roman"/>
-          <w:color w:val="70AD47" w:themeColor="accent6"/>
-          <w:sz w:val="14"/>
-          <w:szCs w:val="14"/>
-        </w:rPr>
-        <w:t>del automóvil adquirido al momento del cálculo</w:t>
-      </w:r>
-    </w:p>
-    <w:p>
-      <w:pPr>
-        <w:autoSpaceDE w:val="0"/>
-        <w:autoSpaceDN w:val="0"/>
-        <w:adjustRightInd w:val="0"/>
-        <w:rPr>
-          <w:rFonts w:cs="Times New Roman"/>
-          <w:sz w:val="14"/>
-          <w:szCs w:val="14"/>
-        </w:rPr>
-      </w:pPr>
+        <w:rPr>
+          <w:lang w:val="es-MX"/>
+        </w:rPr>
+      </w:pPr>
+      <w:r>
+        <w:rPr>
+          <w:lang w:val="es-MX"/>
+        </w:rPr>
+        <w:t>Registrar plan</w:t>
+      </w:r>
     </w:p>
     <w:p>
       <w:pPr>
         <w:pStyle w:val="Prrafodelista"/>
         <w:numPr>
           <w:ilvl w:val="0"/>
-          <w:numId w:val="9"/>
+          <w:numId w:val="14"/>
         </w:numPr>
         <w:rPr>
-          <w:sz w:val="14"/>
-          <w:szCs w:val="14"/>
-          <w:lang w:val="es-MX"/>
-        </w:rPr>
-      </w:pPr>
-      <w:r>
-        <w:rPr>
-          <w:sz w:val="14"/>
-          <w:szCs w:val="14"/>
-          <w:lang w:val="es-MX"/>
-        </w:rPr>
-        <w:t>Gestión</w:t>
-      </w:r>
-      <w:r>
-        <w:rPr>
-          <w:sz w:val="14"/>
-          <w:szCs w:val="14"/>
-          <w:lang w:val="es-MX"/>
-        </w:rPr>
-        <w:t xml:space="preserve"> de comunicaciones</w:t>
-      </w:r>
-    </w:p>
-    <w:p>
-      <w:pPr>
-        <w:pStyle w:val="Prrafodelista"/>
-        <w:numPr>
-          <w:ilvl w:val="2"/>
-          <w:numId w:val="9"/>
-        </w:numPr>
-        <w:rPr>
-          <w:sz w:val="14"/>
-          <w:szCs w:val="14"/>
-          <w:lang w:val="es-MX"/>
-        </w:rPr>
-      </w:pPr>
-      <w:r>
-        <w:rPr>
-          <w:sz w:val="14"/>
-          <w:szCs w:val="14"/>
-          <w:lang w:val="es-MX"/>
-        </w:rPr>
-        <w:t xml:space="preserve">Informar </w:t>
-      </w:r>
-      <w:r>
-        <w:rPr>
-          <w:sz w:val="14"/>
-          <w:szCs w:val="14"/>
-          <w:lang w:val="es-MX"/>
-        </w:rPr>
-        <w:t>p</w:t>
-      </w:r>
-      <w:r>
-        <w:rPr>
-          <w:sz w:val="14"/>
-          <w:szCs w:val="14"/>
-          <w:lang w:val="es-MX"/>
-        </w:rPr>
-        <w:t xml:space="preserve">lan </w:t>
-      </w:r>
-      <w:r>
-        <w:rPr>
-          <w:sz w:val="14"/>
-          <w:szCs w:val="14"/>
-          <w:lang w:val="es-MX"/>
-        </w:rPr>
-        <w:t>c</w:t>
-      </w:r>
-      <w:r>
-        <w:rPr>
-          <w:sz w:val="14"/>
-          <w:szCs w:val="14"/>
-          <w:lang w:val="es-MX"/>
-        </w:rPr>
-        <w:t>ancelado</w:t>
-      </w:r>
-    </w:p>
-    <w:p>
-      <w:pPr>
-        <w:pStyle w:val="Prrafodelista"/>
-        <w:numPr>
-          <w:ilvl w:val="2"/>
-          <w:numId w:val="9"/>
-        </w:numPr>
-        <w:rPr>
-          <w:sz w:val="14"/>
-          <w:szCs w:val="14"/>
-          <w:lang w:val="es-MX"/>
-        </w:rPr>
-      </w:pPr>
-      <w:r>
-        <w:rPr>
-          <w:sz w:val="14"/>
-          <w:szCs w:val="14"/>
-          <w:lang w:val="es-MX"/>
-        </w:rPr>
-        <w:t xml:space="preserve">Pedir </w:t>
-      </w:r>
-      <w:r>
-        <w:rPr>
-          <w:sz w:val="14"/>
-          <w:szCs w:val="14"/>
-          <w:lang w:val="es-MX"/>
-        </w:rPr>
-        <w:t>e</w:t>
-      </w:r>
-      <w:r>
-        <w:rPr>
-          <w:sz w:val="14"/>
-          <w:szCs w:val="14"/>
-          <w:lang w:val="es-MX"/>
-        </w:rPr>
-        <w:t xml:space="preserve">stado de </w:t>
-      </w:r>
-      <w:r>
-        <w:rPr>
-          <w:sz w:val="14"/>
-          <w:szCs w:val="14"/>
-          <w:lang w:val="es-MX"/>
-        </w:rPr>
-        <w:t>c</w:t>
-      </w:r>
-      <w:r>
-        <w:rPr>
-          <w:sz w:val="14"/>
-          <w:szCs w:val="14"/>
-          <w:lang w:val="es-MX"/>
-        </w:rPr>
-        <w:t>uentas</w:t>
-      </w:r>
-    </w:p>
-    <w:p>
-      <w:pPr>
-        <w:pStyle w:val="Prrafodelista"/>
-        <w:numPr>
-          <w:ilvl w:val="2"/>
-          <w:numId w:val="9"/>
-        </w:numPr>
-        <w:rPr>
-          <w:color w:val="70AD47" w:themeColor="accent6"/>
-          <w:sz w:val="14"/>
-          <w:szCs w:val="14"/>
-          <w:lang w:val="es-MX"/>
-        </w:rPr>
-      </w:pPr>
-      <w:r>
-        <w:rPr>
-          <w:color w:val="70AD47" w:themeColor="accent6"/>
-          <w:sz w:val="14"/>
-          <w:szCs w:val="14"/>
-          <w:lang w:val="es-MX"/>
-        </w:rPr>
-        <w:t>Notificar ganador</w:t>
-      </w:r>
-    </w:p>
-    <w:p>
-      <w:pPr>
-        <w:pStyle w:val="Prrafodelista"/>
-        <w:numPr>
-          <w:ilvl w:val="2"/>
-          <w:numId w:val="9"/>
-        </w:numPr>
-        <w:rPr>
-          <w:color w:val="70AD47" w:themeColor="accent6"/>
-          <w:sz w:val="14"/>
-          <w:szCs w:val="14"/>
-          <w:lang w:val="es-MX"/>
-        </w:rPr>
-      </w:pPr>
-      <w:r>
-        <w:rPr>
-          <w:color w:val="70AD47" w:themeColor="accent6"/>
-          <w:sz w:val="14"/>
-          <w:szCs w:val="14"/>
-          <w:lang w:val="es-MX"/>
-        </w:rPr>
-        <w:t>Enviar mai</w:t>
-      </w:r>
-      <w:r>
-        <w:rPr>
-          <w:color w:val="70AD47" w:themeColor="accent6"/>
-          <w:sz w:val="14"/>
-          <w:szCs w:val="14"/>
-          <w:lang w:val="es-MX"/>
-        </w:rPr>
-        <w:t>l ganador</w:t>
-      </w:r>
-    </w:p>
-    <w:p>
-      <w:pPr>
-        <w:pStyle w:val="Prrafodelista"/>
-        <w:numPr>
-          <w:ilvl w:val="2"/>
-          <w:numId w:val="9"/>
-        </w:numPr>
-        <w:rPr>
-          <w:color w:val="70AD47" w:themeColor="accent6"/>
-          <w:sz w:val="14"/>
-          <w:szCs w:val="14"/>
-          <w:lang w:val="es-MX"/>
-        </w:rPr>
-      </w:pPr>
-      <w:r>
-        <w:rPr>
-          <w:color w:val="70AD47" w:themeColor="accent6"/>
-          <w:sz w:val="14"/>
-          <w:szCs w:val="14"/>
-          <w:lang w:val="es-MX"/>
-        </w:rPr>
-        <w:t xml:space="preserve">Notificar </w:t>
-      </w:r>
-      <w:proofErr w:type="spellStart"/>
-      <w:r>
-        <w:rPr>
-          <w:color w:val="70AD47" w:themeColor="accent6"/>
-          <w:sz w:val="14"/>
-          <w:szCs w:val="14"/>
-          <w:lang w:val="es-MX"/>
-        </w:rPr>
-        <w:t>consecionaria</w:t>
-      </w:r>
-      <w:proofErr w:type="spellEnd"/>
-      <w:r>
-        <w:rPr>
-          <w:color w:val="70AD47" w:themeColor="accent6"/>
-          <w:sz w:val="14"/>
-          <w:szCs w:val="14"/>
-          <w:lang w:val="es-MX"/>
-        </w:rPr>
-        <w:t xml:space="preserve"> aprobada</w:t>
-      </w:r>
-    </w:p>
-    <w:p>
-      <w:pPr>
-        <w:pStyle w:val="Prrafodelista"/>
-        <w:ind w:left="1104"/>
-        <w:rPr>
-          <w:sz w:val="14"/>
-          <w:szCs w:val="14"/>
-          <w:lang w:val="es-MX"/>
-        </w:rPr>
-      </w:pPr>
+          <w:lang w:val="es-MX"/>
+        </w:rPr>
+      </w:pPr>
+      <w:r>
+        <w:rPr>
+          <w:lang w:val="es-MX"/>
+        </w:rPr>
+        <w:t>Pagar cuota</w:t>
+      </w:r>
+      <w:r>
+        <w:rPr>
+          <w:lang w:val="es-MX"/>
+        </w:rPr>
+        <w:t xml:space="preserve"> </w:t>
+      </w:r>
+      <w:r>
+        <w:rPr>
+          <w:lang w:val="es-MX"/>
+        </w:rPr>
+        <w:t>plan</w:t>
+      </w:r>
     </w:p>
     <w:p>
       <w:pPr>
         <w:pStyle w:val="Prrafodelista"/>
         <w:numPr>
           <w:ilvl w:val="0"/>
-          <w:numId w:val="9"/>
+          <w:numId w:val="14"/>
         </w:numPr>
         <w:rPr>
-          <w:sz w:val="14"/>
-          <w:szCs w:val="14"/>
-          <w:lang w:val="es-MX"/>
-        </w:rPr>
-      </w:pPr>
-      <w:r>
-        <w:rPr>
-          <w:sz w:val="14"/>
-          <w:szCs w:val="14"/>
-          <w:lang w:val="es-MX"/>
-        </w:rPr>
-        <w:lastRenderedPageBreak/>
-        <w:t>Relevar estados de cuentas</w:t>
-      </w:r>
-    </w:p>
-    <w:p>
-      <w:pPr>
-        <w:pStyle w:val="Prrafodelista"/>
-        <w:numPr>
-          <w:ilvl w:val="2"/>
-          <w:numId w:val="9"/>
-        </w:numPr>
-        <w:rPr>
-          <w:sz w:val="14"/>
-          <w:szCs w:val="14"/>
-          <w:lang w:val="es-MX"/>
-        </w:rPr>
-      </w:pPr>
-      <w:r>
-        <w:rPr>
-          <w:color w:val="70AD47" w:themeColor="accent6"/>
-          <w:sz w:val="14"/>
-          <w:szCs w:val="14"/>
-          <w:lang w:val="es-MX"/>
-        </w:rPr>
-        <w:t>Generar reporte de</w:t>
-      </w:r>
-      <w:r>
-        <w:rPr>
-          <w:color w:val="70AD47" w:themeColor="accent6"/>
-          <w:sz w:val="14"/>
-          <w:szCs w:val="14"/>
-          <w:lang w:val="es-MX"/>
-        </w:rPr>
-        <w:t xml:space="preserve"> clientes y del estado de sus cuentas</w:t>
-      </w:r>
-    </w:p>
-    <w:p>
-      <w:pPr>
-        <w:pStyle w:val="Prrafodelista"/>
-        <w:numPr>
-          <w:ilvl w:val="2"/>
-          <w:numId w:val="9"/>
-        </w:numPr>
-        <w:rPr>
-          <w:sz w:val="14"/>
-          <w:szCs w:val="14"/>
-          <w:lang w:val="es-MX"/>
-        </w:rPr>
-      </w:pPr>
-      <w:r>
-        <w:rPr>
-          <w:color w:val="70AD47" w:themeColor="accent6"/>
-          <w:sz w:val="14"/>
-          <w:szCs w:val="14"/>
-          <w:lang w:val="es-MX"/>
-        </w:rPr>
-        <w:t>Enviar reporte</w:t>
-      </w:r>
-    </w:p>
-    <w:p>
-      <w:pPr>
-        <w:pStyle w:val="Prrafodelista"/>
-        <w:numPr>
-          <w:ilvl w:val="2"/>
-          <w:numId w:val="9"/>
-        </w:numPr>
-        <w:rPr>
-          <w:sz w:val="14"/>
-          <w:szCs w:val="14"/>
-          <w:lang w:val="es-MX"/>
-        </w:rPr>
-      </w:pPr>
-      <w:r>
-        <w:rPr>
-          <w:sz w:val="14"/>
-          <w:szCs w:val="14"/>
-          <w:lang w:val="es-MX"/>
-        </w:rPr>
-        <w:t>Consultar última fecha de relevamiento (actualización)</w:t>
-      </w:r>
-    </w:p>
-    <w:p>
-      <w:pPr>
-        <w:pStyle w:val="Prrafodelista"/>
-        <w:ind w:left="1104"/>
-        <w:rPr>
-          <w:sz w:val="14"/>
-          <w:szCs w:val="14"/>
-          <w:lang w:val="es-MX"/>
-        </w:rPr>
-      </w:pPr>
+          <w:lang w:val="es-MX"/>
+        </w:rPr>
+      </w:pPr>
+      <w:r>
+        <w:rPr>
+          <w:lang w:val="es-MX"/>
+        </w:rPr>
+        <w:t>Calcular el valor final de la cuota</w:t>
+      </w:r>
     </w:p>
     <w:p>
       <w:pPr>
         <w:pStyle w:val="Prrafodelista"/>
         <w:numPr>
           <w:ilvl w:val="0"/>
-          <w:numId w:val="9"/>
+          <w:numId w:val="14"/>
         </w:numPr>
         <w:rPr>
-          <w:color w:val="70AD47" w:themeColor="accent6"/>
-          <w:sz w:val="14"/>
-          <w:szCs w:val="14"/>
-          <w:lang w:val="es-MX"/>
-        </w:rPr>
-      </w:pPr>
-      <w:r>
-        <w:rPr>
-          <w:color w:val="70AD47" w:themeColor="accent6"/>
-          <w:sz w:val="14"/>
-          <w:szCs w:val="14"/>
-          <w:lang w:val="es-MX"/>
-        </w:rPr>
-        <w:t>Administrar concesionarias</w:t>
-      </w:r>
-    </w:p>
-    <w:p>
-      <w:pPr>
-        <w:pStyle w:val="Prrafodelista"/>
-        <w:numPr>
-          <w:ilvl w:val="2"/>
-          <w:numId w:val="9"/>
-        </w:numPr>
-        <w:rPr>
-          <w:color w:val="70AD47" w:themeColor="accent6"/>
-          <w:sz w:val="14"/>
-          <w:szCs w:val="14"/>
-          <w:lang w:val="es-MX"/>
-        </w:rPr>
-      </w:pPr>
-      <w:r>
-        <w:rPr>
-          <w:color w:val="70AD47" w:themeColor="accent6"/>
-          <w:sz w:val="14"/>
-          <w:szCs w:val="14"/>
-          <w:lang w:val="es-MX"/>
-        </w:rPr>
-        <w:t>Subscribir concesionaria participante</w:t>
-      </w:r>
-    </w:p>
-    <w:p>
-      <w:pPr>
-        <w:rPr>
-          <w:sz w:val="14"/>
-          <w:szCs w:val="14"/>
-          <w:lang w:val="es-MX"/>
-        </w:rPr>
-      </w:pPr>
+          <w:lang w:val="es-MX"/>
+        </w:rPr>
+      </w:pPr>
+      <w:r>
+        <w:rPr>
+          <w:lang w:val="es-MX"/>
+        </w:rPr>
+        <w:t>Entregar vehículo</w:t>
+      </w:r>
     </w:p>
     <w:p>
       <w:pPr>
         <w:pStyle w:val="Prrafodelista"/>
         <w:numPr>
           <w:ilvl w:val="0"/>
-          <w:numId w:val="9"/>
+          <w:numId w:val="14"/>
         </w:numPr>
         <w:rPr>
-          <w:sz w:val="14"/>
-          <w:szCs w:val="14"/>
-          <w:lang w:val="es-MX"/>
-        </w:rPr>
-      </w:pPr>
-      <w:r>
-        <w:rPr>
-          <w:sz w:val="14"/>
-          <w:szCs w:val="14"/>
-          <w:lang w:val="es-MX"/>
-        </w:rPr>
-        <w:t>Administrar configuraciones tecnológicas</w:t>
-      </w:r>
-    </w:p>
-    <w:p>
-      <w:pPr>
-        <w:pStyle w:val="Prrafodelista"/>
-        <w:numPr>
-          <w:ilvl w:val="2"/>
-          <w:numId w:val="9"/>
-        </w:numPr>
-        <w:rPr>
-          <w:sz w:val="14"/>
-          <w:szCs w:val="14"/>
-          <w:lang w:val="es-MX"/>
-        </w:rPr>
-      </w:pPr>
-      <w:r>
-        <w:rPr>
-          <w:sz w:val="14"/>
-          <w:szCs w:val="14"/>
-          <w:lang w:val="es-MX"/>
-        </w:rPr>
-        <w:t>Registrar configuración tecnológica</w:t>
-      </w:r>
-    </w:p>
-    <w:p>
-      <w:pPr>
-        <w:pStyle w:val="Prrafodelista"/>
-        <w:numPr>
-          <w:ilvl w:val="2"/>
-          <w:numId w:val="9"/>
-        </w:numPr>
-        <w:rPr>
-          <w:sz w:val="14"/>
-          <w:szCs w:val="14"/>
-          <w:lang w:val="es-MX"/>
-        </w:rPr>
-      </w:pPr>
-      <w:r>
-        <w:rPr>
-          <w:sz w:val="14"/>
-          <w:szCs w:val="14"/>
-          <w:lang w:val="es-MX"/>
-        </w:rPr>
-        <w:t>Configurar la tecnología implementada por la concesionaria</w:t>
-      </w:r>
-    </w:p>
-    <w:p>
-      <w:pPr>
-        <w:pStyle w:val="Prrafodelista"/>
-        <w:numPr>
-          <w:ilvl w:val="2"/>
-          <w:numId w:val="9"/>
-        </w:numPr>
-        <w:rPr>
-          <w:sz w:val="14"/>
-          <w:szCs w:val="14"/>
-          <w:lang w:val="es-MX"/>
-        </w:rPr>
-      </w:pPr>
-      <w:r>
-        <w:rPr>
-          <w:sz w:val="14"/>
-          <w:szCs w:val="14"/>
-          <w:lang w:val="es-MX"/>
-        </w:rPr>
-        <w:t>Consultar configuración tecnológica</w:t>
-      </w:r>
-    </w:p>
-    <w:p>
-      <w:pPr>
-        <w:pStyle w:val="Prrafodelista"/>
-        <w:ind w:left="732"/>
-        <w:rPr>
-          <w:sz w:val="14"/>
-          <w:szCs w:val="14"/>
-          <w:lang w:val="es-MX"/>
-        </w:rPr>
-      </w:pPr>
+          <w:lang w:val="es-MX"/>
+        </w:rPr>
+      </w:pPr>
+      <w:r>
+        <w:rPr>
+          <w:lang w:val="es-MX"/>
+        </w:rPr>
+        <w:t>Cancelar plan</w:t>
+      </w:r>
     </w:p>
     <w:p>
       <w:pPr>
         <w:pStyle w:val="Prrafodelista"/>
         <w:numPr>
           <w:ilvl w:val="0"/>
-          <w:numId w:val="9"/>
+          <w:numId w:val="14"/>
         </w:numPr>
         <w:rPr>
-          <w:color w:val="70AD47" w:themeColor="accent6"/>
-          <w:sz w:val="14"/>
-          <w:szCs w:val="14"/>
-          <w:lang w:val="es-MX"/>
-        </w:rPr>
-      </w:pPr>
-      <w:r>
-        <w:rPr>
-          <w:color w:val="70AD47" w:themeColor="accent6"/>
-          <w:sz w:val="14"/>
-          <w:szCs w:val="14"/>
-          <w:lang w:val="es-MX"/>
-        </w:rPr>
-        <w:t>Gestión</w:t>
-      </w:r>
-      <w:r>
-        <w:rPr>
-          <w:color w:val="70AD47" w:themeColor="accent6"/>
-          <w:sz w:val="14"/>
-          <w:szCs w:val="14"/>
-          <w:lang w:val="es-MX"/>
-        </w:rPr>
-        <w:t xml:space="preserve"> de sorteos</w:t>
-      </w:r>
-    </w:p>
-    <w:p>
-      <w:pPr>
-        <w:pStyle w:val="Prrafodelista"/>
+          <w:lang w:val="es-MX"/>
+        </w:rPr>
+      </w:pPr>
+      <w:r>
+        <w:rPr>
+          <w:lang w:val="es-MX"/>
+        </w:rPr>
+        <w:t xml:space="preserve">Consultar estado cuenta </w:t>
+      </w:r>
+      <w:r>
+        <w:rPr>
+          <w:lang w:val="es-MX"/>
+        </w:rPr>
+        <w:t>cliente (plan)</w:t>
+      </w:r>
+    </w:p>
+    <w:p>
+      <w:pPr>
+        <w:pStyle w:val="NormalWeb"/>
         <w:numPr>
-          <w:ilvl w:val="2"/>
-          <w:numId w:val="9"/>
+          <w:ilvl w:val="0"/>
+          <w:numId w:val="14"/>
         </w:numPr>
-        <w:rPr>
-          <w:color w:val="70AD47" w:themeColor="accent6"/>
-          <w:sz w:val="14"/>
-          <w:szCs w:val="14"/>
-          <w:lang w:val="es-MX"/>
-        </w:rPr>
-      </w:pPr>
-      <w:r>
-        <w:rPr>
-          <w:color w:val="70AD47" w:themeColor="accent6"/>
-          <w:sz w:val="14"/>
-          <w:szCs w:val="14"/>
+        <w:spacing w:before="0" w:beforeAutospacing="0" w:after="0" w:afterAutospacing="0"/>
+        <w:jc w:val="both"/>
+        <w:rPr>
+          <w:rFonts w:ascii="Verdana" w:hAnsi="Verdana" w:cs="Tahoma"/>
+          <w:sz w:val="16"/>
+          <w:szCs w:val="16"/>
+          <w:lang w:val="es-MX"/>
+        </w:rPr>
+      </w:pPr>
+      <w:r>
+        <w:rPr>
+          <w:rFonts w:ascii="Verdana" w:hAnsi="Verdana" w:cs="Tahoma"/>
+          <w:sz w:val="16"/>
+          <w:szCs w:val="16"/>
+          <w:lang w:val="es-MX"/>
+        </w:rPr>
+        <w:t xml:space="preserve">Proporcionar información de los </w:t>
+      </w:r>
+      <w:r>
+        <w:rPr>
+          <w:rFonts w:ascii="Verdana" w:hAnsi="Verdana" w:cs="Tahoma"/>
+          <w:sz w:val="16"/>
+          <w:szCs w:val="16"/>
+          <w:lang w:val="es-MX"/>
+        </w:rPr>
+        <w:t>clientes y estado de sus cuentas</w:t>
+      </w:r>
+    </w:p>
+    <w:p>
+      <w:pPr>
+        <w:rPr>
+          <w:b/>
+          <w:i/>
+          <w:u w:val="single"/>
+          <w:lang w:val="es-MX"/>
+        </w:rPr>
+      </w:pPr>
+      <w:r>
+        <w:rPr>
+          <w:lang w:val="es-MX"/>
+        </w:rPr>
+        <w:tab/>
+      </w:r>
+      <w:r>
+        <w:rPr>
+          <w:lang w:val="es-MX"/>
+        </w:rPr>
+        <w:tab/>
+      </w:r>
+      <w:r>
+        <w:rPr>
+          <w:b/>
+          <w:i/>
+          <w:u w:val="single"/>
+          <w:lang w:val="es-MX"/>
+        </w:rPr>
+        <w:t>Soporte</w:t>
+      </w:r>
+    </w:p>
+    <w:p>
+      <w:pPr>
+        <w:rPr>
+          <w:lang w:val="es-MX"/>
+        </w:rPr>
+      </w:pPr>
+      <w:r>
+        <w:rPr>
+          <w:lang w:val="es-MX"/>
+        </w:rPr>
+        <w:tab/>
+      </w:r>
+      <w:r>
+        <w:rPr>
+          <w:lang w:val="es-MX"/>
+        </w:rPr>
+        <w:tab/>
+      </w:r>
+    </w:p>
+    <w:p>
+      <w:pPr>
+        <w:rPr>
+          <w:lang w:val="es-MX"/>
+        </w:rPr>
+      </w:pPr>
+    </w:p>
+    <w:p>
+      <w:pPr>
+        <w:ind w:firstLine="708"/>
+        <w:rPr>
+          <w:lang w:val="es-MX"/>
+        </w:rPr>
+      </w:pPr>
+    </w:p>
+    <w:p>
+      <w:pPr>
+        <w:ind w:firstLine="708"/>
+        <w:rPr>
+          <w:lang w:val="es-MX"/>
+        </w:rPr>
+      </w:pPr>
+    </w:p>
+    <w:p>
+      <w:pPr>
+        <w:ind w:firstLine="708"/>
+        <w:rPr>
+          <w:lang w:val="es-MX"/>
+        </w:rPr>
+      </w:pPr>
+    </w:p>
+    <w:p>
+      <w:pPr>
+        <w:ind w:firstLine="708"/>
+        <w:rPr>
+          <w:lang w:val="es-MX"/>
+        </w:rPr>
+      </w:pPr>
+    </w:p>
+    <w:p>
+      <w:pPr>
+        <w:ind w:firstLine="708"/>
+        <w:rPr>
+          <w:lang w:val="es-MX"/>
+        </w:rPr>
+      </w:pPr>
+    </w:p>
+    <w:p>
+      <w:pPr>
+        <w:ind w:firstLine="708"/>
+        <w:rPr>
+          <w:lang w:val="es-MX"/>
+        </w:rPr>
+      </w:pPr>
+    </w:p>
+    <w:p>
+      <w:pPr>
+        <w:ind w:firstLine="708"/>
+        <w:rPr>
+          <w:lang w:val="es-MX"/>
+        </w:rPr>
+      </w:pPr>
+    </w:p>
+    <w:p>
+      <w:pPr>
+        <w:ind w:left="708"/>
+        <w:rPr>
+          <w:b/>
+          <w:u w:val="single"/>
+          <w:lang w:val="es-MX"/>
+        </w:rPr>
+      </w:pPr>
+      <w:r>
+        <w:rPr>
+          <w:b/>
+          <w:u w:val="single"/>
+          <w:lang w:val="es-MX"/>
+        </w:rPr>
+        <w:t>Gobierno</w:t>
+      </w:r>
+    </w:p>
+    <w:p>
+      <w:pPr>
+        <w:ind w:firstLine="708"/>
+        <w:rPr>
+          <w:lang w:val="es-MX"/>
+        </w:rPr>
+      </w:pPr>
+      <w:r>
+        <w:rPr>
           <w:lang w:val="es-MX"/>
         </w:rPr>
         <w:t>Ejecutar Sorteo</w:t>
@@ -2416,833 +1860,1015 @@
     </w:p>
     <w:p>
       <w:pPr>
-        <w:pStyle w:val="Prrafodelista"/>
-        <w:numPr>
-          <w:ilvl w:val="3"/>
-          <w:numId w:val="9"/>
-        </w:numPr>
-        <w:rPr>
-          <w:color w:val="70AD47" w:themeColor="accent6"/>
-          <w:sz w:val="14"/>
-          <w:szCs w:val="14"/>
-          <w:lang w:val="es-MX"/>
-        </w:rPr>
-      </w:pPr>
-      <w:r>
-        <w:rPr>
-          <w:color w:val="70AD47" w:themeColor="accent6"/>
-          <w:sz w:val="14"/>
-          <w:szCs w:val="14"/>
-          <w:lang w:val="es-MX"/>
-        </w:rPr>
-        <w:t>Determinar</w:t>
-      </w:r>
-      <w:r>
-        <w:rPr>
-          <w:color w:val="70AD47" w:themeColor="accent6"/>
-          <w:sz w:val="14"/>
-          <w:szCs w:val="14"/>
-          <w:lang w:val="es-MX"/>
-        </w:rPr>
-        <w:t xml:space="preserve"> planes/</w:t>
-      </w:r>
-      <w:r>
-        <w:rPr>
-          <w:color w:val="70AD47" w:themeColor="accent6"/>
-          <w:sz w:val="14"/>
-          <w:szCs w:val="14"/>
-          <w:lang w:val="es-AR"/>
-        </w:rPr>
-        <w:t>estado de cuentas</w:t>
-      </w:r>
-      <w:r>
-        <w:rPr>
-          <w:color w:val="70AD47" w:themeColor="accent6"/>
-          <w:sz w:val="14"/>
-          <w:szCs w:val="14"/>
-          <w:lang w:val="es-MX"/>
-        </w:rPr>
-        <w:t xml:space="preserve">/clientes </w:t>
-      </w:r>
-      <w:r>
-        <w:rPr>
-          <w:color w:val="70AD47" w:themeColor="accent6"/>
-          <w:sz w:val="14"/>
-          <w:szCs w:val="14"/>
-          <w:lang w:val="es-MX"/>
-        </w:rPr>
-        <w:t>participantes</w:t>
-      </w:r>
-    </w:p>
-    <w:p>
-      <w:pPr>
-        <w:pStyle w:val="Prrafodelista"/>
-        <w:numPr>
-          <w:ilvl w:val="3"/>
-          <w:numId w:val="9"/>
-        </w:numPr>
-        <w:rPr>
-          <w:color w:val="70AD47" w:themeColor="accent6"/>
-          <w:sz w:val="14"/>
-          <w:szCs w:val="14"/>
+        <w:ind w:firstLine="708"/>
+        <w:rPr>
+          <w:lang w:val="es-MX"/>
+        </w:rPr>
+      </w:pPr>
+      <w:r>
+        <w:rPr>
+          <w:lang w:val="es-MX"/>
+        </w:rPr>
+        <w:t>Consulta Concesionarias adheridas al Plan</w:t>
+      </w:r>
+    </w:p>
+    <w:p>
+      <w:pPr>
+        <w:ind w:firstLine="708"/>
+        <w:rPr>
+          <w:lang w:val="es-MX"/>
+        </w:rPr>
+      </w:pPr>
+      <w:r>
+        <w:rPr>
+          <w:lang w:val="es-MX"/>
+        </w:rPr>
+        <w:t>Subscribir concesionaria participante</w:t>
+      </w:r>
+    </w:p>
+    <w:p>
+      <w:pPr>
+        <w:pStyle w:val="NormalWeb"/>
+        <w:spacing w:before="0" w:beforeAutospacing="0" w:after="0" w:afterAutospacing="0"/>
+        <w:ind w:firstLine="708"/>
+        <w:jc w:val="both"/>
+        <w:rPr>
+          <w:rFonts w:ascii="Verdana" w:hAnsi="Verdana" w:cs="Tahoma"/>
+          <w:sz w:val="16"/>
+          <w:szCs w:val="16"/>
+          <w:lang w:val="es-MX"/>
+        </w:rPr>
+      </w:pPr>
+      <w:r>
+        <w:rPr>
+          <w:rFonts w:ascii="Verdana" w:hAnsi="Verdana" w:cs="Tahoma"/>
+          <w:sz w:val="16"/>
+          <w:szCs w:val="16"/>
+          <w:lang w:val="es-MX"/>
+        </w:rPr>
+        <w:t>Actualizar estado de cuenta de cada cliente por concesionaria</w:t>
+      </w:r>
+    </w:p>
+    <w:p>
+      <w:pPr>
+        <w:pStyle w:val="NormalWeb"/>
+        <w:spacing w:before="0" w:beforeAutospacing="0" w:after="0" w:afterAutospacing="0"/>
+        <w:ind w:firstLine="708"/>
+        <w:jc w:val="both"/>
+        <w:rPr>
+          <w:rFonts w:ascii="Verdana" w:hAnsi="Verdana" w:cs="Tahoma"/>
+          <w:sz w:val="16"/>
+          <w:szCs w:val="16"/>
+          <w:lang w:val="es-MX"/>
+        </w:rPr>
+      </w:pPr>
+      <w:r>
+        <w:rPr>
+          <w:rFonts w:ascii="Verdana" w:hAnsi="Verdana" w:cs="Tahoma"/>
+          <w:sz w:val="16"/>
+          <w:szCs w:val="16"/>
+          <w:lang w:val="es-MX"/>
+        </w:rPr>
+        <w:t>Consultar estado cuenta cliente</w:t>
+      </w:r>
+    </w:p>
+    <w:p>
+      <w:pPr>
+        <w:ind w:firstLine="708"/>
+        <w:rPr>
+          <w:lang w:val="es-MX"/>
+        </w:rPr>
+      </w:pPr>
+      <w:r>
+        <w:rPr>
+          <w:lang w:val="es-MX"/>
+        </w:rPr>
+        <w:t>Gestionar datos personales cliente</w:t>
+      </w:r>
+    </w:p>
+    <w:p>
+      <w:pPr>
+        <w:ind w:firstLine="708"/>
+        <w:rPr>
           <w:u w:val="single"/>
           <w:lang w:val="es-MX"/>
         </w:rPr>
       </w:pPr>
       <w:r>
         <w:rPr>
-          <w:color w:val="70AD47" w:themeColor="accent6"/>
-          <w:sz w:val="14"/>
-          <w:szCs w:val="14"/>
-          <w:lang w:val="es-MX"/>
-        </w:rPr>
-        <w:t>Seleccionar Ganador</w:t>
-      </w:r>
-    </w:p>
-    <w:p>
-      <w:pPr>
-        <w:pStyle w:val="Prrafodelista"/>
-        <w:numPr>
-          <w:ilvl w:val="3"/>
-          <w:numId w:val="9"/>
-        </w:numPr>
-        <w:rPr>
-          <w:sz w:val="14"/>
-          <w:szCs w:val="14"/>
+          <w:lang w:val="es-MX"/>
+        </w:rPr>
+        <w:t>Consultar sorteo</w:t>
+      </w:r>
+    </w:p>
+    <w:p>
+      <w:pPr>
+        <w:ind w:firstLine="708"/>
+        <w:rPr>
+          <w:lang w:val="es-MX"/>
+        </w:rPr>
+      </w:pPr>
+      <w:r>
+        <w:rPr>
+          <w:lang w:val="es-MX"/>
+        </w:rPr>
+        <w:t>Alta cliente</w:t>
+      </w:r>
+    </w:p>
+    <w:p>
+      <w:pPr>
+        <w:ind w:firstLine="708"/>
+        <w:rPr>
+          <w:lang w:val="es-MX"/>
+        </w:rPr>
+      </w:pPr>
+      <w:r>
+        <w:rPr>
+          <w:lang w:val="es-MX"/>
+        </w:rPr>
+        <w:t>Alta usuario</w:t>
+      </w:r>
+    </w:p>
+    <w:p>
+      <w:pPr>
+        <w:ind w:firstLine="708"/>
+        <w:rPr>
+          <w:lang w:val="es-MX"/>
+        </w:rPr>
+      </w:pPr>
+      <w:r>
+        <w:rPr>
+          <w:lang w:val="es-MX"/>
+        </w:rPr>
+        <w:t>Solicitar estado cuenta cliente a concesionaria</w:t>
+      </w:r>
+    </w:p>
+    <w:p>
+      <w:pPr>
+        <w:ind w:firstLine="708"/>
+        <w:rPr>
+          <w:lang w:val="es-MX"/>
+        </w:rPr>
+      </w:pPr>
+      <w:r>
+        <w:rPr>
+          <w:lang w:val="es-MX"/>
+        </w:rPr>
+        <w:t>Determinar ganador</w:t>
+      </w:r>
+    </w:p>
+    <w:p>
+      <w:pPr>
+        <w:ind w:firstLine="708"/>
+        <w:rPr>
           <w:u w:val="single"/>
           <w:lang w:val="es-MX"/>
         </w:rPr>
       </w:pPr>
       <w:r>
         <w:rPr>
-          <w:sz w:val="14"/>
-          <w:szCs w:val="14"/>
-          <w:lang w:val="es-MX"/>
-        </w:rPr>
-        <w:t>Manejar falla</w:t>
-      </w:r>
-    </w:p>
-    <w:p>
-      <w:pPr>
-        <w:pStyle w:val="Prrafodelista"/>
-        <w:ind w:left="1104"/>
-        <w:rPr>
-          <w:sz w:val="14"/>
-          <w:szCs w:val="14"/>
-          <w:lang w:val="en-US"/>
-        </w:rPr>
-      </w:pPr>
+          <w:lang w:val="es-MX"/>
+        </w:rPr>
+        <w:t>Determinar participantes sorteo</w:t>
+      </w:r>
+    </w:p>
+    <w:p>
+      <w:pPr>
+        <w:ind w:firstLine="708"/>
+        <w:rPr>
+          <w:lang w:val="es-MX"/>
+        </w:rPr>
+      </w:pPr>
+      <w:r>
+        <w:rPr>
+          <w:lang w:val="es-MX"/>
+        </w:rPr>
+        <w:t>Notificar ganador a concesionarias</w:t>
+      </w:r>
+    </w:p>
+    <w:p>
+      <w:pPr>
+        <w:ind w:firstLine="708"/>
+        <w:rPr>
+          <w:lang w:val="es-MX"/>
+        </w:rPr>
+      </w:pPr>
+      <w:r>
+        <w:rPr>
+          <w:lang w:val="es-MX"/>
+        </w:rPr>
+        <w:t>Enviar mail ganador</w:t>
+      </w:r>
+    </w:p>
+    <w:p>
+      <w:pPr>
+        <w:ind w:firstLine="708"/>
+        <w:rPr>
+          <w:lang w:val="es-MX"/>
+        </w:rPr>
+      </w:pPr>
+      <w:r>
+        <w:rPr>
+          <w:lang w:val="es-MX"/>
+        </w:rPr>
+        <w:t>Registrar novedades, avisos y notas</w:t>
+      </w:r>
+    </w:p>
+    <w:p>
+      <w:pPr>
+        <w:ind w:firstLine="708"/>
+        <w:rPr>
+          <w:lang w:val="es-MX"/>
+        </w:rPr>
+      </w:pPr>
+      <w:r>
+        <w:rPr>
+          <w:lang w:val="es-MX"/>
+        </w:rPr>
+        <w:t>Consultar plan</w:t>
+      </w:r>
+    </w:p>
+    <w:p>
+      <w:pPr>
+        <w:ind w:firstLine="708"/>
+        <w:rPr>
+          <w:lang w:val="es-MX"/>
+        </w:rPr>
+      </w:pPr>
+      <w:r>
+        <w:rPr>
+          <w:lang w:val="es-MX"/>
+        </w:rPr>
+        <w:t>Aprobar concesionaria</w:t>
+      </w:r>
+    </w:p>
+    <w:p>
+      <w:pPr>
+        <w:pStyle w:val="NormalWeb"/>
+        <w:spacing w:before="0" w:beforeAutospacing="0" w:after="0" w:afterAutospacing="0"/>
+        <w:ind w:firstLine="708"/>
+        <w:jc w:val="both"/>
+        <w:rPr>
+          <w:rFonts w:ascii="Verdana" w:hAnsi="Verdana" w:cs="Tahoma"/>
+          <w:sz w:val="16"/>
+          <w:szCs w:val="16"/>
+          <w:lang w:val="es-MX"/>
+        </w:rPr>
+      </w:pPr>
+      <w:r>
+        <w:rPr>
+          <w:rFonts w:ascii="Verdana" w:hAnsi="Verdana" w:cs="Tahoma"/>
+          <w:sz w:val="16"/>
+          <w:szCs w:val="16"/>
+          <w:lang w:val="es-MX"/>
+        </w:rPr>
+        <w:t>Determinar y configurar interfaz tecnológica implementada</w:t>
+      </w:r>
+    </w:p>
+    <w:p>
+      <w:pPr>
+        <w:ind w:firstLine="708"/>
+        <w:rPr>
+          <w:lang w:val="es-MX"/>
+        </w:rPr>
+      </w:pPr>
+      <w:r>
+        <w:rPr>
+          <w:lang w:val="es-MX"/>
+        </w:rPr>
+        <w:t>Determinar fecha sorteo</w:t>
+      </w:r>
+    </w:p>
+    <w:p>
+      <w:pPr>
+        <w:ind w:firstLine="708"/>
+        <w:rPr>
+          <w:lang w:val="es-MX"/>
+        </w:rPr>
+      </w:pPr>
+      <w:r>
+        <w:rPr>
+          <w:lang w:val="es-MX"/>
+        </w:rPr>
+        <w:t>Verificar cancelación de la deuda del ganador</w:t>
+      </w:r>
+    </w:p>
+    <w:p>
+      <w:pPr>
+        <w:ind w:firstLine="708"/>
+        <w:rPr>
+          <w:lang w:val="es-MX"/>
+        </w:rPr>
+      </w:pPr>
+      <w:r>
+        <w:rPr>
+          <w:lang w:val="es-MX"/>
+        </w:rPr>
+        <w:t>Generar usuario</w:t>
+      </w:r>
+    </w:p>
+    <w:p>
+      <w:pPr>
+        <w:ind w:firstLine="708"/>
+        <w:rPr>
+          <w:lang w:val="es-MX"/>
+        </w:rPr>
+      </w:pPr>
+      <w:r>
+        <w:rPr>
+          <w:lang w:val="es-MX"/>
+        </w:rPr>
+        <w:t>Autenticar usuario</w:t>
+      </w:r>
+    </w:p>
+    <w:p>
+      <w:pPr>
+        <w:ind w:firstLine="708"/>
+        <w:rPr>
+          <w:b/>
+          <w:i/>
+          <w:u w:val="single"/>
+          <w:lang w:val="es-MX"/>
+        </w:rPr>
+      </w:pPr>
+      <w:r>
+        <w:rPr>
+          <w:lang w:val="es-MX"/>
+        </w:rPr>
+        <w:tab/>
+      </w:r>
+      <w:r>
+        <w:rPr>
+          <w:b/>
+          <w:i/>
+          <w:u w:val="single"/>
+          <w:lang w:val="es-MX"/>
+        </w:rPr>
+        <w:t>Soporte</w:t>
+      </w:r>
+    </w:p>
+    <w:p>
+      <w:pPr>
+        <w:ind w:left="708" w:firstLine="708"/>
+        <w:rPr>
+          <w:lang w:val="es-MX"/>
+        </w:rPr>
+      </w:pPr>
+      <w:r>
+        <w:rPr>
+          <w:lang w:val="es-MX"/>
+        </w:rPr>
+        <w:t>Registrar sorteo</w:t>
+      </w:r>
+    </w:p>
+    <w:p>
+      <w:pPr>
+        <w:ind w:left="708" w:firstLine="708"/>
+        <w:rPr>
+          <w:lang w:val="es-MX"/>
+        </w:rPr>
+      </w:pPr>
+      <w:r>
+        <w:rPr>
+          <w:lang w:val="es-MX"/>
+        </w:rPr>
+        <w:t>Registrar plan</w:t>
+      </w:r>
+      <w:r>
+        <w:rPr>
+          <w:lang w:val="es-MX"/>
+        </w:rPr>
+        <w:tab/>
+      </w:r>
+    </w:p>
+    <w:p>
+      <w:pPr>
+        <w:ind w:left="708" w:firstLine="708"/>
+        <w:rPr>
+          <w:lang w:val="es-MX"/>
+        </w:rPr>
+      </w:pPr>
+    </w:p>
+    <w:p>
+      <w:pPr>
+        <w:rPr>
+          <w:lang w:val="es-MX"/>
+        </w:rPr>
+      </w:pPr>
+      <w:r>
+        <w:rPr>
+          <w:lang w:val="es-MX"/>
+        </w:rPr>
+        <w:tab/>
+      </w:r>
+      <w:r>
+        <w:rPr>
+          <w:b/>
+          <w:u w:val="single"/>
+          <w:lang w:val="es-MX"/>
+        </w:rPr>
+        <w:t>Automotores</w:t>
+      </w:r>
+    </w:p>
+    <w:p>
+      <w:pPr>
+        <w:ind w:firstLine="708"/>
+        <w:rPr>
+          <w:lang w:val="es-MX"/>
+        </w:rPr>
+      </w:pPr>
+      <w:r>
+        <w:rPr>
+          <w:lang w:val="es-MX"/>
+        </w:rPr>
+        <w:t>Registrar vehículo y modelo</w:t>
+      </w:r>
+    </w:p>
+    <w:p>
+      <w:pPr>
+        <w:ind w:firstLine="708"/>
+        <w:rPr>
+          <w:lang w:val="es-MX"/>
+        </w:rPr>
+      </w:pPr>
+      <w:r>
+        <w:rPr>
+          <w:lang w:val="es-MX"/>
+        </w:rPr>
+        <w:t>Consultar detalles vehículo</w:t>
+      </w:r>
+    </w:p>
+    <w:p>
+      <w:pPr>
+        <w:ind w:firstLine="708"/>
+        <w:rPr>
+          <w:lang w:val="es-MX"/>
+        </w:rPr>
+      </w:pPr>
+      <w:r>
+        <w:rPr>
+          <w:lang w:val="es-MX"/>
+        </w:rPr>
+        <w:t>Actualizar precio vehículo</w:t>
+      </w:r>
+    </w:p>
+    <w:p>
+      <w:pPr>
+        <w:ind w:left="708" w:firstLine="708"/>
+        <w:rPr>
+          <w:lang w:val="es-MX"/>
+        </w:rPr>
+      </w:pPr>
+    </w:p>
+    <w:p>
+      <w:pPr>
+        <w:pStyle w:val="Ttulo2"/>
+      </w:pPr>
+    </w:p>
+    <w:p>
+      <w:pPr>
+        <w:pStyle w:val="Ttulo2"/>
+        <w:rPr>
+          <w:sz w:val="24"/>
+          <w:szCs w:val="24"/>
+          <w:u w:val="single"/>
+        </w:rPr>
+      </w:pPr>
+      <w:bookmarkStart w:id="9" w:name="_Toc402815618"/>
+      <w:r>
+        <w:rPr>
+          <w:sz w:val="24"/>
+          <w:szCs w:val="24"/>
+          <w:u w:val="single"/>
+        </w:rPr>
+        <w:t>Requerimientos No Funcionales</w:t>
+      </w:r>
+      <w:bookmarkEnd w:id="9"/>
+    </w:p>
+    <w:p>
+      <w:pPr>
+        <w:rPr>
+          <w:lang w:val="es-MX"/>
+        </w:rPr>
+      </w:pPr>
+    </w:p>
+    <w:p>
+      <w:pPr>
+        <w:rPr>
+          <w:lang w:val="es-MX"/>
+        </w:rPr>
+      </w:pPr>
+      <w:r>
+        <w:rPr>
+          <w:lang w:val="es-MX"/>
+        </w:rPr>
+        <w:t xml:space="preserve">Verificar que  los vehículos que integran este régimen de financiamiento son unidades de producción MERCOSUR. </w:t>
+      </w:r>
+    </w:p>
+    <w:p>
+      <w:pPr>
+        <w:rPr>
+          <w:lang w:val="es-MX"/>
+        </w:rPr>
+      </w:pPr>
+      <w:r>
+        <w:rPr>
+          <w:lang w:val="es-MX"/>
+        </w:rPr>
+        <w:t>Informar bases, condiciones del Incentivo a potenciales clientes</w:t>
+      </w:r>
+    </w:p>
+    <w:p>
+      <w:pPr>
+        <w:rPr>
+          <w:lang w:val="es-MX"/>
+        </w:rPr>
+      </w:pPr>
+    </w:p>
+    <w:p>
+      <w:pPr>
+        <w:rPr>
+          <w:lang w:val="es-MX"/>
+        </w:rPr>
+      </w:pPr>
+    </w:p>
+    <w:p>
+      <w:pPr>
+        <w:rPr>
+          <w:lang w:val="es-MX"/>
+        </w:rPr>
+      </w:pPr>
+    </w:p>
+    <w:p>
+      <w:pPr>
+        <w:rPr>
+          <w:lang w:val="es-MX"/>
+        </w:rPr>
+      </w:pPr>
+    </w:p>
+    <w:p>
+      <w:pPr>
+        <w:pStyle w:val="Ttulo2"/>
+        <w:rPr>
+          <w:sz w:val="24"/>
+          <w:szCs w:val="24"/>
+          <w:u w:val="single"/>
+        </w:rPr>
+      </w:pPr>
+    </w:p>
+    <w:p>
+      <w:pPr>
+        <w:rPr>
+          <w:lang w:val="es-MX"/>
+        </w:rPr>
+      </w:pPr>
+    </w:p>
+    <w:p>
+      <w:pPr>
+        <w:rPr>
+          <w:lang w:val="es-MX"/>
+        </w:rPr>
+      </w:pPr>
+    </w:p>
+    <w:p>
+      <w:pPr>
+        <w:rPr>
+          <w:lang w:val="es-MX"/>
+        </w:rPr>
+      </w:pPr>
+    </w:p>
+    <w:p>
+      <w:pPr>
+        <w:rPr>
+          <w:lang w:val="es-MX"/>
+        </w:rPr>
+      </w:pPr>
+    </w:p>
+    <w:p>
+      <w:pPr>
+        <w:rPr>
+          <w:lang w:val="es-MX"/>
+        </w:rPr>
+      </w:pPr>
+    </w:p>
+    <w:p>
+      <w:pPr>
+        <w:rPr>
+          <w:lang w:val="es-MX"/>
+        </w:rPr>
+      </w:pPr>
+    </w:p>
+    <w:p>
+      <w:pPr>
+        <w:rPr>
+          <w:lang w:val="es-MX"/>
+        </w:rPr>
+      </w:pPr>
+    </w:p>
+    <w:p>
+      <w:pPr>
+        <w:rPr>
+          <w:lang w:val="es-MX"/>
+        </w:rPr>
+      </w:pPr>
+    </w:p>
+    <w:p>
+      <w:pPr>
+        <w:rPr>
+          <w:lang w:val="es-MX"/>
+        </w:rPr>
+      </w:pPr>
+    </w:p>
+    <w:p>
+      <w:pPr>
+        <w:rPr>
+          <w:lang w:val="es-MX"/>
+        </w:rPr>
+      </w:pPr>
+    </w:p>
+    <w:p>
+      <w:pPr>
+        <w:rPr>
+          <w:lang w:val="es-MX"/>
+        </w:rPr>
+      </w:pPr>
+    </w:p>
+    <w:p>
+      <w:pPr>
+        <w:rPr>
+          <w:lang w:val="es-MX"/>
+        </w:rPr>
+      </w:pPr>
+    </w:p>
+    <w:p>
+      <w:pPr>
+        <w:rPr>
+          <w:lang w:val="es-MX"/>
+        </w:rPr>
+      </w:pPr>
+    </w:p>
+    <w:p>
+      <w:pPr>
+        <w:rPr>
+          <w:lang w:val="es-MX"/>
+        </w:rPr>
+      </w:pPr>
+    </w:p>
+    <w:p>
+      <w:pPr>
+        <w:rPr>
+          <w:lang w:val="es-MX"/>
+        </w:rPr>
+      </w:pPr>
+    </w:p>
+    <w:p>
+      <w:pPr>
+        <w:rPr>
+          <w:lang w:val="es-MX"/>
+        </w:rPr>
+      </w:pPr>
+    </w:p>
+    <w:p>
+      <w:pPr>
+        <w:rPr>
+          <w:lang w:val="es-MX"/>
+        </w:rPr>
+      </w:pPr>
+    </w:p>
+    <w:p>
+      <w:pPr>
+        <w:pStyle w:val="Ttulo2"/>
+        <w:rPr>
+          <w:sz w:val="24"/>
+          <w:szCs w:val="24"/>
+          <w:u w:val="single"/>
+        </w:rPr>
+      </w:pPr>
+      <w:r>
+        <w:rPr>
+          <w:sz w:val="24"/>
+          <w:szCs w:val="24"/>
+          <w:u w:val="single"/>
+        </w:rPr>
+        <w:lastRenderedPageBreak/>
+        <w:t>Descripción Requerimientos Funcionales</w:t>
+      </w:r>
+    </w:p>
+    <w:p>
+      <w:pPr>
+        <w:rPr>
+          <w:lang w:val="es-MX"/>
+        </w:rPr>
+      </w:pPr>
+      <w:r>
+        <w:rPr>
+          <w:b/>
+          <w:u w:val="single"/>
+          <w:lang w:val="es-MX"/>
+        </w:rPr>
+        <w:t>Concesionaria</w:t>
+      </w:r>
     </w:p>
     <w:p>
       <w:pPr>
         <w:pStyle w:val="Prrafodelista"/>
         <w:numPr>
           <w:ilvl w:val="0"/>
-          <w:numId w:val="9"/>
+          <w:numId w:val="15"/>
         </w:numPr>
         <w:rPr>
-          <w:sz w:val="14"/>
-          <w:szCs w:val="14"/>
-          <w:lang w:val="es-MX"/>
-        </w:rPr>
-      </w:pPr>
-      <w:r>
-        <w:rPr>
-          <w:sz w:val="14"/>
-          <w:szCs w:val="14"/>
-          <w:lang w:val="es-MX"/>
-        </w:rPr>
-        <w:t>Administrar sorteo</w:t>
-      </w:r>
-    </w:p>
-    <w:p>
-      <w:pPr>
-        <w:pStyle w:val="Prrafodelista"/>
-        <w:numPr>
-          <w:ilvl w:val="2"/>
-          <w:numId w:val="9"/>
-        </w:numPr>
-        <w:rPr>
-          <w:sz w:val="14"/>
-          <w:szCs w:val="14"/>
-          <w:lang w:val="es-MX"/>
-        </w:rPr>
-      </w:pPr>
-      <w:r>
-        <w:rPr>
-          <w:sz w:val="14"/>
-          <w:szCs w:val="14"/>
-          <w:lang w:val="es-MX"/>
-        </w:rPr>
-        <w:t>Registrar sorteo</w:t>
-      </w:r>
-    </w:p>
-    <w:p>
-      <w:pPr>
-        <w:pStyle w:val="Prrafodelista"/>
-        <w:numPr>
-          <w:ilvl w:val="2"/>
-          <w:numId w:val="9"/>
-        </w:numPr>
-        <w:rPr>
-          <w:sz w:val="14"/>
-          <w:szCs w:val="14"/>
-          <w:lang w:val="es-MX"/>
-        </w:rPr>
-      </w:pPr>
-      <w:r>
-        <w:rPr>
-          <w:sz w:val="14"/>
-          <w:szCs w:val="14"/>
-          <w:lang w:val="es-MX"/>
-        </w:rPr>
-        <w:t>Consultar fecha estipulada para el próximo sorteo</w:t>
-      </w:r>
-    </w:p>
-    <w:p>
-      <w:pPr>
-        <w:rPr>
-          <w:sz w:val="14"/>
-          <w:szCs w:val="14"/>
-          <w:lang w:val="es-MX"/>
-        </w:rPr>
-      </w:pPr>
+          <w:lang w:val="es-MX"/>
+        </w:rPr>
+      </w:pPr>
+      <w:r>
+        <w:rPr>
+          <w:lang w:val="es-MX"/>
+        </w:rPr>
+        <w:t>Registrar plan</w:t>
+      </w:r>
+      <w:r>
+        <w:rPr>
+          <w:lang w:val="es-MX"/>
+        </w:rPr>
+        <w:t xml:space="preserve">: </w:t>
+      </w:r>
+    </w:p>
+    <w:p>
+      <w:pPr>
+        <w:ind w:left="708" w:firstLine="708"/>
+        <w:rPr>
+          <w:i/>
+          <w:lang w:val="es-MX"/>
+        </w:rPr>
+      </w:pPr>
+      <w:r>
+        <w:rPr>
+          <w:i/>
+          <w:lang w:val="es-MX"/>
+        </w:rPr>
+        <w:t>Asociar un comprador con: una concesionaria, un vehículo, una fecha</w:t>
+      </w:r>
     </w:p>
     <w:p>
       <w:pPr>
         <w:pStyle w:val="Prrafodelista"/>
         <w:numPr>
           <w:ilvl w:val="0"/>
-          <w:numId w:val="9"/>
+          <w:numId w:val="15"/>
         </w:numPr>
         <w:rPr>
-          <w:color w:val="70AD47" w:themeColor="accent6"/>
-          <w:sz w:val="14"/>
-          <w:szCs w:val="14"/>
-          <w:lang w:val="es-MX"/>
-        </w:rPr>
-      </w:pPr>
-      <w:r>
-        <w:rPr>
-          <w:color w:val="70AD47" w:themeColor="accent6"/>
-          <w:sz w:val="14"/>
-          <w:szCs w:val="14"/>
-          <w:lang w:val="es-MX"/>
-        </w:rPr>
-        <w:t>Administrar Vehículos</w:t>
-      </w:r>
-      <w:r>
-        <w:rPr>
-          <w:color w:val="70AD47" w:themeColor="accent6"/>
-          <w:sz w:val="14"/>
-          <w:szCs w:val="14"/>
-          <w:lang w:val="es-MX"/>
-        </w:rPr>
-        <w:t xml:space="preserve"> y modelos</w:t>
-      </w:r>
-      <w:r>
-        <w:rPr>
-          <w:color w:val="70AD47" w:themeColor="accent6"/>
-          <w:sz w:val="14"/>
-          <w:szCs w:val="14"/>
-          <w:lang w:val="es-MX"/>
-        </w:rPr>
-        <w:t xml:space="preserve"> (Concesionaria y Propio)</w:t>
-      </w:r>
-    </w:p>
-    <w:p>
-      <w:pPr>
-        <w:pStyle w:val="Prrafodelista"/>
-        <w:numPr>
-          <w:ilvl w:val="2"/>
-          <w:numId w:val="9"/>
-        </w:numPr>
-        <w:rPr>
-          <w:color w:val="70AD47" w:themeColor="accent6"/>
-          <w:sz w:val="14"/>
-          <w:szCs w:val="14"/>
-          <w:lang w:val="es-MX"/>
-        </w:rPr>
-      </w:pPr>
-      <w:r>
-        <w:rPr>
-          <w:color w:val="70AD47" w:themeColor="accent6"/>
-          <w:sz w:val="14"/>
-          <w:szCs w:val="14"/>
-          <w:lang w:val="es-MX"/>
-        </w:rPr>
-        <w:t>Consultar detalles vehículo</w:t>
-      </w:r>
-    </w:p>
-    <w:p>
-      <w:pPr>
-        <w:pStyle w:val="Prrafodelista"/>
-        <w:numPr>
-          <w:ilvl w:val="2"/>
-          <w:numId w:val="9"/>
-        </w:numPr>
-        <w:rPr>
-          <w:color w:val="70AD47" w:themeColor="accent6"/>
-          <w:sz w:val="14"/>
-          <w:szCs w:val="14"/>
-          <w:lang w:val="es-MX"/>
-        </w:rPr>
-      </w:pPr>
-      <w:r>
-        <w:rPr>
-          <w:color w:val="70AD47" w:themeColor="accent6"/>
-          <w:sz w:val="14"/>
-          <w:szCs w:val="14"/>
-          <w:lang w:val="es-MX"/>
-        </w:rPr>
-        <w:t>Registrar vehículo</w:t>
-      </w:r>
-      <w:r>
-        <w:rPr>
-          <w:color w:val="70AD47" w:themeColor="accent6"/>
-          <w:sz w:val="14"/>
-          <w:szCs w:val="14"/>
-          <w:lang w:val="es-MX"/>
-        </w:rPr>
-        <w:t xml:space="preserve"> y modelo</w:t>
-      </w:r>
-    </w:p>
-    <w:p>
-      <w:pPr>
-        <w:pStyle w:val="Prrafodelista"/>
-        <w:numPr>
-          <w:ilvl w:val="2"/>
-          <w:numId w:val="9"/>
-        </w:numPr>
-        <w:rPr>
-          <w:color w:val="70AD47" w:themeColor="accent6"/>
-          <w:sz w:val="14"/>
-          <w:szCs w:val="14"/>
-          <w:lang w:val="es-MX"/>
-        </w:rPr>
-      </w:pPr>
-      <w:r>
-        <w:rPr>
-          <w:color w:val="70AD47" w:themeColor="accent6"/>
-          <w:sz w:val="14"/>
-          <w:szCs w:val="14"/>
-          <w:lang w:val="es-MX"/>
-        </w:rPr>
-        <w:t>Actualizar precio vehículo</w:t>
-      </w:r>
-    </w:p>
-    <w:p>
-      <w:pPr>
-        <w:pStyle w:val="Prrafodelista"/>
-        <w:ind w:left="732"/>
-        <w:rPr>
-          <w:sz w:val="14"/>
-          <w:szCs w:val="14"/>
-          <w:lang w:val="es-MX"/>
-        </w:rPr>
-      </w:pPr>
+          <w:lang w:val="es-MX"/>
+        </w:rPr>
+      </w:pPr>
+      <w:r>
+        <w:rPr>
+          <w:lang w:val="es-MX"/>
+        </w:rPr>
+        <w:t>Pagar cuota</w:t>
+      </w:r>
+      <w:r>
+        <w:rPr>
+          <w:lang w:val="es-MX"/>
+        </w:rPr>
+        <w:t xml:space="preserve"> plan</w:t>
+      </w:r>
+      <w:r>
+        <w:rPr>
+          <w:lang w:val="es-MX"/>
+        </w:rPr>
+        <w:t>:</w:t>
+      </w:r>
+    </w:p>
+    <w:p>
+      <w:pPr>
+        <w:ind w:left="720" w:firstLine="696"/>
+        <w:rPr>
+          <w:lang w:val="es-MX"/>
+        </w:rPr>
+      </w:pPr>
+      <w:r>
+        <w:rPr>
+          <w:lang w:val="es-MX"/>
+        </w:rPr>
+        <w:t>Registrar la fecha y el monto pagado por un cliente para un plan registrado</w:t>
+      </w:r>
     </w:p>
     <w:p>
       <w:pPr>
         <w:pStyle w:val="Prrafodelista"/>
         <w:numPr>
           <w:ilvl w:val="0"/>
-          <w:numId w:val="9"/>
+          <w:numId w:val="15"/>
         </w:numPr>
         <w:rPr>
-          <w:color w:val="70AD47" w:themeColor="accent6"/>
-          <w:sz w:val="14"/>
-          <w:szCs w:val="14"/>
-          <w:lang w:val="es-MX"/>
-        </w:rPr>
-      </w:pPr>
-      <w:r>
-        <w:rPr>
-          <w:color w:val="70AD47" w:themeColor="accent6"/>
-          <w:sz w:val="14"/>
-          <w:szCs w:val="14"/>
-          <w:lang w:val="es-MX"/>
-        </w:rPr>
-        <w:t>Autogestión Cliente</w:t>
+          <w:lang w:val="es-MX"/>
+        </w:rPr>
+      </w:pPr>
+      <w:r>
+        <w:rPr>
+          <w:i/>
+          <w:lang w:val="es-MX"/>
+        </w:rPr>
+        <w:t>Calcular el valor final de la cuota</w:t>
+      </w:r>
+      <w:r>
+        <w:rPr>
+          <w:i/>
+          <w:lang w:val="es-MX"/>
+        </w:rPr>
+        <w:t>:</w:t>
       </w:r>
     </w:p>
     <w:p>
       <w:pPr>
         <w:pStyle w:val="Prrafodelista"/>
-        <w:numPr>
-          <w:ilvl w:val="2"/>
-          <w:numId w:val="9"/>
-        </w:numPr>
-        <w:rPr>
-          <w:color w:val="70AD47" w:themeColor="accent6"/>
-          <w:sz w:val="14"/>
-          <w:szCs w:val="14"/>
-          <w:lang w:val="es-MX"/>
-        </w:rPr>
-      </w:pPr>
-      <w:r>
-        <w:rPr>
-          <w:color w:val="70AD47" w:themeColor="accent6"/>
-          <w:sz w:val="14"/>
-          <w:szCs w:val="14"/>
-          <w:lang w:val="es-MX"/>
-        </w:rPr>
-        <w:t>Actualizar</w:t>
-      </w:r>
-      <w:r>
-        <w:rPr>
-          <w:color w:val="70AD47" w:themeColor="accent6"/>
-          <w:sz w:val="14"/>
-          <w:szCs w:val="14"/>
-          <w:lang w:val="es-MX"/>
-        </w:rPr>
-        <w:t xml:space="preserve"> datos personales</w:t>
-      </w:r>
-    </w:p>
-    <w:p>
-      <w:pPr>
-        <w:pStyle w:val="Prrafodelista"/>
-        <w:numPr>
-          <w:ilvl w:val="2"/>
-          <w:numId w:val="9"/>
-        </w:numPr>
-        <w:rPr>
-          <w:color w:val="70AD47" w:themeColor="accent6"/>
-          <w:sz w:val="14"/>
-          <w:szCs w:val="14"/>
-          <w:lang w:val="es-MX"/>
-        </w:rPr>
-      </w:pPr>
-      <w:r>
-        <w:rPr>
-          <w:color w:val="70AD47" w:themeColor="accent6"/>
-          <w:sz w:val="14"/>
-          <w:szCs w:val="14"/>
-          <w:lang w:val="es-MX"/>
-        </w:rPr>
-        <w:t>Consultar estado</w:t>
-      </w:r>
-      <w:r>
-        <w:rPr>
-          <w:color w:val="70AD47" w:themeColor="accent6"/>
-          <w:sz w:val="14"/>
-          <w:szCs w:val="14"/>
-          <w:lang w:val="es-MX"/>
-        </w:rPr>
-        <w:t xml:space="preserve"> de </w:t>
-      </w:r>
-      <w:r>
-        <w:rPr>
-          <w:color w:val="70AD47" w:themeColor="accent6"/>
-          <w:sz w:val="14"/>
-          <w:szCs w:val="14"/>
-          <w:lang w:val="es-MX"/>
-        </w:rPr>
-        <w:t xml:space="preserve">su </w:t>
-      </w:r>
-      <w:r>
-        <w:rPr>
-          <w:color w:val="70AD47" w:themeColor="accent6"/>
-          <w:sz w:val="14"/>
-          <w:szCs w:val="14"/>
-          <w:lang w:val="es-MX"/>
-        </w:rPr>
-        <w:t>cuenta</w:t>
-      </w:r>
-    </w:p>
-    <w:p>
-      <w:pPr>
-        <w:pStyle w:val="Prrafodelista"/>
-        <w:numPr>
-          <w:ilvl w:val="2"/>
-          <w:numId w:val="9"/>
-        </w:numPr>
-        <w:rPr>
-          <w:color w:val="70AD47" w:themeColor="accent6"/>
-          <w:sz w:val="14"/>
-          <w:szCs w:val="14"/>
-          <w:lang w:val="es-MX"/>
-        </w:rPr>
-      </w:pPr>
-      <w:r>
-        <w:rPr>
-          <w:color w:val="70AD47" w:themeColor="accent6"/>
-          <w:sz w:val="14"/>
-          <w:szCs w:val="14"/>
-          <w:lang w:val="es-MX"/>
-        </w:rPr>
-        <w:t>Consultar resultado sorteo mensual</w:t>
-      </w:r>
-    </w:p>
-    <w:p>
-      <w:pPr>
-        <w:pStyle w:val="Prrafodelista"/>
-        <w:numPr>
-          <w:ilvl w:val="2"/>
-          <w:numId w:val="9"/>
-        </w:numPr>
-        <w:rPr>
-          <w:color w:val="70AD47" w:themeColor="accent6"/>
-          <w:sz w:val="14"/>
-          <w:szCs w:val="14"/>
-          <w:lang w:val="es-MX"/>
-        </w:rPr>
-      </w:pPr>
-      <w:r>
-        <w:rPr>
-          <w:color w:val="70AD47" w:themeColor="accent6"/>
-          <w:sz w:val="14"/>
-          <w:szCs w:val="14"/>
-          <w:lang w:val="es-MX"/>
-        </w:rPr>
-        <w:t>Consultar fecha próximo sorteo</w:t>
-      </w:r>
-    </w:p>
-    <w:p>
-      <w:pPr>
-        <w:pStyle w:val="Prrafodelista"/>
-        <w:ind w:left="1104"/>
-        <w:rPr>
-          <w:sz w:val="14"/>
-          <w:szCs w:val="14"/>
-          <w:lang w:val="es-MX"/>
-        </w:rPr>
-      </w:pPr>
+        <w:ind w:left="708" w:firstLine="708"/>
+        <w:rPr>
+          <w:i/>
+          <w:lang w:val="es-MX"/>
+        </w:rPr>
+      </w:pPr>
+      <w:r>
+        <w:rPr>
+          <w:i/>
+          <w:lang w:val="es-MX"/>
+        </w:rPr>
+        <w:t>El cálculo se realiza en función del incremento del valor del costo del auto adquirido durante la vigencia de la financiación incluyendo seguro de vida y costos administrativos.</w:t>
+      </w:r>
     </w:p>
     <w:p>
       <w:pPr>
         <w:pStyle w:val="Prrafodelista"/>
         <w:numPr>
           <w:ilvl w:val="0"/>
-          <w:numId w:val="9"/>
+          <w:numId w:val="15"/>
         </w:numPr>
         <w:rPr>
-          <w:color w:val="70AD47" w:themeColor="accent6"/>
-          <w:sz w:val="14"/>
-          <w:szCs w:val="14"/>
-          <w:lang w:val="es-MX"/>
-        </w:rPr>
-      </w:pPr>
-      <w:r>
-        <w:rPr>
-          <w:color w:val="70AD47" w:themeColor="accent6"/>
-          <w:sz w:val="14"/>
-          <w:szCs w:val="14"/>
-          <w:lang w:val="es-MX"/>
-        </w:rPr>
-        <w:t>Autogestión Gobierno</w:t>
-      </w:r>
-    </w:p>
-    <w:p>
-      <w:pPr>
-        <w:pStyle w:val="Prrafodelista"/>
-        <w:numPr>
-          <w:ilvl w:val="2"/>
-          <w:numId w:val="9"/>
-        </w:numPr>
-        <w:rPr>
-          <w:color w:val="70AD47" w:themeColor="accent6"/>
-          <w:sz w:val="14"/>
-          <w:szCs w:val="14"/>
-          <w:lang w:val="es-MX"/>
-        </w:rPr>
-      </w:pPr>
-      <w:r>
-        <w:rPr>
-          <w:color w:val="70AD47" w:themeColor="accent6"/>
-          <w:sz w:val="14"/>
-          <w:szCs w:val="14"/>
-          <w:lang w:val="es-MX"/>
-        </w:rPr>
-        <w:t>Registrar novedades</w:t>
-      </w:r>
-    </w:p>
-    <w:p>
-      <w:pPr>
-        <w:pStyle w:val="Prrafodelista"/>
-        <w:numPr>
-          <w:ilvl w:val="2"/>
-          <w:numId w:val="9"/>
-        </w:numPr>
-        <w:rPr>
-          <w:color w:val="70AD47" w:themeColor="accent6"/>
-          <w:sz w:val="14"/>
-          <w:szCs w:val="14"/>
-          <w:lang w:val="es-MX"/>
-        </w:rPr>
-      </w:pPr>
-      <w:r>
-        <w:rPr>
-          <w:color w:val="70AD47" w:themeColor="accent6"/>
-          <w:sz w:val="14"/>
-          <w:szCs w:val="14"/>
-          <w:lang w:val="es-MX"/>
-        </w:rPr>
-        <w:t>Definir fecha sorteo</w:t>
-      </w:r>
-    </w:p>
-    <w:p>
-      <w:pPr>
-        <w:pStyle w:val="Prrafodelista"/>
-        <w:numPr>
-          <w:ilvl w:val="2"/>
-          <w:numId w:val="9"/>
-        </w:numPr>
-        <w:rPr>
-          <w:color w:val="70AD47" w:themeColor="accent6"/>
-          <w:sz w:val="14"/>
-          <w:szCs w:val="14"/>
-          <w:lang w:val="es-MX"/>
-        </w:rPr>
-      </w:pPr>
-      <w:r>
-        <w:rPr>
-          <w:color w:val="70AD47" w:themeColor="accent6"/>
-          <w:sz w:val="14"/>
-          <w:szCs w:val="14"/>
-          <w:lang w:val="es-MX"/>
-        </w:rPr>
-        <w:t>Registrar Avisos</w:t>
-      </w:r>
-    </w:p>
-    <w:p>
-      <w:pPr>
-        <w:pStyle w:val="Prrafodelista"/>
-        <w:numPr>
-          <w:ilvl w:val="2"/>
-          <w:numId w:val="9"/>
-        </w:numPr>
-        <w:rPr>
-          <w:color w:val="70AD47" w:themeColor="accent6"/>
-          <w:sz w:val="14"/>
-          <w:szCs w:val="14"/>
-          <w:lang w:val="es-MX"/>
-        </w:rPr>
-      </w:pPr>
-      <w:r>
-        <w:rPr>
-          <w:color w:val="70AD47" w:themeColor="accent6"/>
-          <w:sz w:val="14"/>
-          <w:szCs w:val="14"/>
-          <w:lang w:val="es-MX"/>
-        </w:rPr>
-        <w:t>Publicar notas</w:t>
-      </w:r>
-    </w:p>
-    <w:p>
-      <w:pPr>
-        <w:pStyle w:val="Prrafodelista"/>
-        <w:numPr>
-          <w:ilvl w:val="2"/>
-          <w:numId w:val="9"/>
-        </w:numPr>
-        <w:rPr>
-          <w:color w:val="70AD47" w:themeColor="accent6"/>
-          <w:sz w:val="14"/>
-          <w:szCs w:val="14"/>
-          <w:lang w:val="es-MX"/>
-        </w:rPr>
-      </w:pPr>
-      <w:r>
-        <w:rPr>
-          <w:color w:val="70AD47" w:themeColor="accent6"/>
-          <w:sz w:val="14"/>
-          <w:szCs w:val="14"/>
-          <w:lang w:val="es-MX"/>
-        </w:rPr>
-        <w:t>Aprobar concesionaria</w:t>
-      </w:r>
-    </w:p>
-    <w:p>
-      <w:pPr>
-        <w:pStyle w:val="Prrafodelista"/>
-        <w:numPr>
-          <w:ilvl w:val="3"/>
-          <w:numId w:val="9"/>
-        </w:numPr>
-        <w:rPr>
-          <w:color w:val="70AD47" w:themeColor="accent6"/>
-          <w:sz w:val="14"/>
-          <w:szCs w:val="14"/>
-          <w:lang w:val="es-MX"/>
-        </w:rPr>
-      </w:pPr>
-      <w:r>
-        <w:rPr>
-          <w:color w:val="70AD47" w:themeColor="accent6"/>
-          <w:sz w:val="14"/>
-          <w:szCs w:val="14"/>
-          <w:lang w:val="es-MX"/>
-        </w:rPr>
-        <w:t xml:space="preserve">Configurar </w:t>
-      </w:r>
-      <w:r>
-        <w:rPr>
-          <w:color w:val="70AD47" w:themeColor="accent6"/>
-          <w:sz w:val="14"/>
-          <w:szCs w:val="14"/>
-          <w:lang w:val="es-MX"/>
-        </w:rPr>
-        <w:t>tecnología</w:t>
-      </w:r>
-      <w:r>
-        <w:rPr>
-          <w:color w:val="70AD47" w:themeColor="accent6"/>
-          <w:sz w:val="14"/>
-          <w:szCs w:val="14"/>
-          <w:lang w:val="es-MX"/>
-        </w:rPr>
-        <w:t xml:space="preserve"> implementada</w:t>
-      </w:r>
-    </w:p>
-    <w:p>
-      <w:pPr>
-        <w:pStyle w:val="Prrafodelista"/>
-        <w:ind w:left="1104"/>
-        <w:rPr>
-          <w:color w:val="70AD47" w:themeColor="accent6"/>
-          <w:sz w:val="14"/>
-          <w:szCs w:val="14"/>
-          <w:lang w:val="es-MX"/>
-        </w:rPr>
-      </w:pPr>
+          <w:lang w:val="es-MX"/>
+        </w:rPr>
+      </w:pPr>
+      <w:r>
+        <w:rPr>
+          <w:lang w:val="es-MX"/>
+        </w:rPr>
+        <w:t>Entregar vehículo</w:t>
+      </w:r>
+      <w:r>
+        <w:rPr>
+          <w:lang w:val="es-MX"/>
+        </w:rPr>
+        <w:t>:</w:t>
+      </w:r>
+    </w:p>
+    <w:p>
+      <w:pPr>
+        <w:ind w:left="720" w:firstLine="696"/>
+        <w:rPr>
+          <w:lang w:val="es-MX"/>
+        </w:rPr>
+      </w:pPr>
+      <w:r>
+        <w:rPr>
+          <w:lang w:val="es-MX"/>
+        </w:rPr>
+        <w:t>Pagada la 6ta cuota se entrega el vehículo al cliente</w:t>
+      </w:r>
     </w:p>
     <w:p>
       <w:pPr>
         <w:pStyle w:val="Prrafodelista"/>
         <w:numPr>
           <w:ilvl w:val="0"/>
-          <w:numId w:val="9"/>
+          <w:numId w:val="15"/>
         </w:numPr>
         <w:rPr>
-          <w:color w:val="70AD47" w:themeColor="accent6"/>
-          <w:sz w:val="14"/>
-          <w:szCs w:val="14"/>
-          <w:lang w:val="es-MX"/>
-        </w:rPr>
-      </w:pPr>
-      <w:r>
-        <w:rPr>
-          <w:color w:val="70AD47" w:themeColor="accent6"/>
-          <w:sz w:val="14"/>
-          <w:szCs w:val="14"/>
-          <w:lang w:val="es-MX"/>
-        </w:rPr>
-        <w:t>Gestión de Usuarios</w:t>
+          <w:lang w:val="es-MX"/>
+        </w:rPr>
+      </w:pPr>
+      <w:r>
+        <w:rPr>
+          <w:lang w:val="es-MX"/>
+        </w:rPr>
+        <w:t>Cancelar plan</w:t>
+      </w:r>
+    </w:p>
+    <w:p>
+      <w:pPr>
+        <w:pStyle w:val="Prrafodelista"/>
+        <w:ind w:left="1416"/>
+        <w:rPr>
+          <w:lang w:val="es-MX"/>
+        </w:rPr>
+      </w:pPr>
+      <w:r>
+        <w:rPr>
+          <w:lang w:val="es-MX"/>
+        </w:rPr>
+        <w:t>Registrar cancelación del plan solo si están pagadas las 60 cuotas o el plan resulta ganador de un sorteo.</w:t>
       </w:r>
     </w:p>
     <w:p>
       <w:pPr>
         <w:pStyle w:val="Prrafodelista"/>
         <w:numPr>
-          <w:ilvl w:val="2"/>
-          <w:numId w:val="9"/>
+          <w:ilvl w:val="0"/>
+          <w:numId w:val="15"/>
         </w:numPr>
         <w:rPr>
-          <w:color w:val="70AD47" w:themeColor="accent6"/>
-          <w:sz w:val="14"/>
-          <w:szCs w:val="14"/>
-          <w:lang w:val="es-MX"/>
-        </w:rPr>
-      </w:pPr>
-      <w:r>
-        <w:rPr>
-          <w:color w:val="70AD47" w:themeColor="accent6"/>
-          <w:sz w:val="14"/>
-          <w:szCs w:val="14"/>
-          <w:lang w:val="es-MX"/>
-        </w:rPr>
-        <w:t>Generar</w:t>
-      </w:r>
-      <w:r>
-        <w:rPr>
-          <w:color w:val="70AD47" w:themeColor="accent6"/>
-          <w:sz w:val="14"/>
-          <w:szCs w:val="14"/>
-          <w:lang w:val="es-MX"/>
-        </w:rPr>
-        <w:t xml:space="preserve"> usuario</w:t>
-      </w:r>
-    </w:p>
-    <w:p>
-      <w:pPr>
-        <w:pStyle w:val="Prrafodelista"/>
+          <w:lang w:val="es-MX"/>
+        </w:rPr>
+      </w:pPr>
+      <w:r>
+        <w:rPr>
+          <w:lang w:val="es-MX"/>
+        </w:rPr>
+        <w:t>Consultar estado cuenta cliente (plan)</w:t>
+      </w:r>
+      <w:r>
+        <w:rPr>
+          <w:lang w:val="es-MX"/>
+        </w:rPr>
+        <w:t>:</w:t>
+      </w:r>
+    </w:p>
+    <w:p>
+      <w:pPr>
+        <w:ind w:left="1416"/>
+        <w:rPr>
+          <w:lang w:val="es-MX"/>
+        </w:rPr>
+      </w:pPr>
+      <w:r>
+        <w:rPr>
+          <w:lang w:val="es-MX"/>
+        </w:rPr>
+        <w:t>Generar reporte de estado de cuenta de cliente</w:t>
+      </w:r>
+    </w:p>
+    <w:p>
+      <w:pPr>
+        <w:pStyle w:val="NormalWeb"/>
         <w:numPr>
-          <w:ilvl w:val="2"/>
-          <w:numId w:val="9"/>
+          <w:ilvl w:val="0"/>
+          <w:numId w:val="15"/>
         </w:numPr>
-        <w:rPr>
-          <w:color w:val="70AD47" w:themeColor="accent6"/>
-          <w:sz w:val="14"/>
-          <w:szCs w:val="14"/>
-          <w:lang w:val="es-MX"/>
-        </w:rPr>
-      </w:pPr>
-      <w:r>
-        <w:rPr>
-          <w:color w:val="70AD47" w:themeColor="accent6"/>
-          <w:sz w:val="14"/>
-          <w:szCs w:val="14"/>
-          <w:lang w:val="es-MX"/>
-        </w:rPr>
-        <w:t>Autenticar Usuario</w:t>
-      </w:r>
-    </w:p>
-    <w:p>
-      <w:pPr>
-        <w:pStyle w:val="Prrafodelista"/>
-        <w:ind w:left="732"/>
-        <w:rPr>
-          <w:lang w:val="es-MX"/>
-        </w:rPr>
-      </w:pPr>
-    </w:p>
-    <w:p>
-      <w:pPr>
-        <w:pStyle w:val="Prrafodelista"/>
-        <w:ind w:left="732"/>
-        <w:rPr>
-          <w:lang w:val="es-MX"/>
-        </w:rPr>
-      </w:pPr>
-      <w:r>
-        <w:rPr>
-          <w:lang w:val="es-MX"/>
-        </w:rPr>
-        <w:tab/>
-      </w:r>
-    </w:p>
-    <w:p>
-      <w:pPr>
-        <w:pStyle w:val="Ttulo2"/>
-      </w:pPr>
-    </w:p>
-    <w:p>
-      <w:pPr>
-        <w:pStyle w:val="Ttulo2"/>
-      </w:pPr>
-      <w:bookmarkStart w:id="10" w:name="_Toc402815618"/>
-      <w:r>
-        <w:t>Requerimientos No Funcionales</w:t>
-      </w:r>
-      <w:bookmarkEnd w:id="10"/>
-    </w:p>
-    <w:p>
-      <w:pPr>
-        <w:rPr>
-          <w:lang w:val="es-MX"/>
-        </w:rPr>
-      </w:pPr>
+        <w:spacing w:before="0" w:beforeAutospacing="0" w:after="0" w:afterAutospacing="0"/>
+        <w:jc w:val="both"/>
+        <w:rPr>
+          <w:rFonts w:ascii="Verdana" w:hAnsi="Verdana" w:cs="Tahoma"/>
+          <w:sz w:val="16"/>
+          <w:szCs w:val="16"/>
+          <w:lang w:val="es-MX"/>
+        </w:rPr>
+      </w:pPr>
+      <w:r>
+        <w:rPr>
+          <w:rFonts w:ascii="Verdana" w:hAnsi="Verdana" w:cs="Tahoma"/>
+          <w:sz w:val="16"/>
+          <w:szCs w:val="16"/>
+          <w:lang w:val="es-MX"/>
+        </w:rPr>
+        <w:t>Proporcionar información de los clientes y estado de sus cuentas</w:t>
+      </w:r>
+      <w:r>
+        <w:rPr>
+          <w:rFonts w:ascii="Verdana" w:hAnsi="Verdana" w:cs="Tahoma"/>
+          <w:sz w:val="16"/>
+          <w:szCs w:val="16"/>
+          <w:lang w:val="es-MX"/>
+        </w:rPr>
+        <w:t>:</w:t>
+      </w:r>
     </w:p>
     <w:p>
       <w:pPr>
         <w:pStyle w:val="NormalWeb"/>
         <w:spacing w:before="0" w:beforeAutospacing="0" w:after="0" w:afterAutospacing="0"/>
+        <w:ind w:left="1416"/>
         <w:jc w:val="both"/>
         <w:rPr>
           <w:rFonts w:ascii="Verdana" w:hAnsi="Verdana" w:cs="Tahoma"/>
-          <w:sz w:val="14"/>
-          <w:szCs w:val="14"/>
+          <w:sz w:val="16"/>
+          <w:szCs w:val="16"/>
+          <w:lang w:val="es-MX"/>
+        </w:rPr>
+      </w:pPr>
+      <w:r>
+        <w:rPr>
+          <w:rFonts w:ascii="Verdana" w:hAnsi="Verdana" w:cs="Tahoma"/>
+          <w:sz w:val="16"/>
+          <w:szCs w:val="16"/>
+          <w:lang w:val="es-MX"/>
+        </w:rPr>
+        <w:t>Quincenalmente se deberá proporcionar la información de los clientes y el estado de sus cuentas al gobierno.</w:t>
+      </w:r>
+    </w:p>
+    <w:p>
+      <w:pPr>
+        <w:rPr>
+          <w:b/>
+          <w:i/>
+          <w:u w:val="single"/>
           <w:lang w:val="es-MX"/>
         </w:rPr>
       </w:pPr>
@@ -3254,43 +2880,40 @@
       </w:r>
       <w:r>
         <w:rPr>
-          <w:rFonts w:ascii="Verdana" w:hAnsi="Verdana" w:cs="Tahoma"/>
-          <w:sz w:val="14"/>
-          <w:szCs w:val="14"/>
-          <w:lang w:val="es-MX"/>
-        </w:rPr>
-        <w:t xml:space="preserve">Verificar que  los vehículos que integran este régimen de financiamiento son unidades de producción MERCOSUR. </w:t>
-      </w:r>
-    </w:p>
-    <w:p>
-      <w:pPr>
-        <w:rPr>
-          <w:sz w:val="14"/>
-          <w:szCs w:val="14"/>
-          <w:lang w:val="es-MX"/>
-        </w:rPr>
-      </w:pPr>
-    </w:p>
-    <w:p>
-      <w:pPr>
-        <w:ind w:firstLine="708"/>
-        <w:rPr>
-          <w:lang w:val="es-MX"/>
-        </w:rPr>
-      </w:pPr>
-      <w:r>
-        <w:rPr>
-          <w:lang w:val="es-MX"/>
-        </w:rPr>
-        <w:t>Informar bases, condiciones del Incentivo a potenciales clientes</w:t>
-      </w:r>
-    </w:p>
-    <w:p>
-      <w:pPr>
-        <w:rPr>
-          <w:lang w:val="es-MX"/>
-        </w:rPr>
-      </w:pPr>
+          <w:lang w:val="es-MX"/>
+        </w:rPr>
+        <w:tab/>
+      </w:r>
+      <w:r>
+        <w:rPr>
+          <w:b/>
+          <w:i/>
+          <w:u w:val="single"/>
+          <w:lang w:val="es-MX"/>
+        </w:rPr>
+        <w:t>Soporte</w:t>
+      </w:r>
+    </w:p>
+    <w:p>
+      <w:pPr>
+        <w:rPr>
+          <w:lang w:val="es-MX"/>
+        </w:rPr>
+      </w:pPr>
+      <w:r>
+        <w:rPr>
+          <w:lang w:val="es-MX"/>
+        </w:rPr>
+        <w:tab/>
+      </w:r>
+      <w:r>
+        <w:rPr>
+          <w:lang w:val="es-MX"/>
+        </w:rPr>
+        <w:tab/>
+      </w:r>
+      <w:bookmarkStart w:id="10" w:name="_GoBack"/>
+      <w:bookmarkEnd w:id="10"/>
     </w:p>
     <w:sectPr>
       <w:headerReference w:type="default" r:id="rId8"/>
@@ -3401,7 +3024,7 @@
         <w:rStyle w:val="Nmerodepgina"/>
         <w:noProof/>
       </w:rPr>
-      <w:t>4</w:t>
+      <w:t>5</w:t>
     </w:r>
     <w:r>
       <w:rPr>
@@ -4273,6 +3896,92 @@
     </w:lvl>
   </w:abstractNum>
   <w:abstractNum w:abstractNumId="4" w15:restartNumberingAfterBreak="0">
+    <w:nsid w:val="34FC78D3"/>
+    <w:multiLevelType w:val="hybridMultilevel"/>
+    <w:tmpl w:val="4862566E"/>
+    <w:lvl w:ilvl="0" w:tplc="2C0A000F">
+      <w:start w:val="1"/>
+      <w:numFmt w:val="decimal"/>
+      <w:lvlText w:val="%1."/>
+      <w:lvlJc w:val="left"/>
+      <w:pPr>
+        <w:ind w:left="720" w:hanging="360"/>
+      </w:pPr>
+    </w:lvl>
+    <w:lvl w:ilvl="1" w:tplc="2C0A0019">
+      <w:start w:val="1"/>
+      <w:numFmt w:val="lowerLetter"/>
+      <w:lvlText w:val="%2."/>
+      <w:lvlJc w:val="left"/>
+      <w:pPr>
+        <w:ind w:left="1440" w:hanging="360"/>
+      </w:pPr>
+    </w:lvl>
+    <w:lvl w:ilvl="2" w:tplc="2C0A001B">
+      <w:start w:val="1"/>
+      <w:numFmt w:val="lowerRoman"/>
+      <w:lvlText w:val="%3."/>
+      <w:lvlJc w:val="right"/>
+      <w:pPr>
+        <w:ind w:left="2160" w:hanging="180"/>
+      </w:pPr>
+    </w:lvl>
+    <w:lvl w:ilvl="3" w:tplc="2C0A000F" w:tentative="1">
+      <w:start w:val="1"/>
+      <w:numFmt w:val="decimal"/>
+      <w:lvlText w:val="%4."/>
+      <w:lvlJc w:val="left"/>
+      <w:pPr>
+        <w:ind w:left="2880" w:hanging="360"/>
+      </w:pPr>
+    </w:lvl>
+    <w:lvl w:ilvl="4" w:tplc="2C0A0019" w:tentative="1">
+      <w:start w:val="1"/>
+      <w:numFmt w:val="lowerLetter"/>
+      <w:lvlText w:val="%5."/>
+      <w:lvlJc w:val="left"/>
+      <w:pPr>
+        <w:ind w:left="3600" w:hanging="360"/>
+      </w:pPr>
+    </w:lvl>
+    <w:lvl w:ilvl="5" w:tplc="2C0A001B" w:tentative="1">
+      <w:start w:val="1"/>
+      <w:numFmt w:val="lowerRoman"/>
+      <w:lvlText w:val="%6."/>
+      <w:lvlJc w:val="right"/>
+      <w:pPr>
+        <w:ind w:left="4320" w:hanging="180"/>
+      </w:pPr>
+    </w:lvl>
+    <w:lvl w:ilvl="6" w:tplc="2C0A000F" w:tentative="1">
+      <w:start w:val="1"/>
+      <w:numFmt w:val="decimal"/>
+      <w:lvlText w:val="%7."/>
+      <w:lvlJc w:val="left"/>
+      <w:pPr>
+        <w:ind w:left="5040" w:hanging="360"/>
+      </w:pPr>
+    </w:lvl>
+    <w:lvl w:ilvl="7" w:tplc="2C0A0019" w:tentative="1">
+      <w:start w:val="1"/>
+      <w:numFmt w:val="lowerLetter"/>
+      <w:lvlText w:val="%8."/>
+      <w:lvlJc w:val="left"/>
+      <w:pPr>
+        <w:ind w:left="5760" w:hanging="360"/>
+      </w:pPr>
+    </w:lvl>
+    <w:lvl w:ilvl="8" w:tplc="2C0A001B" w:tentative="1">
+      <w:start w:val="1"/>
+      <w:numFmt w:val="lowerRoman"/>
+      <w:lvlText w:val="%9."/>
+      <w:lvlJc w:val="right"/>
+      <w:pPr>
+        <w:ind w:left="6480" w:hanging="180"/>
+      </w:pPr>
+    </w:lvl>
+  </w:abstractNum>
+  <w:abstractNum w:abstractNumId="5" w15:restartNumberingAfterBreak="0">
     <w:nsid w:val="37C53EF6"/>
     <w:multiLevelType w:val="hybridMultilevel"/>
     <w:tmpl w:val="321EFA82"/>
@@ -4384,7 +4093,7 @@
       </w:rPr>
     </w:lvl>
   </w:abstractNum>
-  <w:abstractNum w:abstractNumId="5" w15:restartNumberingAfterBreak="0">
+  <w:abstractNum w:abstractNumId="6" w15:restartNumberingAfterBreak="0">
     <w:nsid w:val="414F29A4"/>
     <w:multiLevelType w:val="hybridMultilevel"/>
     <w:tmpl w:val="7BEEF5B0"/>
@@ -4496,7 +4205,7 @@
       </w:rPr>
     </w:lvl>
   </w:abstractNum>
-  <w:abstractNum w:abstractNumId="6" w15:restartNumberingAfterBreak="0">
+  <w:abstractNum w:abstractNumId="7" w15:restartNumberingAfterBreak="0">
     <w:nsid w:val="45A5179F"/>
     <w:multiLevelType w:val="hybridMultilevel"/>
     <w:tmpl w:val="C6263BFE"/>
@@ -4609,7 +4318,7 @@
       </w:rPr>
     </w:lvl>
   </w:abstractNum>
-  <w:abstractNum w:abstractNumId="7" w15:restartNumberingAfterBreak="0">
+  <w:abstractNum w:abstractNumId="8" w15:restartNumberingAfterBreak="0">
     <w:nsid w:val="478166BC"/>
     <w:multiLevelType w:val="hybridMultilevel"/>
     <w:tmpl w:val="299EF216"/>
@@ -4722,7 +4431,7 @@
       </w:rPr>
     </w:lvl>
   </w:abstractNum>
-  <w:abstractNum w:abstractNumId="8" w15:restartNumberingAfterBreak="0">
+  <w:abstractNum w:abstractNumId="9" w15:restartNumberingAfterBreak="0">
     <w:nsid w:val="500E7421"/>
     <w:multiLevelType w:val="hybridMultilevel"/>
     <w:tmpl w:val="B7D4CAEA"/>
@@ -4808,7 +4517,7 @@
       </w:pPr>
     </w:lvl>
   </w:abstractNum>
-  <w:abstractNum w:abstractNumId="9" w15:restartNumberingAfterBreak="0">
+  <w:abstractNum w:abstractNumId="10" w15:restartNumberingAfterBreak="0">
     <w:nsid w:val="58DA7D41"/>
     <w:multiLevelType w:val="hybridMultilevel"/>
     <w:tmpl w:val="F5FC6286"/>
@@ -4921,7 +4630,7 @@
       </w:rPr>
     </w:lvl>
   </w:abstractNum>
-  <w:abstractNum w:abstractNumId="10" w15:restartNumberingAfterBreak="0">
+  <w:abstractNum w:abstractNumId="11" w15:restartNumberingAfterBreak="0">
     <w:nsid w:val="68CA6A4E"/>
     <w:multiLevelType w:val="hybridMultilevel"/>
     <w:tmpl w:val="18307296"/>
@@ -5034,7 +4743,7 @@
       </w:rPr>
     </w:lvl>
   </w:abstractNum>
-  <w:abstractNum w:abstractNumId="11" w15:restartNumberingAfterBreak="0">
+  <w:abstractNum w:abstractNumId="12" w15:restartNumberingAfterBreak="0">
     <w:nsid w:val="6B206CB8"/>
     <w:multiLevelType w:val="hybridMultilevel"/>
     <w:tmpl w:val="DA48BE96"/>
@@ -5146,7 +4855,7 @@
       </w:rPr>
     </w:lvl>
   </w:abstractNum>
-  <w:abstractNum w:abstractNumId="12" w15:restartNumberingAfterBreak="0">
+  <w:abstractNum w:abstractNumId="13" w15:restartNumberingAfterBreak="0">
     <w:nsid w:val="75B854D5"/>
     <w:multiLevelType w:val="hybridMultilevel"/>
     <w:tmpl w:val="521EC1A0"/>
@@ -5256,46 +4965,138 @@
       <w:rPr>
         <w:rFonts w:ascii="Wingdings" w:hAnsi="Wingdings" w:hint="default"/>
       </w:rPr>
+    </w:lvl>
+  </w:abstractNum>
+  <w:abstractNum w:abstractNumId="14" w15:restartNumberingAfterBreak="0">
+    <w:nsid w:val="7E4E5996"/>
+    <w:multiLevelType w:val="hybridMultilevel"/>
+    <w:tmpl w:val="4862566E"/>
+    <w:lvl w:ilvl="0" w:tplc="2C0A000F">
+      <w:start w:val="1"/>
+      <w:numFmt w:val="decimal"/>
+      <w:lvlText w:val="%1."/>
+      <w:lvlJc w:val="left"/>
+      <w:pPr>
+        <w:ind w:left="720" w:hanging="360"/>
+      </w:pPr>
+    </w:lvl>
+    <w:lvl w:ilvl="1" w:tplc="2C0A0019" w:tentative="1">
+      <w:start w:val="1"/>
+      <w:numFmt w:val="lowerLetter"/>
+      <w:lvlText w:val="%2."/>
+      <w:lvlJc w:val="left"/>
+      <w:pPr>
+        <w:ind w:left="1440" w:hanging="360"/>
+      </w:pPr>
+    </w:lvl>
+    <w:lvl w:ilvl="2" w:tplc="2C0A001B" w:tentative="1">
+      <w:start w:val="1"/>
+      <w:numFmt w:val="lowerRoman"/>
+      <w:lvlText w:val="%3."/>
+      <w:lvlJc w:val="right"/>
+      <w:pPr>
+        <w:ind w:left="2160" w:hanging="180"/>
+      </w:pPr>
+    </w:lvl>
+    <w:lvl w:ilvl="3" w:tplc="2C0A000F" w:tentative="1">
+      <w:start w:val="1"/>
+      <w:numFmt w:val="decimal"/>
+      <w:lvlText w:val="%4."/>
+      <w:lvlJc w:val="left"/>
+      <w:pPr>
+        <w:ind w:left="2880" w:hanging="360"/>
+      </w:pPr>
+    </w:lvl>
+    <w:lvl w:ilvl="4" w:tplc="2C0A0019" w:tentative="1">
+      <w:start w:val="1"/>
+      <w:numFmt w:val="lowerLetter"/>
+      <w:lvlText w:val="%5."/>
+      <w:lvlJc w:val="left"/>
+      <w:pPr>
+        <w:ind w:left="3600" w:hanging="360"/>
+      </w:pPr>
+    </w:lvl>
+    <w:lvl w:ilvl="5" w:tplc="2C0A001B" w:tentative="1">
+      <w:start w:val="1"/>
+      <w:numFmt w:val="lowerRoman"/>
+      <w:lvlText w:val="%6."/>
+      <w:lvlJc w:val="right"/>
+      <w:pPr>
+        <w:ind w:left="4320" w:hanging="180"/>
+      </w:pPr>
+    </w:lvl>
+    <w:lvl w:ilvl="6" w:tplc="2C0A000F" w:tentative="1">
+      <w:start w:val="1"/>
+      <w:numFmt w:val="decimal"/>
+      <w:lvlText w:val="%7."/>
+      <w:lvlJc w:val="left"/>
+      <w:pPr>
+        <w:ind w:left="5040" w:hanging="360"/>
+      </w:pPr>
+    </w:lvl>
+    <w:lvl w:ilvl="7" w:tplc="2C0A0019" w:tentative="1">
+      <w:start w:val="1"/>
+      <w:numFmt w:val="lowerLetter"/>
+      <w:lvlText w:val="%8."/>
+      <w:lvlJc w:val="left"/>
+      <w:pPr>
+        <w:ind w:left="5760" w:hanging="360"/>
+      </w:pPr>
+    </w:lvl>
+    <w:lvl w:ilvl="8" w:tplc="2C0A001B" w:tentative="1">
+      <w:start w:val="1"/>
+      <w:numFmt w:val="lowerRoman"/>
+      <w:lvlText w:val="%9."/>
+      <w:lvlJc w:val="right"/>
+      <w:pPr>
+        <w:ind w:left="6480" w:hanging="180"/>
+      </w:pPr>
     </w:lvl>
   </w:abstractNum>
   <w:num w:numId="1">
     <w:abstractNumId w:val="2"/>
   </w:num>
   <w:num w:numId="2">
-    <w:abstractNumId w:val="10"/>
+    <w:abstractNumId w:val="11"/>
   </w:num>
   <w:num w:numId="3">
     <w:abstractNumId w:val="3"/>
   </w:num>
   <w:num w:numId="4">
+    <w:abstractNumId w:val="6"/>
+  </w:num>
+  <w:num w:numId="5">
     <w:abstractNumId w:val="5"/>
   </w:num>
-  <w:num w:numId="5">
-    <w:abstractNumId w:val="4"/>
-  </w:num>
   <w:num w:numId="6">
-    <w:abstractNumId w:val="11"/>
+    <w:abstractNumId w:val="12"/>
   </w:num>
   <w:num w:numId="7">
-    <w:abstractNumId w:val="8"/>
+    <w:abstractNumId w:val="9"/>
   </w:num>
   <w:num w:numId="8">
-    <w:abstractNumId w:val="12"/>
+    <w:abstractNumId w:val="13"/>
   </w:num>
   <w:num w:numId="9">
     <w:abstractNumId w:val="0"/>
   </w:num>
   <w:num w:numId="10">
-    <w:abstractNumId w:val="9"/>
+    <w:abstractNumId w:val="10"/>
   </w:num>
   <w:num w:numId="11">
-    <w:abstractNumId w:val="7"/>
+    <w:abstractNumId w:val="8"/>
   </w:num>
   <w:num w:numId="12">
-    <w:abstractNumId w:val="6"/>
+    <w:abstractNumId w:val="7"/>
   </w:num>
   <w:num w:numId="13">
     <w:abstractNumId w:val="1"/>
+  </w:num>
+  <w:num w:numId="14">
+    <w:abstractNumId w:val="14"/>
+  </w:num>
+  <w:num w:numId="15">
+    <w:abstractNumId w:val="4"/>
   </w:num>
   <w:numIdMacAtCleanup w:val="1"/>
 </w:numbering>
@@ -6176,7 +5977,7 @@
 </file>
 
 <file path=customXml/itemProps1.xml><?xml version="1.0" encoding="utf-8"?>
-<ds:datastoreItem xmlns:ds="http://schemas.openxmlformats.org/officeDocument/2006/customXml" ds:itemID="{9A32EEF3-FF01-4099-ACEA-0DD0B532442D}">
+<ds:datastoreItem xmlns:ds="http://schemas.openxmlformats.org/officeDocument/2006/customXml" ds:itemID="{9DD9F822-7829-421C-AC84-0ABE903AD813}">
   <ds:schemaRefs>
     <ds:schemaRef ds:uri="http://schemas.openxmlformats.org/officeDocument/2006/bibliography"/>
   </ds:schemaRefs>

</xml_diff>

<commit_message>
7: add use case diagram
</commit_message>
<xml_diff>
--- a/project/doc/01-Análisis de Requisitos.docx
+++ b/project/doc/01-Análisis de Requisitos.docx
@@ -1,6 +1,6 @@
 
 <file path=word/document.xml><?xml version="1.0" encoding="utf-8"?>
-<w:document xmlns:wpc="http://schemas.microsoft.com/office/word/2010/wordprocessingCanvas" xmlns:mc="http://schemas.openxmlformats.org/markup-compatibility/2006" xmlns:o="urn:schemas-microsoft-com:office:office" xmlns:r="http://schemas.openxmlformats.org/officeDocument/2006/relationships" xmlns:m="http://schemas.openxmlformats.org/officeDocument/2006/math" xmlns:v="urn:schemas-microsoft-com:vml" xmlns:wp14="http://schemas.microsoft.com/office/word/2010/wordprocessingDrawing" xmlns:wp="http://schemas.openxmlformats.org/drawingml/2006/wordprocessingDrawing" xmlns:w10="urn:schemas-microsoft-com:office:word" xmlns:w="http://schemas.openxmlformats.org/wordprocessingml/2006/main" xmlns:w14="http://schemas.microsoft.com/office/word/2010/wordml" xmlns:wpg="http://schemas.microsoft.com/office/word/2010/wordprocessingGroup" xmlns:wpi="http://schemas.microsoft.com/office/word/2010/wordprocessingInk" xmlns:wne="http://schemas.microsoft.com/office/word/2006/wordml" xmlns:wps="http://schemas.microsoft.com/office/word/2010/wordprocessingShape" mc:Ignorable="w14 wp14">
+<w:document xmlns:wpc="http://schemas.microsoft.com/office/word/2010/wordprocessingCanvas" xmlns:mc="http://schemas.openxmlformats.org/markup-compatibility/2006" xmlns:o="urn:schemas-microsoft-com:office:office" xmlns:r="http://schemas.openxmlformats.org/officeDocument/2006/relationships" xmlns:m="http://schemas.openxmlformats.org/officeDocument/2006/math" xmlns:v="urn:schemas-microsoft-com:vml" xmlns:wp14="http://schemas.microsoft.com/office/word/2010/wordprocessingDrawing" xmlns:wp="http://schemas.openxmlformats.org/drawingml/2006/wordprocessingDrawing" xmlns:w10="urn:schemas-microsoft-com:office:word" xmlns:w="http://schemas.openxmlformats.org/wordprocessingml/2006/main" xmlns:w14="http://schemas.microsoft.com/office/word/2010/wordml" xmlns:w15="http://schemas.microsoft.com/office/word/2012/wordml" xmlns:wpg="http://schemas.microsoft.com/office/word/2010/wordprocessingGroup" xmlns:wpi="http://schemas.microsoft.com/office/word/2010/wordprocessingInk" xmlns:wne="http://schemas.microsoft.com/office/word/2006/wordml" xmlns:wps="http://schemas.microsoft.com/office/word/2010/wordprocessingShape" mc:Ignorable="w14 w15 wp14">
   <w:body>
     <w:p>
       <w:pPr>
@@ -1531,14 +1531,12 @@
         </w:rPr>
         <w:t xml:space="preserve">Administrar </w:t>
       </w:r>
-      <w:proofErr w:type="spellStart"/>
-      <w:r>
-        <w:rPr>
-          <w:lang w:val="es-MX"/>
-        </w:rPr>
-        <w:t>vehiculos</w:t>
-      </w:r>
-      <w:proofErr w:type="spellEnd"/>
+      <w:r>
+        <w:rPr>
+          <w:lang w:val="es-MX"/>
+        </w:rPr>
+        <w:t>vehículos</w:t>
+      </w:r>
     </w:p>
     <w:p>
       <w:pPr>
@@ -2806,8 +2804,6 @@
         </w:rPr>
         <w:t>18 -&gt; 15,13,16,7,5,6 -&gt; 2,4,10,14 -&gt; 17</w:t>
       </w:r>
-      <w:bookmarkStart w:id="9" w:name="_GoBack"/>
-      <w:bookmarkEnd w:id="9"/>
     </w:p>
     <w:p>
       <w:pPr>
@@ -2898,7 +2894,19 @@
         <w:rPr>
           <w:lang w:val="es-MX"/>
         </w:rPr>
-        <w:t>Actualizar precio vehículo</w:t>
+        <w:t xml:space="preserve">Actualizar </w:t>
+      </w:r>
+      <w:r>
+        <w:rPr>
+          <w:lang w:val="es-MX"/>
+        </w:rPr>
+        <w:t>v</w:t>
+      </w:r>
+      <w:r>
+        <w:rPr>
+          <w:lang w:val="es-MX"/>
+        </w:rPr>
+        <w:t>ehículo</w:t>
       </w:r>
     </w:p>
     <w:p>
@@ -2923,7 +2931,7 @@
           <w:u w:val="single"/>
         </w:rPr>
       </w:pPr>
-      <w:bookmarkStart w:id="10" w:name="_Toc402815618"/>
+      <w:bookmarkStart w:id="9" w:name="_Toc402815618"/>
       <w:r>
         <w:rPr>
           <w:sz w:val="24"/>
@@ -2932,7 +2940,7 @@
         </w:rPr>
         <w:t>Requerimientos No Funcionales</w:t>
       </w:r>
-      <w:bookmarkEnd w:id="10"/>
+      <w:bookmarkEnd w:id="9"/>
     </w:p>
     <w:p>
       <w:pPr>
@@ -3011,10 +3019,9 @@
     <w:p>
       <w:pPr>
         <w:rPr>
-          <w:lang w:val="es-MX"/>
-        </w:rPr>
-      </w:pPr>
-      <w:proofErr w:type="spellStart"/>
+          <w:rFonts w:cs="Arial"/>
+        </w:rPr>
+      </w:pPr>
       <w:r>
         <w:rPr>
           <w:rFonts w:cs="Arial"/>
@@ -3023,7 +3030,6 @@
         </w:rPr>
         <w:t>Consecionaria</w:t>
       </w:r>
-      <w:proofErr w:type="spellEnd"/>
       <w:r>
         <w:rPr>
           <w:rFonts w:cs="Arial"/>
@@ -3092,16 +3098,8 @@
           <w:rFonts w:cs="Arial"/>
         </w:rPr>
         <w:br/>
-        <w:t>   </w:t>
-      </w:r>
-      <w:proofErr w:type="spellStart"/>
-      <w:r>
-        <w:rPr>
-          <w:rFonts w:cs="Arial"/>
-        </w:rPr>
-        <w:t>Consecionarias</w:t>
-      </w:r>
-      <w:proofErr w:type="spellEnd"/>
+        <w:t>   Consecionarias</w:t>
+      </w:r>
       <w:r>
         <w:rPr>
           <w:rFonts w:cs="Arial"/>
@@ -3148,30 +3146,24 @@
           <w:rFonts w:cs="Arial"/>
         </w:rPr>
         <w:br/>
-        <w:t>   </w:t>
-      </w:r>
-      <w:proofErr w:type="spellStart"/>
+        <w:t>   Vehiculos</w:t>
+      </w:r>
+    </w:p>
+    <w:p>
+      <w:pPr>
+        <w:rPr>
+          <w:u w:val="single"/>
+          <w:lang w:val="es-AR"/>
+        </w:rPr>
+      </w:pPr>
       <w:r>
         <w:rPr>
           <w:rFonts w:cs="Arial"/>
         </w:rPr>
-        <w:t>Vehiculos</w:t>
-      </w:r>
-      <w:proofErr w:type="spellEnd"/>
-      <w:r>
-        <w:rPr>
-          <w:rFonts w:cs="Arial"/>
-        </w:rPr>
-        <w:br/>
-        <w:t>   Modelos </w:t>
-      </w:r>
-      <w:r>
-        <w:rPr>
-          <w:rFonts w:cs="Arial"/>
-        </w:rPr>
-        <w:br/>
-        <w:t>   Lista de precios</w:t>
-      </w:r>
+        <w:t xml:space="preserve">   Modelos</w:t>
+      </w:r>
+      <w:bookmarkStart w:id="10" w:name="_GoBack"/>
+      <w:bookmarkEnd w:id="10"/>
     </w:p>
     <w:p>
       <w:pPr>
@@ -3503,7 +3495,6 @@
         <w:rPr>
           <w:lang w:val="es-MX"/>
         </w:rPr>
-        <w:lastRenderedPageBreak/>
         <w:t>Registrar la fecha y el monto pagado por un cliente para un plan registrado</w:t>
       </w:r>
     </w:p>
@@ -3523,6 +3514,7 @@
           <w:i/>
           <w:lang w:val="es-MX"/>
         </w:rPr>
+        <w:lastRenderedPageBreak/>
         <w:t>Calcular el valor final de la cuota:</w:t>
       </w:r>
     </w:p>
@@ -3879,14 +3871,12 @@
         </w:rPr>
         <w:t xml:space="preserve">Consultar al servicio de automotores los detalles de un </w:t>
       </w:r>
-      <w:proofErr w:type="spellStart"/>
       <w:r>
         <w:rPr>
           <w:i/>
         </w:rPr>
-        <w:t>vehiculo</w:t>
-      </w:r>
-      <w:proofErr w:type="spellEnd"/>
+        <w:t>vehículo</w:t>
+      </w:r>
       <w:r>
         <w:rPr>
           <w:i/>
@@ -4605,29 +4595,29 @@
         <w:rPr>
           <w:lang w:val="es-MX"/>
         </w:rPr>
+        <w:t>Solicitar estado cuenta cliente a concesionaria</w:t>
+      </w:r>
+      <w:r>
+        <w:rPr>
+          <w:lang w:val="es-MX"/>
+        </w:rPr>
+        <w:t>:</w:t>
+      </w:r>
+    </w:p>
+    <w:p>
+      <w:pPr>
+        <w:ind w:left="1416"/>
+        <w:rPr>
+          <w:i/>
+          <w:lang w:val="es-MX"/>
+        </w:rPr>
+      </w:pPr>
+      <w:r>
+        <w:rPr>
+          <w:i/>
+          <w:lang w:val="es-MX"/>
+        </w:rPr>
         <w:lastRenderedPageBreak/>
-        <w:t>Solicitar estado cuenta cliente a concesionaria</w:t>
-      </w:r>
-      <w:r>
-        <w:rPr>
-          <w:lang w:val="es-MX"/>
-        </w:rPr>
-        <w:t>:</w:t>
-      </w:r>
-    </w:p>
-    <w:p>
-      <w:pPr>
-        <w:ind w:left="1416"/>
-        <w:rPr>
-          <w:i/>
-          <w:lang w:val="es-MX"/>
-        </w:rPr>
-      </w:pPr>
-      <w:r>
-        <w:rPr>
-          <w:i/>
-          <w:lang w:val="es-MX"/>
-        </w:rPr>
         <w:t>El sistema debe contar con un módulo para solicitar información de cualquier plan a cualquier concesionaria inscripta en la iniciativa.</w:t>
       </w:r>
     </w:p>
@@ -5206,9 +5196,9 @@
       </w:pPr>
     </w:p>
     <w:sectPr>
-      <w:headerReference w:type="default" r:id="rId9"/>
-      <w:footerReference w:type="even" r:id="rId10"/>
-      <w:footerReference w:type="default" r:id="rId11"/>
+      <w:headerReference w:type="default" r:id="rId8"/>
+      <w:footerReference w:type="even" r:id="rId9"/>
+      <w:footerReference w:type="default" r:id="rId10"/>
       <w:pgSz w:w="11907" w:h="16840" w:code="9"/>
       <w:pgMar w:top="567" w:right="851" w:bottom="998" w:left="1418" w:header="709" w:footer="851" w:gutter="0"/>
       <w:cols w:space="708"/>
@@ -5219,7 +5209,7 @@
 </file>
 
 <file path=word/endnotes.xml><?xml version="1.0" encoding="utf-8"?>
-<w:endnotes xmlns:wpc="http://schemas.microsoft.com/office/word/2010/wordprocessingCanvas" xmlns:mc="http://schemas.openxmlformats.org/markup-compatibility/2006" xmlns:o="urn:schemas-microsoft-com:office:office" xmlns:r="http://schemas.openxmlformats.org/officeDocument/2006/relationships" xmlns:m="http://schemas.openxmlformats.org/officeDocument/2006/math" xmlns:v="urn:schemas-microsoft-com:vml" xmlns:wp14="http://schemas.microsoft.com/office/word/2010/wordprocessingDrawing" xmlns:wp="http://schemas.openxmlformats.org/drawingml/2006/wordprocessingDrawing" xmlns:w10="urn:schemas-microsoft-com:office:word" xmlns:w="http://schemas.openxmlformats.org/wordprocessingml/2006/main" xmlns:w14="http://schemas.microsoft.com/office/word/2010/wordml" xmlns:wpg="http://schemas.microsoft.com/office/word/2010/wordprocessingGroup" xmlns:wpi="http://schemas.microsoft.com/office/word/2010/wordprocessingInk" xmlns:wne="http://schemas.microsoft.com/office/word/2006/wordml" xmlns:wps="http://schemas.microsoft.com/office/word/2010/wordprocessingShape" mc:Ignorable="w14 wp14">
+<w:endnotes xmlns:wpc="http://schemas.microsoft.com/office/word/2010/wordprocessingCanvas" xmlns:mc="http://schemas.openxmlformats.org/markup-compatibility/2006" xmlns:o="urn:schemas-microsoft-com:office:office" xmlns:r="http://schemas.openxmlformats.org/officeDocument/2006/relationships" xmlns:m="http://schemas.openxmlformats.org/officeDocument/2006/math" xmlns:v="urn:schemas-microsoft-com:vml" xmlns:wp14="http://schemas.microsoft.com/office/word/2010/wordprocessingDrawing" xmlns:wp="http://schemas.openxmlformats.org/drawingml/2006/wordprocessingDrawing" xmlns:w10="urn:schemas-microsoft-com:office:word" xmlns:w="http://schemas.openxmlformats.org/wordprocessingml/2006/main" xmlns:w14="http://schemas.microsoft.com/office/word/2010/wordml" xmlns:w15="http://schemas.microsoft.com/office/word/2012/wordml" xmlns:wpg="http://schemas.microsoft.com/office/word/2010/wordprocessingGroup" xmlns:wpi="http://schemas.microsoft.com/office/word/2010/wordprocessingInk" xmlns:wne="http://schemas.microsoft.com/office/word/2006/wordml" xmlns:wps="http://schemas.microsoft.com/office/word/2010/wordprocessingShape" mc:Ignorable="w14 w15 wp14">
   <w:endnote w:type="separator" w:id="-1">
     <w:p>
       <w:r>
@@ -5238,7 +5228,7 @@
 </file>
 
 <file path=word/footer1.xml><?xml version="1.0" encoding="utf-8"?>
-<w:ftr xmlns:wpc="http://schemas.microsoft.com/office/word/2010/wordprocessingCanvas" xmlns:mc="http://schemas.openxmlformats.org/markup-compatibility/2006" xmlns:o="urn:schemas-microsoft-com:office:office" xmlns:r="http://schemas.openxmlformats.org/officeDocument/2006/relationships" xmlns:m="http://schemas.openxmlformats.org/officeDocument/2006/math" xmlns:v="urn:schemas-microsoft-com:vml" xmlns:wp14="http://schemas.microsoft.com/office/word/2010/wordprocessingDrawing" xmlns:wp="http://schemas.openxmlformats.org/drawingml/2006/wordprocessingDrawing" xmlns:w10="urn:schemas-microsoft-com:office:word" xmlns:w="http://schemas.openxmlformats.org/wordprocessingml/2006/main" xmlns:w14="http://schemas.microsoft.com/office/word/2010/wordml" xmlns:wpg="http://schemas.microsoft.com/office/word/2010/wordprocessingGroup" xmlns:wpi="http://schemas.microsoft.com/office/word/2010/wordprocessingInk" xmlns:wne="http://schemas.microsoft.com/office/word/2006/wordml" xmlns:wps="http://schemas.microsoft.com/office/word/2010/wordprocessingShape" mc:Ignorable="w14 wp14">
+<w:ftr xmlns:wpc="http://schemas.microsoft.com/office/word/2010/wordprocessingCanvas" xmlns:mc="http://schemas.openxmlformats.org/markup-compatibility/2006" xmlns:o="urn:schemas-microsoft-com:office:office" xmlns:r="http://schemas.openxmlformats.org/officeDocument/2006/relationships" xmlns:m="http://schemas.openxmlformats.org/officeDocument/2006/math" xmlns:v="urn:schemas-microsoft-com:vml" xmlns:wp14="http://schemas.microsoft.com/office/word/2010/wordprocessingDrawing" xmlns:wp="http://schemas.openxmlformats.org/drawingml/2006/wordprocessingDrawing" xmlns:w10="urn:schemas-microsoft-com:office:word" xmlns:w="http://schemas.openxmlformats.org/wordprocessingml/2006/main" xmlns:w14="http://schemas.microsoft.com/office/word/2010/wordml" xmlns:w15="http://schemas.microsoft.com/office/word/2012/wordml" xmlns:wpg="http://schemas.microsoft.com/office/word/2010/wordprocessingGroup" xmlns:wpi="http://schemas.microsoft.com/office/word/2010/wordprocessingInk" xmlns:wne="http://schemas.microsoft.com/office/word/2006/wordml" xmlns:wps="http://schemas.microsoft.com/office/word/2010/wordprocessingShape" mc:Ignorable="w14 w15 wp14">
   <w:p>
     <w:pPr>
       <w:pStyle w:val="Piedepgina"/>
@@ -5275,7 +5265,7 @@
 </file>
 
 <file path=word/footer2.xml><?xml version="1.0" encoding="utf-8"?>
-<w:ftr xmlns:wpc="http://schemas.microsoft.com/office/word/2010/wordprocessingCanvas" xmlns:mc="http://schemas.openxmlformats.org/markup-compatibility/2006" xmlns:o="urn:schemas-microsoft-com:office:office" xmlns:r="http://schemas.openxmlformats.org/officeDocument/2006/relationships" xmlns:m="http://schemas.openxmlformats.org/officeDocument/2006/math" xmlns:v="urn:schemas-microsoft-com:vml" xmlns:wp14="http://schemas.microsoft.com/office/word/2010/wordprocessingDrawing" xmlns:wp="http://schemas.openxmlformats.org/drawingml/2006/wordprocessingDrawing" xmlns:w10="urn:schemas-microsoft-com:office:word" xmlns:w="http://schemas.openxmlformats.org/wordprocessingml/2006/main" xmlns:w14="http://schemas.microsoft.com/office/word/2010/wordml" xmlns:wpg="http://schemas.microsoft.com/office/word/2010/wordprocessingGroup" xmlns:wpi="http://schemas.microsoft.com/office/word/2010/wordprocessingInk" xmlns:wne="http://schemas.microsoft.com/office/word/2006/wordml" xmlns:wps="http://schemas.microsoft.com/office/word/2010/wordprocessingShape" mc:Ignorable="w14 wp14">
+<w:ftr xmlns:wpc="http://schemas.microsoft.com/office/word/2010/wordprocessingCanvas" xmlns:mc="http://schemas.openxmlformats.org/markup-compatibility/2006" xmlns:o="urn:schemas-microsoft-com:office:office" xmlns:r="http://schemas.openxmlformats.org/officeDocument/2006/relationships" xmlns:m="http://schemas.openxmlformats.org/officeDocument/2006/math" xmlns:v="urn:schemas-microsoft-com:vml" xmlns:wp14="http://schemas.microsoft.com/office/word/2010/wordprocessingDrawing" xmlns:wp="http://schemas.openxmlformats.org/drawingml/2006/wordprocessingDrawing" xmlns:w10="urn:schemas-microsoft-com:office:word" xmlns:w="http://schemas.openxmlformats.org/wordprocessingml/2006/main" xmlns:w14="http://schemas.microsoft.com/office/word/2010/wordml" xmlns:w15="http://schemas.microsoft.com/office/word/2012/wordml" xmlns:wpg="http://schemas.microsoft.com/office/word/2010/wordprocessingGroup" xmlns:wpi="http://schemas.microsoft.com/office/word/2010/wordprocessingInk" xmlns:wne="http://schemas.microsoft.com/office/word/2006/wordml" xmlns:wps="http://schemas.microsoft.com/office/word/2010/wordprocessingShape" mc:Ignorable="w14 w15 wp14">
   <w:p>
     <w:pPr>
       <w:pStyle w:val="Piedepgina"/>
@@ -5314,7 +5304,7 @@
         <w:rStyle w:val="Nmerodepgina"/>
         <w:noProof/>
       </w:rPr>
-      <w:t>4</w:t>
+      <w:t>5</w:t>
     </w:r>
     <w:r>
       <w:rPr>
@@ -5357,14 +5347,12 @@
               <w:lang w:val="en-US"/>
             </w:rPr>
           </w:pPr>
-          <w:proofErr w:type="spellStart"/>
           <w:r>
             <w:rPr>
               <w:lang w:val="en-US"/>
             </w:rPr>
             <w:t>Confidencial</w:t>
           </w:r>
-          <w:proofErr w:type="spellEnd"/>
         </w:p>
       </w:tc>
       <w:tc>
@@ -5417,7 +5405,7 @@
 </file>
 
 <file path=word/footnotes.xml><?xml version="1.0" encoding="utf-8"?>
-<w:footnotes xmlns:wpc="http://schemas.microsoft.com/office/word/2010/wordprocessingCanvas" xmlns:mc="http://schemas.openxmlformats.org/markup-compatibility/2006" xmlns:o="urn:schemas-microsoft-com:office:office" xmlns:r="http://schemas.openxmlformats.org/officeDocument/2006/relationships" xmlns:m="http://schemas.openxmlformats.org/officeDocument/2006/math" xmlns:v="urn:schemas-microsoft-com:vml" xmlns:wp14="http://schemas.microsoft.com/office/word/2010/wordprocessingDrawing" xmlns:wp="http://schemas.openxmlformats.org/drawingml/2006/wordprocessingDrawing" xmlns:w10="urn:schemas-microsoft-com:office:word" xmlns:w="http://schemas.openxmlformats.org/wordprocessingml/2006/main" xmlns:w14="http://schemas.microsoft.com/office/word/2010/wordml" xmlns:wpg="http://schemas.microsoft.com/office/word/2010/wordprocessingGroup" xmlns:wpi="http://schemas.microsoft.com/office/word/2010/wordprocessingInk" xmlns:wne="http://schemas.microsoft.com/office/word/2006/wordml" xmlns:wps="http://schemas.microsoft.com/office/word/2010/wordprocessingShape" mc:Ignorable="w14 wp14">
+<w:footnotes xmlns:wpc="http://schemas.microsoft.com/office/word/2010/wordprocessingCanvas" xmlns:mc="http://schemas.openxmlformats.org/markup-compatibility/2006" xmlns:o="urn:schemas-microsoft-com:office:office" xmlns:r="http://schemas.openxmlformats.org/officeDocument/2006/relationships" xmlns:m="http://schemas.openxmlformats.org/officeDocument/2006/math" xmlns:v="urn:schemas-microsoft-com:vml" xmlns:wp14="http://schemas.microsoft.com/office/word/2010/wordprocessingDrawing" xmlns:wp="http://schemas.openxmlformats.org/drawingml/2006/wordprocessingDrawing" xmlns:w10="urn:schemas-microsoft-com:office:word" xmlns:w="http://schemas.openxmlformats.org/wordprocessingml/2006/main" xmlns:w14="http://schemas.microsoft.com/office/word/2010/wordml" xmlns:w15="http://schemas.microsoft.com/office/word/2012/wordml" xmlns:wpg="http://schemas.microsoft.com/office/word/2010/wordprocessingGroup" xmlns:wpi="http://schemas.microsoft.com/office/word/2010/wordprocessingInk" xmlns:wne="http://schemas.microsoft.com/office/word/2006/wordml" xmlns:wps="http://schemas.microsoft.com/office/word/2010/wordprocessingShape" mc:Ignorable="w14 w15 wp14">
   <w:footnote w:type="separator" w:id="-1">
     <w:p>
       <w:r>
@@ -5436,7 +5424,7 @@
 </file>
 
 <file path=word/header1.xml><?xml version="1.0" encoding="utf-8"?>
-<w:hdr xmlns:wpc="http://schemas.microsoft.com/office/word/2010/wordprocessingCanvas" xmlns:mc="http://schemas.openxmlformats.org/markup-compatibility/2006" xmlns:o="urn:schemas-microsoft-com:office:office" xmlns:r="http://schemas.openxmlformats.org/officeDocument/2006/relationships" xmlns:m="http://schemas.openxmlformats.org/officeDocument/2006/math" xmlns:v="urn:schemas-microsoft-com:vml" xmlns:wp14="http://schemas.microsoft.com/office/word/2010/wordprocessingDrawing" xmlns:wp="http://schemas.openxmlformats.org/drawingml/2006/wordprocessingDrawing" xmlns:w10="urn:schemas-microsoft-com:office:word" xmlns:w="http://schemas.openxmlformats.org/wordprocessingml/2006/main" xmlns:w14="http://schemas.microsoft.com/office/word/2010/wordml" xmlns:wpg="http://schemas.microsoft.com/office/word/2010/wordprocessingGroup" xmlns:wpi="http://schemas.microsoft.com/office/word/2010/wordprocessingInk" xmlns:wne="http://schemas.microsoft.com/office/word/2006/wordml" xmlns:wps="http://schemas.microsoft.com/office/word/2010/wordprocessingShape" mc:Ignorable="w14 wp14">
+<w:hdr xmlns:wpc="http://schemas.microsoft.com/office/word/2010/wordprocessingCanvas" xmlns:mc="http://schemas.openxmlformats.org/markup-compatibility/2006" xmlns:o="urn:schemas-microsoft-com:office:office" xmlns:r="http://schemas.openxmlformats.org/officeDocument/2006/relationships" xmlns:m="http://schemas.openxmlformats.org/officeDocument/2006/math" xmlns:v="urn:schemas-microsoft-com:vml" xmlns:wp14="http://schemas.microsoft.com/office/word/2010/wordprocessingDrawing" xmlns:wp="http://schemas.openxmlformats.org/drawingml/2006/wordprocessingDrawing" xmlns:w10="urn:schemas-microsoft-com:office:word" xmlns:w="http://schemas.openxmlformats.org/wordprocessingml/2006/main" xmlns:w14="http://schemas.microsoft.com/office/word/2010/wordml" xmlns:w15="http://schemas.microsoft.com/office/word/2012/wordml" xmlns:wpg="http://schemas.microsoft.com/office/word/2010/wordprocessingGroup" xmlns:wpi="http://schemas.microsoft.com/office/word/2010/wordprocessingInk" xmlns:wne="http://schemas.microsoft.com/office/word/2006/wordml" xmlns:wps="http://schemas.microsoft.com/office/word/2010/wordprocessingShape" mc:Ignorable="w14 w15 wp14">
   <w:tbl>
     <w:tblPr>
       <w:tblW w:w="9790" w:type="dxa"/>
@@ -5731,8 +5719,8 @@
 </file>
 
 <file path=word/numbering.xml><?xml version="1.0" encoding="utf-8"?>
-<w:numbering xmlns:wpc="http://schemas.microsoft.com/office/word/2010/wordprocessingCanvas" xmlns:mc="http://schemas.openxmlformats.org/markup-compatibility/2006" xmlns:o="urn:schemas-microsoft-com:office:office" xmlns:r="http://schemas.openxmlformats.org/officeDocument/2006/relationships" xmlns:m="http://schemas.openxmlformats.org/officeDocument/2006/math" xmlns:v="urn:schemas-microsoft-com:vml" xmlns:wp14="http://schemas.microsoft.com/office/word/2010/wordprocessingDrawing" xmlns:wp="http://schemas.openxmlformats.org/drawingml/2006/wordprocessingDrawing" xmlns:w10="urn:schemas-microsoft-com:office:word" xmlns:w="http://schemas.openxmlformats.org/wordprocessingml/2006/main" xmlns:w14="http://schemas.microsoft.com/office/word/2010/wordml" xmlns:wpg="http://schemas.microsoft.com/office/word/2010/wordprocessingGroup" xmlns:wpi="http://schemas.microsoft.com/office/word/2010/wordprocessingInk" xmlns:wne="http://schemas.microsoft.com/office/word/2006/wordml" xmlns:wps="http://schemas.microsoft.com/office/word/2010/wordprocessingShape" mc:Ignorable="w14 wp14">
-  <w:abstractNum w:abstractNumId="0">
+<w:numbering xmlns:wpc="http://schemas.microsoft.com/office/word/2010/wordprocessingCanvas" xmlns:mc="http://schemas.openxmlformats.org/markup-compatibility/2006" xmlns:o="urn:schemas-microsoft-com:office:office" xmlns:r="http://schemas.openxmlformats.org/officeDocument/2006/relationships" xmlns:m="http://schemas.openxmlformats.org/officeDocument/2006/math" xmlns:v="urn:schemas-microsoft-com:vml" xmlns:wp14="http://schemas.microsoft.com/office/word/2010/wordprocessingDrawing" xmlns:wp="http://schemas.openxmlformats.org/drawingml/2006/wordprocessingDrawing" xmlns:w10="urn:schemas-microsoft-com:office:word" xmlns:w="http://schemas.openxmlformats.org/wordprocessingml/2006/main" xmlns:w14="http://schemas.microsoft.com/office/word/2010/wordml" xmlns:w15="http://schemas.microsoft.com/office/word/2012/wordml" xmlns:wpg="http://schemas.microsoft.com/office/word/2010/wordprocessingGroup" xmlns:wpi="http://schemas.microsoft.com/office/word/2010/wordprocessingInk" xmlns:wne="http://schemas.microsoft.com/office/word/2006/wordml" xmlns:wps="http://schemas.microsoft.com/office/word/2010/wordprocessingShape" mc:Ignorable="w14 w15 wp14">
+  <w:abstractNum w:abstractNumId="0" w15:restartNumberingAfterBreak="0">
     <w:nsid w:val="07B85D6E"/>
     <w:multiLevelType w:val="hybridMultilevel"/>
     <w:tmpl w:val="0136C5C4"/>
@@ -5845,7 +5833,7 @@
       </w:rPr>
     </w:lvl>
   </w:abstractNum>
-  <w:abstractNum w:abstractNumId="1">
+  <w:abstractNum w:abstractNumId="1" w15:restartNumberingAfterBreak="0">
     <w:nsid w:val="0D4002FD"/>
     <w:multiLevelType w:val="hybridMultilevel"/>
     <w:tmpl w:val="AC667854"/>
@@ -5958,7 +5946,7 @@
       </w:rPr>
     </w:lvl>
   </w:abstractNum>
-  <w:abstractNum w:abstractNumId="2">
+  <w:abstractNum w:abstractNumId="2" w15:restartNumberingAfterBreak="0">
     <w:nsid w:val="14761419"/>
     <w:multiLevelType w:val="hybridMultilevel"/>
     <w:tmpl w:val="95CAF4AA"/>
@@ -6047,7 +6035,7 @@
       </w:pPr>
     </w:lvl>
   </w:abstractNum>
-  <w:abstractNum w:abstractNumId="3">
+  <w:abstractNum w:abstractNumId="3" w15:restartNumberingAfterBreak="0">
     <w:nsid w:val="1DB67EE8"/>
     <w:multiLevelType w:val="hybridMultilevel"/>
     <w:tmpl w:val="D7CEA40E"/>
@@ -6136,7 +6124,7 @@
       </w:pPr>
     </w:lvl>
   </w:abstractNum>
-  <w:abstractNum w:abstractNumId="4">
+  <w:abstractNum w:abstractNumId="4" w15:restartNumberingAfterBreak="0">
     <w:nsid w:val="281D263E"/>
     <w:multiLevelType w:val="hybridMultilevel"/>
     <w:tmpl w:val="95427AF0"/>
@@ -6252,7 +6240,7 @@
       </w:pPr>
     </w:lvl>
   </w:abstractNum>
-  <w:abstractNum w:abstractNumId="5">
+  <w:abstractNum w:abstractNumId="5" w15:restartNumberingAfterBreak="0">
     <w:nsid w:val="28CB23B9"/>
     <w:multiLevelType w:val="hybridMultilevel"/>
     <w:tmpl w:val="BA4A1D66"/>
@@ -6363,7 +6351,7 @@
       </w:rPr>
     </w:lvl>
   </w:abstractNum>
-  <w:abstractNum w:abstractNumId="6">
+  <w:abstractNum w:abstractNumId="6" w15:restartNumberingAfterBreak="0">
     <w:nsid w:val="34FC78D3"/>
     <w:multiLevelType w:val="hybridMultilevel"/>
     <w:tmpl w:val="4862566E"/>
@@ -6449,7 +6437,7 @@
       </w:pPr>
     </w:lvl>
   </w:abstractNum>
-  <w:abstractNum w:abstractNumId="7">
+  <w:abstractNum w:abstractNumId="7" w15:restartNumberingAfterBreak="0">
     <w:nsid w:val="37C53EF6"/>
     <w:multiLevelType w:val="hybridMultilevel"/>
     <w:tmpl w:val="321EFA82"/>
@@ -6561,7 +6549,7 @@
       </w:rPr>
     </w:lvl>
   </w:abstractNum>
-  <w:abstractNum w:abstractNumId="8">
+  <w:abstractNum w:abstractNumId="8" w15:restartNumberingAfterBreak="0">
     <w:nsid w:val="414F29A4"/>
     <w:multiLevelType w:val="hybridMultilevel"/>
     <w:tmpl w:val="7BEEF5B0"/>
@@ -6673,7 +6661,7 @@
       </w:rPr>
     </w:lvl>
   </w:abstractNum>
-  <w:abstractNum w:abstractNumId="9">
+  <w:abstractNum w:abstractNumId="9" w15:restartNumberingAfterBreak="0">
     <w:nsid w:val="45A5179F"/>
     <w:multiLevelType w:val="hybridMultilevel"/>
     <w:tmpl w:val="C6263BFE"/>
@@ -6786,7 +6774,7 @@
       </w:rPr>
     </w:lvl>
   </w:abstractNum>
-  <w:abstractNum w:abstractNumId="10">
+  <w:abstractNum w:abstractNumId="10" w15:restartNumberingAfterBreak="0">
     <w:nsid w:val="478166BC"/>
     <w:multiLevelType w:val="hybridMultilevel"/>
     <w:tmpl w:val="299EF216"/>
@@ -6899,7 +6887,7 @@
       </w:rPr>
     </w:lvl>
   </w:abstractNum>
-  <w:abstractNum w:abstractNumId="11">
+  <w:abstractNum w:abstractNumId="11" w15:restartNumberingAfterBreak="0">
     <w:nsid w:val="4935328A"/>
     <w:multiLevelType w:val="hybridMultilevel"/>
     <w:tmpl w:val="30E05170"/>
@@ -7012,7 +7000,7 @@
       </w:rPr>
     </w:lvl>
   </w:abstractNum>
-  <w:abstractNum w:abstractNumId="12">
+  <w:abstractNum w:abstractNumId="12" w15:restartNumberingAfterBreak="0">
     <w:nsid w:val="500E7421"/>
     <w:multiLevelType w:val="hybridMultilevel"/>
     <w:tmpl w:val="B7D4CAEA"/>
@@ -7098,7 +7086,7 @@
       </w:pPr>
     </w:lvl>
   </w:abstractNum>
-  <w:abstractNum w:abstractNumId="13">
+  <w:abstractNum w:abstractNumId="13" w15:restartNumberingAfterBreak="0">
     <w:nsid w:val="50883545"/>
     <w:multiLevelType w:val="hybridMultilevel"/>
     <w:tmpl w:val="7CB239C8"/>
@@ -7187,7 +7175,7 @@
       </w:pPr>
     </w:lvl>
   </w:abstractNum>
-  <w:abstractNum w:abstractNumId="14">
+  <w:abstractNum w:abstractNumId="14" w15:restartNumberingAfterBreak="0">
     <w:nsid w:val="58DA7D41"/>
     <w:multiLevelType w:val="hybridMultilevel"/>
     <w:tmpl w:val="F5FC6286"/>
@@ -7300,7 +7288,7 @@
       </w:rPr>
     </w:lvl>
   </w:abstractNum>
-  <w:abstractNum w:abstractNumId="15">
+  <w:abstractNum w:abstractNumId="15" w15:restartNumberingAfterBreak="0">
     <w:nsid w:val="5FF2230E"/>
     <w:multiLevelType w:val="hybridMultilevel"/>
     <w:tmpl w:val="3C10BBB0"/>
@@ -7413,7 +7401,7 @@
       </w:rPr>
     </w:lvl>
   </w:abstractNum>
-  <w:abstractNum w:abstractNumId="16">
+  <w:abstractNum w:abstractNumId="16" w15:restartNumberingAfterBreak="0">
     <w:nsid w:val="68CA6A4E"/>
     <w:multiLevelType w:val="hybridMultilevel"/>
     <w:tmpl w:val="18307296"/>
@@ -7526,7 +7514,7 @@
       </w:rPr>
     </w:lvl>
   </w:abstractNum>
-  <w:abstractNum w:abstractNumId="17">
+  <w:abstractNum w:abstractNumId="17" w15:restartNumberingAfterBreak="0">
     <w:nsid w:val="6B206CB8"/>
     <w:multiLevelType w:val="hybridMultilevel"/>
     <w:tmpl w:val="DA48BE96"/>
@@ -7638,7 +7626,7 @@
       </w:rPr>
     </w:lvl>
   </w:abstractNum>
-  <w:abstractNum w:abstractNumId="18">
+  <w:abstractNum w:abstractNumId="18" w15:restartNumberingAfterBreak="0">
     <w:nsid w:val="72B13351"/>
     <w:multiLevelType w:val="hybridMultilevel"/>
     <w:tmpl w:val="7CB239C8"/>
@@ -7727,7 +7715,7 @@
       </w:pPr>
     </w:lvl>
   </w:abstractNum>
-  <w:abstractNum w:abstractNumId="19">
+  <w:abstractNum w:abstractNumId="19" w15:restartNumberingAfterBreak="0">
     <w:nsid w:val="75B854D5"/>
     <w:multiLevelType w:val="hybridMultilevel"/>
     <w:tmpl w:val="521EC1A0"/>
@@ -7839,7 +7827,7 @@
       </w:rPr>
     </w:lvl>
   </w:abstractNum>
-  <w:abstractNum w:abstractNumId="20">
+  <w:abstractNum w:abstractNumId="20" w15:restartNumberingAfterBreak="0">
     <w:nsid w:val="7E4E5996"/>
     <w:multiLevelType w:val="hybridMultilevel"/>
     <w:tmpl w:val="B38ED61E"/>
@@ -7929,7 +7917,7 @@
       </w:pPr>
     </w:lvl>
   </w:abstractNum>
-  <w:abstractNum w:abstractNumId="21">
+  <w:abstractNum w:abstractNumId="21" w15:restartNumberingAfterBreak="0">
     <w:nsid w:val="7F0D681D"/>
     <w:multiLevelType w:val="hybridMultilevel"/>
     <w:tmpl w:val="D7CEA40E"/>
@@ -8089,7 +8077,7 @@
 </file>
 
 <file path=word/styles.xml><?xml version="1.0" encoding="utf-8"?>
-<w:styles xmlns:mc="http://schemas.openxmlformats.org/markup-compatibility/2006" xmlns:r="http://schemas.openxmlformats.org/officeDocument/2006/relationships" xmlns:w="http://schemas.openxmlformats.org/wordprocessingml/2006/main" xmlns:w14="http://schemas.microsoft.com/office/word/2010/wordml" mc:Ignorable="w14">
+<w:styles xmlns:mc="http://schemas.openxmlformats.org/markup-compatibility/2006" xmlns:r="http://schemas.openxmlformats.org/officeDocument/2006/relationships" xmlns:w="http://schemas.openxmlformats.org/wordprocessingml/2006/main" xmlns:w14="http://schemas.microsoft.com/office/word/2010/wordml" xmlns:w15="http://schemas.microsoft.com/office/word/2012/wordml" mc:Ignorable="w14 w15">
   <w:docDefaults>
     <w:rPrDefault>
       <w:rPr>
@@ -8099,7 +8087,7 @@
     </w:rPrDefault>
     <w:pPrDefault/>
   </w:docDefaults>
-  <w:latentStyles w:defLockedState="0" w:defUIPriority="0" w:defSemiHidden="0" w:defUnhideWhenUsed="0" w:defQFormat="0" w:count="267">
+  <w:latentStyles w:defLockedState="0" w:defUIPriority="0" w:defSemiHidden="0" w:defUnhideWhenUsed="0" w:defQFormat="0" w:count="371">
     <w:lsdException w:name="Normal" w:qFormat="1"/>
     <w:lsdException w:name="heading 1" w:qFormat="1"/>
     <w:lsdException w:name="heading 2" w:qFormat="1"/>
@@ -8110,16 +8098,101 @@
     <w:lsdException w:name="heading 7" w:semiHidden="1" w:unhideWhenUsed="1" w:qFormat="1"/>
     <w:lsdException w:name="heading 8" w:semiHidden="1" w:unhideWhenUsed="1" w:qFormat="1"/>
     <w:lsdException w:name="heading 9" w:semiHidden="1" w:unhideWhenUsed="1" w:qFormat="1"/>
-    <w:lsdException w:name="toc 1" w:uiPriority="39"/>
-    <w:lsdException w:name="toc 2" w:uiPriority="39"/>
+    <w:lsdException w:name="index 1" w:semiHidden="1" w:unhideWhenUsed="1"/>
+    <w:lsdException w:name="index 2" w:semiHidden="1" w:unhideWhenUsed="1"/>
+    <w:lsdException w:name="index 3" w:semiHidden="1" w:unhideWhenUsed="1"/>
+    <w:lsdException w:name="index 4" w:semiHidden="1" w:unhideWhenUsed="1"/>
+    <w:lsdException w:name="index 5" w:semiHidden="1" w:unhideWhenUsed="1"/>
+    <w:lsdException w:name="index 6" w:semiHidden="1" w:unhideWhenUsed="1"/>
+    <w:lsdException w:name="index 7" w:semiHidden="1" w:unhideWhenUsed="1"/>
+    <w:lsdException w:name="index 8" w:semiHidden="1" w:unhideWhenUsed="1"/>
+    <w:lsdException w:name="index 9" w:semiHidden="1" w:unhideWhenUsed="1"/>
+    <w:lsdException w:name="toc 1" w:semiHidden="1" w:uiPriority="39" w:unhideWhenUsed="1"/>
+    <w:lsdException w:name="toc 2" w:semiHidden="1" w:uiPriority="39" w:unhideWhenUsed="1"/>
+    <w:lsdException w:name="toc 3" w:semiHidden="1" w:unhideWhenUsed="1"/>
+    <w:lsdException w:name="toc 4" w:semiHidden="1" w:unhideWhenUsed="1"/>
+    <w:lsdException w:name="toc 5" w:semiHidden="1" w:unhideWhenUsed="1"/>
+    <w:lsdException w:name="toc 6" w:semiHidden="1" w:unhideWhenUsed="1"/>
+    <w:lsdException w:name="toc 7" w:semiHidden="1" w:unhideWhenUsed="1"/>
+    <w:lsdException w:name="toc 8" w:semiHidden="1" w:unhideWhenUsed="1"/>
+    <w:lsdException w:name="toc 9" w:semiHidden="1" w:unhideWhenUsed="1"/>
+    <w:lsdException w:name="Normal Indent" w:semiHidden="1" w:unhideWhenUsed="1"/>
+    <w:lsdException w:name="footnote text" w:semiHidden="1" w:unhideWhenUsed="1"/>
+    <w:lsdException w:name="annotation text" w:semiHidden="1" w:unhideWhenUsed="1"/>
+    <w:lsdException w:name="header" w:semiHidden="1" w:unhideWhenUsed="1"/>
+    <w:lsdException w:name="footer" w:semiHidden="1" w:unhideWhenUsed="1"/>
+    <w:lsdException w:name="index heading" w:semiHidden="1" w:unhideWhenUsed="1"/>
     <w:lsdException w:name="caption" w:semiHidden="1" w:unhideWhenUsed="1" w:qFormat="1"/>
+    <w:lsdException w:name="table of figures" w:semiHidden="1" w:unhideWhenUsed="1"/>
+    <w:lsdException w:name="envelope address" w:semiHidden="1" w:unhideWhenUsed="1"/>
+    <w:lsdException w:name="envelope return" w:semiHidden="1" w:unhideWhenUsed="1"/>
+    <w:lsdException w:name="footnote reference" w:semiHidden="1" w:unhideWhenUsed="1"/>
+    <w:lsdException w:name="annotation reference" w:semiHidden="1" w:unhideWhenUsed="1"/>
+    <w:lsdException w:name="line number" w:semiHidden="1" w:unhideWhenUsed="1"/>
+    <w:lsdException w:name="page number" w:semiHidden="1" w:unhideWhenUsed="1"/>
+    <w:lsdException w:name="endnote reference" w:semiHidden="1" w:unhideWhenUsed="1"/>
+    <w:lsdException w:name="endnote text" w:semiHidden="1" w:unhideWhenUsed="1"/>
+    <w:lsdException w:name="table of authorities" w:semiHidden="1" w:unhideWhenUsed="1"/>
+    <w:lsdException w:name="macro" w:semiHidden="1" w:unhideWhenUsed="1"/>
+    <w:lsdException w:name="toa heading" w:semiHidden="1" w:unhideWhenUsed="1"/>
+    <w:lsdException w:name="List" w:semiHidden="1" w:unhideWhenUsed="1"/>
+    <w:lsdException w:name="List Bullet" w:semiHidden="1" w:unhideWhenUsed="1"/>
+    <w:lsdException w:name="List 2" w:semiHidden="1" w:unhideWhenUsed="1"/>
+    <w:lsdException w:name="List 3" w:semiHidden="1" w:unhideWhenUsed="1"/>
+    <w:lsdException w:name="List Bullet 2" w:semiHidden="1" w:unhideWhenUsed="1"/>
+    <w:lsdException w:name="List Bullet 3" w:semiHidden="1" w:unhideWhenUsed="1"/>
+    <w:lsdException w:name="List Bullet 4" w:semiHidden="1" w:unhideWhenUsed="1"/>
+    <w:lsdException w:name="List Bullet 5" w:semiHidden="1" w:unhideWhenUsed="1"/>
+    <w:lsdException w:name="List Number 2" w:semiHidden="1" w:unhideWhenUsed="1"/>
+    <w:lsdException w:name="List Number 3" w:semiHidden="1" w:unhideWhenUsed="1"/>
+    <w:lsdException w:name="List Number 4" w:semiHidden="1" w:unhideWhenUsed="1"/>
+    <w:lsdException w:name="List Number 5" w:semiHidden="1" w:unhideWhenUsed="1"/>
     <w:lsdException w:name="Title" w:qFormat="1"/>
+    <w:lsdException w:name="Closing" w:semiHidden="1" w:unhideWhenUsed="1"/>
+    <w:lsdException w:name="Signature" w:semiHidden="1" w:unhideWhenUsed="1"/>
+    <w:lsdException w:name="Default Paragraph Font" w:semiHidden="1" w:unhideWhenUsed="1"/>
+    <w:lsdException w:name="Body Text" w:semiHidden="1" w:unhideWhenUsed="1"/>
+    <w:lsdException w:name="Body Text Indent" w:semiHidden="1" w:unhideWhenUsed="1"/>
+    <w:lsdException w:name="List Continue" w:semiHidden="1" w:unhideWhenUsed="1"/>
+    <w:lsdException w:name="List Continue 2" w:semiHidden="1" w:unhideWhenUsed="1"/>
+    <w:lsdException w:name="List Continue 3" w:semiHidden="1" w:unhideWhenUsed="1"/>
+    <w:lsdException w:name="List Continue 4" w:semiHidden="1" w:unhideWhenUsed="1"/>
+    <w:lsdException w:name="List Continue 5" w:semiHidden="1" w:unhideWhenUsed="1"/>
+    <w:lsdException w:name="Message Header" w:semiHidden="1" w:unhideWhenUsed="1"/>
     <w:lsdException w:name="Subtitle" w:qFormat="1"/>
-    <w:lsdException w:name="Hyperlink" w:uiPriority="99"/>
+    <w:lsdException w:name="Body Text First Indent 2" w:semiHidden="1" w:unhideWhenUsed="1"/>
+    <w:lsdException w:name="Note Heading" w:semiHidden="1" w:unhideWhenUsed="1"/>
+    <w:lsdException w:name="Body Text 2" w:semiHidden="1" w:unhideWhenUsed="1"/>
+    <w:lsdException w:name="Body Text 3" w:semiHidden="1" w:unhideWhenUsed="1"/>
+    <w:lsdException w:name="Body Text Indent 2" w:semiHidden="1" w:unhideWhenUsed="1"/>
+    <w:lsdException w:name="Body Text Indent 3" w:semiHidden="1" w:unhideWhenUsed="1"/>
+    <w:lsdException w:name="Block Text" w:semiHidden="1" w:unhideWhenUsed="1"/>
+    <w:lsdException w:name="Hyperlink" w:semiHidden="1" w:uiPriority="99" w:unhideWhenUsed="1"/>
+    <w:lsdException w:name="FollowedHyperlink" w:semiHidden="1" w:unhideWhenUsed="1"/>
     <w:lsdException w:name="Strong" w:qFormat="1"/>
     <w:lsdException w:name="Emphasis" w:qFormat="1"/>
-    <w:lsdException w:name="Normal (Web)" w:uiPriority="99"/>
+    <w:lsdException w:name="Document Map" w:semiHidden="1" w:unhideWhenUsed="1"/>
+    <w:lsdException w:name="Plain Text" w:semiHidden="1" w:unhideWhenUsed="1"/>
+    <w:lsdException w:name="E-mail Signature" w:semiHidden="1" w:unhideWhenUsed="1"/>
+    <w:lsdException w:name="HTML Top of Form" w:semiHidden="1" w:unhideWhenUsed="1"/>
+    <w:lsdException w:name="HTML Bottom of Form" w:semiHidden="1" w:unhideWhenUsed="1"/>
+    <w:lsdException w:name="Normal (Web)" w:semiHidden="1" w:uiPriority="99" w:unhideWhenUsed="1"/>
+    <w:lsdException w:name="HTML Acronym" w:semiHidden="1" w:unhideWhenUsed="1"/>
+    <w:lsdException w:name="HTML Address" w:semiHidden="1" w:unhideWhenUsed="1"/>
+    <w:lsdException w:name="HTML Cite" w:semiHidden="1" w:unhideWhenUsed="1"/>
+    <w:lsdException w:name="HTML Code" w:semiHidden="1" w:unhideWhenUsed="1"/>
+    <w:lsdException w:name="HTML Definition" w:semiHidden="1" w:unhideWhenUsed="1"/>
+    <w:lsdException w:name="HTML Keyboard" w:semiHidden="1" w:unhideWhenUsed="1"/>
+    <w:lsdException w:name="HTML Preformatted" w:semiHidden="1" w:unhideWhenUsed="1"/>
+    <w:lsdException w:name="HTML Sample" w:semiHidden="1" w:unhideWhenUsed="1"/>
+    <w:lsdException w:name="HTML Typewriter" w:semiHidden="1" w:unhideWhenUsed="1"/>
+    <w:lsdException w:name="HTML Variable" w:semiHidden="1" w:unhideWhenUsed="1"/>
     <w:lsdException w:name="Normal Table" w:semiHidden="1" w:unhideWhenUsed="1"/>
+    <w:lsdException w:name="annotation subject" w:semiHidden="1" w:unhideWhenUsed="1"/>
+    <w:lsdException w:name="No List" w:semiHidden="1" w:unhideWhenUsed="1"/>
+    <w:lsdException w:name="Outline List 1" w:semiHidden="1" w:unhideWhenUsed="1"/>
+    <w:lsdException w:name="Outline List 2" w:semiHidden="1" w:unhideWhenUsed="1"/>
+    <w:lsdException w:name="Outline List 3" w:semiHidden="1" w:unhideWhenUsed="1"/>
     <w:lsdException w:name="Table Simple 1" w:semiHidden="1" w:unhideWhenUsed="1"/>
     <w:lsdException w:name="Table Simple 2" w:semiHidden="1" w:unhideWhenUsed="1"/>
     <w:lsdException w:name="Table Simple 3" w:semiHidden="1" w:unhideWhenUsed="1"/>
@@ -8162,6 +8235,7 @@
     <w:lsdException w:name="Table Web 1" w:semiHidden="1" w:unhideWhenUsed="1"/>
     <w:lsdException w:name="Table Web 2" w:semiHidden="1" w:unhideWhenUsed="1"/>
     <w:lsdException w:name="Table Web 3" w:semiHidden="1" w:unhideWhenUsed="1"/>
+    <w:lsdException w:name="Balloon Text" w:semiHidden="1" w:unhideWhenUsed="1"/>
     <w:lsdException w:name="Table Theme" w:semiHidden="1" w:unhideWhenUsed="1"/>
     <w:lsdException w:name="Placeholder Text" w:semiHidden="1" w:uiPriority="99"/>
     <w:lsdException w:name="No Spacing" w:uiPriority="1" w:qFormat="1"/>
@@ -8274,6 +8348,110 @@
     <w:lsdException w:name="Book Title" w:uiPriority="33" w:qFormat="1"/>
     <w:lsdException w:name="Bibliography" w:semiHidden="1" w:uiPriority="37" w:unhideWhenUsed="1"/>
     <w:lsdException w:name="TOC Heading" w:semiHidden="1" w:uiPriority="39" w:unhideWhenUsed="1" w:qFormat="1"/>
+    <w:lsdException w:name="Plain Table 1" w:uiPriority="41"/>
+    <w:lsdException w:name="Plain Table 2" w:uiPriority="42"/>
+    <w:lsdException w:name="Plain Table 3" w:uiPriority="43"/>
+    <w:lsdException w:name="Plain Table 4" w:uiPriority="44"/>
+    <w:lsdException w:name="Plain Table 5" w:uiPriority="45"/>
+    <w:lsdException w:name="Grid Table Light" w:uiPriority="40"/>
+    <w:lsdException w:name="Grid Table 1 Light" w:uiPriority="46"/>
+    <w:lsdException w:name="Grid Table 2" w:uiPriority="47"/>
+    <w:lsdException w:name="Grid Table 3" w:uiPriority="48"/>
+    <w:lsdException w:name="Grid Table 4" w:uiPriority="49"/>
+    <w:lsdException w:name="Grid Table 5 Dark" w:uiPriority="50"/>
+    <w:lsdException w:name="Grid Table 6 Colorful" w:uiPriority="51"/>
+    <w:lsdException w:name="Grid Table 7 Colorful" w:uiPriority="52"/>
+    <w:lsdException w:name="Grid Table 1 Light Accent 1" w:uiPriority="46"/>
+    <w:lsdException w:name="Grid Table 2 Accent 1" w:uiPriority="47"/>
+    <w:lsdException w:name="Grid Table 3 Accent 1" w:uiPriority="48"/>
+    <w:lsdException w:name="Grid Table 4 Accent 1" w:uiPriority="49"/>
+    <w:lsdException w:name="Grid Table 5 Dark Accent 1" w:uiPriority="50"/>
+    <w:lsdException w:name="Grid Table 6 Colorful Accent 1" w:uiPriority="51"/>
+    <w:lsdException w:name="Grid Table 7 Colorful Accent 1" w:uiPriority="52"/>
+    <w:lsdException w:name="Grid Table 1 Light Accent 2" w:uiPriority="46"/>
+    <w:lsdException w:name="Grid Table 2 Accent 2" w:uiPriority="47"/>
+    <w:lsdException w:name="Grid Table 3 Accent 2" w:uiPriority="48"/>
+    <w:lsdException w:name="Grid Table 4 Accent 2" w:uiPriority="49"/>
+    <w:lsdException w:name="Grid Table 5 Dark Accent 2" w:uiPriority="50"/>
+    <w:lsdException w:name="Grid Table 6 Colorful Accent 2" w:uiPriority="51"/>
+    <w:lsdException w:name="Grid Table 7 Colorful Accent 2" w:uiPriority="52"/>
+    <w:lsdException w:name="Grid Table 1 Light Accent 3" w:uiPriority="46"/>
+    <w:lsdException w:name="Grid Table 2 Accent 3" w:uiPriority="47"/>
+    <w:lsdException w:name="Grid Table 3 Accent 3" w:uiPriority="48"/>
+    <w:lsdException w:name="Grid Table 4 Accent 3" w:uiPriority="49"/>
+    <w:lsdException w:name="Grid Table 5 Dark Accent 3" w:uiPriority="50"/>
+    <w:lsdException w:name="Grid Table 6 Colorful Accent 3" w:uiPriority="51"/>
+    <w:lsdException w:name="Grid Table 7 Colorful Accent 3" w:uiPriority="52"/>
+    <w:lsdException w:name="Grid Table 1 Light Accent 4" w:uiPriority="46"/>
+    <w:lsdException w:name="Grid Table 2 Accent 4" w:uiPriority="47"/>
+    <w:lsdException w:name="Grid Table 3 Accent 4" w:uiPriority="48"/>
+    <w:lsdException w:name="Grid Table 4 Accent 4" w:uiPriority="49"/>
+    <w:lsdException w:name="Grid Table 5 Dark Accent 4" w:uiPriority="50"/>
+    <w:lsdException w:name="Grid Table 6 Colorful Accent 4" w:uiPriority="51"/>
+    <w:lsdException w:name="Grid Table 7 Colorful Accent 4" w:uiPriority="52"/>
+    <w:lsdException w:name="Grid Table 1 Light Accent 5" w:uiPriority="46"/>
+    <w:lsdException w:name="Grid Table 2 Accent 5" w:uiPriority="47"/>
+    <w:lsdException w:name="Grid Table 3 Accent 5" w:uiPriority="48"/>
+    <w:lsdException w:name="Grid Table 4 Accent 5" w:uiPriority="49"/>
+    <w:lsdException w:name="Grid Table 5 Dark Accent 5" w:uiPriority="50"/>
+    <w:lsdException w:name="Grid Table 6 Colorful Accent 5" w:uiPriority="51"/>
+    <w:lsdException w:name="Grid Table 7 Colorful Accent 5" w:uiPriority="52"/>
+    <w:lsdException w:name="Grid Table 1 Light Accent 6" w:uiPriority="46"/>
+    <w:lsdException w:name="Grid Table 2 Accent 6" w:uiPriority="47"/>
+    <w:lsdException w:name="Grid Table 3 Accent 6" w:uiPriority="48"/>
+    <w:lsdException w:name="Grid Table 4 Accent 6" w:uiPriority="49"/>
+    <w:lsdException w:name="Grid Table 5 Dark Accent 6" w:uiPriority="50"/>
+    <w:lsdException w:name="Grid Table 6 Colorful Accent 6" w:uiPriority="51"/>
+    <w:lsdException w:name="Grid Table 7 Colorful Accent 6" w:uiPriority="52"/>
+    <w:lsdException w:name="List Table 1 Light" w:uiPriority="46"/>
+    <w:lsdException w:name="List Table 2" w:uiPriority="47"/>
+    <w:lsdException w:name="List Table 3" w:uiPriority="48"/>
+    <w:lsdException w:name="List Table 4" w:uiPriority="49"/>
+    <w:lsdException w:name="List Table 5 Dark" w:uiPriority="50"/>
+    <w:lsdException w:name="List Table 6 Colorful" w:uiPriority="51"/>
+    <w:lsdException w:name="List Table 7 Colorful" w:uiPriority="52"/>
+    <w:lsdException w:name="List Table 1 Light Accent 1" w:uiPriority="46"/>
+    <w:lsdException w:name="List Table 2 Accent 1" w:uiPriority="47"/>
+    <w:lsdException w:name="List Table 3 Accent 1" w:uiPriority="48"/>
+    <w:lsdException w:name="List Table 4 Accent 1" w:uiPriority="49"/>
+    <w:lsdException w:name="List Table 5 Dark Accent 1" w:uiPriority="50"/>
+    <w:lsdException w:name="List Table 6 Colorful Accent 1" w:uiPriority="51"/>
+    <w:lsdException w:name="List Table 7 Colorful Accent 1" w:uiPriority="52"/>
+    <w:lsdException w:name="List Table 1 Light Accent 2" w:uiPriority="46"/>
+    <w:lsdException w:name="List Table 2 Accent 2" w:uiPriority="47"/>
+    <w:lsdException w:name="List Table 3 Accent 2" w:uiPriority="48"/>
+    <w:lsdException w:name="List Table 4 Accent 2" w:uiPriority="49"/>
+    <w:lsdException w:name="List Table 5 Dark Accent 2" w:uiPriority="50"/>
+    <w:lsdException w:name="List Table 6 Colorful Accent 2" w:uiPriority="51"/>
+    <w:lsdException w:name="List Table 7 Colorful Accent 2" w:uiPriority="52"/>
+    <w:lsdException w:name="List Table 1 Light Accent 3" w:uiPriority="46"/>
+    <w:lsdException w:name="List Table 2 Accent 3" w:uiPriority="47"/>
+    <w:lsdException w:name="List Table 3 Accent 3" w:uiPriority="48"/>
+    <w:lsdException w:name="List Table 4 Accent 3" w:uiPriority="49"/>
+    <w:lsdException w:name="List Table 5 Dark Accent 3" w:uiPriority="50"/>
+    <w:lsdException w:name="List Table 6 Colorful Accent 3" w:uiPriority="51"/>
+    <w:lsdException w:name="List Table 7 Colorful Accent 3" w:uiPriority="52"/>
+    <w:lsdException w:name="List Table 1 Light Accent 4" w:uiPriority="46"/>
+    <w:lsdException w:name="List Table 2 Accent 4" w:uiPriority="47"/>
+    <w:lsdException w:name="List Table 3 Accent 4" w:uiPriority="48"/>
+    <w:lsdException w:name="List Table 4 Accent 4" w:uiPriority="49"/>
+    <w:lsdException w:name="List Table 5 Dark Accent 4" w:uiPriority="50"/>
+    <w:lsdException w:name="List Table 6 Colorful Accent 4" w:uiPriority="51"/>
+    <w:lsdException w:name="List Table 7 Colorful Accent 4" w:uiPriority="52"/>
+    <w:lsdException w:name="List Table 1 Light Accent 5" w:uiPriority="46"/>
+    <w:lsdException w:name="List Table 2 Accent 5" w:uiPriority="47"/>
+    <w:lsdException w:name="List Table 3 Accent 5" w:uiPriority="48"/>
+    <w:lsdException w:name="List Table 4 Accent 5" w:uiPriority="49"/>
+    <w:lsdException w:name="List Table 5 Dark Accent 5" w:uiPriority="50"/>
+    <w:lsdException w:name="List Table 6 Colorful Accent 5" w:uiPriority="51"/>
+    <w:lsdException w:name="List Table 7 Colorful Accent 5" w:uiPriority="52"/>
+    <w:lsdException w:name="List Table 1 Light Accent 6" w:uiPriority="46"/>
+    <w:lsdException w:name="List Table 2 Accent 6" w:uiPriority="47"/>
+    <w:lsdException w:name="List Table 3 Accent 6" w:uiPriority="48"/>
+    <w:lsdException w:name="List Table 4 Accent 6" w:uiPriority="49"/>
+    <w:lsdException w:name="List Table 5 Dark Accent 6" w:uiPriority="50"/>
+    <w:lsdException w:name="List Table 6 Colorful Accent 6" w:uiPriority="51"/>
+    <w:lsdException w:name="List Table 7 Colorful Accent 6" w:uiPriority="52"/>
   </w:latentStyles>
   <w:style w:type="paragraph" w:default="1" w:styleId="Normal">
     <w:name w:val="Normal"/>
@@ -8379,510 +8557,7 @@
   <w:style w:type="character" w:default="1" w:styleId="Fuentedeprrafopredeter">
     <w:name w:val="Default Paragraph Font"/>
     <w:uiPriority w:val="1"/>
-    <w:unhideWhenUsed/>
-  </w:style>
-  <w:style w:type="table" w:default="1" w:styleId="Tablanormal">
-    <w:name w:val="Normal Table"/>
-    <w:uiPriority w:val="99"/>
     <w:semiHidden/>
-    <w:unhideWhenUsed/>
-    <w:tblPr>
-      <w:tblInd w:w="0" w:type="dxa"/>
-      <w:tblCellMar>
-        <w:top w:w="0" w:type="dxa"/>
-        <w:left w:w="108" w:type="dxa"/>
-        <w:bottom w:w="0" w:type="dxa"/>
-        <w:right w:w="108" w:type="dxa"/>
-      </w:tblCellMar>
-    </w:tblPr>
-  </w:style>
-  <w:style w:type="numbering" w:default="1" w:styleId="Sinlista">
-    <w:name w:val="No List"/>
-    <w:uiPriority w:val="99"/>
-    <w:semiHidden/>
-    <w:unhideWhenUsed/>
-  </w:style>
-  <w:style w:type="paragraph" w:styleId="Sangradetextonormal">
-    <w:name w:val="Body Text Indent"/>
-    <w:basedOn w:val="Normal"/>
-    <w:pPr>
-      <w:ind w:left="360"/>
-    </w:pPr>
-    <w:rPr>
-      <w:rFonts w:ascii="Tahoma" w:hAnsi="Tahoma"/>
-      <w:b/>
-      <w:bCs/>
-      <w:sz w:val="20"/>
-    </w:rPr>
-  </w:style>
-  <w:style w:type="paragraph" w:styleId="Encabezado">
-    <w:name w:val="header"/>
-    <w:basedOn w:val="Normal"/>
-    <w:pPr>
-      <w:tabs>
-        <w:tab w:val="center" w:pos="4419"/>
-        <w:tab w:val="right" w:pos="8838"/>
-      </w:tabs>
-    </w:pPr>
-  </w:style>
-  <w:style w:type="paragraph" w:styleId="Piedepgina">
-    <w:name w:val="footer"/>
-    <w:basedOn w:val="Normal"/>
-    <w:pPr>
-      <w:tabs>
-        <w:tab w:val="center" w:pos="4419"/>
-        <w:tab w:val="right" w:pos="8838"/>
-      </w:tabs>
-    </w:pPr>
-  </w:style>
-  <w:style w:type="character" w:styleId="Nmerodepgina">
-    <w:name w:val="page number"/>
-    <w:basedOn w:val="Fuentedeprrafopredeter"/>
-  </w:style>
-  <w:style w:type="character" w:styleId="Hipervnculo">
-    <w:name w:val="Hyperlink"/>
-    <w:uiPriority w:val="99"/>
-    <w:rPr>
-      <w:color w:val="0000FF"/>
-      <w:u w:val="single"/>
-    </w:rPr>
-  </w:style>
-  <w:style w:type="character" w:styleId="Hipervnculovisitado">
-    <w:name w:val="FollowedHyperlink"/>
-    <w:rPr>
-      <w:color w:val="800080"/>
-      <w:u w:val="single"/>
-    </w:rPr>
-  </w:style>
-  <w:style w:type="paragraph" w:styleId="NormalWeb">
-    <w:name w:val="Normal (Web)"/>
-    <w:basedOn w:val="Normal"/>
-    <w:uiPriority w:val="99"/>
-    <w:pPr>
-      <w:spacing w:before="100" w:beforeAutospacing="1" w:after="100" w:afterAutospacing="1"/>
-    </w:pPr>
-    <w:rPr>
-      <w:rFonts w:ascii="Times New Roman" w:hAnsi="Times New Roman" w:cs="Times New Roman"/>
-      <w:sz w:val="24"/>
-      <w:szCs w:val="24"/>
-    </w:rPr>
-  </w:style>
-  <w:style w:type="paragraph" w:styleId="Textodeglobo">
-    <w:name w:val="Balloon Text"/>
-    <w:basedOn w:val="Normal"/>
-    <w:semiHidden/>
-    <w:rPr>
-      <w:rFonts w:ascii="Tahoma" w:hAnsi="Tahoma"/>
-    </w:rPr>
-  </w:style>
-  <w:style w:type="paragraph" w:styleId="HTMLconformatoprevio">
-    <w:name w:val="HTML Preformatted"/>
-    <w:basedOn w:val="Normal"/>
-    <w:pPr>
-      <w:tabs>
-        <w:tab w:val="left" w:pos="916"/>
-        <w:tab w:val="left" w:pos="1832"/>
-        <w:tab w:val="left" w:pos="2748"/>
-        <w:tab w:val="left" w:pos="3664"/>
-        <w:tab w:val="left" w:pos="4580"/>
-        <w:tab w:val="left" w:pos="5496"/>
-        <w:tab w:val="left" w:pos="6412"/>
-        <w:tab w:val="left" w:pos="7328"/>
-        <w:tab w:val="left" w:pos="8244"/>
-        <w:tab w:val="left" w:pos="9160"/>
-        <w:tab w:val="left" w:pos="10076"/>
-        <w:tab w:val="left" w:pos="10992"/>
-        <w:tab w:val="left" w:pos="11908"/>
-        <w:tab w:val="left" w:pos="12824"/>
-        <w:tab w:val="left" w:pos="13740"/>
-        <w:tab w:val="left" w:pos="14656"/>
-      </w:tabs>
-    </w:pPr>
-    <w:rPr>
-      <w:rFonts w:ascii="Courier New" w:hAnsi="Courier New" w:cs="Courier New"/>
-      <w:sz w:val="20"/>
-      <w:szCs w:val="20"/>
-    </w:rPr>
-  </w:style>
-  <w:style w:type="paragraph" w:styleId="Textoindependiente">
-    <w:name w:val="Body Text"/>
-    <w:basedOn w:val="Normal"/>
-    <w:rPr>
-      <w:rFonts w:ascii="Courier New" w:hAnsi="Courier New" w:cs="Courier New"/>
-      <w:sz w:val="20"/>
-      <w:szCs w:val="20"/>
-    </w:rPr>
-  </w:style>
-  <w:style w:type="paragraph" w:styleId="Textoindependiente2">
-    <w:name w:val="Body Text 2"/>
-    <w:basedOn w:val="Normal"/>
-    <w:pPr>
-      <w:jc w:val="both"/>
-    </w:pPr>
-    <w:rPr>
-      <w:rFonts w:cs="Courier New"/>
-      <w:szCs w:val="20"/>
-    </w:rPr>
-  </w:style>
-  <w:style w:type="paragraph" w:styleId="Textoindependiente3">
-    <w:name w:val="Body Text 3"/>
-    <w:basedOn w:val="Normal"/>
-    <w:pPr>
-      <w:jc w:val="center"/>
-    </w:pPr>
-    <w:rPr>
-      <w:lang w:val="es-MX"/>
-    </w:rPr>
-  </w:style>
-  <w:style w:type="paragraph" w:styleId="TtulodeTDC">
-    <w:name w:val="TOC Heading"/>
-    <w:basedOn w:val="Ttulo1"/>
-    <w:next w:val="Normal"/>
-    <w:uiPriority w:val="39"/>
-    <w:unhideWhenUsed/>
-    <w:qFormat/>
-    <w:rsid w:val="002B0EEE"/>
-    <w:pPr>
-      <w:keepLines/>
-      <w:spacing w:before="240" w:line="259" w:lineRule="auto"/>
-      <w:jc w:val="left"/>
-      <w:outlineLvl w:val="9"/>
-    </w:pPr>
-    <w:rPr>
-      <w:rFonts w:ascii="Calibri Light" w:hAnsi="Calibri Light" w:cs="Times New Roman"/>
-      <w:b w:val="0"/>
-      <w:smallCaps w:val="0"/>
-      <w:color w:val="2E74B5"/>
-      <w:spacing w:val="0"/>
-      <w:sz w:val="32"/>
-      <w:szCs w:val="32"/>
-      <w:lang w:val="es-AR" w:eastAsia="es-AR"/>
-    </w:rPr>
-  </w:style>
-  <w:style w:type="paragraph" w:styleId="TDC1">
-    <w:name w:val="toc 1"/>
-    <w:basedOn w:val="Normal"/>
-    <w:next w:val="Normal"/>
-    <w:autoRedefine/>
-    <w:uiPriority w:val="39"/>
-    <w:rsid w:val="002B0EEE"/>
-  </w:style>
-  <w:style w:type="paragraph" w:styleId="TDC2">
-    <w:name w:val="toc 2"/>
-    <w:basedOn w:val="Normal"/>
-    <w:next w:val="Normal"/>
-    <w:autoRedefine/>
-    <w:uiPriority w:val="39"/>
-    <w:rsid w:val="002B0EEE"/>
-    <w:pPr>
-      <w:ind w:left="160"/>
-    </w:pPr>
-  </w:style>
-  <w:style w:type="paragraph" w:styleId="Prrafodelista">
-    <w:name w:val="List Paragraph"/>
-    <w:basedOn w:val="Normal"/>
-    <w:uiPriority w:val="34"/>
-    <w:qFormat/>
-    <w:rsid w:val="000917F1"/>
-    <w:pPr>
-      <w:ind w:left="720"/>
-      <w:contextualSpacing/>
-    </w:pPr>
-  </w:style>
-</w:styles>
-</file>
-
-<file path=word/stylesWithEffects.xml><?xml version="1.0" encoding="utf-8"?>
-<w:styles xmlns:wpc="http://schemas.microsoft.com/office/word/2010/wordprocessingCanvas" xmlns:mc="http://schemas.openxmlformats.org/markup-compatibility/2006" xmlns:o="urn:schemas-microsoft-com:office:office" xmlns:r="http://schemas.openxmlformats.org/officeDocument/2006/relationships" xmlns:m="http://schemas.openxmlformats.org/officeDocument/2006/math" xmlns:v="urn:schemas-microsoft-com:vml" xmlns:wp14="http://schemas.microsoft.com/office/word/2010/wordprocessingDrawing" xmlns:wp="http://schemas.openxmlformats.org/drawingml/2006/wordprocessingDrawing" xmlns:w10="urn:schemas-microsoft-com:office:word" xmlns:w="http://schemas.openxmlformats.org/wordprocessingml/2006/main" xmlns:w14="http://schemas.microsoft.com/office/word/2010/wordml" xmlns:wpg="http://schemas.microsoft.com/office/word/2010/wordprocessingGroup" xmlns:wpi="http://schemas.microsoft.com/office/word/2010/wordprocessingInk" xmlns:wne="http://schemas.microsoft.com/office/word/2006/wordml" xmlns:wps="http://schemas.microsoft.com/office/word/2010/wordprocessingShape" mc:Ignorable="w14 wp14">
-  <w:docDefaults>
-    <w:rPrDefault>
-      <w:rPr>
-        <w:rFonts w:ascii="Times New Roman" w:eastAsia="Times New Roman" w:hAnsi="Times New Roman" w:cs="Times New Roman"/>
-        <w:lang w:val="es-AR" w:eastAsia="es-AR" w:bidi="ar-SA"/>
-      </w:rPr>
-    </w:rPrDefault>
-    <w:pPrDefault/>
-  </w:docDefaults>
-  <w:latentStyles w:defLockedState="0" w:defUIPriority="0" w:defSemiHidden="0" w:defUnhideWhenUsed="0" w:defQFormat="0" w:count="267">
-    <w:lsdException w:name="Normal" w:qFormat="1"/>
-    <w:lsdException w:name="heading 1" w:qFormat="1"/>
-    <w:lsdException w:name="heading 2" w:qFormat="1"/>
-    <w:lsdException w:name="heading 3" w:qFormat="1"/>
-    <w:lsdException w:name="heading 4" w:qFormat="1"/>
-    <w:lsdException w:name="heading 5" w:qFormat="1"/>
-    <w:lsdException w:name="heading 6" w:semiHidden="1" w:unhideWhenUsed="1" w:qFormat="1"/>
-    <w:lsdException w:name="heading 7" w:semiHidden="1" w:unhideWhenUsed="1" w:qFormat="1"/>
-    <w:lsdException w:name="heading 8" w:semiHidden="1" w:unhideWhenUsed="1" w:qFormat="1"/>
-    <w:lsdException w:name="heading 9" w:semiHidden="1" w:unhideWhenUsed="1" w:qFormat="1"/>
-    <w:lsdException w:name="toc 1" w:uiPriority="39"/>
-    <w:lsdException w:name="toc 2" w:uiPriority="39"/>
-    <w:lsdException w:name="caption" w:semiHidden="1" w:unhideWhenUsed="1" w:qFormat="1"/>
-    <w:lsdException w:name="Title" w:qFormat="1"/>
-    <w:lsdException w:name="Subtitle" w:qFormat="1"/>
-    <w:lsdException w:name="Hyperlink" w:uiPriority="99"/>
-    <w:lsdException w:name="Strong" w:qFormat="1"/>
-    <w:lsdException w:name="Emphasis" w:qFormat="1"/>
-    <w:lsdException w:name="Normal (Web)" w:uiPriority="99"/>
-    <w:lsdException w:name="Normal Table" w:semiHidden="1" w:unhideWhenUsed="1"/>
-    <w:lsdException w:name="Table Simple 1" w:semiHidden="1" w:unhideWhenUsed="1"/>
-    <w:lsdException w:name="Table Simple 2" w:semiHidden="1" w:unhideWhenUsed="1"/>
-    <w:lsdException w:name="Table Simple 3" w:semiHidden="1" w:unhideWhenUsed="1"/>
-    <w:lsdException w:name="Table Classic 1" w:semiHidden="1" w:unhideWhenUsed="1"/>
-    <w:lsdException w:name="Table Classic 2" w:semiHidden="1" w:unhideWhenUsed="1"/>
-    <w:lsdException w:name="Table Classic 3" w:semiHidden="1" w:unhideWhenUsed="1"/>
-    <w:lsdException w:name="Table Classic 4" w:semiHidden="1" w:unhideWhenUsed="1"/>
-    <w:lsdException w:name="Table Colorful 1" w:semiHidden="1" w:unhideWhenUsed="1"/>
-    <w:lsdException w:name="Table Colorful 2" w:semiHidden="1" w:unhideWhenUsed="1"/>
-    <w:lsdException w:name="Table Colorful 3" w:semiHidden="1" w:unhideWhenUsed="1"/>
-    <w:lsdException w:name="Table Columns 1" w:semiHidden="1" w:unhideWhenUsed="1"/>
-    <w:lsdException w:name="Table Columns 2" w:semiHidden="1" w:unhideWhenUsed="1"/>
-    <w:lsdException w:name="Table Columns 3" w:semiHidden="1" w:unhideWhenUsed="1"/>
-    <w:lsdException w:name="Table Columns 4" w:semiHidden="1" w:unhideWhenUsed="1"/>
-    <w:lsdException w:name="Table Columns 5" w:semiHidden="1" w:unhideWhenUsed="1"/>
-    <w:lsdException w:name="Table Grid 1" w:semiHidden="1" w:unhideWhenUsed="1"/>
-    <w:lsdException w:name="Table Grid 2" w:semiHidden="1" w:unhideWhenUsed="1"/>
-    <w:lsdException w:name="Table Grid 3" w:semiHidden="1" w:unhideWhenUsed="1"/>
-    <w:lsdException w:name="Table Grid 4" w:semiHidden="1" w:unhideWhenUsed="1"/>
-    <w:lsdException w:name="Table Grid 5" w:semiHidden="1" w:unhideWhenUsed="1"/>
-    <w:lsdException w:name="Table Grid 6" w:semiHidden="1" w:unhideWhenUsed="1"/>
-    <w:lsdException w:name="Table Grid 7" w:semiHidden="1" w:unhideWhenUsed="1"/>
-    <w:lsdException w:name="Table Grid 8" w:semiHidden="1" w:unhideWhenUsed="1"/>
-    <w:lsdException w:name="Table List 1" w:semiHidden="1" w:unhideWhenUsed="1"/>
-    <w:lsdException w:name="Table List 2" w:semiHidden="1" w:unhideWhenUsed="1"/>
-    <w:lsdException w:name="Table List 3" w:semiHidden="1" w:unhideWhenUsed="1"/>
-    <w:lsdException w:name="Table List 4" w:semiHidden="1" w:unhideWhenUsed="1"/>
-    <w:lsdException w:name="Table List 5" w:semiHidden="1" w:unhideWhenUsed="1"/>
-    <w:lsdException w:name="Table List 6" w:semiHidden="1" w:unhideWhenUsed="1"/>
-    <w:lsdException w:name="Table List 7" w:semiHidden="1" w:unhideWhenUsed="1"/>
-    <w:lsdException w:name="Table List 8" w:semiHidden="1" w:unhideWhenUsed="1"/>
-    <w:lsdException w:name="Table 3D effects 1" w:semiHidden="1" w:unhideWhenUsed="1"/>
-    <w:lsdException w:name="Table 3D effects 2" w:semiHidden="1" w:unhideWhenUsed="1"/>
-    <w:lsdException w:name="Table 3D effects 3" w:semiHidden="1" w:unhideWhenUsed="1"/>
-    <w:lsdException w:name="Table Contemporary" w:semiHidden="1" w:unhideWhenUsed="1"/>
-    <w:lsdException w:name="Table Elegant" w:semiHidden="1" w:unhideWhenUsed="1"/>
-    <w:lsdException w:name="Table Professional" w:semiHidden="1" w:unhideWhenUsed="1"/>
-    <w:lsdException w:name="Table Subtle 1" w:semiHidden="1" w:unhideWhenUsed="1"/>
-    <w:lsdException w:name="Table Subtle 2" w:semiHidden="1" w:unhideWhenUsed="1"/>
-    <w:lsdException w:name="Table Web 1" w:semiHidden="1" w:unhideWhenUsed="1"/>
-    <w:lsdException w:name="Table Web 2" w:semiHidden="1" w:unhideWhenUsed="1"/>
-    <w:lsdException w:name="Table Web 3" w:semiHidden="1" w:unhideWhenUsed="1"/>
-    <w:lsdException w:name="Table Theme" w:semiHidden="1" w:unhideWhenUsed="1"/>
-    <w:lsdException w:name="Placeholder Text" w:semiHidden="1" w:uiPriority="99"/>
-    <w:lsdException w:name="No Spacing" w:uiPriority="1" w:qFormat="1"/>
-    <w:lsdException w:name="Light Shading" w:uiPriority="60"/>
-    <w:lsdException w:name="Light List" w:uiPriority="61"/>
-    <w:lsdException w:name="Light Grid" w:uiPriority="62"/>
-    <w:lsdException w:name="Medium Shading 1" w:uiPriority="63"/>
-    <w:lsdException w:name="Medium Shading 2" w:uiPriority="64"/>
-    <w:lsdException w:name="Medium List 1" w:uiPriority="65"/>
-    <w:lsdException w:name="Medium List 2" w:uiPriority="66"/>
-    <w:lsdException w:name="Medium Grid 1" w:uiPriority="67"/>
-    <w:lsdException w:name="Medium Grid 2" w:uiPriority="68"/>
-    <w:lsdException w:name="Medium Grid 3" w:uiPriority="69"/>
-    <w:lsdException w:name="Dark List" w:uiPriority="70"/>
-    <w:lsdException w:name="Colorful Shading" w:uiPriority="71"/>
-    <w:lsdException w:name="Colorful List" w:uiPriority="72"/>
-    <w:lsdException w:name="Colorful Grid" w:uiPriority="73"/>
-    <w:lsdException w:name="Light Shading Accent 1" w:uiPriority="60"/>
-    <w:lsdException w:name="Light List Accent 1" w:uiPriority="61"/>
-    <w:lsdException w:name="Light Grid Accent 1" w:uiPriority="62"/>
-    <w:lsdException w:name="Medium Shading 1 Accent 1" w:uiPriority="63"/>
-    <w:lsdException w:name="Medium Shading 2 Accent 1" w:uiPriority="64"/>
-    <w:lsdException w:name="Medium List 1 Accent 1" w:uiPriority="65"/>
-    <w:lsdException w:name="Revision" w:semiHidden="1" w:uiPriority="99"/>
-    <w:lsdException w:name="List Paragraph" w:uiPriority="34" w:qFormat="1"/>
-    <w:lsdException w:name="Quote" w:uiPriority="29" w:qFormat="1"/>
-    <w:lsdException w:name="Intense Quote" w:uiPriority="30" w:qFormat="1"/>
-    <w:lsdException w:name="Medium List 2 Accent 1" w:uiPriority="66"/>
-    <w:lsdException w:name="Medium Grid 1 Accent 1" w:uiPriority="67"/>
-    <w:lsdException w:name="Medium Grid 2 Accent 1" w:uiPriority="68"/>
-    <w:lsdException w:name="Medium Grid 3 Accent 1" w:uiPriority="69"/>
-    <w:lsdException w:name="Dark List Accent 1" w:uiPriority="70"/>
-    <w:lsdException w:name="Colorful Shading Accent 1" w:uiPriority="71"/>
-    <w:lsdException w:name="Colorful List Accent 1" w:uiPriority="72"/>
-    <w:lsdException w:name="Colorful Grid Accent 1" w:uiPriority="73"/>
-    <w:lsdException w:name="Light Shading Accent 2" w:uiPriority="60"/>
-    <w:lsdException w:name="Light List Accent 2" w:uiPriority="61"/>
-    <w:lsdException w:name="Light Grid Accent 2" w:uiPriority="62"/>
-    <w:lsdException w:name="Medium Shading 1 Accent 2" w:uiPriority="63"/>
-    <w:lsdException w:name="Medium Shading 2 Accent 2" w:uiPriority="64"/>
-    <w:lsdException w:name="Medium List 1 Accent 2" w:uiPriority="65"/>
-    <w:lsdException w:name="Medium List 2 Accent 2" w:uiPriority="66"/>
-    <w:lsdException w:name="Medium Grid 1 Accent 2" w:uiPriority="67"/>
-    <w:lsdException w:name="Medium Grid 2 Accent 2" w:uiPriority="68"/>
-    <w:lsdException w:name="Medium Grid 3 Accent 2" w:uiPriority="69"/>
-    <w:lsdException w:name="Dark List Accent 2" w:uiPriority="70"/>
-    <w:lsdException w:name="Colorful Shading Accent 2" w:uiPriority="71"/>
-    <w:lsdException w:name="Colorful List Accent 2" w:uiPriority="72"/>
-    <w:lsdException w:name="Colorful Grid Accent 2" w:uiPriority="73"/>
-    <w:lsdException w:name="Light Shading Accent 3" w:uiPriority="60"/>
-    <w:lsdException w:name="Light List Accent 3" w:uiPriority="61"/>
-    <w:lsdException w:name="Light Grid Accent 3" w:uiPriority="62"/>
-    <w:lsdException w:name="Medium Shading 1 Accent 3" w:uiPriority="63"/>
-    <w:lsdException w:name="Medium Shading 2 Accent 3" w:uiPriority="64"/>
-    <w:lsdException w:name="Medium List 1 Accent 3" w:uiPriority="65"/>
-    <w:lsdException w:name="Medium List 2 Accent 3" w:uiPriority="66"/>
-    <w:lsdException w:name="Medium Grid 1 Accent 3" w:uiPriority="67"/>
-    <w:lsdException w:name="Medium Grid 2 Accent 3" w:uiPriority="68"/>
-    <w:lsdException w:name="Medium Grid 3 Accent 3" w:uiPriority="69"/>
-    <w:lsdException w:name="Dark List Accent 3" w:uiPriority="70"/>
-    <w:lsdException w:name="Colorful Shading Accent 3" w:uiPriority="71"/>
-    <w:lsdException w:name="Colorful List Accent 3" w:uiPriority="72"/>
-    <w:lsdException w:name="Colorful Grid Accent 3" w:uiPriority="73"/>
-    <w:lsdException w:name="Light Shading Accent 4" w:uiPriority="60"/>
-    <w:lsdException w:name="Light List Accent 4" w:uiPriority="61"/>
-    <w:lsdException w:name="Light Grid Accent 4" w:uiPriority="62"/>
-    <w:lsdException w:name="Medium Shading 1 Accent 4" w:uiPriority="63"/>
-    <w:lsdException w:name="Medium Shading 2 Accent 4" w:uiPriority="64"/>
-    <w:lsdException w:name="Medium List 1 Accent 4" w:uiPriority="65"/>
-    <w:lsdException w:name="Medium List 2 Accent 4" w:uiPriority="66"/>
-    <w:lsdException w:name="Medium Grid 1 Accent 4" w:uiPriority="67"/>
-    <w:lsdException w:name="Medium Grid 2 Accent 4" w:uiPriority="68"/>
-    <w:lsdException w:name="Medium Grid 3 Accent 4" w:uiPriority="69"/>
-    <w:lsdException w:name="Dark List Accent 4" w:uiPriority="70"/>
-    <w:lsdException w:name="Colorful Shading Accent 4" w:uiPriority="71"/>
-    <w:lsdException w:name="Colorful List Accent 4" w:uiPriority="72"/>
-    <w:lsdException w:name="Colorful Grid Accent 4" w:uiPriority="73"/>
-    <w:lsdException w:name="Light Shading Accent 5" w:uiPriority="60"/>
-    <w:lsdException w:name="Light List Accent 5" w:uiPriority="61"/>
-    <w:lsdException w:name="Light Grid Accent 5" w:uiPriority="62"/>
-    <w:lsdException w:name="Medium Shading 1 Accent 5" w:uiPriority="63"/>
-    <w:lsdException w:name="Medium Shading 2 Accent 5" w:uiPriority="64"/>
-    <w:lsdException w:name="Medium List 1 Accent 5" w:uiPriority="65"/>
-    <w:lsdException w:name="Medium List 2 Accent 5" w:uiPriority="66"/>
-    <w:lsdException w:name="Medium Grid 1 Accent 5" w:uiPriority="67"/>
-    <w:lsdException w:name="Medium Grid 2 Accent 5" w:uiPriority="68"/>
-    <w:lsdException w:name="Medium Grid 3 Accent 5" w:uiPriority="69"/>
-    <w:lsdException w:name="Dark List Accent 5" w:uiPriority="70"/>
-    <w:lsdException w:name="Colorful Shading Accent 5" w:uiPriority="71"/>
-    <w:lsdException w:name="Colorful List Accent 5" w:uiPriority="72"/>
-    <w:lsdException w:name="Colorful Grid Accent 5" w:uiPriority="73"/>
-    <w:lsdException w:name="Light Shading Accent 6" w:uiPriority="60"/>
-    <w:lsdException w:name="Light List Accent 6" w:uiPriority="61"/>
-    <w:lsdException w:name="Light Grid Accent 6" w:uiPriority="62"/>
-    <w:lsdException w:name="Medium Shading 1 Accent 6" w:uiPriority="63"/>
-    <w:lsdException w:name="Medium Shading 2 Accent 6" w:uiPriority="64"/>
-    <w:lsdException w:name="Medium List 1 Accent 6" w:uiPriority="65"/>
-    <w:lsdException w:name="Medium List 2 Accent 6" w:uiPriority="66"/>
-    <w:lsdException w:name="Medium Grid 1 Accent 6" w:uiPriority="67"/>
-    <w:lsdException w:name="Medium Grid 2 Accent 6" w:uiPriority="68"/>
-    <w:lsdException w:name="Medium Grid 3 Accent 6" w:uiPriority="69"/>
-    <w:lsdException w:name="Dark List Accent 6" w:uiPriority="70"/>
-    <w:lsdException w:name="Colorful Shading Accent 6" w:uiPriority="71"/>
-    <w:lsdException w:name="Colorful List Accent 6" w:uiPriority="72"/>
-    <w:lsdException w:name="Colorful Grid Accent 6" w:uiPriority="73"/>
-    <w:lsdException w:name="Subtle Emphasis" w:uiPriority="19" w:qFormat="1"/>
-    <w:lsdException w:name="Intense Emphasis" w:uiPriority="21" w:qFormat="1"/>
-    <w:lsdException w:name="Subtle Reference" w:uiPriority="31" w:qFormat="1"/>
-    <w:lsdException w:name="Intense Reference" w:uiPriority="32" w:qFormat="1"/>
-    <w:lsdException w:name="Book Title" w:uiPriority="33" w:qFormat="1"/>
-    <w:lsdException w:name="Bibliography" w:semiHidden="1" w:uiPriority="37" w:unhideWhenUsed="1"/>
-    <w:lsdException w:name="TOC Heading" w:semiHidden="1" w:uiPriority="39" w:unhideWhenUsed="1" w:qFormat="1"/>
-  </w:latentStyles>
-  <w:style w:type="paragraph" w:default="1" w:styleId="Normal">
-    <w:name w:val="Normal"/>
-    <w:qFormat/>
-    <w:rPr>
-      <w:rFonts w:ascii="Verdana" w:hAnsi="Verdana" w:cs="Tahoma"/>
-      <w:sz w:val="16"/>
-      <w:szCs w:val="16"/>
-      <w:lang w:val="es-ES" w:eastAsia="es-ES"/>
-    </w:rPr>
-  </w:style>
-  <w:style w:type="paragraph" w:styleId="Ttulo1">
-    <w:name w:val="heading 1"/>
-    <w:basedOn w:val="Normal"/>
-    <w:next w:val="Normal"/>
-    <w:qFormat/>
-    <w:rsid w:val="002B0EEE"/>
-    <w:pPr>
-      <w:keepNext/>
-      <w:jc w:val="both"/>
-      <w:outlineLvl w:val="0"/>
-    </w:pPr>
-    <w:rPr>
-      <w:rFonts w:cs="Courier New"/>
-      <w:b/>
-      <w:smallCaps/>
-      <w:spacing w:val="20"/>
-      <w:sz w:val="18"/>
-      <w:szCs w:val="20"/>
-    </w:rPr>
-  </w:style>
-  <w:style w:type="paragraph" w:styleId="Ttulo2">
-    <w:name w:val="heading 2"/>
-    <w:basedOn w:val="Normal"/>
-    <w:next w:val="Normal"/>
-    <w:qFormat/>
-    <w:rsid w:val="002B0EEE"/>
-    <w:pPr>
-      <w:keepNext/>
-      <w:outlineLvl w:val="1"/>
-    </w:pPr>
-    <w:rPr>
-      <w:b/>
-      <w:bCs/>
-      <w:spacing w:val="20"/>
-      <w:lang w:val="es-MX"/>
-    </w:rPr>
-  </w:style>
-  <w:style w:type="paragraph" w:styleId="Ttulo3">
-    <w:name w:val="heading 3"/>
-    <w:basedOn w:val="Normal"/>
-    <w:next w:val="Normal"/>
-    <w:qFormat/>
-    <w:pPr>
-      <w:keepNext/>
-      <w:autoSpaceDE w:val="0"/>
-      <w:autoSpaceDN w:val="0"/>
-      <w:adjustRightInd w:val="0"/>
-      <w:outlineLvl w:val="2"/>
-    </w:pPr>
-    <w:rPr>
-      <w:rFonts w:cs="Times New Roman"/>
-      <w:b/>
-      <w:bCs/>
-      <w:szCs w:val="22"/>
-    </w:rPr>
-  </w:style>
-  <w:style w:type="paragraph" w:styleId="Ttulo4">
-    <w:name w:val="heading 4"/>
-    <w:basedOn w:val="Normal"/>
-    <w:next w:val="Normal"/>
-    <w:qFormat/>
-    <w:pPr>
-      <w:keepNext/>
-      <w:autoSpaceDE w:val="0"/>
-      <w:autoSpaceDN w:val="0"/>
-      <w:adjustRightInd w:val="0"/>
-      <w:outlineLvl w:val="3"/>
-    </w:pPr>
-    <w:rPr>
-      <w:rFonts w:cs="Times New Roman"/>
-      <w:szCs w:val="20"/>
-      <w:u w:val="single"/>
-    </w:rPr>
-  </w:style>
-  <w:style w:type="paragraph" w:styleId="Ttulo5">
-    <w:name w:val="heading 5"/>
-    <w:basedOn w:val="Normal"/>
-    <w:next w:val="Normal"/>
-    <w:qFormat/>
-    <w:pPr>
-      <w:keepNext/>
-      <w:jc w:val="both"/>
-      <w:outlineLvl w:val="4"/>
-    </w:pPr>
-    <w:rPr>
-      <w:b/>
-      <w:bCs/>
-      <w:smallCaps/>
-      <w:lang w:val="es-MX"/>
-    </w:rPr>
-  </w:style>
-  <w:style w:type="character" w:default="1" w:styleId="Fuentedeprrafopredeter">
-    <w:name w:val="Default Paragraph Font"/>
-    <w:uiPriority w:val="1"/>
     <w:unhideWhenUsed/>
   </w:style>
   <w:style w:type="table" w:default="1" w:styleId="Tablanormal">
@@ -9351,7 +9026,7 @@
   <a:extraClrSchemeLst/>
   <a:extLst>
     <a:ext uri="{05A4C25C-085E-4340-85A3-A5531E510DB2}">
-      <thm15:themeFamily xmlns:thm15="http://schemas.microsoft.com/office/thememl/2012/main" xmlns="" name="Office Theme" id="{62F939B6-93AF-4DB8-9C6B-D6C7DFDC589F}" vid="{4A3C46E8-61CC-4603-A589-7422A47A8E4A}"/>
+      <thm15:themeFamily xmlns:thm15="http://schemas.microsoft.com/office/thememl/2012/main" name="Office Theme" id="{62F939B6-93AF-4DB8-9C6B-D6C7DFDC589F}" vid="{4A3C46E8-61CC-4603-A589-7422A47A8E4A}"/>
     </a:ext>
   </a:extLst>
 </a:theme>
@@ -9362,7 +9037,7 @@
 </file>
 
 <file path=customXml/itemProps1.xml><?xml version="1.0" encoding="utf-8"?>
-<ds:datastoreItem xmlns:ds="http://schemas.openxmlformats.org/officeDocument/2006/customXml" ds:itemID="{842C1234-A640-4FEF-B9A8-5D20BD53CCC2}">
+<ds:datastoreItem xmlns:ds="http://schemas.openxmlformats.org/officeDocument/2006/customXml" ds:itemID="{C0BCDBDE-C797-4E71-BDFD-7B83C51985BD}">
   <ds:schemaRefs>
     <ds:schemaRef ds:uri="http://schemas.openxmlformats.org/officeDocument/2006/bibliography"/>
   </ds:schemaRefs>

</xml_diff>

<commit_message>
6: adding definitions, business model and product perspective
</commit_message>
<xml_diff>
--- a/project/doc/01-Análisis de Requisitos.docx
+++ b/project/doc/01-Análisis de Requisitos.docx
@@ -1,6 +1,6 @@
 
 <file path=word/document.xml><?xml version="1.0" encoding="utf-8"?>
-<w:document xmlns:wpc="http://schemas.microsoft.com/office/word/2010/wordprocessingCanvas" xmlns:mc="http://schemas.openxmlformats.org/markup-compatibility/2006" xmlns:o="urn:schemas-microsoft-com:office:office" xmlns:r="http://schemas.openxmlformats.org/officeDocument/2006/relationships" xmlns:m="http://schemas.openxmlformats.org/officeDocument/2006/math" xmlns:v="urn:schemas-microsoft-com:vml" xmlns:wp14="http://schemas.microsoft.com/office/word/2010/wordprocessingDrawing" xmlns:wp="http://schemas.openxmlformats.org/drawingml/2006/wordprocessingDrawing" xmlns:w10="urn:schemas-microsoft-com:office:word" xmlns:w="http://schemas.openxmlformats.org/wordprocessingml/2006/main" xmlns:w14="http://schemas.microsoft.com/office/word/2010/wordml" xmlns:wpg="http://schemas.microsoft.com/office/word/2010/wordprocessingGroup" xmlns:wpi="http://schemas.microsoft.com/office/word/2010/wordprocessingInk" xmlns:wne="http://schemas.microsoft.com/office/word/2006/wordml" xmlns:wps="http://schemas.microsoft.com/office/word/2010/wordprocessingShape" mc:Ignorable="w14 wp14">
+<w:document xmlns:wpc="http://schemas.microsoft.com/office/word/2010/wordprocessingCanvas" xmlns:mc="http://schemas.openxmlformats.org/markup-compatibility/2006" xmlns:o="urn:schemas-microsoft-com:office:office" xmlns:r="http://schemas.openxmlformats.org/officeDocument/2006/relationships" xmlns:m="http://schemas.openxmlformats.org/officeDocument/2006/math" xmlns:v="urn:schemas-microsoft-com:vml" xmlns:wp14="http://schemas.microsoft.com/office/word/2010/wordprocessingDrawing" xmlns:wp="http://schemas.openxmlformats.org/drawingml/2006/wordprocessingDrawing" xmlns:w10="urn:schemas-microsoft-com:office:word" xmlns:w="http://schemas.openxmlformats.org/wordprocessingml/2006/main" xmlns:w14="http://schemas.microsoft.com/office/word/2010/wordml" xmlns:w15="http://schemas.microsoft.com/office/word/2012/wordml" xmlns:wpg="http://schemas.microsoft.com/office/word/2010/wordprocessingGroup" xmlns:wpi="http://schemas.microsoft.com/office/word/2010/wordprocessingInk" xmlns:wne="http://schemas.microsoft.com/office/word/2006/wordml" xmlns:wps="http://schemas.microsoft.com/office/word/2010/wordprocessingShape" mc:Ignorable="w14 w15 wp14">
   <w:body>
     <w:p>
       <w:pPr>
@@ -1082,7 +1082,6 @@
         </w:rPr>
         <w:t xml:space="preserve">El presente documento tendrá por objetivo servir a los procesos de </w:t>
       </w:r>
-      <w:proofErr w:type="spellStart"/>
       <w:r>
         <w:rPr>
           <w:rFonts w:cs="Times New Roman"/>
@@ -1091,7 +1090,6 @@
         </w:rPr>
         <w:t>elicitación</w:t>
       </w:r>
-      <w:proofErr w:type="spellEnd"/>
       <w:r>
         <w:rPr>
           <w:rFonts w:cs="Times New Roman"/>
@@ -1137,7 +1135,15 @@
           <w:szCs w:val="18"/>
         </w:rPr>
         <w:tab/>
-        <w:t xml:space="preserve">Como herramienta de validación </w:t>
+        <w:t xml:space="preserve">Como herramienta de </w:t>
+      </w:r>
+      <w:r>
+        <w:rPr>
+          <w:rFonts w:cs="Times New Roman"/>
+          <w:sz w:val="18"/>
+          <w:szCs w:val="18"/>
+        </w:rPr>
+        <w:t>comunicación.</w:t>
       </w:r>
     </w:p>
     <w:p>
@@ -1167,7 +1173,7 @@
           <w:szCs w:val="18"/>
         </w:rPr>
         <w:tab/>
-        <w:t>Como herramienta de seguimiento</w:t>
+        <w:t xml:space="preserve">Como herramienta de validación </w:t>
       </w:r>
     </w:p>
     <w:p>
@@ -1197,7 +1203,7 @@
           <w:szCs w:val="18"/>
         </w:rPr>
         <w:tab/>
-        <w:t>Como herramienta para la gestión del cambio</w:t>
+        <w:t>Como herramienta de seguimiento</w:t>
       </w:r>
     </w:p>
     <w:p>
@@ -1227,7 +1233,23 @@
           <w:szCs w:val="18"/>
         </w:rPr>
         <w:tab/>
-        <w:t>Como herramienta para descubrir amenazas</w:t>
+        <w:t xml:space="preserve">Como herramienta </w:t>
+      </w:r>
+      <w:r>
+        <w:rPr>
+          <w:rFonts w:cs="Times New Roman"/>
+          <w:sz w:val="18"/>
+          <w:szCs w:val="18"/>
+        </w:rPr>
+        <w:t>de soporte a</w:t>
+      </w:r>
+      <w:r>
+        <w:rPr>
+          <w:rFonts w:cs="Times New Roman"/>
+          <w:sz w:val="18"/>
+          <w:szCs w:val="18"/>
+        </w:rPr>
+        <w:t xml:space="preserve"> la gestión del cambio</w:t>
       </w:r>
     </w:p>
     <w:p>
@@ -1257,16 +1279,37 @@
           <w:szCs w:val="18"/>
         </w:rPr>
         <w:tab/>
-        <w:t>Como herramienta de medición de tiempos / esfuerzos</w:t>
-      </w:r>
-    </w:p>
-    <w:p>
-      <w:pPr>
+        <w:t>Como herramienta para descubrir amenazas</w:t>
+      </w:r>
+    </w:p>
+    <w:p>
+      <w:pPr>
+        <w:tabs>
+          <w:tab w:val="left" w:pos="142"/>
+        </w:tabs>
+        <w:ind w:left="284"/>
         <w:rPr>
           <w:rFonts w:cs="Times New Roman"/>
           <w:szCs w:val="20"/>
         </w:rPr>
       </w:pPr>
+      <w:r>
+        <w:rPr>
+          <w:rFonts w:cs="Times New Roman"/>
+          <w:sz w:val="18"/>
+          <w:szCs w:val="18"/>
+        </w:rPr>
+        <w:t>•</w:t>
+      </w:r>
+      <w:r>
+        <w:rPr>
+          <w:rFonts w:cs="Times New Roman"/>
+          <w:sz w:val="18"/>
+          <w:szCs w:val="18"/>
+        </w:rPr>
+        <w:tab/>
+        <w:t>Como herramienta de medición de tiempos / esfuerzos</w:t>
+      </w:r>
     </w:p>
     <w:p>
       <w:pPr>
@@ -1300,11 +1343,456 @@
     <w:p>
       <w:pPr>
         <w:rPr>
+          <w:u w:val="single"/>
+          <w:lang w:val="es-MX"/>
+        </w:rPr>
+      </w:pPr>
+    </w:p>
+    <w:p>
+      <w:pPr>
+        <w:rPr>
+          <w:sz w:val="18"/>
+          <w:szCs w:val="18"/>
+          <w:lang w:val="es-MX"/>
+        </w:rPr>
+      </w:pPr>
+      <w:r>
+        <w:rPr>
+          <w:i/>
+          <w:sz w:val="18"/>
+          <w:szCs w:val="18"/>
+          <w:u w:val="single"/>
+          <w:lang w:val="es-MX"/>
+        </w:rPr>
+        <w:t>Plan</w:t>
+      </w:r>
+      <w:r>
+        <w:rPr>
+          <w:sz w:val="18"/>
+          <w:szCs w:val="18"/>
+          <w:lang w:val="es-MX"/>
+        </w:rPr>
+        <w:t>: Es una financiación otorgada por una concesionaria a un cliente de la misma que vincula a la persona con uno de los vehículos integrados dentro del régimen del Gobierno.</w:t>
+      </w:r>
+    </w:p>
+    <w:p>
+      <w:pPr>
+        <w:rPr>
+          <w:sz w:val="18"/>
+          <w:szCs w:val="18"/>
+          <w:lang w:val="es-MX"/>
+        </w:rPr>
+      </w:pPr>
+    </w:p>
+    <w:p>
+      <w:pPr>
+        <w:rPr>
+          <w:sz w:val="18"/>
+          <w:szCs w:val="18"/>
+          <w:lang w:val="es-MX"/>
+        </w:rPr>
+      </w:pPr>
+      <w:r>
+        <w:rPr>
+          <w:i/>
+          <w:sz w:val="18"/>
+          <w:szCs w:val="18"/>
+          <w:u w:val="single"/>
+          <w:lang w:val="es-MX"/>
+        </w:rPr>
+        <w:t>Concesionaria</w:t>
+      </w:r>
+      <w:r>
+        <w:rPr>
+          <w:sz w:val="18"/>
+          <w:szCs w:val="18"/>
+          <w:lang w:val="es-MX"/>
+        </w:rPr>
+        <w:t>: Entidad con la autoridad de poder registrar planes</w:t>
+      </w:r>
+      <w:r>
+        <w:rPr>
+          <w:sz w:val="18"/>
+          <w:szCs w:val="18"/>
+          <w:lang w:val="es-MX"/>
+        </w:rPr>
+        <w:t xml:space="preserve"> </w:t>
+      </w:r>
+    </w:p>
+    <w:p>
+      <w:pPr>
+        <w:rPr>
+          <w:sz w:val="18"/>
+          <w:szCs w:val="18"/>
+          <w:u w:val="single"/>
+          <w:lang w:val="es-MX"/>
+        </w:rPr>
+      </w:pPr>
+    </w:p>
+    <w:p>
+      <w:pPr>
+        <w:rPr>
+          <w:sz w:val="18"/>
+          <w:szCs w:val="18"/>
+          <w:lang w:val="es-MX"/>
+        </w:rPr>
+      </w:pPr>
+      <w:r>
+        <w:rPr>
+          <w:i/>
+          <w:sz w:val="18"/>
+          <w:szCs w:val="18"/>
+          <w:u w:val="single"/>
+          <w:lang w:val="es-MX"/>
+        </w:rPr>
+        <w:t>Reporte</w:t>
+      </w:r>
+      <w:r>
+        <w:rPr>
+          <w:sz w:val="18"/>
+          <w:szCs w:val="18"/>
+          <w:lang w:val="es-MX"/>
+        </w:rPr>
+        <w:t xml:space="preserve"> </w:t>
+      </w:r>
+      <w:r>
+        <w:rPr>
+          <w:i/>
+          <w:sz w:val="18"/>
+          <w:szCs w:val="18"/>
+          <w:u w:val="single"/>
+          <w:lang w:val="es-MX"/>
+        </w:rPr>
+        <w:t>Quincenal</w:t>
+      </w:r>
+      <w:r>
+        <w:rPr>
+          <w:sz w:val="18"/>
+          <w:szCs w:val="18"/>
+          <w:lang w:val="es-MX"/>
+        </w:rPr>
+        <w:t>:</w:t>
+      </w:r>
+      <w:r>
+        <w:rPr>
+          <w:sz w:val="18"/>
+          <w:szCs w:val="18"/>
+          <w:lang w:val="es-MX"/>
+        </w:rPr>
+        <w:t xml:space="preserve"> Exigencia del Gobierno sobre las concesionarias a fin de relevar la información de los planes otorgados por las mismas.</w:t>
+      </w:r>
+    </w:p>
+    <w:p>
+      <w:pPr>
+        <w:rPr>
+          <w:sz w:val="18"/>
+          <w:szCs w:val="18"/>
+          <w:lang w:val="es-MX"/>
+        </w:rPr>
+      </w:pPr>
+    </w:p>
+    <w:p>
+      <w:pPr>
+        <w:rPr>
+          <w:sz w:val="18"/>
+          <w:szCs w:val="18"/>
+          <w:lang w:val="es-MX"/>
+        </w:rPr>
+      </w:pPr>
+      <w:r>
+        <w:rPr>
+          <w:i/>
+          <w:sz w:val="18"/>
+          <w:szCs w:val="18"/>
+          <w:u w:val="single"/>
+          <w:lang w:val="es-MX"/>
+        </w:rPr>
+        <w:t>Cliente</w:t>
+      </w:r>
+      <w:r>
+        <w:rPr>
+          <w:sz w:val="18"/>
+          <w:szCs w:val="18"/>
+          <w:lang w:val="es-MX"/>
+        </w:rPr>
+        <w:t xml:space="preserve">: También llamado “comprador”, es aquella persona </w:t>
+      </w:r>
+      <w:r>
+        <w:rPr>
+          <w:sz w:val="18"/>
+          <w:szCs w:val="18"/>
+          <w:lang w:val="es-MX"/>
+        </w:rPr>
+        <w:t>que haya adquirido</w:t>
+      </w:r>
+      <w:r>
+        <w:rPr>
+          <w:sz w:val="18"/>
+          <w:szCs w:val="18"/>
+          <w:lang w:val="es-MX"/>
+        </w:rPr>
+        <w:t xml:space="preserve"> alguno de los vehículos </w:t>
+      </w:r>
+      <w:r>
+        <w:rPr>
+          <w:sz w:val="18"/>
+          <w:szCs w:val="18"/>
+          <w:lang w:val="es-MX"/>
+        </w:rPr>
+        <w:t>integrados</w:t>
+      </w:r>
+      <w:r>
+        <w:rPr>
+          <w:sz w:val="18"/>
+          <w:szCs w:val="18"/>
+          <w:lang w:val="es-MX"/>
+        </w:rPr>
+        <w:t xml:space="preserve"> por medio de un plan.</w:t>
+      </w:r>
+    </w:p>
+    <w:p>
+      <w:pPr>
+        <w:rPr>
+          <w:sz w:val="18"/>
+          <w:szCs w:val="18"/>
+          <w:lang w:val="es-MX"/>
+        </w:rPr>
+      </w:pPr>
+    </w:p>
+    <w:p>
+      <w:pPr>
+        <w:rPr>
+          <w:sz w:val="18"/>
+          <w:szCs w:val="18"/>
+          <w:lang w:val="es-MX"/>
+        </w:rPr>
+      </w:pPr>
+      <w:r>
+        <w:rPr>
+          <w:i/>
+          <w:sz w:val="18"/>
+          <w:szCs w:val="18"/>
+          <w:u w:val="single"/>
+          <w:lang w:val="es-MX"/>
+        </w:rPr>
+        <w:t>Estado</w:t>
+      </w:r>
+      <w:r>
+        <w:rPr>
+          <w:sz w:val="18"/>
+          <w:szCs w:val="18"/>
+          <w:lang w:val="es-MX"/>
+        </w:rPr>
+        <w:t xml:space="preserve"> </w:t>
+      </w:r>
+      <w:r>
+        <w:rPr>
+          <w:i/>
+          <w:sz w:val="18"/>
+          <w:szCs w:val="18"/>
+          <w:u w:val="single"/>
+          <w:lang w:val="es-MX"/>
+        </w:rPr>
+        <w:t>de</w:t>
+      </w:r>
+      <w:r>
+        <w:rPr>
+          <w:sz w:val="18"/>
+          <w:szCs w:val="18"/>
+          <w:lang w:val="es-MX"/>
+        </w:rPr>
+        <w:t xml:space="preserve"> </w:t>
+      </w:r>
+      <w:r>
+        <w:rPr>
+          <w:i/>
+          <w:sz w:val="18"/>
+          <w:szCs w:val="18"/>
+          <w:u w:val="single"/>
+          <w:lang w:val="es-MX"/>
+        </w:rPr>
+        <w:t>Cuenta</w:t>
+      </w:r>
+      <w:r>
+        <w:rPr>
+          <w:sz w:val="18"/>
+          <w:szCs w:val="18"/>
+          <w:lang w:val="es-MX"/>
+        </w:rPr>
+        <w:t xml:space="preserve">: </w:t>
+      </w:r>
+      <w:r>
+        <w:rPr>
+          <w:sz w:val="18"/>
+          <w:szCs w:val="18"/>
+          <w:lang w:val="es-MX"/>
+        </w:rPr>
+        <w:t>Representaci</w:t>
+      </w:r>
+      <w:r>
+        <w:rPr>
+          <w:sz w:val="18"/>
+          <w:szCs w:val="18"/>
+          <w:lang w:val="es-MX"/>
+        </w:rPr>
+        <w:t xml:space="preserve">ón (Estado) </w:t>
+      </w:r>
+      <w:r>
+        <w:rPr>
+          <w:sz w:val="18"/>
+          <w:szCs w:val="18"/>
+          <w:lang w:val="es-MX"/>
+        </w:rPr>
+        <w:t xml:space="preserve">de un Plan en un momento dado según </w:t>
+      </w:r>
+      <w:r>
+        <w:rPr>
+          <w:sz w:val="18"/>
+          <w:szCs w:val="18"/>
+          <w:lang w:val="es-MX"/>
+        </w:rPr>
+        <w:t>el balance de sus cuotas pagas</w:t>
+      </w:r>
+    </w:p>
+    <w:p>
+      <w:pPr>
+        <w:rPr>
+          <w:sz w:val="18"/>
+          <w:szCs w:val="18"/>
+          <w:lang w:val="es-MX"/>
+        </w:rPr>
+      </w:pPr>
+    </w:p>
+    <w:p>
+      <w:pPr>
+        <w:rPr>
+          <w:sz w:val="18"/>
+          <w:szCs w:val="18"/>
+          <w:lang w:val="es-MX"/>
+        </w:rPr>
+      </w:pPr>
+      <w:r>
+        <w:rPr>
+          <w:i/>
+          <w:sz w:val="18"/>
+          <w:szCs w:val="18"/>
+          <w:u w:val="single"/>
+          <w:lang w:val="es-MX"/>
+        </w:rPr>
+        <w:t>Usuario</w:t>
+      </w:r>
+      <w:r>
+        <w:rPr>
+          <w:sz w:val="18"/>
+          <w:szCs w:val="18"/>
+          <w:lang w:val="es-MX"/>
+        </w:rPr>
+        <w:t>: Actor que interactúa con el portal web por medio de un sistema de autogestión (podrá ser gobierno o cliente; el presente documento discriminara de ser necesario)</w:t>
+      </w:r>
+    </w:p>
+    <w:p>
+      <w:pPr>
+        <w:rPr>
+          <w:sz w:val="18"/>
+          <w:szCs w:val="18"/>
+          <w:lang w:val="es-MX"/>
+        </w:rPr>
+      </w:pPr>
+    </w:p>
+    <w:p>
+      <w:pPr>
+        <w:rPr>
+          <w:sz w:val="18"/>
+          <w:szCs w:val="18"/>
+          <w:lang w:val="es-MX"/>
+        </w:rPr>
+      </w:pPr>
+      <w:r>
+        <w:rPr>
+          <w:i/>
+          <w:sz w:val="18"/>
+          <w:szCs w:val="18"/>
+          <w:u w:val="single"/>
+          <w:lang w:val="es-MX"/>
+        </w:rPr>
+        <w:t>Sorteo</w:t>
+      </w:r>
+      <w:r>
+        <w:rPr>
+          <w:sz w:val="18"/>
+          <w:szCs w:val="18"/>
+          <w:lang w:val="es-MX"/>
+        </w:rPr>
+        <w:t xml:space="preserve">: Proceso automático que </w:t>
+      </w:r>
+      <w:r>
+        <w:rPr>
+          <w:sz w:val="18"/>
+          <w:szCs w:val="18"/>
+          <w:lang w:val="es-MX"/>
+        </w:rPr>
+        <w:t xml:space="preserve">premiara a un comprador con </w:t>
+      </w:r>
+      <w:r>
+        <w:rPr>
+          <w:sz w:val="18"/>
+          <w:szCs w:val="18"/>
+          <w:lang w:val="es-MX"/>
+        </w:rPr>
+        <w:t xml:space="preserve">la cancelación total de su deuda (se cancelan las cuotas faltantes </w:t>
+      </w:r>
+      <w:r>
+        <w:rPr>
+          <w:sz w:val="18"/>
+          <w:szCs w:val="18"/>
+          <w:lang w:val="es-MX"/>
+        </w:rPr>
+        <w:t>por pagar</w:t>
+      </w:r>
+      <w:r>
+        <w:rPr>
+          <w:sz w:val="18"/>
+          <w:szCs w:val="18"/>
+          <w:lang w:val="es-MX"/>
+        </w:rPr>
+        <w:t>)</w:t>
+      </w:r>
+    </w:p>
+    <w:p>
+      <w:pPr>
+        <w:rPr>
+          <w:sz w:val="18"/>
+          <w:szCs w:val="18"/>
+          <w:lang w:val="es-MX"/>
+        </w:rPr>
+      </w:pPr>
+    </w:p>
+    <w:p>
+      <w:pPr>
+        <w:rPr>
           <w:rFonts w:cs="Times New Roman"/>
           <w:sz w:val="22"/>
           <w:szCs w:val="22"/>
         </w:rPr>
       </w:pPr>
+      <w:r>
+        <w:rPr>
+          <w:i/>
+          <w:sz w:val="18"/>
+          <w:szCs w:val="18"/>
+          <w:u w:val="single"/>
+          <w:lang w:val="es-MX"/>
+        </w:rPr>
+        <w:t>Ganador</w:t>
+      </w:r>
+      <w:r>
+        <w:rPr>
+          <w:sz w:val="18"/>
+          <w:szCs w:val="18"/>
+          <w:lang w:val="es-MX"/>
+        </w:rPr>
+        <w:t xml:space="preserve">: Es un plan cancelado como resultado de un sorteo. </w:t>
+      </w:r>
     </w:p>
     <w:p>
       <w:pPr>
@@ -1314,44 +1802,24 @@
           <w:szCs w:val="22"/>
         </w:rPr>
       </w:pPr>
-      <w:bookmarkStart w:id="6" w:name="_GoBack"/>
-      <w:bookmarkEnd w:id="6"/>
-    </w:p>
-    <w:p>
-      <w:pPr>
-        <w:rPr>
-          <w:rFonts w:cs="Times New Roman"/>
+    </w:p>
+    <w:p>
+      <w:pPr>
+        <w:pStyle w:val="Ttulo1"/>
+        <w:rPr>
           <w:sz w:val="22"/>
           <w:szCs w:val="22"/>
         </w:rPr>
       </w:pPr>
-    </w:p>
-    <w:p>
-      <w:pPr>
-        <w:rPr>
-          <w:rFonts w:cs="Times New Roman"/>
+      <w:bookmarkStart w:id="6" w:name="_Toc402815615"/>
+      <w:r>
+        <w:rPr>
           <w:sz w:val="22"/>
           <w:szCs w:val="22"/>
         </w:rPr>
-      </w:pPr>
-    </w:p>
-    <w:p>
-      <w:pPr>
-        <w:pStyle w:val="Ttulo1"/>
-        <w:rPr>
-          <w:sz w:val="22"/>
-          <w:szCs w:val="22"/>
-        </w:rPr>
-      </w:pPr>
-      <w:bookmarkStart w:id="7" w:name="_Toc402815615"/>
-      <w:r>
-        <w:rPr>
-          <w:sz w:val="22"/>
-          <w:szCs w:val="22"/>
-        </w:rPr>
         <w:t>Generalidades del Producto</w:t>
       </w:r>
-      <w:bookmarkEnd w:id="7"/>
+      <w:bookmarkEnd w:id="6"/>
     </w:p>
     <w:p>
       <w:pPr>
@@ -1373,7 +1841,7 @@
           <w:szCs w:val="18"/>
         </w:rPr>
       </w:pPr>
-      <w:bookmarkStart w:id="8" w:name="_Toc402815616"/>
+      <w:bookmarkStart w:id="7" w:name="_Toc402815616"/>
       <w:r>
         <w:rPr>
           <w:sz w:val="18"/>
@@ -1381,184 +1849,277 @@
         </w:rPr>
         <w:t>Perspectiva del Producto</w:t>
       </w:r>
-      <w:bookmarkEnd w:id="8"/>
-    </w:p>
-    <w:p>
-      <w:pPr>
-        <w:rPr>
-          <w:sz w:val="18"/>
-          <w:szCs w:val="18"/>
-          <w:lang w:val="es-MX"/>
-        </w:rPr>
-      </w:pPr>
-    </w:p>
-    <w:p>
-      <w:pPr>
-        <w:rPr>
-          <w:sz w:val="18"/>
-          <w:szCs w:val="18"/>
-          <w:lang w:val="es-MX"/>
-        </w:rPr>
-      </w:pPr>
-      <w:r>
-        <w:rPr>
-          <w:sz w:val="18"/>
-          <w:szCs w:val="18"/>
-          <w:lang w:val="es-MX"/>
-        </w:rPr>
-        <w:t xml:space="preserve">El sistema tiene por objetivo impulsar la </w:t>
-      </w:r>
-      <w:r>
-        <w:rPr>
-          <w:sz w:val="18"/>
-          <w:szCs w:val="18"/>
-          <w:lang w:val="es-MX"/>
-        </w:rPr>
-        <w:t xml:space="preserve">industria automotriz argentina, </w:t>
-      </w:r>
-      <w:r>
-        <w:rPr>
-          <w:sz w:val="18"/>
-          <w:szCs w:val="18"/>
-          <w:lang w:val="es-MX"/>
-        </w:rPr>
-        <w:t>ya que los vehículos que integran al mismo son unidades de producción MERCOSUR.</w:t>
-      </w:r>
-    </w:p>
-    <w:p>
-      <w:pPr>
-        <w:rPr>
-          <w:sz w:val="18"/>
-          <w:szCs w:val="18"/>
-          <w:lang w:val="es-MX"/>
-        </w:rPr>
-      </w:pPr>
-    </w:p>
-    <w:p>
-      <w:pPr>
-        <w:rPr>
-          <w:sz w:val="18"/>
-          <w:szCs w:val="18"/>
-          <w:lang w:val="es-MX"/>
-        </w:rPr>
-      </w:pPr>
-      <w:r>
-        <w:rPr>
-          <w:sz w:val="18"/>
-          <w:szCs w:val="18"/>
-          <w:lang w:val="es-MX"/>
-        </w:rPr>
-        <w:t>Para ello el sistema deberá brindar una serie de beneficios a toda aquella persona interesada en adquirir un vehículo móvil ya sea de uso personal o laboral por medio de un plan de financiación que está definido por el Gobierno Nacional.</w:t>
-      </w:r>
-    </w:p>
-    <w:p>
-      <w:pPr>
-        <w:rPr>
-          <w:sz w:val="18"/>
-          <w:szCs w:val="18"/>
-          <w:lang w:val="es-MX"/>
-        </w:rPr>
-      </w:pPr>
-    </w:p>
-    <w:p>
-      <w:pPr>
-        <w:rPr>
-          <w:sz w:val="18"/>
-          <w:szCs w:val="18"/>
-          <w:lang w:val="es-MX"/>
-        </w:rPr>
-      </w:pPr>
-      <w:r>
-        <w:rPr>
-          <w:sz w:val="18"/>
-          <w:szCs w:val="18"/>
-          <w:lang w:val="es-MX"/>
-        </w:rPr>
-        <w:t>Deberá brindar a los clientes</w:t>
-      </w:r>
-      <w:r>
-        <w:rPr>
-          <w:sz w:val="18"/>
-          <w:szCs w:val="18"/>
-          <w:lang w:val="es-MX"/>
-        </w:rPr>
-        <w:t xml:space="preserve"> del programa toda aquella información relevante a su estado y al estado del sistema.</w:t>
-      </w:r>
-    </w:p>
-    <w:p>
-      <w:pPr>
-        <w:rPr>
-          <w:sz w:val="18"/>
-          <w:szCs w:val="18"/>
-          <w:lang w:val="es-MX"/>
-        </w:rPr>
-      </w:pPr>
-    </w:p>
-    <w:p>
-      <w:pPr>
-        <w:rPr>
-          <w:sz w:val="18"/>
-          <w:szCs w:val="18"/>
-          <w:lang w:val="es-MX"/>
-        </w:rPr>
-      </w:pPr>
-      <w:r>
-        <w:rPr>
-          <w:sz w:val="18"/>
-          <w:szCs w:val="18"/>
-          <w:lang w:val="es-MX"/>
-        </w:rPr>
-        <w:t>Además el sistema deberá facilitar la adhesión al programa de todo cliente y concesionaria que cumpla con cierto reglamento.</w:t>
-      </w:r>
-    </w:p>
-    <w:p>
-      <w:pPr>
-        <w:rPr>
-          <w:sz w:val="18"/>
-          <w:szCs w:val="18"/>
-          <w:lang w:val="es-MX"/>
-        </w:rPr>
-      </w:pPr>
-    </w:p>
-    <w:p>
-      <w:pPr>
-        <w:rPr>
-          <w:sz w:val="18"/>
-          <w:szCs w:val="18"/>
-          <w:lang w:val="es-MX"/>
-        </w:rPr>
-      </w:pPr>
-      <w:r>
-        <w:rPr>
-          <w:sz w:val="18"/>
-          <w:szCs w:val="18"/>
-          <w:lang w:val="es-MX"/>
-        </w:rPr>
-        <w:t xml:space="preserve">Por otra parte, tendrá un </w:t>
-      </w:r>
-      <w:r>
-        <w:rPr>
-          <w:sz w:val="18"/>
-          <w:szCs w:val="18"/>
-          <w:lang w:val="es-MX"/>
-        </w:rPr>
-        <w:t>módulo</w:t>
-      </w:r>
-      <w:r>
-        <w:rPr>
-          <w:sz w:val="18"/>
-          <w:szCs w:val="18"/>
-          <w:lang w:val="es-MX"/>
-        </w:rPr>
-        <w:t xml:space="preserve"> de gestión donde solo podrán acceder quienes posean permisos </w:t>
-      </w:r>
-    </w:p>
-    <w:p>
-      <w:pPr>
-        <w:rPr>
-          <w:lang w:val="es-MX"/>
-        </w:rPr>
-      </w:pPr>
+      <w:bookmarkEnd w:id="7"/>
+    </w:p>
+    <w:p>
+      <w:pPr>
+        <w:rPr>
+          <w:sz w:val="18"/>
+          <w:szCs w:val="18"/>
+          <w:lang w:val="es-MX"/>
+        </w:rPr>
+      </w:pPr>
+    </w:p>
+    <w:p>
+      <w:pPr>
+        <w:rPr>
+          <w:sz w:val="18"/>
+          <w:szCs w:val="18"/>
+          <w:lang w:val="es-MX"/>
+        </w:rPr>
+      </w:pPr>
+      <w:r>
+        <w:rPr>
+          <w:sz w:val="18"/>
+          <w:szCs w:val="18"/>
+          <w:lang w:val="es-MX"/>
+        </w:rPr>
+        <w:t xml:space="preserve">El </w:t>
+      </w:r>
+      <w:r>
+        <w:rPr>
+          <w:sz w:val="18"/>
+          <w:szCs w:val="18"/>
+          <w:lang w:val="es-MX"/>
+        </w:rPr>
+        <w:t xml:space="preserve">Gobierno </w:t>
+      </w:r>
+      <w:r>
+        <w:rPr>
+          <w:sz w:val="18"/>
+          <w:szCs w:val="18"/>
+          <w:lang w:val="es-MX"/>
+        </w:rPr>
+        <w:t xml:space="preserve">tiene por objetivo impulsar la </w:t>
+      </w:r>
+      <w:r>
+        <w:rPr>
+          <w:sz w:val="18"/>
+          <w:szCs w:val="18"/>
+          <w:lang w:val="es-MX"/>
+        </w:rPr>
+        <w:t>industria automotriz argentina,</w:t>
+      </w:r>
+      <w:r>
+        <w:rPr>
+          <w:sz w:val="18"/>
+          <w:szCs w:val="18"/>
+          <w:lang w:val="es-MX"/>
+        </w:rPr>
+        <w:t xml:space="preserve"> </w:t>
+      </w:r>
+      <w:r>
+        <w:rPr>
+          <w:sz w:val="18"/>
+          <w:szCs w:val="18"/>
+          <w:lang w:val="es-MX"/>
+        </w:rPr>
+        <w:t xml:space="preserve">por medio de un régimen de </w:t>
+      </w:r>
+      <w:r>
+        <w:rPr>
+          <w:sz w:val="18"/>
+          <w:szCs w:val="18"/>
+          <w:lang w:val="es-MX"/>
+        </w:rPr>
+        <w:t xml:space="preserve">financiación, </w:t>
+      </w:r>
+      <w:r>
+        <w:rPr>
+          <w:sz w:val="18"/>
+          <w:szCs w:val="18"/>
+          <w:lang w:val="es-MX"/>
+        </w:rPr>
+        <w:t xml:space="preserve">ya </w:t>
+      </w:r>
+      <w:r>
+        <w:rPr>
+          <w:sz w:val="18"/>
+          <w:szCs w:val="18"/>
+          <w:lang w:val="es-MX"/>
+        </w:rPr>
+        <w:t>que los vehículos que integran el</w:t>
+      </w:r>
+      <w:r>
+        <w:rPr>
+          <w:sz w:val="18"/>
+          <w:szCs w:val="18"/>
+          <w:lang w:val="es-MX"/>
+        </w:rPr>
+        <w:t xml:space="preserve"> mismo son unidades de producción MERCOSUR.</w:t>
+      </w:r>
+    </w:p>
+    <w:p>
+      <w:pPr>
+        <w:rPr>
+          <w:sz w:val="18"/>
+          <w:szCs w:val="18"/>
+          <w:lang w:val="es-MX"/>
+        </w:rPr>
+      </w:pPr>
+    </w:p>
+    <w:p>
+      <w:pPr>
+        <w:rPr>
+          <w:sz w:val="18"/>
+          <w:szCs w:val="18"/>
+          <w:lang w:val="es-MX"/>
+        </w:rPr>
+      </w:pPr>
+      <w:r>
+        <w:rPr>
+          <w:sz w:val="18"/>
+          <w:szCs w:val="18"/>
+          <w:lang w:val="es-MX"/>
+        </w:rPr>
+        <w:t xml:space="preserve">El régimen provee de una </w:t>
+      </w:r>
+      <w:r>
+        <w:rPr>
+          <w:sz w:val="18"/>
+          <w:szCs w:val="18"/>
+          <w:lang w:val="es-MX"/>
+        </w:rPr>
+        <w:t xml:space="preserve">serie de beneficios a toda aquella persona interesada en adquirir </w:t>
+      </w:r>
+      <w:r>
+        <w:rPr>
+          <w:sz w:val="18"/>
+          <w:szCs w:val="18"/>
+          <w:lang w:val="es-MX"/>
+        </w:rPr>
+        <w:t xml:space="preserve">alguno de los </w:t>
+      </w:r>
+      <w:r>
+        <w:rPr>
+          <w:sz w:val="18"/>
+          <w:szCs w:val="18"/>
+          <w:lang w:val="es-MX"/>
+        </w:rPr>
+        <w:t xml:space="preserve"> </w:t>
+      </w:r>
+      <w:r>
+        <w:rPr>
+          <w:sz w:val="18"/>
+          <w:szCs w:val="18"/>
+          <w:lang w:val="es-MX"/>
+        </w:rPr>
+        <w:t>vehículos integrados al mismo.</w:t>
+      </w:r>
+    </w:p>
+    <w:p>
+      <w:pPr>
+        <w:rPr>
+          <w:sz w:val="18"/>
+          <w:szCs w:val="18"/>
+          <w:lang w:val="es-MX"/>
+        </w:rPr>
+      </w:pPr>
+    </w:p>
+    <w:p>
+      <w:pPr>
+        <w:rPr>
+          <w:sz w:val="18"/>
+          <w:szCs w:val="18"/>
+          <w:lang w:val="es-MX"/>
+        </w:rPr>
+      </w:pPr>
+      <w:r>
+        <w:rPr>
+          <w:sz w:val="18"/>
+          <w:szCs w:val="18"/>
+          <w:lang w:val="es-MX"/>
+        </w:rPr>
+        <w:t>El producto deberá permitir al gobierno:</w:t>
+      </w:r>
+    </w:p>
+    <w:p>
+      <w:pPr>
+        <w:pStyle w:val="Prrafodelista"/>
+        <w:numPr>
+          <w:ilvl w:val="0"/>
+          <w:numId w:val="23"/>
+        </w:numPr>
+        <w:rPr>
+          <w:sz w:val="18"/>
+          <w:szCs w:val="18"/>
+          <w:lang w:val="es-MX"/>
+        </w:rPr>
+      </w:pPr>
+      <w:r>
+        <w:rPr>
+          <w:sz w:val="18"/>
+          <w:szCs w:val="18"/>
+          <w:lang w:val="es-MX"/>
+        </w:rPr>
+        <w:t>Adherir Concesionarias al régimen</w:t>
+      </w:r>
+    </w:p>
+    <w:p>
+      <w:pPr>
+        <w:pStyle w:val="Prrafodelista"/>
+        <w:numPr>
+          <w:ilvl w:val="0"/>
+          <w:numId w:val="23"/>
+        </w:numPr>
+        <w:rPr>
+          <w:sz w:val="18"/>
+          <w:szCs w:val="18"/>
+          <w:lang w:val="es-MX"/>
+        </w:rPr>
+      </w:pPr>
+      <w:r>
+        <w:rPr>
+          <w:sz w:val="18"/>
+          <w:szCs w:val="18"/>
+          <w:lang w:val="es-MX"/>
+        </w:rPr>
+        <w:t>Proveer a las Concesionarias de una interfaz de comunicación (configuración tecnológica) con el producto a fin de realizar las relevaciones necesarias sobre las mismas (una relevación implica una actualización sobre los datos del gobierno)</w:t>
+      </w:r>
+    </w:p>
+    <w:p>
+      <w:pPr>
+        <w:pStyle w:val="Prrafodelista"/>
+        <w:numPr>
+          <w:ilvl w:val="0"/>
+          <w:numId w:val="23"/>
+        </w:numPr>
+        <w:rPr>
+          <w:sz w:val="18"/>
+          <w:szCs w:val="18"/>
+          <w:lang w:val="es-MX"/>
+        </w:rPr>
+      </w:pPr>
+      <w:r>
+        <w:rPr>
+          <w:sz w:val="18"/>
+          <w:szCs w:val="18"/>
+          <w:lang w:val="es-MX"/>
+        </w:rPr>
+        <w:t>Gestionar los Sorteos mensuales.</w:t>
+      </w:r>
+    </w:p>
+    <w:p>
+      <w:pPr>
+        <w:pStyle w:val="Prrafodelista"/>
+        <w:numPr>
+          <w:ilvl w:val="0"/>
+          <w:numId w:val="23"/>
+        </w:numPr>
+        <w:rPr>
+          <w:sz w:val="18"/>
+          <w:szCs w:val="18"/>
+          <w:lang w:val="es-MX"/>
+        </w:rPr>
+      </w:pPr>
+      <w:r>
+        <w:rPr>
+          <w:sz w:val="18"/>
+          <w:szCs w:val="18"/>
+          <w:lang w:val="es-MX"/>
+        </w:rPr>
+        <w:t xml:space="preserve">Consultar los Estados de Cuenta otorgados </w:t>
+      </w:r>
     </w:p>
     <w:p>
       <w:pPr>
@@ -1566,8 +2127,79 @@
         <w:autoSpaceDN w:val="0"/>
         <w:adjustRightInd w:val="0"/>
         <w:rPr>
-          <w:rFonts w:cs="Times New Roman"/>
-          <w:szCs w:val="20"/>
+          <w:sz w:val="18"/>
+          <w:szCs w:val="18"/>
+          <w:lang w:val="es-MX"/>
+        </w:rPr>
+      </w:pPr>
+    </w:p>
+    <w:p>
+      <w:pPr>
+        <w:rPr>
+          <w:sz w:val="18"/>
+          <w:szCs w:val="18"/>
+          <w:lang w:val="es-MX"/>
+        </w:rPr>
+      </w:pPr>
+      <w:r>
+        <w:rPr>
+          <w:sz w:val="18"/>
+          <w:szCs w:val="18"/>
+          <w:lang w:val="es-MX"/>
+        </w:rPr>
+        <w:t>Por otro lado deberá permitir a los Clientes</w:t>
+      </w:r>
+      <w:r>
+        <w:rPr>
+          <w:sz w:val="18"/>
+          <w:szCs w:val="18"/>
+          <w:lang w:val="es-MX"/>
+        </w:rPr>
+        <w:t xml:space="preserve"> llev</w:t>
+      </w:r>
+      <w:bookmarkStart w:id="8" w:name="_GoBack"/>
+      <w:bookmarkEnd w:id="8"/>
+      <w:r>
+        <w:rPr>
+          <w:sz w:val="18"/>
+          <w:szCs w:val="18"/>
+          <w:lang w:val="es-MX"/>
+        </w:rPr>
+        <w:t>ar un seguimiento sobre el Estado de sus Cuentas e informarse sobre los Sorteos mensuales y de más beneficios del régimen</w:t>
+      </w:r>
+      <w:r>
+        <w:rPr>
+          <w:sz w:val="18"/>
+          <w:szCs w:val="18"/>
+          <w:lang w:val="es-MX"/>
+        </w:rPr>
+        <w:t>.</w:t>
+      </w:r>
+    </w:p>
+    <w:p>
+      <w:pPr>
+        <w:rPr>
+          <w:sz w:val="18"/>
+          <w:szCs w:val="18"/>
+          <w:lang w:val="es-MX"/>
+        </w:rPr>
+      </w:pPr>
+    </w:p>
+    <w:p>
+      <w:pPr>
+        <w:rPr>
+          <w:sz w:val="18"/>
+          <w:szCs w:val="18"/>
+          <w:lang w:val="es-MX"/>
+        </w:rPr>
+      </w:pPr>
+    </w:p>
+    <w:p>
+      <w:pPr>
+        <w:rPr>
+          <w:sz w:val="18"/>
+          <w:szCs w:val="18"/>
+          <w:lang w:val="es-MX"/>
         </w:rPr>
       </w:pPr>
     </w:p>
@@ -1579,22 +2211,43 @@
         <w:autoSpaceDE w:val="0"/>
         <w:autoSpaceDN w:val="0"/>
         <w:adjustRightInd w:val="0"/>
+        <w:jc w:val="center"/>
+        <w:rPr>
+          <w:rFonts w:cs="Times New Roman"/>
+          <w:b/>
+          <w:szCs w:val="20"/>
+          <w:u w:val="single"/>
+        </w:rPr>
+      </w:pPr>
+      <w:r>
+        <w:rPr>
+          <w:rFonts w:cs="Times New Roman"/>
+          <w:b/>
+          <w:szCs w:val="20"/>
+          <w:u w:val="single"/>
+        </w:rPr>
+        <w:lastRenderedPageBreak/>
+        <w:t>Modelo de Negocio</w:t>
+      </w:r>
+    </w:p>
+    <w:p>
+      <w:pPr>
+        <w:tabs>
+          <w:tab w:val="left" w:pos="2040"/>
+        </w:tabs>
+        <w:autoSpaceDE w:val="0"/>
+        <w:autoSpaceDN w:val="0"/>
+        <w:adjustRightInd w:val="0"/>
         <w:rPr>
           <w:rFonts w:cs="Times New Roman"/>
           <w:szCs w:val="20"/>
         </w:rPr>
       </w:pPr>
-      <w:r>
-        <w:rPr>
-          <w:rFonts w:cs="Times New Roman"/>
-          <w:szCs w:val="20"/>
-        </w:rPr>
-        <w:tab/>
-      </w:r>
     </w:p>
     <w:p>
       <w:pPr>
         <w:pStyle w:val="Ttulo2"/>
+        <w:jc w:val="center"/>
         <w:rPr>
           <w:sz w:val="22"/>
           <w:szCs w:val="24"/>
@@ -1603,329 +2256,394 @@
       </w:pPr>
       <w:r>
         <w:rPr>
+          <w:noProof/>
+          <w:sz w:val="22"/>
+          <w:szCs w:val="24"/>
+          <w:lang w:val="es-AR" w:eastAsia="es-AR"/>
+        </w:rPr>
+        <w:drawing>
+          <wp:inline distT="0" distB="0" distL="0" distR="0">
+            <wp:extent cx="4876800" cy="3105150"/>
+            <wp:effectExtent l="0" t="0" r="0" b="0"/>
+            <wp:docPr id="2" name="Imagen 2"/>
+            <wp:cNvGraphicFramePr>
+              <a:graphicFrameLocks xmlns:a="http://schemas.openxmlformats.org/drawingml/2006/main" noChangeAspect="1"/>
+            </wp:cNvGraphicFramePr>
+            <a:graphic xmlns:a="http://schemas.openxmlformats.org/drawingml/2006/main">
+              <a:graphicData uri="http://schemas.openxmlformats.org/drawingml/2006/picture">
+                <pic:pic xmlns:pic="http://schemas.openxmlformats.org/drawingml/2006/picture">
+                  <pic:nvPicPr>
+                    <pic:cNvPr id="2" name="ModeloDeNegocio.png"/>
+                    <pic:cNvPicPr/>
+                  </pic:nvPicPr>
+                  <pic:blipFill>
+                    <a:blip r:embed="rId8">
+                      <a:extLst>
+                        <a:ext uri="{28A0092B-C50C-407E-A947-70E740481C1C}">
+                          <a14:useLocalDpi xmlns:a14="http://schemas.microsoft.com/office/drawing/2010/main" val="0"/>
+                        </a:ext>
+                      </a:extLst>
+                    </a:blip>
+                    <a:stretch>
+                      <a:fillRect/>
+                    </a:stretch>
+                  </pic:blipFill>
+                  <pic:spPr>
+                    <a:xfrm>
+                      <a:off x="0" y="0"/>
+                      <a:ext cx="4876800" cy="3105150"/>
+                    </a:xfrm>
+                    <a:prstGeom prst="rect">
+                      <a:avLst/>
+                    </a:prstGeom>
+                  </pic:spPr>
+                </pic:pic>
+              </a:graphicData>
+            </a:graphic>
+          </wp:inline>
+        </w:drawing>
+      </w:r>
+    </w:p>
+    <w:p>
+      <w:pPr>
+        <w:jc w:val="center"/>
+        <w:rPr>
+          <w:lang w:val="es-MX"/>
+        </w:rPr>
+      </w:pPr>
+      <w:r>
+        <w:rPr>
+          <w:lang w:val="es-MX"/>
+        </w:rPr>
+        <w:t xml:space="preserve">Encontrar adjunto </w:t>
+      </w:r>
+      <w:r>
+        <w:rPr>
+          <w:lang w:val="es-MX"/>
+        </w:rPr>
+        <w:t>Visio Reference</w:t>
+      </w:r>
+    </w:p>
+    <w:p>
+      <w:pPr>
+        <w:rPr>
+          <w:lang w:val="es-MX"/>
+        </w:rPr>
+      </w:pPr>
+    </w:p>
+    <w:p>
+      <w:pPr>
+        <w:pStyle w:val="Ttulo2"/>
+        <w:rPr>
           <w:sz w:val="22"/>
           <w:szCs w:val="24"/>
           <w:u w:val="single"/>
         </w:rPr>
-        <w:t>Requerimientos Globales</w:t>
-      </w:r>
-    </w:p>
-    <w:p>
-      <w:pPr>
-        <w:rPr>
-          <w:lang w:val="es-MX"/>
-        </w:rPr>
-      </w:pPr>
-    </w:p>
-    <w:p>
-      <w:pPr>
-        <w:rPr>
-          <w:b/>
-          <w:sz w:val="18"/>
-          <w:szCs w:val="18"/>
-          <w:u w:val="single"/>
-          <w:lang w:val="es-MX"/>
-        </w:rPr>
-      </w:pPr>
-      <w:r>
-        <w:rPr>
-          <w:lang w:val="es-MX"/>
-        </w:rPr>
-        <w:tab/>
-      </w:r>
-      <w:r>
-        <w:rPr>
-          <w:b/>
-          <w:sz w:val="18"/>
-          <w:szCs w:val="18"/>
-          <w:u w:val="single"/>
-          <w:lang w:val="es-MX"/>
-        </w:rPr>
-        <w:t>Concesionaria</w:t>
-      </w:r>
-    </w:p>
-    <w:p>
-      <w:pPr>
-        <w:ind w:left="708"/>
-        <w:rPr>
-          <w:sz w:val="18"/>
-          <w:szCs w:val="18"/>
-          <w:lang w:val="es-MX"/>
-        </w:rPr>
-      </w:pPr>
-      <w:r>
-        <w:rPr>
-          <w:sz w:val="18"/>
-          <w:szCs w:val="18"/>
-          <w:lang w:val="es-MX"/>
-        </w:rPr>
-        <w:t>Gestionar financiaciones</w:t>
-      </w:r>
-    </w:p>
-    <w:p>
-      <w:pPr>
-        <w:ind w:left="708"/>
-        <w:rPr>
-          <w:sz w:val="18"/>
-          <w:szCs w:val="18"/>
-          <w:lang w:val="es-MX"/>
-        </w:rPr>
-      </w:pPr>
-      <w:r>
-        <w:rPr>
-          <w:sz w:val="18"/>
-          <w:szCs w:val="18"/>
-          <w:lang w:val="es-MX"/>
-        </w:rPr>
-        <w:t>Gestión del proceso de información de clientes y estado de sus cuentas</w:t>
-      </w:r>
-    </w:p>
-    <w:p>
-      <w:pPr>
-        <w:ind w:left="708"/>
-        <w:rPr>
-          <w:sz w:val="18"/>
-          <w:szCs w:val="18"/>
-          <w:lang w:val="es-MX"/>
-        </w:rPr>
-      </w:pPr>
-    </w:p>
-    <w:p>
-      <w:pPr>
-        <w:ind w:left="708"/>
-        <w:rPr>
-          <w:b/>
-          <w:sz w:val="18"/>
-          <w:szCs w:val="18"/>
-          <w:u w:val="single"/>
-          <w:lang w:val="es-MX"/>
-        </w:rPr>
-      </w:pPr>
-      <w:r>
-        <w:rPr>
-          <w:b/>
-          <w:sz w:val="18"/>
-          <w:szCs w:val="18"/>
-          <w:u w:val="single"/>
-          <w:lang w:val="es-MX"/>
-        </w:rPr>
-        <w:t>Gobierno</w:t>
-      </w:r>
-    </w:p>
-    <w:p>
-      <w:pPr>
-        <w:ind w:left="708"/>
-        <w:rPr>
-          <w:sz w:val="18"/>
-          <w:szCs w:val="18"/>
-          <w:lang w:val="es-MX"/>
-        </w:rPr>
-      </w:pPr>
-      <w:r>
-        <w:rPr>
-          <w:sz w:val="18"/>
-          <w:szCs w:val="18"/>
-          <w:lang w:val="es-MX"/>
-        </w:rPr>
-        <w:t>Gestionar</w:t>
-      </w:r>
-      <w:r>
-        <w:rPr>
-          <w:sz w:val="18"/>
-          <w:szCs w:val="18"/>
-          <w:lang w:val="es-MX"/>
-        </w:rPr>
-        <w:t xml:space="preserve"> sorteos mensuales</w:t>
-      </w:r>
-    </w:p>
-    <w:p>
-      <w:pPr>
-        <w:ind w:left="708"/>
-        <w:rPr>
-          <w:sz w:val="18"/>
-          <w:szCs w:val="18"/>
-          <w:lang w:val="es-MX"/>
-        </w:rPr>
-      </w:pPr>
-      <w:r>
-        <w:rPr>
-          <w:sz w:val="18"/>
-          <w:szCs w:val="18"/>
-          <w:lang w:val="es-MX"/>
-        </w:rPr>
-        <w:t>Administrar concesi</w:t>
-      </w:r>
-      <w:r>
-        <w:rPr>
-          <w:sz w:val="18"/>
-          <w:szCs w:val="18"/>
-          <w:lang w:val="es-MX"/>
-        </w:rPr>
-        <w:t>onarias</w:t>
-      </w:r>
-    </w:p>
-    <w:p>
-      <w:pPr>
-        <w:ind w:left="708"/>
-        <w:rPr>
-          <w:sz w:val="18"/>
-          <w:szCs w:val="18"/>
-          <w:lang w:val="es-MX"/>
-        </w:rPr>
-      </w:pPr>
-      <w:r>
-        <w:rPr>
-          <w:sz w:val="18"/>
-          <w:szCs w:val="18"/>
-          <w:lang w:val="es-MX"/>
-        </w:rPr>
-        <w:t>Autogestión cliente</w:t>
-      </w:r>
-    </w:p>
-    <w:p>
-      <w:pPr>
-        <w:ind w:firstLine="708"/>
-        <w:rPr>
-          <w:sz w:val="18"/>
-          <w:szCs w:val="18"/>
-          <w:lang w:val="es-MX"/>
-        </w:rPr>
-      </w:pPr>
-      <w:r>
-        <w:rPr>
-          <w:sz w:val="18"/>
-          <w:szCs w:val="18"/>
-          <w:lang w:val="es-MX"/>
-        </w:rPr>
-        <w:t>Gestión de usuarios</w:t>
-      </w:r>
-    </w:p>
-    <w:p>
-      <w:pPr>
-        <w:ind w:left="708"/>
-        <w:rPr>
-          <w:sz w:val="18"/>
-          <w:szCs w:val="18"/>
-          <w:lang w:val="es-MX"/>
-        </w:rPr>
-      </w:pPr>
-      <w:r>
-        <w:rPr>
-          <w:sz w:val="18"/>
-          <w:szCs w:val="18"/>
-          <w:lang w:val="es-MX"/>
-        </w:rPr>
-        <w:t>Autogestión gobierno</w:t>
-      </w:r>
-    </w:p>
-    <w:p>
-      <w:pPr>
-        <w:ind w:left="708"/>
-        <w:rPr>
-          <w:sz w:val="18"/>
-          <w:szCs w:val="18"/>
-          <w:lang w:val="es-MX"/>
-        </w:rPr>
-      </w:pPr>
-      <w:r>
-        <w:rPr>
-          <w:sz w:val="18"/>
-          <w:szCs w:val="18"/>
-          <w:lang w:val="es-MX"/>
-        </w:rPr>
-        <w:t>Gestión del proceso de actualización de estados de cuenta</w:t>
-      </w:r>
-    </w:p>
-    <w:p>
-      <w:pPr>
-        <w:ind w:left="708"/>
-        <w:rPr>
-          <w:sz w:val="18"/>
-          <w:szCs w:val="18"/>
-          <w:lang w:val="es-MX"/>
-        </w:rPr>
-      </w:pPr>
-    </w:p>
-    <w:p>
-      <w:pPr>
-        <w:ind w:left="708"/>
-        <w:rPr>
-          <w:b/>
-          <w:sz w:val="18"/>
-          <w:szCs w:val="18"/>
-          <w:u w:val="single"/>
-          <w:lang w:val="es-MX"/>
-        </w:rPr>
-      </w:pPr>
-      <w:r>
-        <w:rPr>
-          <w:b/>
-          <w:sz w:val="18"/>
-          <w:szCs w:val="18"/>
-          <w:u w:val="single"/>
-          <w:lang w:val="es-MX"/>
-        </w:rPr>
-        <w:t>Automotores</w:t>
-      </w:r>
-    </w:p>
-    <w:p>
-      <w:pPr>
-        <w:ind w:left="708"/>
-        <w:rPr>
-          <w:sz w:val="18"/>
-          <w:szCs w:val="18"/>
-          <w:lang w:val="es-MX"/>
-        </w:rPr>
-      </w:pPr>
-      <w:r>
-        <w:rPr>
-          <w:sz w:val="18"/>
-          <w:szCs w:val="18"/>
-          <w:lang w:val="es-MX"/>
-        </w:rPr>
-        <w:t xml:space="preserve">Administrar </w:t>
-      </w:r>
-      <w:r>
-        <w:rPr>
-          <w:sz w:val="18"/>
-          <w:szCs w:val="18"/>
-          <w:lang w:val="es-MX"/>
-        </w:rPr>
-        <w:t>vehículos</w:t>
-      </w:r>
-    </w:p>
-    <w:p>
-      <w:pPr>
-        <w:ind w:left="708"/>
-        <w:rPr>
-          <w:lang w:val="es-MX"/>
-        </w:rPr>
-      </w:pPr>
-    </w:p>
-    <w:p>
-      <w:pPr>
-        <w:pStyle w:val="Ttulo2"/>
-        <w:rPr>
-          <w:sz w:val="22"/>
-        </w:rPr>
-      </w:pPr>
-      <w:bookmarkStart w:id="9" w:name="_Toc402815617"/>
-    </w:p>
-    <w:p>
-      <w:pPr>
-        <w:rPr>
-          <w:lang w:val="es-MX"/>
-        </w:rPr>
-      </w:pPr>
-    </w:p>
-    <w:p>
-      <w:pPr>
-        <w:pStyle w:val="Ttulo2"/>
+      </w:pPr>
+      <w:r>
         <w:rPr>
           <w:sz w:val="22"/>
           <w:szCs w:val="24"/>
           <w:u w:val="single"/>
         </w:rPr>
+        <w:t>Requerimientos Globales</w:t>
+      </w:r>
+    </w:p>
+    <w:p>
+      <w:pPr>
+        <w:rPr>
+          <w:lang w:val="es-MX"/>
+        </w:rPr>
+      </w:pPr>
+    </w:p>
+    <w:p>
+      <w:pPr>
+        <w:rPr>
+          <w:b/>
+          <w:sz w:val="18"/>
+          <w:szCs w:val="18"/>
+          <w:u w:val="single"/>
+          <w:lang w:val="es-MX"/>
+        </w:rPr>
+      </w:pPr>
+      <w:r>
+        <w:rPr>
+          <w:lang w:val="es-MX"/>
+        </w:rPr>
+        <w:tab/>
+      </w:r>
+      <w:r>
+        <w:rPr>
+          <w:b/>
+          <w:sz w:val="18"/>
+          <w:szCs w:val="18"/>
+          <w:u w:val="single"/>
+          <w:lang w:val="es-MX"/>
+        </w:rPr>
+        <w:t>Concesionaria</w:t>
+      </w:r>
+    </w:p>
+    <w:p>
+      <w:pPr>
+        <w:ind w:left="708"/>
+        <w:rPr>
+          <w:sz w:val="18"/>
+          <w:szCs w:val="18"/>
+          <w:lang w:val="es-MX"/>
+        </w:rPr>
+      </w:pPr>
+      <w:r>
+        <w:rPr>
+          <w:sz w:val="18"/>
+          <w:szCs w:val="18"/>
+          <w:lang w:val="es-MX"/>
+        </w:rPr>
+        <w:t>Gestionar financiaciones</w:t>
+      </w:r>
+    </w:p>
+    <w:p>
+      <w:pPr>
+        <w:ind w:left="708"/>
+        <w:rPr>
+          <w:sz w:val="18"/>
+          <w:szCs w:val="18"/>
+          <w:lang w:val="es-MX"/>
+        </w:rPr>
+      </w:pPr>
+      <w:r>
+        <w:rPr>
+          <w:sz w:val="18"/>
+          <w:szCs w:val="18"/>
+          <w:lang w:val="es-MX"/>
+        </w:rPr>
+        <w:t>Gestión del proceso de información de clientes y estado de sus cuentas</w:t>
+      </w:r>
+    </w:p>
+    <w:p>
+      <w:pPr>
+        <w:ind w:left="708"/>
+        <w:rPr>
+          <w:sz w:val="18"/>
+          <w:szCs w:val="18"/>
+          <w:lang w:val="es-MX"/>
+        </w:rPr>
+      </w:pPr>
+    </w:p>
+    <w:p>
+      <w:pPr>
+        <w:ind w:left="708"/>
+        <w:rPr>
+          <w:b/>
+          <w:sz w:val="18"/>
+          <w:szCs w:val="18"/>
+          <w:u w:val="single"/>
+          <w:lang w:val="es-MX"/>
+        </w:rPr>
+      </w:pPr>
+      <w:r>
+        <w:rPr>
+          <w:b/>
+          <w:sz w:val="18"/>
+          <w:szCs w:val="18"/>
+          <w:u w:val="single"/>
+          <w:lang w:val="es-MX"/>
+        </w:rPr>
+        <w:t>Gobierno</w:t>
+      </w:r>
+    </w:p>
+    <w:p>
+      <w:pPr>
+        <w:ind w:left="708"/>
+        <w:rPr>
+          <w:sz w:val="18"/>
+          <w:szCs w:val="18"/>
+          <w:lang w:val="es-MX"/>
+        </w:rPr>
+      </w:pPr>
+      <w:r>
+        <w:rPr>
+          <w:sz w:val="18"/>
+          <w:szCs w:val="18"/>
+          <w:lang w:val="es-MX"/>
+        </w:rPr>
+        <w:t>Gestionar</w:t>
+      </w:r>
+      <w:r>
+        <w:rPr>
+          <w:sz w:val="18"/>
+          <w:szCs w:val="18"/>
+          <w:lang w:val="es-MX"/>
+        </w:rPr>
+        <w:t xml:space="preserve"> sorteos mensuales</w:t>
+      </w:r>
+    </w:p>
+    <w:p>
+      <w:pPr>
+        <w:ind w:left="708"/>
+        <w:rPr>
+          <w:sz w:val="18"/>
+          <w:szCs w:val="18"/>
+          <w:lang w:val="es-MX"/>
+        </w:rPr>
+      </w:pPr>
+      <w:r>
+        <w:rPr>
+          <w:sz w:val="18"/>
+          <w:szCs w:val="18"/>
+          <w:lang w:val="es-MX"/>
+        </w:rPr>
+        <w:t>Administrar concesi</w:t>
+      </w:r>
+      <w:r>
+        <w:rPr>
+          <w:sz w:val="18"/>
+          <w:szCs w:val="18"/>
+          <w:lang w:val="es-MX"/>
+        </w:rPr>
+        <w:t>onarias</w:t>
+      </w:r>
+    </w:p>
+    <w:p>
+      <w:pPr>
+        <w:ind w:left="708"/>
+        <w:rPr>
+          <w:sz w:val="18"/>
+          <w:szCs w:val="18"/>
+          <w:lang w:val="es-MX"/>
+        </w:rPr>
+      </w:pPr>
+      <w:r>
+        <w:rPr>
+          <w:sz w:val="18"/>
+          <w:szCs w:val="18"/>
+          <w:lang w:val="es-MX"/>
+        </w:rPr>
+        <w:t>Autogestión cliente</w:t>
+      </w:r>
+    </w:p>
+    <w:p>
+      <w:pPr>
+        <w:ind w:firstLine="708"/>
+        <w:rPr>
+          <w:sz w:val="18"/>
+          <w:szCs w:val="18"/>
+          <w:lang w:val="es-MX"/>
+        </w:rPr>
+      </w:pPr>
+      <w:r>
+        <w:rPr>
+          <w:sz w:val="18"/>
+          <w:szCs w:val="18"/>
+          <w:lang w:val="es-MX"/>
+        </w:rPr>
+        <w:t>Gestión de usuarios</w:t>
+      </w:r>
+    </w:p>
+    <w:p>
+      <w:pPr>
+        <w:ind w:left="708"/>
+        <w:rPr>
+          <w:sz w:val="18"/>
+          <w:szCs w:val="18"/>
+          <w:lang w:val="es-MX"/>
+        </w:rPr>
+      </w:pPr>
+      <w:r>
+        <w:rPr>
+          <w:sz w:val="18"/>
+          <w:szCs w:val="18"/>
+          <w:lang w:val="es-MX"/>
+        </w:rPr>
+        <w:t>Autogestión gobierno</w:t>
+      </w:r>
+    </w:p>
+    <w:p>
+      <w:pPr>
+        <w:ind w:left="708"/>
+        <w:rPr>
+          <w:sz w:val="18"/>
+          <w:szCs w:val="18"/>
+          <w:lang w:val="es-MX"/>
+        </w:rPr>
+      </w:pPr>
+      <w:r>
+        <w:rPr>
+          <w:sz w:val="18"/>
+          <w:szCs w:val="18"/>
+          <w:lang w:val="es-MX"/>
+        </w:rPr>
+        <w:t>Gestión del proceso de actualización de estados de cuenta</w:t>
+      </w:r>
+    </w:p>
+    <w:p>
+      <w:pPr>
+        <w:ind w:left="708"/>
+        <w:rPr>
+          <w:sz w:val="18"/>
+          <w:szCs w:val="18"/>
+          <w:lang w:val="es-MX"/>
+        </w:rPr>
+      </w:pPr>
+    </w:p>
+    <w:p>
+      <w:pPr>
+        <w:ind w:left="708"/>
+        <w:rPr>
+          <w:b/>
+          <w:sz w:val="18"/>
+          <w:szCs w:val="18"/>
+          <w:u w:val="single"/>
+          <w:lang w:val="es-MX"/>
+        </w:rPr>
+      </w:pPr>
+      <w:r>
+        <w:rPr>
+          <w:b/>
+          <w:sz w:val="18"/>
+          <w:szCs w:val="18"/>
+          <w:u w:val="single"/>
+          <w:lang w:val="es-MX"/>
+        </w:rPr>
+        <w:t>Automotores</w:t>
+      </w:r>
+    </w:p>
+    <w:p>
+      <w:pPr>
+        <w:ind w:left="708"/>
+        <w:rPr>
+          <w:sz w:val="18"/>
+          <w:szCs w:val="18"/>
+          <w:lang w:val="es-MX"/>
+        </w:rPr>
+      </w:pPr>
+      <w:r>
+        <w:rPr>
+          <w:sz w:val="18"/>
+          <w:szCs w:val="18"/>
+          <w:lang w:val="es-MX"/>
+        </w:rPr>
+        <w:t xml:space="preserve">Administrar </w:t>
+      </w:r>
+      <w:r>
+        <w:rPr>
+          <w:sz w:val="18"/>
+          <w:szCs w:val="18"/>
+          <w:lang w:val="es-MX"/>
+        </w:rPr>
+        <w:t>vehículos</w:t>
+      </w:r>
+      <w:bookmarkStart w:id="9" w:name="_Toc402815617"/>
+    </w:p>
+    <w:p>
+      <w:pPr>
+        <w:rPr>
+          <w:lang w:val="es-MX"/>
+        </w:rPr>
+      </w:pPr>
+    </w:p>
+    <w:p>
+      <w:pPr>
+        <w:pStyle w:val="Ttulo2"/>
       </w:pPr>
       <w:r>
         <w:rPr>
@@ -1933,24 +2651,9 @@
           <w:szCs w:val="24"/>
           <w:u w:val="single"/>
         </w:rPr>
-        <w:lastRenderedPageBreak/>
         <w:t>Requerimientos Funcionales</w:t>
       </w:r>
       <w:bookmarkEnd w:id="9"/>
-    </w:p>
-    <w:p>
-      <w:pPr>
-        <w:rPr>
-          <w:lang w:val="es-MX"/>
-        </w:rPr>
-      </w:pPr>
-    </w:p>
-    <w:p>
-      <w:pPr>
-        <w:rPr>
-          <w:lang w:val="es-MX"/>
-        </w:rPr>
-      </w:pPr>
     </w:p>
     <w:p>
       <w:pPr>
@@ -2221,16 +2924,20 @@
         <w:jc w:val="both"/>
         <w:rPr>
           <w:rFonts w:ascii="Verdana" w:hAnsi="Verdana"/>
-          <w:sz w:val="18"/>
-          <w:szCs w:val="18"/>
+          <w:i/>
+          <w:sz w:val="18"/>
+          <w:szCs w:val="18"/>
+          <w:u w:val="single"/>
           <w:lang w:val="es-MX"/>
         </w:rPr>
       </w:pPr>
       <w:r>
         <w:rPr>
           <w:rFonts w:ascii="Verdana" w:hAnsi="Verdana"/>
-          <w:sz w:val="18"/>
-          <w:szCs w:val="18"/>
+          <w:i/>
+          <w:sz w:val="18"/>
+          <w:szCs w:val="18"/>
+          <w:u w:val="single"/>
           <w:lang w:val="es-MX"/>
         </w:rPr>
         <w:t>Dependencias</w:t>
@@ -2408,12 +3115,22 @@
         <w:ind w:left="993" w:hanging="284"/>
         <w:jc w:val="both"/>
         <w:rPr>
+          <w:sz w:val="18"/>
+          <w:szCs w:val="18"/>
+          <w:lang w:val="es-MX"/>
+        </w:rPr>
+      </w:pPr>
+      <w:r>
+        <w:rPr>
           <w:rFonts w:ascii="Verdana" w:hAnsi="Verdana"/>
-          <w:sz w:val="18"/>
-          <w:szCs w:val="18"/>
-          <w:lang w:val="es-MX"/>
-        </w:rPr>
-      </w:pPr>
+          <w:i/>
+          <w:sz w:val="18"/>
+          <w:szCs w:val="18"/>
+          <w:u w:val="single"/>
+          <w:lang w:val="es-MX"/>
+        </w:rPr>
+        <w:t>Prioridad</w:t>
+      </w:r>
       <w:r>
         <w:rPr>
           <w:rFonts w:ascii="Verdana" w:hAnsi="Verdana"/>
@@ -2421,7 +3138,7 @@
           <w:szCs w:val="18"/>
           <w:lang w:val="es-MX"/>
         </w:rPr>
-        <w:t xml:space="preserve">Prioridad: 1,3 -&gt; </w:t>
+        <w:t xml:space="preserve">: 1,3 -&gt; </w:t>
       </w:r>
       <w:r>
         <w:rPr>
@@ -2432,40 +3149,6 @@
         </w:rPr>
         <w:t>5,6 -&gt; 2,7 -&gt; 4</w:t>
       </w:r>
-    </w:p>
-    <w:p>
-      <w:pPr>
-        <w:pStyle w:val="NormalWeb"/>
-        <w:spacing w:before="0" w:beforeAutospacing="0" w:after="0" w:afterAutospacing="0"/>
-        <w:ind w:left="993" w:hanging="284"/>
-        <w:jc w:val="both"/>
-        <w:rPr>
-          <w:sz w:val="18"/>
-          <w:szCs w:val="18"/>
-          <w:lang w:val="es-MX"/>
-        </w:rPr>
-      </w:pPr>
-      <w:r>
-        <w:rPr>
-          <w:sz w:val="18"/>
-          <w:szCs w:val="18"/>
-          <w:lang w:val="es-MX"/>
-        </w:rPr>
-        <w:tab/>
-      </w:r>
-    </w:p>
-    <w:p>
-      <w:pPr>
-        <w:pStyle w:val="NormalWeb"/>
-        <w:spacing w:before="0" w:beforeAutospacing="0" w:after="0" w:afterAutospacing="0"/>
-        <w:ind w:left="993" w:hanging="284"/>
-        <w:jc w:val="both"/>
-        <w:rPr>
-          <w:sz w:val="18"/>
-          <w:szCs w:val="18"/>
-          <w:lang w:val="es-MX"/>
-        </w:rPr>
-      </w:pPr>
     </w:p>
     <w:p>
       <w:pPr>
@@ -2978,6 +3661,17 @@
     </w:p>
     <w:p>
       <w:pPr>
+        <w:pStyle w:val="Prrafodelista"/>
+        <w:ind w:left="993"/>
+        <w:rPr>
+          <w:sz w:val="18"/>
+          <w:szCs w:val="18"/>
+          <w:lang w:val="es-MX"/>
+        </w:rPr>
+      </w:pPr>
+    </w:p>
+    <w:p>
+      <w:pPr>
         <w:rPr>
           <w:sz w:val="18"/>
           <w:szCs w:val="18"/>
@@ -2989,8 +3683,10 @@
       <w:pPr>
         <w:ind w:left="709" w:hanging="142"/>
         <w:rPr>
-          <w:sz w:val="18"/>
-          <w:szCs w:val="18"/>
+          <w:i/>
+          <w:sz w:val="18"/>
+          <w:szCs w:val="18"/>
+          <w:u w:val="single"/>
           <w:lang w:val="es-MX"/>
         </w:rPr>
       </w:pPr>
@@ -3004,8 +3700,10 @@
       </w:r>
       <w:r>
         <w:rPr>
-          <w:sz w:val="18"/>
-          <w:szCs w:val="18"/>
+          <w:i/>
+          <w:sz w:val="18"/>
+          <w:szCs w:val="18"/>
+          <w:u w:val="single"/>
           <w:lang w:val="es-MX"/>
         </w:rPr>
         <w:t>Dependencias</w:t>
@@ -3484,7 +4182,6 @@
           <w:szCs w:val="18"/>
           <w:lang w:val="es-MX"/>
         </w:rPr>
-        <w:lastRenderedPageBreak/>
         <w:t xml:space="preserve"> </w:t>
       </w:r>
       <w:r>
@@ -3567,11 +4264,21 @@
       </w:r>
       <w:r>
         <w:rPr>
-          <w:sz w:val="18"/>
-          <w:szCs w:val="18"/>
-          <w:lang w:val="es-MX"/>
-        </w:rPr>
-        <w:t>Prioridad: 1,3,8,19 -&gt;</w:t>
+          <w:i/>
+          <w:sz w:val="18"/>
+          <w:szCs w:val="18"/>
+          <w:u w:val="single"/>
+          <w:lang w:val="es-MX"/>
+        </w:rPr>
+        <w:t>Prioridad</w:t>
+      </w:r>
+      <w:r>
+        <w:rPr>
+          <w:sz w:val="18"/>
+          <w:szCs w:val="18"/>
+          <w:lang w:val="es-MX"/>
+        </w:rPr>
+        <w:t>: 1,3,8,19 -&gt;</w:t>
       </w:r>
       <w:r>
         <w:rPr>
@@ -3693,8 +4400,6 @@
         </w:numPr>
         <w:ind w:left="993" w:hanging="284"/>
         <w:rPr>
-          <w:sz w:val="18"/>
-          <w:szCs w:val="18"/>
           <w:lang w:val="es-MX"/>
         </w:rPr>
       </w:pPr>
@@ -3722,34 +4427,6 @@
         </w:rPr>
         <w:t>ehículo</w:t>
       </w:r>
-    </w:p>
-    <w:p>
-      <w:pPr>
-        <w:rPr>
-          <w:lang w:val="es-MX"/>
-        </w:rPr>
-      </w:pPr>
-    </w:p>
-    <w:p>
-      <w:pPr>
-        <w:rPr>
-          <w:lang w:val="es-MX"/>
-        </w:rPr>
-      </w:pPr>
-    </w:p>
-    <w:p>
-      <w:pPr>
-        <w:rPr>
-          <w:lang w:val="es-MX"/>
-        </w:rPr>
-      </w:pPr>
-    </w:p>
-    <w:p>
-      <w:pPr>
-        <w:rPr>
-          <w:lang w:val="es-MX"/>
-        </w:rPr>
-      </w:pPr>
     </w:p>
     <w:p>
       <w:pPr>
@@ -3825,38 +4502,6 @@
         </w:rPr>
         <w:t>Informar bases, condiciones del Incentivo a potenciales clientes</w:t>
       </w:r>
-    </w:p>
-    <w:p>
-      <w:pPr>
-        <w:rPr>
-          <w:lang w:val="es-MX"/>
-        </w:rPr>
-      </w:pPr>
-    </w:p>
-    <w:p>
-      <w:pPr>
-        <w:rPr>
-          <w:lang w:val="es-MX"/>
-        </w:rPr>
-      </w:pPr>
-    </w:p>
-    <w:p>
-      <w:pPr>
-        <w:rPr>
-          <w:sz w:val="22"/>
-          <w:szCs w:val="22"/>
-          <w:lang w:val="es-MX"/>
-        </w:rPr>
-      </w:pPr>
-    </w:p>
-    <w:p>
-      <w:pPr>
-        <w:rPr>
-          <w:sz w:val="22"/>
-          <w:szCs w:val="22"/>
-          <w:lang w:val="es-MX"/>
-        </w:rPr>
-      </w:pPr>
     </w:p>
     <w:p>
       <w:pPr>
@@ -3912,6 +4557,7 @@
           <w:szCs w:val="18"/>
           <w:u w:val="single"/>
         </w:rPr>
+        <w:lastRenderedPageBreak/>
         <w:t>Consecionaria</w:t>
       </w:r>
       <w:proofErr w:type="spellEnd"/>
@@ -4143,48 +4789,6 @@
           <w:sz w:val="24"/>
           <w:szCs w:val="24"/>
           <w:u w:val="single"/>
-        </w:rPr>
-      </w:pPr>
-    </w:p>
-    <w:p>
-      <w:pPr>
-        <w:rPr>
-          <w:lang w:val="es-MX"/>
-        </w:rPr>
-      </w:pPr>
-    </w:p>
-    <w:p>
-      <w:pPr>
-        <w:rPr>
-          <w:lang w:val="es-MX"/>
-        </w:rPr>
-      </w:pPr>
-    </w:p>
-    <w:p>
-      <w:pPr>
-        <w:rPr>
-          <w:lang w:val="es-MX"/>
-        </w:rPr>
-      </w:pPr>
-    </w:p>
-    <w:p>
-      <w:pPr>
-        <w:rPr>
-          <w:lang w:val="es-MX"/>
-        </w:rPr>
-      </w:pPr>
-    </w:p>
-    <w:p>
-      <w:pPr>
-        <w:rPr>
-          <w:lang w:val="es-MX"/>
-        </w:rPr>
-      </w:pPr>
-    </w:p>
-    <w:p>
-      <w:pPr>
-        <w:rPr>
-          <w:lang w:val="es-MX"/>
         </w:rPr>
       </w:pPr>
     </w:p>
@@ -5345,7 +5949,6 @@
           <w:i/>
           <w:lang w:val="es-MX"/>
         </w:rPr>
-        <w:lastRenderedPageBreak/>
         <w:t>Se debe poder consultar los datos personales de un cliente como así también actualizarlos.</w:t>
       </w:r>
     </w:p>
@@ -5990,23 +6593,9 @@
     <w:p>
       <w:pPr>
         <w:rPr>
-          <w:i/>
-          <w:lang w:val="es-MX"/>
-        </w:rPr>
-      </w:pPr>
-    </w:p>
-    <w:p>
-      <w:pPr>
-        <w:rPr>
-          <w:lang w:val="es-MX"/>
-        </w:rPr>
-      </w:pPr>
-      <w:r>
-        <w:rPr>
-          <w:lang w:val="es-MX"/>
-        </w:rPr>
-        <w:tab/>
-      </w:r>
+          <w:lang w:val="es-MX"/>
+        </w:rPr>
+      </w:pPr>
     </w:p>
     <w:p>
       <w:pPr>
@@ -6125,7 +6714,7 @@
 </file>
 
 <file path=word/endnotes.xml><?xml version="1.0" encoding="utf-8"?>
-<w:endnotes xmlns:wpc="http://schemas.microsoft.com/office/word/2010/wordprocessingCanvas" xmlns:mc="http://schemas.openxmlformats.org/markup-compatibility/2006" xmlns:o="urn:schemas-microsoft-com:office:office" xmlns:r="http://schemas.openxmlformats.org/officeDocument/2006/relationships" xmlns:m="http://schemas.openxmlformats.org/officeDocument/2006/math" xmlns:v="urn:schemas-microsoft-com:vml" xmlns:wp14="http://schemas.microsoft.com/office/word/2010/wordprocessingDrawing" xmlns:wp="http://schemas.openxmlformats.org/drawingml/2006/wordprocessingDrawing" xmlns:w10="urn:schemas-microsoft-com:office:word" xmlns:w="http://schemas.openxmlformats.org/wordprocessingml/2006/main" xmlns:w14="http://schemas.microsoft.com/office/word/2010/wordml" xmlns:wpg="http://schemas.microsoft.com/office/word/2010/wordprocessingGroup" xmlns:wpi="http://schemas.microsoft.com/office/word/2010/wordprocessingInk" xmlns:wne="http://schemas.microsoft.com/office/word/2006/wordml" xmlns:wps="http://schemas.microsoft.com/office/word/2010/wordprocessingShape" mc:Ignorable="w14 wp14">
+<w:endnotes xmlns:wpc="http://schemas.microsoft.com/office/word/2010/wordprocessingCanvas" xmlns:mc="http://schemas.openxmlformats.org/markup-compatibility/2006" xmlns:o="urn:schemas-microsoft-com:office:office" xmlns:r="http://schemas.openxmlformats.org/officeDocument/2006/relationships" xmlns:m="http://schemas.openxmlformats.org/officeDocument/2006/math" xmlns:v="urn:schemas-microsoft-com:vml" xmlns:wp14="http://schemas.microsoft.com/office/word/2010/wordprocessingDrawing" xmlns:wp="http://schemas.openxmlformats.org/drawingml/2006/wordprocessingDrawing" xmlns:w10="urn:schemas-microsoft-com:office:word" xmlns:w="http://schemas.openxmlformats.org/wordprocessingml/2006/main" xmlns:w14="http://schemas.microsoft.com/office/word/2010/wordml" xmlns:w15="http://schemas.microsoft.com/office/word/2012/wordml" xmlns:wpg="http://schemas.microsoft.com/office/word/2010/wordprocessingGroup" xmlns:wpi="http://schemas.microsoft.com/office/word/2010/wordprocessingInk" xmlns:wne="http://schemas.microsoft.com/office/word/2006/wordml" xmlns:wps="http://schemas.microsoft.com/office/word/2010/wordprocessingShape" mc:Ignorable="w14 w15 wp14">
   <w:endnote w:type="separator" w:id="-1">
     <w:p>
       <w:r>
@@ -6144,7 +6733,7 @@
 </file>
 
 <file path=word/footer1.xml><?xml version="1.0" encoding="utf-8"?>
-<w:ftr xmlns:wpc="http://schemas.microsoft.com/office/word/2010/wordprocessingCanvas" xmlns:mc="http://schemas.openxmlformats.org/markup-compatibility/2006" xmlns:o="urn:schemas-microsoft-com:office:office" xmlns:r="http://schemas.openxmlformats.org/officeDocument/2006/relationships" xmlns:m="http://schemas.openxmlformats.org/officeDocument/2006/math" xmlns:v="urn:schemas-microsoft-com:vml" xmlns:wp14="http://schemas.microsoft.com/office/word/2010/wordprocessingDrawing" xmlns:wp="http://schemas.openxmlformats.org/drawingml/2006/wordprocessingDrawing" xmlns:w10="urn:schemas-microsoft-com:office:word" xmlns:w="http://schemas.openxmlformats.org/wordprocessingml/2006/main" xmlns:w14="http://schemas.microsoft.com/office/word/2010/wordml" xmlns:wpg="http://schemas.microsoft.com/office/word/2010/wordprocessingGroup" xmlns:wpi="http://schemas.microsoft.com/office/word/2010/wordprocessingInk" xmlns:wne="http://schemas.microsoft.com/office/word/2006/wordml" xmlns:wps="http://schemas.microsoft.com/office/word/2010/wordprocessingShape" mc:Ignorable="w14 wp14">
+<w:ftr xmlns:wpc="http://schemas.microsoft.com/office/word/2010/wordprocessingCanvas" xmlns:mc="http://schemas.openxmlformats.org/markup-compatibility/2006" xmlns:o="urn:schemas-microsoft-com:office:office" xmlns:r="http://schemas.openxmlformats.org/officeDocument/2006/relationships" xmlns:m="http://schemas.openxmlformats.org/officeDocument/2006/math" xmlns:v="urn:schemas-microsoft-com:vml" xmlns:wp14="http://schemas.microsoft.com/office/word/2010/wordprocessingDrawing" xmlns:wp="http://schemas.openxmlformats.org/drawingml/2006/wordprocessingDrawing" xmlns:w10="urn:schemas-microsoft-com:office:word" xmlns:w="http://schemas.openxmlformats.org/wordprocessingml/2006/main" xmlns:w14="http://schemas.microsoft.com/office/word/2010/wordml" xmlns:w15="http://schemas.microsoft.com/office/word/2012/wordml" xmlns:wpg="http://schemas.microsoft.com/office/word/2010/wordprocessingGroup" xmlns:wpi="http://schemas.microsoft.com/office/word/2010/wordprocessingInk" xmlns:wne="http://schemas.microsoft.com/office/word/2006/wordml" xmlns:wps="http://schemas.microsoft.com/office/word/2010/wordprocessingShape" mc:Ignorable="w14 w15 wp14">
   <w:p>
     <w:pPr>
       <w:pStyle w:val="Piedepgina"/>
@@ -6181,7 +6770,7 @@
 </file>
 
 <file path=word/footer2.xml><?xml version="1.0" encoding="utf-8"?>
-<w:ftr xmlns:wpc="http://schemas.microsoft.com/office/word/2010/wordprocessingCanvas" xmlns:mc="http://schemas.openxmlformats.org/markup-compatibility/2006" xmlns:o="urn:schemas-microsoft-com:office:office" xmlns:r="http://schemas.openxmlformats.org/officeDocument/2006/relationships" xmlns:m="http://schemas.openxmlformats.org/officeDocument/2006/math" xmlns:v="urn:schemas-microsoft-com:vml" xmlns:wp14="http://schemas.microsoft.com/office/word/2010/wordprocessingDrawing" xmlns:wp="http://schemas.openxmlformats.org/drawingml/2006/wordprocessingDrawing" xmlns:w10="urn:schemas-microsoft-com:office:word" xmlns:w="http://schemas.openxmlformats.org/wordprocessingml/2006/main" xmlns:w14="http://schemas.microsoft.com/office/word/2010/wordml" xmlns:wpg="http://schemas.microsoft.com/office/word/2010/wordprocessingGroup" xmlns:wpi="http://schemas.microsoft.com/office/word/2010/wordprocessingInk" xmlns:wne="http://schemas.microsoft.com/office/word/2006/wordml" xmlns:wps="http://schemas.microsoft.com/office/word/2010/wordprocessingShape" mc:Ignorable="w14 wp14">
+<w:ftr xmlns:wpc="http://schemas.microsoft.com/office/word/2010/wordprocessingCanvas" xmlns:mc="http://schemas.openxmlformats.org/markup-compatibility/2006" xmlns:o="urn:schemas-microsoft-com:office:office" xmlns:r="http://schemas.openxmlformats.org/officeDocument/2006/relationships" xmlns:m="http://schemas.openxmlformats.org/officeDocument/2006/math" xmlns:v="urn:schemas-microsoft-com:vml" xmlns:wp14="http://schemas.microsoft.com/office/word/2010/wordprocessingDrawing" xmlns:wp="http://schemas.openxmlformats.org/drawingml/2006/wordprocessingDrawing" xmlns:w10="urn:schemas-microsoft-com:office:word" xmlns:w="http://schemas.openxmlformats.org/wordprocessingml/2006/main" xmlns:w14="http://schemas.microsoft.com/office/word/2010/wordml" xmlns:w15="http://schemas.microsoft.com/office/word/2012/wordml" xmlns:wpg="http://schemas.microsoft.com/office/word/2010/wordprocessingGroup" xmlns:wpi="http://schemas.microsoft.com/office/word/2010/wordprocessingInk" xmlns:wne="http://schemas.microsoft.com/office/word/2006/wordml" xmlns:wps="http://schemas.microsoft.com/office/word/2010/wordprocessingShape" mc:Ignorable="w14 w15 wp14">
   <w:p>
     <w:pPr>
       <w:pStyle w:val="Piedepgina"/>
@@ -6220,7 +6809,7 @@
         <w:rStyle w:val="Nmerodepgina"/>
         <w:noProof/>
       </w:rPr>
-      <w:t>2</w:t>
+      <w:t>8</w:t>
     </w:r>
     <w:r>
       <w:rPr>
@@ -6323,7 +6912,7 @@
 </file>
 
 <file path=word/footnotes.xml><?xml version="1.0" encoding="utf-8"?>
-<w:footnotes xmlns:wpc="http://schemas.microsoft.com/office/word/2010/wordprocessingCanvas" xmlns:mc="http://schemas.openxmlformats.org/markup-compatibility/2006" xmlns:o="urn:schemas-microsoft-com:office:office" xmlns:r="http://schemas.openxmlformats.org/officeDocument/2006/relationships" xmlns:m="http://schemas.openxmlformats.org/officeDocument/2006/math" xmlns:v="urn:schemas-microsoft-com:vml" xmlns:wp14="http://schemas.microsoft.com/office/word/2010/wordprocessingDrawing" xmlns:wp="http://schemas.openxmlformats.org/drawingml/2006/wordprocessingDrawing" xmlns:w10="urn:schemas-microsoft-com:office:word" xmlns:w="http://schemas.openxmlformats.org/wordprocessingml/2006/main" xmlns:w14="http://schemas.microsoft.com/office/word/2010/wordml" xmlns:wpg="http://schemas.microsoft.com/office/word/2010/wordprocessingGroup" xmlns:wpi="http://schemas.microsoft.com/office/word/2010/wordprocessingInk" xmlns:wne="http://schemas.microsoft.com/office/word/2006/wordml" xmlns:wps="http://schemas.microsoft.com/office/word/2010/wordprocessingShape" mc:Ignorable="w14 wp14">
+<w:footnotes xmlns:wpc="http://schemas.microsoft.com/office/word/2010/wordprocessingCanvas" xmlns:mc="http://schemas.openxmlformats.org/markup-compatibility/2006" xmlns:o="urn:schemas-microsoft-com:office:office" xmlns:r="http://schemas.openxmlformats.org/officeDocument/2006/relationships" xmlns:m="http://schemas.openxmlformats.org/officeDocument/2006/math" xmlns:v="urn:schemas-microsoft-com:vml" xmlns:wp14="http://schemas.microsoft.com/office/word/2010/wordprocessingDrawing" xmlns:wp="http://schemas.openxmlformats.org/drawingml/2006/wordprocessingDrawing" xmlns:w10="urn:schemas-microsoft-com:office:word" xmlns:w="http://schemas.openxmlformats.org/wordprocessingml/2006/main" xmlns:w14="http://schemas.microsoft.com/office/word/2010/wordml" xmlns:w15="http://schemas.microsoft.com/office/word/2012/wordml" xmlns:wpg="http://schemas.microsoft.com/office/word/2010/wordprocessingGroup" xmlns:wpi="http://schemas.microsoft.com/office/word/2010/wordprocessingInk" xmlns:wne="http://schemas.microsoft.com/office/word/2006/wordml" xmlns:wps="http://schemas.microsoft.com/office/word/2010/wordprocessingShape" mc:Ignorable="w14 w15 wp14">
   <w:footnote w:type="separator" w:id="-1">
     <w:p>
       <w:r>
@@ -6342,7 +6931,7 @@
 </file>
 
 <file path=word/header1.xml><?xml version="1.0" encoding="utf-8"?>
-<w:hdr xmlns:wpc="http://schemas.microsoft.com/office/word/2010/wordprocessingCanvas" xmlns:mc="http://schemas.openxmlformats.org/markup-compatibility/2006" xmlns:o="urn:schemas-microsoft-com:office:office" xmlns:r="http://schemas.openxmlformats.org/officeDocument/2006/relationships" xmlns:m="http://schemas.openxmlformats.org/officeDocument/2006/math" xmlns:v="urn:schemas-microsoft-com:vml" xmlns:wp14="http://schemas.microsoft.com/office/word/2010/wordprocessingDrawing" xmlns:wp="http://schemas.openxmlformats.org/drawingml/2006/wordprocessingDrawing" xmlns:w10="urn:schemas-microsoft-com:office:word" xmlns:w="http://schemas.openxmlformats.org/wordprocessingml/2006/main" xmlns:w14="http://schemas.microsoft.com/office/word/2010/wordml" xmlns:wpg="http://schemas.microsoft.com/office/word/2010/wordprocessingGroup" xmlns:wpi="http://schemas.microsoft.com/office/word/2010/wordprocessingInk" xmlns:wne="http://schemas.microsoft.com/office/word/2006/wordml" xmlns:wps="http://schemas.microsoft.com/office/word/2010/wordprocessingShape" mc:Ignorable="w14 wp14">
+<w:hdr xmlns:wpc="http://schemas.microsoft.com/office/word/2010/wordprocessingCanvas" xmlns:mc="http://schemas.openxmlformats.org/markup-compatibility/2006" xmlns:o="urn:schemas-microsoft-com:office:office" xmlns:r="http://schemas.openxmlformats.org/officeDocument/2006/relationships" xmlns:m="http://schemas.openxmlformats.org/officeDocument/2006/math" xmlns:v="urn:schemas-microsoft-com:vml" xmlns:wp14="http://schemas.microsoft.com/office/word/2010/wordprocessingDrawing" xmlns:wp="http://schemas.openxmlformats.org/drawingml/2006/wordprocessingDrawing" xmlns:w10="urn:schemas-microsoft-com:office:word" xmlns:w="http://schemas.openxmlformats.org/wordprocessingml/2006/main" xmlns:w14="http://schemas.microsoft.com/office/word/2010/wordml" xmlns:w15="http://schemas.microsoft.com/office/word/2012/wordml" xmlns:wpg="http://schemas.microsoft.com/office/word/2010/wordprocessingGroup" xmlns:wpi="http://schemas.microsoft.com/office/word/2010/wordprocessingInk" xmlns:wne="http://schemas.microsoft.com/office/word/2006/wordml" xmlns:wps="http://schemas.microsoft.com/office/word/2010/wordprocessingShape" mc:Ignorable="w14 w15 wp14">
   <w:tbl>
     <w:tblPr>
       <w:tblW w:w="9790" w:type="dxa"/>
@@ -6643,8 +7232,8 @@
 </file>
 
 <file path=word/numbering.xml><?xml version="1.0" encoding="utf-8"?>
-<w:numbering xmlns:wpc="http://schemas.microsoft.com/office/word/2010/wordprocessingCanvas" xmlns:mc="http://schemas.openxmlformats.org/markup-compatibility/2006" xmlns:o="urn:schemas-microsoft-com:office:office" xmlns:r="http://schemas.openxmlformats.org/officeDocument/2006/relationships" xmlns:m="http://schemas.openxmlformats.org/officeDocument/2006/math" xmlns:v="urn:schemas-microsoft-com:vml" xmlns:wp14="http://schemas.microsoft.com/office/word/2010/wordprocessingDrawing" xmlns:wp="http://schemas.openxmlformats.org/drawingml/2006/wordprocessingDrawing" xmlns:w10="urn:schemas-microsoft-com:office:word" xmlns:w="http://schemas.openxmlformats.org/wordprocessingml/2006/main" xmlns:w14="http://schemas.microsoft.com/office/word/2010/wordml" xmlns:wpg="http://schemas.microsoft.com/office/word/2010/wordprocessingGroup" xmlns:wpi="http://schemas.microsoft.com/office/word/2010/wordprocessingInk" xmlns:wne="http://schemas.microsoft.com/office/word/2006/wordml" xmlns:wps="http://schemas.microsoft.com/office/word/2010/wordprocessingShape" mc:Ignorable="w14 wp14">
-  <w:abstractNum w:abstractNumId="0">
+<w:numbering xmlns:wpc="http://schemas.microsoft.com/office/word/2010/wordprocessingCanvas" xmlns:mc="http://schemas.openxmlformats.org/markup-compatibility/2006" xmlns:o="urn:schemas-microsoft-com:office:office" xmlns:r="http://schemas.openxmlformats.org/officeDocument/2006/relationships" xmlns:m="http://schemas.openxmlformats.org/officeDocument/2006/math" xmlns:v="urn:schemas-microsoft-com:vml" xmlns:wp14="http://schemas.microsoft.com/office/word/2010/wordprocessingDrawing" xmlns:wp="http://schemas.openxmlformats.org/drawingml/2006/wordprocessingDrawing" xmlns:w10="urn:schemas-microsoft-com:office:word" xmlns:w="http://schemas.openxmlformats.org/wordprocessingml/2006/main" xmlns:w14="http://schemas.microsoft.com/office/word/2010/wordml" xmlns:w15="http://schemas.microsoft.com/office/word/2012/wordml" xmlns:wpg="http://schemas.microsoft.com/office/word/2010/wordprocessingGroup" xmlns:wpi="http://schemas.microsoft.com/office/word/2010/wordprocessingInk" xmlns:wne="http://schemas.microsoft.com/office/word/2006/wordml" xmlns:wps="http://schemas.microsoft.com/office/word/2010/wordprocessingShape" mc:Ignorable="w14 w15 wp14">
+  <w:abstractNum w:abstractNumId="0" w15:restartNumberingAfterBreak="0">
     <w:nsid w:val="07B85D6E"/>
     <w:multiLevelType w:val="hybridMultilevel"/>
     <w:tmpl w:val="0136C5C4"/>
@@ -6757,7 +7346,7 @@
       </w:rPr>
     </w:lvl>
   </w:abstractNum>
-  <w:abstractNum w:abstractNumId="1">
+  <w:abstractNum w:abstractNumId="1" w15:restartNumberingAfterBreak="0">
     <w:nsid w:val="0D4002FD"/>
     <w:multiLevelType w:val="hybridMultilevel"/>
     <w:tmpl w:val="AC667854"/>
@@ -6870,7 +7459,7 @@
       </w:rPr>
     </w:lvl>
   </w:abstractNum>
-  <w:abstractNum w:abstractNumId="2">
+  <w:abstractNum w:abstractNumId="2" w15:restartNumberingAfterBreak="0">
     <w:nsid w:val="14761419"/>
     <w:multiLevelType w:val="hybridMultilevel"/>
     <w:tmpl w:val="95CAF4AA"/>
@@ -6959,7 +7548,7 @@
       </w:pPr>
     </w:lvl>
   </w:abstractNum>
-  <w:abstractNum w:abstractNumId="3">
+  <w:abstractNum w:abstractNumId="3" w15:restartNumberingAfterBreak="0">
     <w:nsid w:val="1DB67EE8"/>
     <w:multiLevelType w:val="hybridMultilevel"/>
     <w:tmpl w:val="D7CEA40E"/>
@@ -7048,7 +7637,7 @@
       </w:pPr>
     </w:lvl>
   </w:abstractNum>
-  <w:abstractNum w:abstractNumId="4">
+  <w:abstractNum w:abstractNumId="4" w15:restartNumberingAfterBreak="0">
     <w:nsid w:val="281D263E"/>
     <w:multiLevelType w:val="hybridMultilevel"/>
     <w:tmpl w:val="95427AF0"/>
@@ -7164,7 +7753,7 @@
       </w:pPr>
     </w:lvl>
   </w:abstractNum>
-  <w:abstractNum w:abstractNumId="5">
+  <w:abstractNum w:abstractNumId="5" w15:restartNumberingAfterBreak="0">
     <w:nsid w:val="28CB23B9"/>
     <w:multiLevelType w:val="hybridMultilevel"/>
     <w:tmpl w:val="BA4A1D66"/>
@@ -7275,7 +7864,7 @@
       </w:rPr>
     </w:lvl>
   </w:abstractNum>
-  <w:abstractNum w:abstractNumId="6">
+  <w:abstractNum w:abstractNumId="6" w15:restartNumberingAfterBreak="0">
     <w:nsid w:val="34FC78D3"/>
     <w:multiLevelType w:val="hybridMultilevel"/>
     <w:tmpl w:val="4862566E"/>
@@ -7361,7 +7950,120 @@
       </w:pPr>
     </w:lvl>
   </w:abstractNum>
-  <w:abstractNum w:abstractNumId="7">
+  <w:abstractNum w:abstractNumId="7" w15:restartNumberingAfterBreak="0">
+    <w:nsid w:val="3794744A"/>
+    <w:multiLevelType w:val="hybridMultilevel"/>
+    <w:tmpl w:val="15E2D036"/>
+    <w:lvl w:ilvl="0" w:tplc="2C0A0001">
+      <w:start w:val="1"/>
+      <w:numFmt w:val="bullet"/>
+      <w:lvlText w:val=""/>
+      <w:lvlJc w:val="left"/>
+      <w:pPr>
+        <w:ind w:left="720" w:hanging="360"/>
+      </w:pPr>
+      <w:rPr>
+        <w:rFonts w:ascii="Symbol" w:hAnsi="Symbol" w:hint="default"/>
+      </w:rPr>
+    </w:lvl>
+    <w:lvl w:ilvl="1" w:tplc="2C0A0003" w:tentative="1">
+      <w:start w:val="1"/>
+      <w:numFmt w:val="bullet"/>
+      <w:lvlText w:val="o"/>
+      <w:lvlJc w:val="left"/>
+      <w:pPr>
+        <w:ind w:left="1440" w:hanging="360"/>
+      </w:pPr>
+      <w:rPr>
+        <w:rFonts w:ascii="Courier New" w:hAnsi="Courier New" w:cs="Courier New" w:hint="default"/>
+      </w:rPr>
+    </w:lvl>
+    <w:lvl w:ilvl="2" w:tplc="2C0A0005" w:tentative="1">
+      <w:start w:val="1"/>
+      <w:numFmt w:val="bullet"/>
+      <w:lvlText w:val=""/>
+      <w:lvlJc w:val="left"/>
+      <w:pPr>
+        <w:ind w:left="2160" w:hanging="360"/>
+      </w:pPr>
+      <w:rPr>
+        <w:rFonts w:ascii="Wingdings" w:hAnsi="Wingdings" w:hint="default"/>
+      </w:rPr>
+    </w:lvl>
+    <w:lvl w:ilvl="3" w:tplc="2C0A0001" w:tentative="1">
+      <w:start w:val="1"/>
+      <w:numFmt w:val="bullet"/>
+      <w:lvlText w:val=""/>
+      <w:lvlJc w:val="left"/>
+      <w:pPr>
+        <w:ind w:left="2880" w:hanging="360"/>
+      </w:pPr>
+      <w:rPr>
+        <w:rFonts w:ascii="Symbol" w:hAnsi="Symbol" w:hint="default"/>
+      </w:rPr>
+    </w:lvl>
+    <w:lvl w:ilvl="4" w:tplc="2C0A0003" w:tentative="1">
+      <w:start w:val="1"/>
+      <w:numFmt w:val="bullet"/>
+      <w:lvlText w:val="o"/>
+      <w:lvlJc w:val="left"/>
+      <w:pPr>
+        <w:ind w:left="3600" w:hanging="360"/>
+      </w:pPr>
+      <w:rPr>
+        <w:rFonts w:ascii="Courier New" w:hAnsi="Courier New" w:cs="Courier New" w:hint="default"/>
+      </w:rPr>
+    </w:lvl>
+    <w:lvl w:ilvl="5" w:tplc="2C0A0005" w:tentative="1">
+      <w:start w:val="1"/>
+      <w:numFmt w:val="bullet"/>
+      <w:lvlText w:val=""/>
+      <w:lvlJc w:val="left"/>
+      <w:pPr>
+        <w:ind w:left="4320" w:hanging="360"/>
+      </w:pPr>
+      <w:rPr>
+        <w:rFonts w:ascii="Wingdings" w:hAnsi="Wingdings" w:hint="default"/>
+      </w:rPr>
+    </w:lvl>
+    <w:lvl w:ilvl="6" w:tplc="2C0A0001" w:tentative="1">
+      <w:start w:val="1"/>
+      <w:numFmt w:val="bullet"/>
+      <w:lvlText w:val=""/>
+      <w:lvlJc w:val="left"/>
+      <w:pPr>
+        <w:ind w:left="5040" w:hanging="360"/>
+      </w:pPr>
+      <w:rPr>
+        <w:rFonts w:ascii="Symbol" w:hAnsi="Symbol" w:hint="default"/>
+      </w:rPr>
+    </w:lvl>
+    <w:lvl w:ilvl="7" w:tplc="2C0A0003" w:tentative="1">
+      <w:start w:val="1"/>
+      <w:numFmt w:val="bullet"/>
+      <w:lvlText w:val="o"/>
+      <w:lvlJc w:val="left"/>
+      <w:pPr>
+        <w:ind w:left="5760" w:hanging="360"/>
+      </w:pPr>
+      <w:rPr>
+        <w:rFonts w:ascii="Courier New" w:hAnsi="Courier New" w:cs="Courier New" w:hint="default"/>
+      </w:rPr>
+    </w:lvl>
+    <w:lvl w:ilvl="8" w:tplc="2C0A0005" w:tentative="1">
+      <w:start w:val="1"/>
+      <w:numFmt w:val="bullet"/>
+      <w:lvlText w:val=""/>
+      <w:lvlJc w:val="left"/>
+      <w:pPr>
+        <w:ind w:left="6480" w:hanging="360"/>
+      </w:pPr>
+      <w:rPr>
+        <w:rFonts w:ascii="Wingdings" w:hAnsi="Wingdings" w:hint="default"/>
+      </w:rPr>
+    </w:lvl>
+  </w:abstractNum>
+  <w:abstractNum w:abstractNumId="8" w15:restartNumberingAfterBreak="0">
     <w:nsid w:val="37C53EF6"/>
     <w:multiLevelType w:val="hybridMultilevel"/>
     <w:tmpl w:val="321EFA82"/>
@@ -7473,7 +8175,7 @@
       </w:rPr>
     </w:lvl>
   </w:abstractNum>
-  <w:abstractNum w:abstractNumId="8">
+  <w:abstractNum w:abstractNumId="9" w15:restartNumberingAfterBreak="0">
     <w:nsid w:val="414F29A4"/>
     <w:multiLevelType w:val="hybridMultilevel"/>
     <w:tmpl w:val="7BEEF5B0"/>
@@ -7585,7 +8287,7 @@
       </w:rPr>
     </w:lvl>
   </w:abstractNum>
-  <w:abstractNum w:abstractNumId="9">
+  <w:abstractNum w:abstractNumId="10" w15:restartNumberingAfterBreak="0">
     <w:nsid w:val="45A5179F"/>
     <w:multiLevelType w:val="hybridMultilevel"/>
     <w:tmpl w:val="C6263BFE"/>
@@ -7698,7 +8400,7 @@
       </w:rPr>
     </w:lvl>
   </w:abstractNum>
-  <w:abstractNum w:abstractNumId="10">
+  <w:abstractNum w:abstractNumId="11" w15:restartNumberingAfterBreak="0">
     <w:nsid w:val="478166BC"/>
     <w:multiLevelType w:val="hybridMultilevel"/>
     <w:tmpl w:val="299EF216"/>
@@ -7811,7 +8513,7 @@
       </w:rPr>
     </w:lvl>
   </w:abstractNum>
-  <w:abstractNum w:abstractNumId="11">
+  <w:abstractNum w:abstractNumId="12" w15:restartNumberingAfterBreak="0">
     <w:nsid w:val="4935328A"/>
     <w:multiLevelType w:val="hybridMultilevel"/>
     <w:tmpl w:val="30E05170"/>
@@ -7924,7 +8626,7 @@
       </w:rPr>
     </w:lvl>
   </w:abstractNum>
-  <w:abstractNum w:abstractNumId="12">
+  <w:abstractNum w:abstractNumId="13" w15:restartNumberingAfterBreak="0">
     <w:nsid w:val="500E7421"/>
     <w:multiLevelType w:val="hybridMultilevel"/>
     <w:tmpl w:val="B7D4CAEA"/>
@@ -8010,7 +8712,7 @@
       </w:pPr>
     </w:lvl>
   </w:abstractNum>
-  <w:abstractNum w:abstractNumId="13">
+  <w:abstractNum w:abstractNumId="14" w15:restartNumberingAfterBreak="0">
     <w:nsid w:val="50883545"/>
     <w:multiLevelType w:val="hybridMultilevel"/>
     <w:tmpl w:val="7CB239C8"/>
@@ -8099,7 +8801,7 @@
       </w:pPr>
     </w:lvl>
   </w:abstractNum>
-  <w:abstractNum w:abstractNumId="14">
+  <w:abstractNum w:abstractNumId="15" w15:restartNumberingAfterBreak="0">
     <w:nsid w:val="58DA7D41"/>
     <w:multiLevelType w:val="hybridMultilevel"/>
     <w:tmpl w:val="F5FC6286"/>
@@ -8212,7 +8914,7 @@
       </w:rPr>
     </w:lvl>
   </w:abstractNum>
-  <w:abstractNum w:abstractNumId="15">
+  <w:abstractNum w:abstractNumId="16" w15:restartNumberingAfterBreak="0">
     <w:nsid w:val="5FF2230E"/>
     <w:multiLevelType w:val="hybridMultilevel"/>
     <w:tmpl w:val="3C10BBB0"/>
@@ -8325,7 +9027,7 @@
       </w:rPr>
     </w:lvl>
   </w:abstractNum>
-  <w:abstractNum w:abstractNumId="16">
+  <w:abstractNum w:abstractNumId="17" w15:restartNumberingAfterBreak="0">
     <w:nsid w:val="68CA6A4E"/>
     <w:multiLevelType w:val="hybridMultilevel"/>
     <w:tmpl w:val="18307296"/>
@@ -8438,7 +9140,7 @@
       </w:rPr>
     </w:lvl>
   </w:abstractNum>
-  <w:abstractNum w:abstractNumId="17">
+  <w:abstractNum w:abstractNumId="18" w15:restartNumberingAfterBreak="0">
     <w:nsid w:val="6B206CB8"/>
     <w:multiLevelType w:val="hybridMultilevel"/>
     <w:tmpl w:val="DA48BE96"/>
@@ -8550,7 +9252,7 @@
       </w:rPr>
     </w:lvl>
   </w:abstractNum>
-  <w:abstractNum w:abstractNumId="18">
+  <w:abstractNum w:abstractNumId="19" w15:restartNumberingAfterBreak="0">
     <w:nsid w:val="72B13351"/>
     <w:multiLevelType w:val="hybridMultilevel"/>
     <w:tmpl w:val="7CB239C8"/>
@@ -8639,7 +9341,7 @@
       </w:pPr>
     </w:lvl>
   </w:abstractNum>
-  <w:abstractNum w:abstractNumId="19">
+  <w:abstractNum w:abstractNumId="20" w15:restartNumberingAfterBreak="0">
     <w:nsid w:val="75B854D5"/>
     <w:multiLevelType w:val="hybridMultilevel"/>
     <w:tmpl w:val="521EC1A0"/>
@@ -8751,7 +9453,7 @@
       </w:rPr>
     </w:lvl>
   </w:abstractNum>
-  <w:abstractNum w:abstractNumId="20">
+  <w:abstractNum w:abstractNumId="21" w15:restartNumberingAfterBreak="0">
     <w:nsid w:val="7E4E5996"/>
     <w:multiLevelType w:val="hybridMultilevel"/>
     <w:tmpl w:val="D7C67FD2"/>
@@ -8841,7 +9543,7 @@
       </w:pPr>
     </w:lvl>
   </w:abstractNum>
-  <w:abstractNum w:abstractNumId="21">
+  <w:abstractNum w:abstractNumId="22" w15:restartNumberingAfterBreak="0">
     <w:nsid w:val="7F0D681D"/>
     <w:multiLevelType w:val="hybridMultilevel"/>
     <w:tmpl w:val="D7CEA40E"/>
@@ -8934,43 +9636,43 @@
     <w:abstractNumId w:val="4"/>
   </w:num>
   <w:num w:numId="2">
-    <w:abstractNumId w:val="16"/>
+    <w:abstractNumId w:val="17"/>
   </w:num>
   <w:num w:numId="3">
     <w:abstractNumId w:val="5"/>
   </w:num>
   <w:num w:numId="4">
+    <w:abstractNumId w:val="9"/>
+  </w:num>
+  <w:num w:numId="5">
     <w:abstractNumId w:val="8"/>
   </w:num>
-  <w:num w:numId="5">
-    <w:abstractNumId w:val="7"/>
-  </w:num>
   <w:num w:numId="6">
-    <w:abstractNumId w:val="17"/>
+    <w:abstractNumId w:val="18"/>
   </w:num>
   <w:num w:numId="7">
-    <w:abstractNumId w:val="12"/>
+    <w:abstractNumId w:val="13"/>
   </w:num>
   <w:num w:numId="8">
-    <w:abstractNumId w:val="19"/>
+    <w:abstractNumId w:val="20"/>
   </w:num>
   <w:num w:numId="9">
     <w:abstractNumId w:val="0"/>
   </w:num>
   <w:num w:numId="10">
-    <w:abstractNumId w:val="14"/>
+    <w:abstractNumId w:val="15"/>
   </w:num>
   <w:num w:numId="11">
-    <w:abstractNumId w:val="10"/>
+    <w:abstractNumId w:val="11"/>
   </w:num>
   <w:num w:numId="12">
-    <w:abstractNumId w:val="9"/>
+    <w:abstractNumId w:val="10"/>
   </w:num>
   <w:num w:numId="13">
     <w:abstractNumId w:val="1"/>
   </w:num>
   <w:num w:numId="14">
-    <w:abstractNumId w:val="20"/>
+    <w:abstractNumId w:val="21"/>
   </w:num>
   <w:num w:numId="15">
     <w:abstractNumId w:val="6"/>
@@ -8979,29 +9681,32 @@
     <w:abstractNumId w:val="2"/>
   </w:num>
   <w:num w:numId="17">
-    <w:abstractNumId w:val="18"/>
+    <w:abstractNumId w:val="19"/>
   </w:num>
   <w:num w:numId="18">
-    <w:abstractNumId w:val="15"/>
+    <w:abstractNumId w:val="16"/>
   </w:num>
   <w:num w:numId="19">
-    <w:abstractNumId w:val="11"/>
+    <w:abstractNumId w:val="12"/>
   </w:num>
   <w:num w:numId="20">
-    <w:abstractNumId w:val="21"/>
+    <w:abstractNumId w:val="22"/>
   </w:num>
   <w:num w:numId="21">
     <w:abstractNumId w:val="3"/>
   </w:num>
   <w:num w:numId="22">
-    <w:abstractNumId w:val="13"/>
+    <w:abstractNumId w:val="14"/>
+  </w:num>
+  <w:num w:numId="23">
+    <w:abstractNumId w:val="7"/>
   </w:num>
   <w:numIdMacAtCleanup w:val="1"/>
 </w:numbering>
 </file>
 
 <file path=word/styles.xml><?xml version="1.0" encoding="utf-8"?>
-<w:styles xmlns:mc="http://schemas.openxmlformats.org/markup-compatibility/2006" xmlns:r="http://schemas.openxmlformats.org/officeDocument/2006/relationships" xmlns:w="http://schemas.openxmlformats.org/wordprocessingml/2006/main" xmlns:w14="http://schemas.microsoft.com/office/word/2010/wordml" mc:Ignorable="w14">
+<w:styles xmlns:mc="http://schemas.openxmlformats.org/markup-compatibility/2006" xmlns:r="http://schemas.openxmlformats.org/officeDocument/2006/relationships" xmlns:w="http://schemas.openxmlformats.org/wordprocessingml/2006/main" xmlns:w14="http://schemas.microsoft.com/office/word/2010/wordml" xmlns:w15="http://schemas.microsoft.com/office/word/2012/wordml" mc:Ignorable="w14 w15">
   <w:docDefaults>
     <w:rPrDefault>
       <w:rPr>
@@ -9011,144 +9716,371 @@
     </w:rPrDefault>
     <w:pPrDefault/>
   </w:docDefaults>
-  <w:latentStyles w:defLockedState="0" w:defUIPriority="0" w:defSemiHidden="1" w:defUnhideWhenUsed="1" w:defQFormat="0" w:count="267">
-    <w:lsdException w:name="Normal" w:semiHidden="0" w:unhideWhenUsed="0" w:qFormat="1"/>
-    <w:lsdException w:name="heading 1" w:semiHidden="0" w:unhideWhenUsed="0" w:qFormat="1"/>
-    <w:lsdException w:name="heading 2" w:semiHidden="0" w:unhideWhenUsed="0" w:qFormat="1"/>
-    <w:lsdException w:name="heading 3" w:semiHidden="0" w:unhideWhenUsed="0" w:qFormat="1"/>
-    <w:lsdException w:name="heading 4" w:semiHidden="0" w:unhideWhenUsed="0" w:qFormat="1"/>
-    <w:lsdException w:name="heading 5" w:semiHidden="0" w:unhideWhenUsed="0" w:qFormat="1"/>
-    <w:lsdException w:name="heading 6" w:qFormat="1"/>
-    <w:lsdException w:name="heading 7" w:qFormat="1"/>
-    <w:lsdException w:name="heading 8" w:qFormat="1"/>
-    <w:lsdException w:name="heading 9" w:qFormat="1"/>
-    <w:lsdException w:name="toc 1" w:uiPriority="39"/>
-    <w:lsdException w:name="toc 2" w:uiPriority="39"/>
-    <w:lsdException w:name="caption" w:qFormat="1"/>
-    <w:lsdException w:name="List Number" w:semiHidden="0" w:unhideWhenUsed="0"/>
-    <w:lsdException w:name="List 4" w:semiHidden="0" w:unhideWhenUsed="0"/>
-    <w:lsdException w:name="List 5" w:semiHidden="0" w:unhideWhenUsed="0"/>
-    <w:lsdException w:name="Title" w:semiHidden="0" w:unhideWhenUsed="0" w:qFormat="1"/>
-    <w:lsdException w:name="Subtitle" w:semiHidden="0" w:unhideWhenUsed="0" w:qFormat="1"/>
-    <w:lsdException w:name="Salutation" w:semiHidden="0" w:unhideWhenUsed="0"/>
-    <w:lsdException w:name="Date" w:semiHidden="0" w:unhideWhenUsed="0"/>
-    <w:lsdException w:name="Body Text First Indent" w:semiHidden="0" w:unhideWhenUsed="0"/>
-    <w:lsdException w:name="Hyperlink" w:uiPriority="99"/>
-    <w:lsdException w:name="Strong" w:semiHidden="0" w:unhideWhenUsed="0" w:qFormat="1"/>
-    <w:lsdException w:name="Emphasis" w:semiHidden="0" w:unhideWhenUsed="0" w:qFormat="1"/>
-    <w:lsdException w:name="Normal (Web)" w:uiPriority="99"/>
-    <w:lsdException w:name="Table Grid" w:semiHidden="0" w:unhideWhenUsed="0"/>
-    <w:lsdException w:name="Placeholder Text" w:uiPriority="99" w:unhideWhenUsed="0"/>
-    <w:lsdException w:name="No Spacing" w:semiHidden="0" w:uiPriority="1" w:unhideWhenUsed="0" w:qFormat="1"/>
-    <w:lsdException w:name="Light Shading" w:semiHidden="0" w:uiPriority="60" w:unhideWhenUsed="0"/>
-    <w:lsdException w:name="Light List" w:semiHidden="0" w:uiPriority="61" w:unhideWhenUsed="0"/>
-    <w:lsdException w:name="Light Grid" w:semiHidden="0" w:uiPriority="62" w:unhideWhenUsed="0"/>
-    <w:lsdException w:name="Medium Shading 1" w:semiHidden="0" w:uiPriority="63" w:unhideWhenUsed="0"/>
-    <w:lsdException w:name="Medium Shading 2" w:semiHidden="0" w:uiPriority="64" w:unhideWhenUsed="0"/>
-    <w:lsdException w:name="Medium List 1" w:semiHidden="0" w:uiPriority="65" w:unhideWhenUsed="0"/>
-    <w:lsdException w:name="Medium List 2" w:semiHidden="0" w:uiPriority="66" w:unhideWhenUsed="0"/>
-    <w:lsdException w:name="Medium Grid 1" w:semiHidden="0" w:uiPriority="67" w:unhideWhenUsed="0"/>
-    <w:lsdException w:name="Medium Grid 2" w:semiHidden="0" w:uiPriority="68" w:unhideWhenUsed="0"/>
-    <w:lsdException w:name="Medium Grid 3" w:semiHidden="0" w:uiPriority="69" w:unhideWhenUsed="0"/>
-    <w:lsdException w:name="Dark List" w:semiHidden="0" w:uiPriority="70" w:unhideWhenUsed="0"/>
-    <w:lsdException w:name="Colorful Shading" w:semiHidden="0" w:uiPriority="71" w:unhideWhenUsed="0"/>
-    <w:lsdException w:name="Colorful List" w:semiHidden="0" w:uiPriority="72" w:unhideWhenUsed="0"/>
-    <w:lsdException w:name="Colorful Grid" w:semiHidden="0" w:uiPriority="73" w:unhideWhenUsed="0"/>
-    <w:lsdException w:name="Light Shading Accent 1" w:semiHidden="0" w:uiPriority="60" w:unhideWhenUsed="0"/>
-    <w:lsdException w:name="Light List Accent 1" w:semiHidden="0" w:uiPriority="61" w:unhideWhenUsed="0"/>
-    <w:lsdException w:name="Light Grid Accent 1" w:semiHidden="0" w:uiPriority="62" w:unhideWhenUsed="0"/>
-    <w:lsdException w:name="Medium Shading 1 Accent 1" w:semiHidden="0" w:uiPriority="63" w:unhideWhenUsed="0"/>
-    <w:lsdException w:name="Medium Shading 2 Accent 1" w:semiHidden="0" w:uiPriority="64" w:unhideWhenUsed="0"/>
-    <w:lsdException w:name="Medium List 1 Accent 1" w:semiHidden="0" w:uiPriority="65" w:unhideWhenUsed="0"/>
-    <w:lsdException w:name="Revision" w:uiPriority="99" w:unhideWhenUsed="0"/>
-    <w:lsdException w:name="List Paragraph" w:semiHidden="0" w:uiPriority="34" w:unhideWhenUsed="0" w:qFormat="1"/>
-    <w:lsdException w:name="Quote" w:semiHidden="0" w:uiPriority="29" w:unhideWhenUsed="0" w:qFormat="1"/>
-    <w:lsdException w:name="Intense Quote" w:semiHidden="0" w:uiPriority="30" w:unhideWhenUsed="0" w:qFormat="1"/>
-    <w:lsdException w:name="Medium List 2 Accent 1" w:semiHidden="0" w:uiPriority="66" w:unhideWhenUsed="0"/>
-    <w:lsdException w:name="Medium Grid 1 Accent 1" w:semiHidden="0" w:uiPriority="67" w:unhideWhenUsed="0"/>
-    <w:lsdException w:name="Medium Grid 2 Accent 1" w:semiHidden="0" w:uiPriority="68" w:unhideWhenUsed="0"/>
-    <w:lsdException w:name="Medium Grid 3 Accent 1" w:semiHidden="0" w:uiPriority="69" w:unhideWhenUsed="0"/>
-    <w:lsdException w:name="Dark List Accent 1" w:semiHidden="0" w:uiPriority="70" w:unhideWhenUsed="0"/>
-    <w:lsdException w:name="Colorful Shading Accent 1" w:semiHidden="0" w:uiPriority="71" w:unhideWhenUsed="0"/>
-    <w:lsdException w:name="Colorful List Accent 1" w:semiHidden="0" w:uiPriority="72" w:unhideWhenUsed="0"/>
-    <w:lsdException w:name="Colorful Grid Accent 1" w:semiHidden="0" w:uiPriority="73" w:unhideWhenUsed="0"/>
-    <w:lsdException w:name="Light Shading Accent 2" w:semiHidden="0" w:uiPriority="60" w:unhideWhenUsed="0"/>
-    <w:lsdException w:name="Light List Accent 2" w:semiHidden="0" w:uiPriority="61" w:unhideWhenUsed="0"/>
-    <w:lsdException w:name="Light Grid Accent 2" w:semiHidden="0" w:uiPriority="62" w:unhideWhenUsed="0"/>
-    <w:lsdException w:name="Medium Shading 1 Accent 2" w:semiHidden="0" w:uiPriority="63" w:unhideWhenUsed="0"/>
-    <w:lsdException w:name="Medium Shading 2 Accent 2" w:semiHidden="0" w:uiPriority="64" w:unhideWhenUsed="0"/>
-    <w:lsdException w:name="Medium List 1 Accent 2" w:semiHidden="0" w:uiPriority="65" w:unhideWhenUsed="0"/>
-    <w:lsdException w:name="Medium List 2 Accent 2" w:semiHidden="0" w:uiPriority="66" w:unhideWhenUsed="0"/>
-    <w:lsdException w:name="Medium Grid 1 Accent 2" w:semiHidden="0" w:uiPriority="67" w:unhideWhenUsed="0"/>
-    <w:lsdException w:name="Medium Grid 2 Accent 2" w:semiHidden="0" w:uiPriority="68" w:unhideWhenUsed="0"/>
-    <w:lsdException w:name="Medium Grid 3 Accent 2" w:semiHidden="0" w:uiPriority="69" w:unhideWhenUsed="0"/>
-    <w:lsdException w:name="Dark List Accent 2" w:semiHidden="0" w:uiPriority="70" w:unhideWhenUsed="0"/>
-    <w:lsdException w:name="Colorful Shading Accent 2" w:semiHidden="0" w:uiPriority="71" w:unhideWhenUsed="0"/>
-    <w:lsdException w:name="Colorful List Accent 2" w:semiHidden="0" w:uiPriority="72" w:unhideWhenUsed="0"/>
-    <w:lsdException w:name="Colorful Grid Accent 2" w:semiHidden="0" w:uiPriority="73" w:unhideWhenUsed="0"/>
-    <w:lsdException w:name="Light Shading Accent 3" w:semiHidden="0" w:uiPriority="60" w:unhideWhenUsed="0"/>
-    <w:lsdException w:name="Light List Accent 3" w:semiHidden="0" w:uiPriority="61" w:unhideWhenUsed="0"/>
-    <w:lsdException w:name="Light Grid Accent 3" w:semiHidden="0" w:uiPriority="62" w:unhideWhenUsed="0"/>
-    <w:lsdException w:name="Medium Shading 1 Accent 3" w:semiHidden="0" w:uiPriority="63" w:unhideWhenUsed="0"/>
-    <w:lsdException w:name="Medium Shading 2 Accent 3" w:semiHidden="0" w:uiPriority="64" w:unhideWhenUsed="0"/>
-    <w:lsdException w:name="Medium List 1 Accent 3" w:semiHidden="0" w:uiPriority="65" w:unhideWhenUsed="0"/>
-    <w:lsdException w:name="Medium List 2 Accent 3" w:semiHidden="0" w:uiPriority="66" w:unhideWhenUsed="0"/>
-    <w:lsdException w:name="Medium Grid 1 Accent 3" w:semiHidden="0" w:uiPriority="67" w:unhideWhenUsed="0"/>
-    <w:lsdException w:name="Medium Grid 2 Accent 3" w:semiHidden="0" w:uiPriority="68" w:unhideWhenUsed="0"/>
-    <w:lsdException w:name="Medium Grid 3 Accent 3" w:semiHidden="0" w:uiPriority="69" w:unhideWhenUsed="0"/>
-    <w:lsdException w:name="Dark List Accent 3" w:semiHidden="0" w:uiPriority="70" w:unhideWhenUsed="0"/>
-    <w:lsdException w:name="Colorful Shading Accent 3" w:semiHidden="0" w:uiPriority="71" w:unhideWhenUsed="0"/>
-    <w:lsdException w:name="Colorful List Accent 3" w:semiHidden="0" w:uiPriority="72" w:unhideWhenUsed="0"/>
-    <w:lsdException w:name="Colorful Grid Accent 3" w:semiHidden="0" w:uiPriority="73" w:unhideWhenUsed="0"/>
-    <w:lsdException w:name="Light Shading Accent 4" w:semiHidden="0" w:uiPriority="60" w:unhideWhenUsed="0"/>
-    <w:lsdException w:name="Light List Accent 4" w:semiHidden="0" w:uiPriority="61" w:unhideWhenUsed="0"/>
-    <w:lsdException w:name="Light Grid Accent 4" w:semiHidden="0" w:uiPriority="62" w:unhideWhenUsed="0"/>
-    <w:lsdException w:name="Medium Shading 1 Accent 4" w:semiHidden="0" w:uiPriority="63" w:unhideWhenUsed="0"/>
-    <w:lsdException w:name="Medium Shading 2 Accent 4" w:semiHidden="0" w:uiPriority="64" w:unhideWhenUsed="0"/>
-    <w:lsdException w:name="Medium List 1 Accent 4" w:semiHidden="0" w:uiPriority="65" w:unhideWhenUsed="0"/>
-    <w:lsdException w:name="Medium List 2 Accent 4" w:semiHidden="0" w:uiPriority="66" w:unhideWhenUsed="0"/>
-    <w:lsdException w:name="Medium Grid 1 Accent 4" w:semiHidden="0" w:uiPriority="67" w:unhideWhenUsed="0"/>
-    <w:lsdException w:name="Medium Grid 2 Accent 4" w:semiHidden="0" w:uiPriority="68" w:unhideWhenUsed="0"/>
-    <w:lsdException w:name="Medium Grid 3 Accent 4" w:semiHidden="0" w:uiPriority="69" w:unhideWhenUsed="0"/>
-    <w:lsdException w:name="Dark List Accent 4" w:semiHidden="0" w:uiPriority="70" w:unhideWhenUsed="0"/>
-    <w:lsdException w:name="Colorful Shading Accent 4" w:semiHidden="0" w:uiPriority="71" w:unhideWhenUsed="0"/>
-    <w:lsdException w:name="Colorful List Accent 4" w:semiHidden="0" w:uiPriority="72" w:unhideWhenUsed="0"/>
-    <w:lsdException w:name="Colorful Grid Accent 4" w:semiHidden="0" w:uiPriority="73" w:unhideWhenUsed="0"/>
-    <w:lsdException w:name="Light Shading Accent 5" w:semiHidden="0" w:uiPriority="60" w:unhideWhenUsed="0"/>
-    <w:lsdException w:name="Light List Accent 5" w:semiHidden="0" w:uiPriority="61" w:unhideWhenUsed="0"/>
-    <w:lsdException w:name="Light Grid Accent 5" w:semiHidden="0" w:uiPriority="62" w:unhideWhenUsed="0"/>
-    <w:lsdException w:name="Medium Shading 1 Accent 5" w:semiHidden="0" w:uiPriority="63" w:unhideWhenUsed="0"/>
-    <w:lsdException w:name="Medium Shading 2 Accent 5" w:semiHidden="0" w:uiPriority="64" w:unhideWhenUsed="0"/>
-    <w:lsdException w:name="Medium List 1 Accent 5" w:semiHidden="0" w:uiPriority="65" w:unhideWhenUsed="0"/>
-    <w:lsdException w:name="Medium List 2 Accent 5" w:semiHidden="0" w:uiPriority="66" w:unhideWhenUsed="0"/>
-    <w:lsdException w:name="Medium Grid 1 Accent 5" w:semiHidden="0" w:uiPriority="67" w:unhideWhenUsed="0"/>
-    <w:lsdException w:name="Medium Grid 2 Accent 5" w:semiHidden="0" w:uiPriority="68" w:unhideWhenUsed="0"/>
-    <w:lsdException w:name="Medium Grid 3 Accent 5" w:semiHidden="0" w:uiPriority="69" w:unhideWhenUsed="0"/>
-    <w:lsdException w:name="Dark List Accent 5" w:semiHidden="0" w:uiPriority="70" w:unhideWhenUsed="0"/>
-    <w:lsdException w:name="Colorful Shading Accent 5" w:semiHidden="0" w:uiPriority="71" w:unhideWhenUsed="0"/>
-    <w:lsdException w:name="Colorful List Accent 5" w:semiHidden="0" w:uiPriority="72" w:unhideWhenUsed="0"/>
-    <w:lsdException w:name="Colorful Grid Accent 5" w:semiHidden="0" w:uiPriority="73" w:unhideWhenUsed="0"/>
-    <w:lsdException w:name="Light Shading Accent 6" w:semiHidden="0" w:uiPriority="60" w:unhideWhenUsed="0"/>
-    <w:lsdException w:name="Light List Accent 6" w:semiHidden="0" w:uiPriority="61" w:unhideWhenUsed="0"/>
-    <w:lsdException w:name="Light Grid Accent 6" w:semiHidden="0" w:uiPriority="62" w:unhideWhenUsed="0"/>
-    <w:lsdException w:name="Medium Shading 1 Accent 6" w:semiHidden="0" w:uiPriority="63" w:unhideWhenUsed="0"/>
-    <w:lsdException w:name="Medium Shading 2 Accent 6" w:semiHidden="0" w:uiPriority="64" w:unhideWhenUsed="0"/>
-    <w:lsdException w:name="Medium List 1 Accent 6" w:semiHidden="0" w:uiPriority="65" w:unhideWhenUsed="0"/>
-    <w:lsdException w:name="Medium List 2 Accent 6" w:semiHidden="0" w:uiPriority="66" w:unhideWhenUsed="0"/>
-    <w:lsdException w:name="Medium Grid 1 Accent 6" w:semiHidden="0" w:uiPriority="67" w:unhideWhenUsed="0"/>
-    <w:lsdException w:name="Medium Grid 2 Accent 6" w:semiHidden="0" w:uiPriority="68" w:unhideWhenUsed="0"/>
-    <w:lsdException w:name="Medium Grid 3 Accent 6" w:semiHidden="0" w:uiPriority="69" w:unhideWhenUsed="0"/>
-    <w:lsdException w:name="Dark List Accent 6" w:semiHidden="0" w:uiPriority="70" w:unhideWhenUsed="0"/>
-    <w:lsdException w:name="Colorful Shading Accent 6" w:semiHidden="0" w:uiPriority="71" w:unhideWhenUsed="0"/>
-    <w:lsdException w:name="Colorful List Accent 6" w:semiHidden="0" w:uiPriority="72" w:unhideWhenUsed="0"/>
-    <w:lsdException w:name="Colorful Grid Accent 6" w:semiHidden="0" w:uiPriority="73" w:unhideWhenUsed="0"/>
-    <w:lsdException w:name="Subtle Emphasis" w:semiHidden="0" w:uiPriority="19" w:unhideWhenUsed="0" w:qFormat="1"/>
-    <w:lsdException w:name="Intense Emphasis" w:semiHidden="0" w:uiPriority="21" w:unhideWhenUsed="0" w:qFormat="1"/>
-    <w:lsdException w:name="Subtle Reference" w:semiHidden="0" w:uiPriority="31" w:unhideWhenUsed="0" w:qFormat="1"/>
-    <w:lsdException w:name="Intense Reference" w:semiHidden="0" w:uiPriority="32" w:unhideWhenUsed="0" w:qFormat="1"/>
-    <w:lsdException w:name="Book Title" w:semiHidden="0" w:uiPriority="33" w:unhideWhenUsed="0" w:qFormat="1"/>
-    <w:lsdException w:name="Bibliography" w:uiPriority="37"/>
-    <w:lsdException w:name="TOC Heading" w:uiPriority="39" w:qFormat="1"/>
+  <w:latentStyles w:defLockedState="0" w:defUIPriority="0" w:defSemiHidden="0" w:defUnhideWhenUsed="0" w:defQFormat="0" w:count="371">
+    <w:lsdException w:name="Normal" w:qFormat="1"/>
+    <w:lsdException w:name="heading 1" w:qFormat="1"/>
+    <w:lsdException w:name="heading 2" w:qFormat="1"/>
+    <w:lsdException w:name="heading 3" w:qFormat="1"/>
+    <w:lsdException w:name="heading 4" w:qFormat="1"/>
+    <w:lsdException w:name="heading 5" w:qFormat="1"/>
+    <w:lsdException w:name="heading 6" w:semiHidden="1" w:unhideWhenUsed="1" w:qFormat="1"/>
+    <w:lsdException w:name="heading 7" w:semiHidden="1" w:unhideWhenUsed="1" w:qFormat="1"/>
+    <w:lsdException w:name="heading 8" w:semiHidden="1" w:unhideWhenUsed="1" w:qFormat="1"/>
+    <w:lsdException w:name="heading 9" w:semiHidden="1" w:unhideWhenUsed="1" w:qFormat="1"/>
+    <w:lsdException w:name="index 1" w:semiHidden="1" w:unhideWhenUsed="1"/>
+    <w:lsdException w:name="index 2" w:semiHidden="1" w:unhideWhenUsed="1"/>
+    <w:lsdException w:name="index 3" w:semiHidden="1" w:unhideWhenUsed="1"/>
+    <w:lsdException w:name="index 4" w:semiHidden="1" w:unhideWhenUsed="1"/>
+    <w:lsdException w:name="index 5" w:semiHidden="1" w:unhideWhenUsed="1"/>
+    <w:lsdException w:name="index 6" w:semiHidden="1" w:unhideWhenUsed="1"/>
+    <w:lsdException w:name="index 7" w:semiHidden="1" w:unhideWhenUsed="1"/>
+    <w:lsdException w:name="index 8" w:semiHidden="1" w:unhideWhenUsed="1"/>
+    <w:lsdException w:name="index 9" w:semiHidden="1" w:unhideWhenUsed="1"/>
+    <w:lsdException w:name="toc 1" w:semiHidden="1" w:uiPriority="39" w:unhideWhenUsed="1"/>
+    <w:lsdException w:name="toc 2" w:semiHidden="1" w:uiPriority="39" w:unhideWhenUsed="1"/>
+    <w:lsdException w:name="toc 3" w:semiHidden="1" w:unhideWhenUsed="1"/>
+    <w:lsdException w:name="toc 4" w:semiHidden="1" w:unhideWhenUsed="1"/>
+    <w:lsdException w:name="toc 5" w:semiHidden="1" w:unhideWhenUsed="1"/>
+    <w:lsdException w:name="toc 6" w:semiHidden="1" w:unhideWhenUsed="1"/>
+    <w:lsdException w:name="toc 7" w:semiHidden="1" w:unhideWhenUsed="1"/>
+    <w:lsdException w:name="toc 8" w:semiHidden="1" w:unhideWhenUsed="1"/>
+    <w:lsdException w:name="toc 9" w:semiHidden="1" w:unhideWhenUsed="1"/>
+    <w:lsdException w:name="Normal Indent" w:semiHidden="1" w:unhideWhenUsed="1"/>
+    <w:lsdException w:name="footnote text" w:semiHidden="1" w:unhideWhenUsed="1"/>
+    <w:lsdException w:name="annotation text" w:semiHidden="1" w:unhideWhenUsed="1"/>
+    <w:lsdException w:name="header" w:semiHidden="1" w:unhideWhenUsed="1"/>
+    <w:lsdException w:name="footer" w:semiHidden="1" w:unhideWhenUsed="1"/>
+    <w:lsdException w:name="index heading" w:semiHidden="1" w:unhideWhenUsed="1"/>
+    <w:lsdException w:name="caption" w:semiHidden="1" w:unhideWhenUsed="1" w:qFormat="1"/>
+    <w:lsdException w:name="table of figures" w:semiHidden="1" w:unhideWhenUsed="1"/>
+    <w:lsdException w:name="envelope address" w:semiHidden="1" w:unhideWhenUsed="1"/>
+    <w:lsdException w:name="envelope return" w:semiHidden="1" w:unhideWhenUsed="1"/>
+    <w:lsdException w:name="footnote reference" w:semiHidden="1" w:unhideWhenUsed="1"/>
+    <w:lsdException w:name="annotation reference" w:semiHidden="1" w:unhideWhenUsed="1"/>
+    <w:lsdException w:name="line number" w:semiHidden="1" w:unhideWhenUsed="1"/>
+    <w:lsdException w:name="page number" w:semiHidden="1" w:unhideWhenUsed="1"/>
+    <w:lsdException w:name="endnote reference" w:semiHidden="1" w:unhideWhenUsed="1"/>
+    <w:lsdException w:name="endnote text" w:semiHidden="1" w:unhideWhenUsed="1"/>
+    <w:lsdException w:name="table of authorities" w:semiHidden="1" w:unhideWhenUsed="1"/>
+    <w:lsdException w:name="macro" w:semiHidden="1" w:unhideWhenUsed="1"/>
+    <w:lsdException w:name="toa heading" w:semiHidden="1" w:unhideWhenUsed="1"/>
+    <w:lsdException w:name="List" w:semiHidden="1" w:unhideWhenUsed="1"/>
+    <w:lsdException w:name="List Bullet" w:semiHidden="1" w:unhideWhenUsed="1"/>
+    <w:lsdException w:name="List 2" w:semiHidden="1" w:unhideWhenUsed="1"/>
+    <w:lsdException w:name="List 3" w:semiHidden="1" w:unhideWhenUsed="1"/>
+    <w:lsdException w:name="List Bullet 2" w:semiHidden="1" w:unhideWhenUsed="1"/>
+    <w:lsdException w:name="List Bullet 3" w:semiHidden="1" w:unhideWhenUsed="1"/>
+    <w:lsdException w:name="List Bullet 4" w:semiHidden="1" w:unhideWhenUsed="1"/>
+    <w:lsdException w:name="List Bullet 5" w:semiHidden="1" w:unhideWhenUsed="1"/>
+    <w:lsdException w:name="List Number 2" w:semiHidden="1" w:unhideWhenUsed="1"/>
+    <w:lsdException w:name="List Number 3" w:semiHidden="1" w:unhideWhenUsed="1"/>
+    <w:lsdException w:name="List Number 4" w:semiHidden="1" w:unhideWhenUsed="1"/>
+    <w:lsdException w:name="List Number 5" w:semiHidden="1" w:unhideWhenUsed="1"/>
+    <w:lsdException w:name="Title" w:qFormat="1"/>
+    <w:lsdException w:name="Closing" w:semiHidden="1" w:unhideWhenUsed="1"/>
+    <w:lsdException w:name="Signature" w:semiHidden="1" w:unhideWhenUsed="1"/>
+    <w:lsdException w:name="Default Paragraph Font" w:semiHidden="1" w:unhideWhenUsed="1"/>
+    <w:lsdException w:name="Body Text" w:semiHidden="1" w:unhideWhenUsed="1"/>
+    <w:lsdException w:name="Body Text Indent" w:semiHidden="1" w:unhideWhenUsed="1"/>
+    <w:lsdException w:name="List Continue" w:semiHidden="1" w:unhideWhenUsed="1"/>
+    <w:lsdException w:name="List Continue 2" w:semiHidden="1" w:unhideWhenUsed="1"/>
+    <w:lsdException w:name="List Continue 3" w:semiHidden="1" w:unhideWhenUsed="1"/>
+    <w:lsdException w:name="List Continue 4" w:semiHidden="1" w:unhideWhenUsed="1"/>
+    <w:lsdException w:name="List Continue 5" w:semiHidden="1" w:unhideWhenUsed="1"/>
+    <w:lsdException w:name="Message Header" w:semiHidden="1" w:unhideWhenUsed="1"/>
+    <w:lsdException w:name="Subtitle" w:qFormat="1"/>
+    <w:lsdException w:name="Body Text First Indent 2" w:semiHidden="1" w:unhideWhenUsed="1"/>
+    <w:lsdException w:name="Note Heading" w:semiHidden="1" w:unhideWhenUsed="1"/>
+    <w:lsdException w:name="Body Text 2" w:semiHidden="1" w:unhideWhenUsed="1"/>
+    <w:lsdException w:name="Body Text 3" w:semiHidden="1" w:unhideWhenUsed="1"/>
+    <w:lsdException w:name="Body Text Indent 2" w:semiHidden="1" w:unhideWhenUsed="1"/>
+    <w:lsdException w:name="Body Text Indent 3" w:semiHidden="1" w:unhideWhenUsed="1"/>
+    <w:lsdException w:name="Block Text" w:semiHidden="1" w:unhideWhenUsed="1"/>
+    <w:lsdException w:name="Hyperlink" w:semiHidden="1" w:uiPriority="99" w:unhideWhenUsed="1"/>
+    <w:lsdException w:name="FollowedHyperlink" w:semiHidden="1" w:unhideWhenUsed="1"/>
+    <w:lsdException w:name="Strong" w:qFormat="1"/>
+    <w:lsdException w:name="Emphasis" w:qFormat="1"/>
+    <w:lsdException w:name="Document Map" w:semiHidden="1" w:unhideWhenUsed="1"/>
+    <w:lsdException w:name="Plain Text" w:semiHidden="1" w:unhideWhenUsed="1"/>
+    <w:lsdException w:name="E-mail Signature" w:semiHidden="1" w:unhideWhenUsed="1"/>
+    <w:lsdException w:name="HTML Top of Form" w:semiHidden="1" w:unhideWhenUsed="1"/>
+    <w:lsdException w:name="HTML Bottom of Form" w:semiHidden="1" w:unhideWhenUsed="1"/>
+    <w:lsdException w:name="Normal (Web)" w:semiHidden="1" w:uiPriority="99" w:unhideWhenUsed="1"/>
+    <w:lsdException w:name="HTML Acronym" w:semiHidden="1" w:unhideWhenUsed="1"/>
+    <w:lsdException w:name="HTML Address" w:semiHidden="1" w:unhideWhenUsed="1"/>
+    <w:lsdException w:name="HTML Cite" w:semiHidden="1" w:unhideWhenUsed="1"/>
+    <w:lsdException w:name="HTML Code" w:semiHidden="1" w:unhideWhenUsed="1"/>
+    <w:lsdException w:name="HTML Definition" w:semiHidden="1" w:unhideWhenUsed="1"/>
+    <w:lsdException w:name="HTML Keyboard" w:semiHidden="1" w:unhideWhenUsed="1"/>
+    <w:lsdException w:name="HTML Preformatted" w:semiHidden="1" w:unhideWhenUsed="1"/>
+    <w:lsdException w:name="HTML Sample" w:semiHidden="1" w:unhideWhenUsed="1"/>
+    <w:lsdException w:name="HTML Typewriter" w:semiHidden="1" w:unhideWhenUsed="1"/>
+    <w:lsdException w:name="HTML Variable" w:semiHidden="1" w:unhideWhenUsed="1"/>
+    <w:lsdException w:name="Normal Table" w:semiHidden="1" w:unhideWhenUsed="1"/>
+    <w:lsdException w:name="annotation subject" w:semiHidden="1" w:unhideWhenUsed="1"/>
+    <w:lsdException w:name="No List" w:semiHidden="1" w:unhideWhenUsed="1"/>
+    <w:lsdException w:name="Outline List 1" w:semiHidden="1" w:unhideWhenUsed="1"/>
+    <w:lsdException w:name="Outline List 2" w:semiHidden="1" w:unhideWhenUsed="1"/>
+    <w:lsdException w:name="Outline List 3" w:semiHidden="1" w:unhideWhenUsed="1"/>
+    <w:lsdException w:name="Table Simple 1" w:semiHidden="1" w:unhideWhenUsed="1"/>
+    <w:lsdException w:name="Table Simple 2" w:semiHidden="1" w:unhideWhenUsed="1"/>
+    <w:lsdException w:name="Table Simple 3" w:semiHidden="1" w:unhideWhenUsed="1"/>
+    <w:lsdException w:name="Table Classic 1" w:semiHidden="1" w:unhideWhenUsed="1"/>
+    <w:lsdException w:name="Table Classic 2" w:semiHidden="1" w:unhideWhenUsed="1"/>
+    <w:lsdException w:name="Table Classic 3" w:semiHidden="1" w:unhideWhenUsed="1"/>
+    <w:lsdException w:name="Table Classic 4" w:semiHidden="1" w:unhideWhenUsed="1"/>
+    <w:lsdException w:name="Table Colorful 1" w:semiHidden="1" w:unhideWhenUsed="1"/>
+    <w:lsdException w:name="Table Colorful 2" w:semiHidden="1" w:unhideWhenUsed="1"/>
+    <w:lsdException w:name="Table Colorful 3" w:semiHidden="1" w:unhideWhenUsed="1"/>
+    <w:lsdException w:name="Table Columns 1" w:semiHidden="1" w:unhideWhenUsed="1"/>
+    <w:lsdException w:name="Table Columns 2" w:semiHidden="1" w:unhideWhenUsed="1"/>
+    <w:lsdException w:name="Table Columns 3" w:semiHidden="1" w:unhideWhenUsed="1"/>
+    <w:lsdException w:name="Table Columns 4" w:semiHidden="1" w:unhideWhenUsed="1"/>
+    <w:lsdException w:name="Table Columns 5" w:semiHidden="1" w:unhideWhenUsed="1"/>
+    <w:lsdException w:name="Table Grid 1" w:semiHidden="1" w:unhideWhenUsed="1"/>
+    <w:lsdException w:name="Table Grid 2" w:semiHidden="1" w:unhideWhenUsed="1"/>
+    <w:lsdException w:name="Table Grid 3" w:semiHidden="1" w:unhideWhenUsed="1"/>
+    <w:lsdException w:name="Table Grid 4" w:semiHidden="1" w:unhideWhenUsed="1"/>
+    <w:lsdException w:name="Table Grid 5" w:semiHidden="1" w:unhideWhenUsed="1"/>
+    <w:lsdException w:name="Table Grid 6" w:semiHidden="1" w:unhideWhenUsed="1"/>
+    <w:lsdException w:name="Table Grid 7" w:semiHidden="1" w:unhideWhenUsed="1"/>
+    <w:lsdException w:name="Table Grid 8" w:semiHidden="1" w:unhideWhenUsed="1"/>
+    <w:lsdException w:name="Table List 1" w:semiHidden="1" w:unhideWhenUsed="1"/>
+    <w:lsdException w:name="Table List 2" w:semiHidden="1" w:unhideWhenUsed="1"/>
+    <w:lsdException w:name="Table List 3" w:semiHidden="1" w:unhideWhenUsed="1"/>
+    <w:lsdException w:name="Table List 4" w:semiHidden="1" w:unhideWhenUsed="1"/>
+    <w:lsdException w:name="Table List 5" w:semiHidden="1" w:unhideWhenUsed="1"/>
+    <w:lsdException w:name="Table List 6" w:semiHidden="1" w:unhideWhenUsed="1"/>
+    <w:lsdException w:name="Table List 7" w:semiHidden="1" w:unhideWhenUsed="1"/>
+    <w:lsdException w:name="Table List 8" w:semiHidden="1" w:unhideWhenUsed="1"/>
+    <w:lsdException w:name="Table 3D effects 1" w:semiHidden="1" w:unhideWhenUsed="1"/>
+    <w:lsdException w:name="Table 3D effects 2" w:semiHidden="1" w:unhideWhenUsed="1"/>
+    <w:lsdException w:name="Table 3D effects 3" w:semiHidden="1" w:unhideWhenUsed="1"/>
+    <w:lsdException w:name="Table Contemporary" w:semiHidden="1" w:unhideWhenUsed="1"/>
+    <w:lsdException w:name="Table Elegant" w:semiHidden="1" w:unhideWhenUsed="1"/>
+    <w:lsdException w:name="Table Professional" w:semiHidden="1" w:unhideWhenUsed="1"/>
+    <w:lsdException w:name="Table Subtle 1" w:semiHidden="1" w:unhideWhenUsed="1"/>
+    <w:lsdException w:name="Table Subtle 2" w:semiHidden="1" w:unhideWhenUsed="1"/>
+    <w:lsdException w:name="Table Web 1" w:semiHidden="1" w:unhideWhenUsed="1"/>
+    <w:lsdException w:name="Table Web 2" w:semiHidden="1" w:unhideWhenUsed="1"/>
+    <w:lsdException w:name="Table Web 3" w:semiHidden="1" w:unhideWhenUsed="1"/>
+    <w:lsdException w:name="Balloon Text" w:semiHidden="1" w:unhideWhenUsed="1"/>
+    <w:lsdException w:name="Table Theme" w:semiHidden="1" w:unhideWhenUsed="1"/>
+    <w:lsdException w:name="Placeholder Text" w:semiHidden="1" w:uiPriority="99"/>
+    <w:lsdException w:name="No Spacing" w:uiPriority="1" w:qFormat="1"/>
+    <w:lsdException w:name="Light Shading" w:uiPriority="60"/>
+    <w:lsdException w:name="Light List" w:uiPriority="61"/>
+    <w:lsdException w:name="Light Grid" w:uiPriority="62"/>
+    <w:lsdException w:name="Medium Shading 1" w:uiPriority="63"/>
+    <w:lsdException w:name="Medium Shading 2" w:uiPriority="64"/>
+    <w:lsdException w:name="Medium List 1" w:uiPriority="65"/>
+    <w:lsdException w:name="Medium List 2" w:uiPriority="66"/>
+    <w:lsdException w:name="Medium Grid 1" w:uiPriority="67"/>
+    <w:lsdException w:name="Medium Grid 2" w:uiPriority="68"/>
+    <w:lsdException w:name="Medium Grid 3" w:uiPriority="69"/>
+    <w:lsdException w:name="Dark List" w:uiPriority="70"/>
+    <w:lsdException w:name="Colorful Shading" w:uiPriority="71"/>
+    <w:lsdException w:name="Colorful List" w:uiPriority="72"/>
+    <w:lsdException w:name="Colorful Grid" w:uiPriority="73"/>
+    <w:lsdException w:name="Light Shading Accent 1" w:uiPriority="60"/>
+    <w:lsdException w:name="Light List Accent 1" w:uiPriority="61"/>
+    <w:lsdException w:name="Light Grid Accent 1" w:uiPriority="62"/>
+    <w:lsdException w:name="Medium Shading 1 Accent 1" w:uiPriority="63"/>
+    <w:lsdException w:name="Medium Shading 2 Accent 1" w:uiPriority="64"/>
+    <w:lsdException w:name="Medium List 1 Accent 1" w:uiPriority="65"/>
+    <w:lsdException w:name="Revision" w:semiHidden="1" w:uiPriority="99"/>
+    <w:lsdException w:name="List Paragraph" w:uiPriority="34" w:qFormat="1"/>
+    <w:lsdException w:name="Quote" w:uiPriority="29" w:qFormat="1"/>
+    <w:lsdException w:name="Intense Quote" w:uiPriority="30" w:qFormat="1"/>
+    <w:lsdException w:name="Medium List 2 Accent 1" w:uiPriority="66"/>
+    <w:lsdException w:name="Medium Grid 1 Accent 1" w:uiPriority="67"/>
+    <w:lsdException w:name="Medium Grid 2 Accent 1" w:uiPriority="68"/>
+    <w:lsdException w:name="Medium Grid 3 Accent 1" w:uiPriority="69"/>
+    <w:lsdException w:name="Dark List Accent 1" w:uiPriority="70"/>
+    <w:lsdException w:name="Colorful Shading Accent 1" w:uiPriority="71"/>
+    <w:lsdException w:name="Colorful List Accent 1" w:uiPriority="72"/>
+    <w:lsdException w:name="Colorful Grid Accent 1" w:uiPriority="73"/>
+    <w:lsdException w:name="Light Shading Accent 2" w:uiPriority="60"/>
+    <w:lsdException w:name="Light List Accent 2" w:uiPriority="61"/>
+    <w:lsdException w:name="Light Grid Accent 2" w:uiPriority="62"/>
+    <w:lsdException w:name="Medium Shading 1 Accent 2" w:uiPriority="63"/>
+    <w:lsdException w:name="Medium Shading 2 Accent 2" w:uiPriority="64"/>
+    <w:lsdException w:name="Medium List 1 Accent 2" w:uiPriority="65"/>
+    <w:lsdException w:name="Medium List 2 Accent 2" w:uiPriority="66"/>
+    <w:lsdException w:name="Medium Grid 1 Accent 2" w:uiPriority="67"/>
+    <w:lsdException w:name="Medium Grid 2 Accent 2" w:uiPriority="68"/>
+    <w:lsdException w:name="Medium Grid 3 Accent 2" w:uiPriority="69"/>
+    <w:lsdException w:name="Dark List Accent 2" w:uiPriority="70"/>
+    <w:lsdException w:name="Colorful Shading Accent 2" w:uiPriority="71"/>
+    <w:lsdException w:name="Colorful List Accent 2" w:uiPriority="72"/>
+    <w:lsdException w:name="Colorful Grid Accent 2" w:uiPriority="73"/>
+    <w:lsdException w:name="Light Shading Accent 3" w:uiPriority="60"/>
+    <w:lsdException w:name="Light List Accent 3" w:uiPriority="61"/>
+    <w:lsdException w:name="Light Grid Accent 3" w:uiPriority="62"/>
+    <w:lsdException w:name="Medium Shading 1 Accent 3" w:uiPriority="63"/>
+    <w:lsdException w:name="Medium Shading 2 Accent 3" w:uiPriority="64"/>
+    <w:lsdException w:name="Medium List 1 Accent 3" w:uiPriority="65"/>
+    <w:lsdException w:name="Medium List 2 Accent 3" w:uiPriority="66"/>
+    <w:lsdException w:name="Medium Grid 1 Accent 3" w:uiPriority="67"/>
+    <w:lsdException w:name="Medium Grid 2 Accent 3" w:uiPriority="68"/>
+    <w:lsdException w:name="Medium Grid 3 Accent 3" w:uiPriority="69"/>
+    <w:lsdException w:name="Dark List Accent 3" w:uiPriority="70"/>
+    <w:lsdException w:name="Colorful Shading Accent 3" w:uiPriority="71"/>
+    <w:lsdException w:name="Colorful List Accent 3" w:uiPriority="72"/>
+    <w:lsdException w:name="Colorful Grid Accent 3" w:uiPriority="73"/>
+    <w:lsdException w:name="Light Shading Accent 4" w:uiPriority="60"/>
+    <w:lsdException w:name="Light List Accent 4" w:uiPriority="61"/>
+    <w:lsdException w:name="Light Grid Accent 4" w:uiPriority="62"/>
+    <w:lsdException w:name="Medium Shading 1 Accent 4" w:uiPriority="63"/>
+    <w:lsdException w:name="Medium Shading 2 Accent 4" w:uiPriority="64"/>
+    <w:lsdException w:name="Medium List 1 Accent 4" w:uiPriority="65"/>
+    <w:lsdException w:name="Medium List 2 Accent 4" w:uiPriority="66"/>
+    <w:lsdException w:name="Medium Grid 1 Accent 4" w:uiPriority="67"/>
+    <w:lsdException w:name="Medium Grid 2 Accent 4" w:uiPriority="68"/>
+    <w:lsdException w:name="Medium Grid 3 Accent 4" w:uiPriority="69"/>
+    <w:lsdException w:name="Dark List Accent 4" w:uiPriority="70"/>
+    <w:lsdException w:name="Colorful Shading Accent 4" w:uiPriority="71"/>
+    <w:lsdException w:name="Colorful List Accent 4" w:uiPriority="72"/>
+    <w:lsdException w:name="Colorful Grid Accent 4" w:uiPriority="73"/>
+    <w:lsdException w:name="Light Shading Accent 5" w:uiPriority="60"/>
+    <w:lsdException w:name="Light List Accent 5" w:uiPriority="61"/>
+    <w:lsdException w:name="Light Grid Accent 5" w:uiPriority="62"/>
+    <w:lsdException w:name="Medium Shading 1 Accent 5" w:uiPriority="63"/>
+    <w:lsdException w:name="Medium Shading 2 Accent 5" w:uiPriority="64"/>
+    <w:lsdException w:name="Medium List 1 Accent 5" w:uiPriority="65"/>
+    <w:lsdException w:name="Medium List 2 Accent 5" w:uiPriority="66"/>
+    <w:lsdException w:name="Medium Grid 1 Accent 5" w:uiPriority="67"/>
+    <w:lsdException w:name="Medium Grid 2 Accent 5" w:uiPriority="68"/>
+    <w:lsdException w:name="Medium Grid 3 Accent 5" w:uiPriority="69"/>
+    <w:lsdException w:name="Dark List Accent 5" w:uiPriority="70"/>
+    <w:lsdException w:name="Colorful Shading Accent 5" w:uiPriority="71"/>
+    <w:lsdException w:name="Colorful List Accent 5" w:uiPriority="72"/>
+    <w:lsdException w:name="Colorful Grid Accent 5" w:uiPriority="73"/>
+    <w:lsdException w:name="Light Shading Accent 6" w:uiPriority="60"/>
+    <w:lsdException w:name="Light List Accent 6" w:uiPriority="61"/>
+    <w:lsdException w:name="Light Grid Accent 6" w:uiPriority="62"/>
+    <w:lsdException w:name="Medium Shading 1 Accent 6" w:uiPriority="63"/>
+    <w:lsdException w:name="Medium Shading 2 Accent 6" w:uiPriority="64"/>
+    <w:lsdException w:name="Medium List 1 Accent 6" w:uiPriority="65"/>
+    <w:lsdException w:name="Medium List 2 Accent 6" w:uiPriority="66"/>
+    <w:lsdException w:name="Medium Grid 1 Accent 6" w:uiPriority="67"/>
+    <w:lsdException w:name="Medium Grid 2 Accent 6" w:uiPriority="68"/>
+    <w:lsdException w:name="Medium Grid 3 Accent 6" w:uiPriority="69"/>
+    <w:lsdException w:name="Dark List Accent 6" w:uiPriority="70"/>
+    <w:lsdException w:name="Colorful Shading Accent 6" w:uiPriority="71"/>
+    <w:lsdException w:name="Colorful List Accent 6" w:uiPriority="72"/>
+    <w:lsdException w:name="Colorful Grid Accent 6" w:uiPriority="73"/>
+    <w:lsdException w:name="Subtle Emphasis" w:uiPriority="19" w:qFormat="1"/>
+    <w:lsdException w:name="Intense Emphasis" w:uiPriority="21" w:qFormat="1"/>
+    <w:lsdException w:name="Subtle Reference" w:uiPriority="31" w:qFormat="1"/>
+    <w:lsdException w:name="Intense Reference" w:uiPriority="32" w:qFormat="1"/>
+    <w:lsdException w:name="Book Title" w:uiPriority="33" w:qFormat="1"/>
+    <w:lsdException w:name="Bibliography" w:semiHidden="1" w:uiPriority="37" w:unhideWhenUsed="1"/>
+    <w:lsdException w:name="TOC Heading" w:semiHidden="1" w:uiPriority="39" w:unhideWhenUsed="1" w:qFormat="1"/>
+    <w:lsdException w:name="Plain Table 1" w:uiPriority="41"/>
+    <w:lsdException w:name="Plain Table 2" w:uiPriority="42"/>
+    <w:lsdException w:name="Plain Table 3" w:uiPriority="43"/>
+    <w:lsdException w:name="Plain Table 4" w:uiPriority="44"/>
+    <w:lsdException w:name="Plain Table 5" w:uiPriority="45"/>
+    <w:lsdException w:name="Grid Table Light" w:uiPriority="40"/>
+    <w:lsdException w:name="Grid Table 1 Light" w:uiPriority="46"/>
+    <w:lsdException w:name="Grid Table 2" w:uiPriority="47"/>
+    <w:lsdException w:name="Grid Table 3" w:uiPriority="48"/>
+    <w:lsdException w:name="Grid Table 4" w:uiPriority="49"/>
+    <w:lsdException w:name="Grid Table 5 Dark" w:uiPriority="50"/>
+    <w:lsdException w:name="Grid Table 6 Colorful" w:uiPriority="51"/>
+    <w:lsdException w:name="Grid Table 7 Colorful" w:uiPriority="52"/>
+    <w:lsdException w:name="Grid Table 1 Light Accent 1" w:uiPriority="46"/>
+    <w:lsdException w:name="Grid Table 2 Accent 1" w:uiPriority="47"/>
+    <w:lsdException w:name="Grid Table 3 Accent 1" w:uiPriority="48"/>
+    <w:lsdException w:name="Grid Table 4 Accent 1" w:uiPriority="49"/>
+    <w:lsdException w:name="Grid Table 5 Dark Accent 1" w:uiPriority="50"/>
+    <w:lsdException w:name="Grid Table 6 Colorful Accent 1" w:uiPriority="51"/>
+    <w:lsdException w:name="Grid Table 7 Colorful Accent 1" w:uiPriority="52"/>
+    <w:lsdException w:name="Grid Table 1 Light Accent 2" w:uiPriority="46"/>
+    <w:lsdException w:name="Grid Table 2 Accent 2" w:uiPriority="47"/>
+    <w:lsdException w:name="Grid Table 3 Accent 2" w:uiPriority="48"/>
+    <w:lsdException w:name="Grid Table 4 Accent 2" w:uiPriority="49"/>
+    <w:lsdException w:name="Grid Table 5 Dark Accent 2" w:uiPriority="50"/>
+    <w:lsdException w:name="Grid Table 6 Colorful Accent 2" w:uiPriority="51"/>
+    <w:lsdException w:name="Grid Table 7 Colorful Accent 2" w:uiPriority="52"/>
+    <w:lsdException w:name="Grid Table 1 Light Accent 3" w:uiPriority="46"/>
+    <w:lsdException w:name="Grid Table 2 Accent 3" w:uiPriority="47"/>
+    <w:lsdException w:name="Grid Table 3 Accent 3" w:uiPriority="48"/>
+    <w:lsdException w:name="Grid Table 4 Accent 3" w:uiPriority="49"/>
+    <w:lsdException w:name="Grid Table 5 Dark Accent 3" w:uiPriority="50"/>
+    <w:lsdException w:name="Grid Table 6 Colorful Accent 3" w:uiPriority="51"/>
+    <w:lsdException w:name="Grid Table 7 Colorful Accent 3" w:uiPriority="52"/>
+    <w:lsdException w:name="Grid Table 1 Light Accent 4" w:uiPriority="46"/>
+    <w:lsdException w:name="Grid Table 2 Accent 4" w:uiPriority="47"/>
+    <w:lsdException w:name="Grid Table 3 Accent 4" w:uiPriority="48"/>
+    <w:lsdException w:name="Grid Table 4 Accent 4" w:uiPriority="49"/>
+    <w:lsdException w:name="Grid Table 5 Dark Accent 4" w:uiPriority="50"/>
+    <w:lsdException w:name="Grid Table 6 Colorful Accent 4" w:uiPriority="51"/>
+    <w:lsdException w:name="Grid Table 7 Colorful Accent 4" w:uiPriority="52"/>
+    <w:lsdException w:name="Grid Table 1 Light Accent 5" w:uiPriority="46"/>
+    <w:lsdException w:name="Grid Table 2 Accent 5" w:uiPriority="47"/>
+    <w:lsdException w:name="Grid Table 3 Accent 5" w:uiPriority="48"/>
+    <w:lsdException w:name="Grid Table 4 Accent 5" w:uiPriority="49"/>
+    <w:lsdException w:name="Grid Table 5 Dark Accent 5" w:uiPriority="50"/>
+    <w:lsdException w:name="Grid Table 6 Colorful Accent 5" w:uiPriority="51"/>
+    <w:lsdException w:name="Grid Table 7 Colorful Accent 5" w:uiPriority="52"/>
+    <w:lsdException w:name="Grid Table 1 Light Accent 6" w:uiPriority="46"/>
+    <w:lsdException w:name="Grid Table 2 Accent 6" w:uiPriority="47"/>
+    <w:lsdException w:name="Grid Table 3 Accent 6" w:uiPriority="48"/>
+    <w:lsdException w:name="Grid Table 4 Accent 6" w:uiPriority="49"/>
+    <w:lsdException w:name="Grid Table 5 Dark Accent 6" w:uiPriority="50"/>
+    <w:lsdException w:name="Grid Table 6 Colorful Accent 6" w:uiPriority="51"/>
+    <w:lsdException w:name="Grid Table 7 Colorful Accent 6" w:uiPriority="52"/>
+    <w:lsdException w:name="List Table 1 Light" w:uiPriority="46"/>
+    <w:lsdException w:name="List Table 2" w:uiPriority="47"/>
+    <w:lsdException w:name="List Table 3" w:uiPriority="48"/>
+    <w:lsdException w:name="List Table 4" w:uiPriority="49"/>
+    <w:lsdException w:name="List Table 5 Dark" w:uiPriority="50"/>
+    <w:lsdException w:name="List Table 6 Colorful" w:uiPriority="51"/>
+    <w:lsdException w:name="List Table 7 Colorful" w:uiPriority="52"/>
+    <w:lsdException w:name="List Table 1 Light Accent 1" w:uiPriority="46"/>
+    <w:lsdException w:name="List Table 2 Accent 1" w:uiPriority="47"/>
+    <w:lsdException w:name="List Table 3 Accent 1" w:uiPriority="48"/>
+    <w:lsdException w:name="List Table 4 Accent 1" w:uiPriority="49"/>
+    <w:lsdException w:name="List Table 5 Dark Accent 1" w:uiPriority="50"/>
+    <w:lsdException w:name="List Table 6 Colorful Accent 1" w:uiPriority="51"/>
+    <w:lsdException w:name="List Table 7 Colorful Accent 1" w:uiPriority="52"/>
+    <w:lsdException w:name="List Table 1 Light Accent 2" w:uiPriority="46"/>
+    <w:lsdException w:name="List Table 2 Accent 2" w:uiPriority="47"/>
+    <w:lsdException w:name="List Table 3 Accent 2" w:uiPriority="48"/>
+    <w:lsdException w:name="List Table 4 Accent 2" w:uiPriority="49"/>
+    <w:lsdException w:name="List Table 5 Dark Accent 2" w:uiPriority="50"/>
+    <w:lsdException w:name="List Table 6 Colorful Accent 2" w:uiPriority="51"/>
+    <w:lsdException w:name="List Table 7 Colorful Accent 2" w:uiPriority="52"/>
+    <w:lsdException w:name="List Table 1 Light Accent 3" w:uiPriority="46"/>
+    <w:lsdException w:name="List Table 2 Accent 3" w:uiPriority="47"/>
+    <w:lsdException w:name="List Table 3 Accent 3" w:uiPriority="48"/>
+    <w:lsdException w:name="List Table 4 Accent 3" w:uiPriority="49"/>
+    <w:lsdException w:name="List Table 5 Dark Accent 3" w:uiPriority="50"/>
+    <w:lsdException w:name="List Table 6 Colorful Accent 3" w:uiPriority="51"/>
+    <w:lsdException w:name="List Table 7 Colorful Accent 3" w:uiPriority="52"/>
+    <w:lsdException w:name="List Table 1 Light Accent 4" w:uiPriority="46"/>
+    <w:lsdException w:name="List Table 2 Accent 4" w:uiPriority="47"/>
+    <w:lsdException w:name="List Table 3 Accent 4" w:uiPriority="48"/>
+    <w:lsdException w:name="List Table 4 Accent 4" w:uiPriority="49"/>
+    <w:lsdException w:name="List Table 5 Dark Accent 4" w:uiPriority="50"/>
+    <w:lsdException w:name="List Table 6 Colorful Accent 4" w:uiPriority="51"/>
+    <w:lsdException w:name="List Table 7 Colorful Accent 4" w:uiPriority="52"/>
+    <w:lsdException w:name="List Table 1 Light Accent 5" w:uiPriority="46"/>
+    <w:lsdException w:name="List Table 2 Accent 5" w:uiPriority="47"/>
+    <w:lsdException w:name="List Table 3 Accent 5" w:uiPriority="48"/>
+    <w:lsdException w:name="List Table 4 Accent 5" w:uiPriority="49"/>
+    <w:lsdException w:name="List Table 5 Dark Accent 5" w:uiPriority="50"/>
+    <w:lsdException w:name="List Table 6 Colorful Accent 5" w:uiPriority="51"/>
+    <w:lsdException w:name="List Table 7 Colorful Accent 5" w:uiPriority="52"/>
+    <w:lsdException w:name="List Table 1 Light Accent 6" w:uiPriority="46"/>
+    <w:lsdException w:name="List Table 2 Accent 6" w:uiPriority="47"/>
+    <w:lsdException w:name="List Table 3 Accent 6" w:uiPriority="48"/>
+    <w:lsdException w:name="List Table 4 Accent 6" w:uiPriority="49"/>
+    <w:lsdException w:name="List Table 5 Dark Accent 6" w:uiPriority="50"/>
+    <w:lsdException w:name="List Table 6 Colorful Accent 6" w:uiPriority="51"/>
+    <w:lsdException w:name="List Table 7 Colorful Accent 6" w:uiPriority="52"/>
   </w:latentStyles>
   <w:style w:type="paragraph" w:default="1" w:styleId="Normal">
     <w:name w:val="Normal"/>
@@ -9254,473 +10186,7 @@
   <w:style w:type="character" w:default="1" w:styleId="Fuentedeprrafopredeter">
     <w:name w:val="Default Paragraph Font"/>
     <w:uiPriority w:val="1"/>
-    <w:unhideWhenUsed/>
-  </w:style>
-  <w:style w:type="table" w:default="1" w:styleId="Tablanormal">
-    <w:name w:val="Normal Table"/>
-    <w:uiPriority w:val="99"/>
     <w:semiHidden/>
-    <w:unhideWhenUsed/>
-    <w:tblPr>
-      <w:tblInd w:w="0" w:type="dxa"/>
-      <w:tblCellMar>
-        <w:top w:w="0" w:type="dxa"/>
-        <w:left w:w="108" w:type="dxa"/>
-        <w:bottom w:w="0" w:type="dxa"/>
-        <w:right w:w="108" w:type="dxa"/>
-      </w:tblCellMar>
-    </w:tblPr>
-  </w:style>
-  <w:style w:type="numbering" w:default="1" w:styleId="Sinlista">
-    <w:name w:val="No List"/>
-    <w:uiPriority w:val="99"/>
-    <w:semiHidden/>
-    <w:unhideWhenUsed/>
-  </w:style>
-  <w:style w:type="paragraph" w:styleId="Sangradetextonormal">
-    <w:name w:val="Body Text Indent"/>
-    <w:basedOn w:val="Normal"/>
-    <w:pPr>
-      <w:ind w:left="360"/>
-    </w:pPr>
-    <w:rPr>
-      <w:rFonts w:ascii="Tahoma" w:hAnsi="Tahoma"/>
-      <w:b/>
-      <w:bCs/>
-      <w:sz w:val="20"/>
-    </w:rPr>
-  </w:style>
-  <w:style w:type="paragraph" w:styleId="Encabezado">
-    <w:name w:val="header"/>
-    <w:basedOn w:val="Normal"/>
-    <w:pPr>
-      <w:tabs>
-        <w:tab w:val="center" w:pos="4419"/>
-        <w:tab w:val="right" w:pos="8838"/>
-      </w:tabs>
-    </w:pPr>
-  </w:style>
-  <w:style w:type="paragraph" w:styleId="Piedepgina">
-    <w:name w:val="footer"/>
-    <w:basedOn w:val="Normal"/>
-    <w:pPr>
-      <w:tabs>
-        <w:tab w:val="center" w:pos="4419"/>
-        <w:tab w:val="right" w:pos="8838"/>
-      </w:tabs>
-    </w:pPr>
-  </w:style>
-  <w:style w:type="character" w:styleId="Nmerodepgina">
-    <w:name w:val="page number"/>
-    <w:basedOn w:val="Fuentedeprrafopredeter"/>
-  </w:style>
-  <w:style w:type="character" w:styleId="Hipervnculo">
-    <w:name w:val="Hyperlink"/>
-    <w:uiPriority w:val="99"/>
-    <w:rPr>
-      <w:color w:val="0000FF"/>
-      <w:u w:val="single"/>
-    </w:rPr>
-  </w:style>
-  <w:style w:type="character" w:styleId="Hipervnculovisitado">
-    <w:name w:val="FollowedHyperlink"/>
-    <w:rPr>
-      <w:color w:val="800080"/>
-      <w:u w:val="single"/>
-    </w:rPr>
-  </w:style>
-  <w:style w:type="paragraph" w:styleId="NormalWeb">
-    <w:name w:val="Normal (Web)"/>
-    <w:basedOn w:val="Normal"/>
-    <w:uiPriority w:val="99"/>
-    <w:pPr>
-      <w:spacing w:before="100" w:beforeAutospacing="1" w:after="100" w:afterAutospacing="1"/>
-    </w:pPr>
-    <w:rPr>
-      <w:rFonts w:ascii="Times New Roman" w:hAnsi="Times New Roman" w:cs="Times New Roman"/>
-      <w:sz w:val="24"/>
-      <w:szCs w:val="24"/>
-    </w:rPr>
-  </w:style>
-  <w:style w:type="paragraph" w:styleId="Textodeglobo">
-    <w:name w:val="Balloon Text"/>
-    <w:basedOn w:val="Normal"/>
-    <w:semiHidden/>
-    <w:rPr>
-      <w:rFonts w:ascii="Tahoma" w:hAnsi="Tahoma"/>
-    </w:rPr>
-  </w:style>
-  <w:style w:type="paragraph" w:styleId="HTMLconformatoprevio">
-    <w:name w:val="HTML Preformatted"/>
-    <w:basedOn w:val="Normal"/>
-    <w:pPr>
-      <w:tabs>
-        <w:tab w:val="left" w:pos="916"/>
-        <w:tab w:val="left" w:pos="1832"/>
-        <w:tab w:val="left" w:pos="2748"/>
-        <w:tab w:val="left" w:pos="3664"/>
-        <w:tab w:val="left" w:pos="4580"/>
-        <w:tab w:val="left" w:pos="5496"/>
-        <w:tab w:val="left" w:pos="6412"/>
-        <w:tab w:val="left" w:pos="7328"/>
-        <w:tab w:val="left" w:pos="8244"/>
-        <w:tab w:val="left" w:pos="9160"/>
-        <w:tab w:val="left" w:pos="10076"/>
-        <w:tab w:val="left" w:pos="10992"/>
-        <w:tab w:val="left" w:pos="11908"/>
-        <w:tab w:val="left" w:pos="12824"/>
-        <w:tab w:val="left" w:pos="13740"/>
-        <w:tab w:val="left" w:pos="14656"/>
-      </w:tabs>
-    </w:pPr>
-    <w:rPr>
-      <w:rFonts w:ascii="Courier New" w:hAnsi="Courier New" w:cs="Courier New"/>
-      <w:sz w:val="20"/>
-      <w:szCs w:val="20"/>
-    </w:rPr>
-  </w:style>
-  <w:style w:type="paragraph" w:styleId="Textoindependiente">
-    <w:name w:val="Body Text"/>
-    <w:basedOn w:val="Normal"/>
-    <w:rPr>
-      <w:rFonts w:ascii="Courier New" w:hAnsi="Courier New" w:cs="Courier New"/>
-      <w:sz w:val="20"/>
-      <w:szCs w:val="20"/>
-    </w:rPr>
-  </w:style>
-  <w:style w:type="paragraph" w:styleId="Textoindependiente2">
-    <w:name w:val="Body Text 2"/>
-    <w:basedOn w:val="Normal"/>
-    <w:pPr>
-      <w:jc w:val="both"/>
-    </w:pPr>
-    <w:rPr>
-      <w:rFonts w:cs="Courier New"/>
-      <w:szCs w:val="20"/>
-    </w:rPr>
-  </w:style>
-  <w:style w:type="paragraph" w:styleId="Textoindependiente3">
-    <w:name w:val="Body Text 3"/>
-    <w:basedOn w:val="Normal"/>
-    <w:pPr>
-      <w:jc w:val="center"/>
-    </w:pPr>
-    <w:rPr>
-      <w:lang w:val="es-MX"/>
-    </w:rPr>
-  </w:style>
-  <w:style w:type="paragraph" w:styleId="TtulodeTDC">
-    <w:name w:val="TOC Heading"/>
-    <w:basedOn w:val="Ttulo1"/>
-    <w:next w:val="Normal"/>
-    <w:uiPriority w:val="39"/>
-    <w:unhideWhenUsed/>
-    <w:qFormat/>
-    <w:rsid w:val="002B0EEE"/>
-    <w:pPr>
-      <w:keepLines/>
-      <w:spacing w:before="240" w:line="259" w:lineRule="auto"/>
-      <w:jc w:val="left"/>
-      <w:outlineLvl w:val="9"/>
-    </w:pPr>
-    <w:rPr>
-      <w:rFonts w:ascii="Calibri Light" w:hAnsi="Calibri Light" w:cs="Times New Roman"/>
-      <w:b w:val="0"/>
-      <w:smallCaps w:val="0"/>
-      <w:color w:val="2E74B5"/>
-      <w:spacing w:val="0"/>
-      <w:sz w:val="32"/>
-      <w:szCs w:val="32"/>
-      <w:lang w:val="es-AR" w:eastAsia="es-AR"/>
-    </w:rPr>
-  </w:style>
-  <w:style w:type="paragraph" w:styleId="TDC1">
-    <w:name w:val="toc 1"/>
-    <w:basedOn w:val="Normal"/>
-    <w:next w:val="Normal"/>
-    <w:autoRedefine/>
-    <w:uiPriority w:val="39"/>
-    <w:rsid w:val="002B0EEE"/>
-  </w:style>
-  <w:style w:type="paragraph" w:styleId="TDC2">
-    <w:name w:val="toc 2"/>
-    <w:basedOn w:val="Normal"/>
-    <w:next w:val="Normal"/>
-    <w:autoRedefine/>
-    <w:uiPriority w:val="39"/>
-    <w:rsid w:val="002B0EEE"/>
-    <w:pPr>
-      <w:ind w:left="160"/>
-    </w:pPr>
-  </w:style>
-  <w:style w:type="paragraph" w:styleId="Prrafodelista">
-    <w:name w:val="List Paragraph"/>
-    <w:basedOn w:val="Normal"/>
-    <w:uiPriority w:val="34"/>
-    <w:qFormat/>
-    <w:rsid w:val="000917F1"/>
-    <w:pPr>
-      <w:ind w:left="720"/>
-      <w:contextualSpacing/>
-    </w:pPr>
-  </w:style>
-</w:styles>
-</file>
-
-<file path=word/stylesWithEffects.xml><?xml version="1.0" encoding="utf-8"?>
-<w:styles xmlns:wpc="http://schemas.microsoft.com/office/word/2010/wordprocessingCanvas" xmlns:mc="http://schemas.openxmlformats.org/markup-compatibility/2006" xmlns:o="urn:schemas-microsoft-com:office:office" xmlns:r="http://schemas.openxmlformats.org/officeDocument/2006/relationships" xmlns:m="http://schemas.openxmlformats.org/officeDocument/2006/math" xmlns:v="urn:schemas-microsoft-com:vml" xmlns:wp14="http://schemas.microsoft.com/office/word/2010/wordprocessingDrawing" xmlns:wp="http://schemas.openxmlformats.org/drawingml/2006/wordprocessingDrawing" xmlns:w10="urn:schemas-microsoft-com:office:word" xmlns:w="http://schemas.openxmlformats.org/wordprocessingml/2006/main" xmlns:w14="http://schemas.microsoft.com/office/word/2010/wordml" xmlns:wpg="http://schemas.microsoft.com/office/word/2010/wordprocessingGroup" xmlns:wpi="http://schemas.microsoft.com/office/word/2010/wordprocessingInk" xmlns:wne="http://schemas.microsoft.com/office/word/2006/wordml" xmlns:wps="http://schemas.microsoft.com/office/word/2010/wordprocessingShape" mc:Ignorable="w14 wp14">
-  <w:docDefaults>
-    <w:rPrDefault>
-      <w:rPr>
-        <w:rFonts w:ascii="Times New Roman" w:eastAsia="Times New Roman" w:hAnsi="Times New Roman" w:cs="Times New Roman"/>
-        <w:lang w:val="es-AR" w:eastAsia="es-AR" w:bidi="ar-SA"/>
-      </w:rPr>
-    </w:rPrDefault>
-    <w:pPrDefault/>
-  </w:docDefaults>
-  <w:latentStyles w:defLockedState="0" w:defUIPriority="0" w:defSemiHidden="1" w:defUnhideWhenUsed="1" w:defQFormat="0" w:count="267">
-    <w:lsdException w:name="Normal" w:semiHidden="0" w:unhideWhenUsed="0" w:qFormat="1"/>
-    <w:lsdException w:name="heading 1" w:semiHidden="0" w:unhideWhenUsed="0" w:qFormat="1"/>
-    <w:lsdException w:name="heading 2" w:semiHidden="0" w:unhideWhenUsed="0" w:qFormat="1"/>
-    <w:lsdException w:name="heading 3" w:semiHidden="0" w:unhideWhenUsed="0" w:qFormat="1"/>
-    <w:lsdException w:name="heading 4" w:semiHidden="0" w:unhideWhenUsed="0" w:qFormat="1"/>
-    <w:lsdException w:name="heading 5" w:semiHidden="0" w:unhideWhenUsed="0" w:qFormat="1"/>
-    <w:lsdException w:name="heading 6" w:qFormat="1"/>
-    <w:lsdException w:name="heading 7" w:qFormat="1"/>
-    <w:lsdException w:name="heading 8" w:qFormat="1"/>
-    <w:lsdException w:name="heading 9" w:qFormat="1"/>
-    <w:lsdException w:name="toc 1" w:uiPriority="39"/>
-    <w:lsdException w:name="toc 2" w:uiPriority="39"/>
-    <w:lsdException w:name="caption" w:qFormat="1"/>
-    <w:lsdException w:name="List Number" w:semiHidden="0" w:unhideWhenUsed="0"/>
-    <w:lsdException w:name="List 4" w:semiHidden="0" w:unhideWhenUsed="0"/>
-    <w:lsdException w:name="List 5" w:semiHidden="0" w:unhideWhenUsed="0"/>
-    <w:lsdException w:name="Title" w:semiHidden="0" w:unhideWhenUsed="0" w:qFormat="1"/>
-    <w:lsdException w:name="Subtitle" w:semiHidden="0" w:unhideWhenUsed="0" w:qFormat="1"/>
-    <w:lsdException w:name="Salutation" w:semiHidden="0" w:unhideWhenUsed="0"/>
-    <w:lsdException w:name="Date" w:semiHidden="0" w:unhideWhenUsed="0"/>
-    <w:lsdException w:name="Body Text First Indent" w:semiHidden="0" w:unhideWhenUsed="0"/>
-    <w:lsdException w:name="Hyperlink" w:uiPriority="99"/>
-    <w:lsdException w:name="Strong" w:semiHidden="0" w:unhideWhenUsed="0" w:qFormat="1"/>
-    <w:lsdException w:name="Emphasis" w:semiHidden="0" w:unhideWhenUsed="0" w:qFormat="1"/>
-    <w:lsdException w:name="Normal (Web)" w:uiPriority="99"/>
-    <w:lsdException w:name="Table Grid" w:semiHidden="0" w:unhideWhenUsed="0"/>
-    <w:lsdException w:name="Placeholder Text" w:uiPriority="99" w:unhideWhenUsed="0"/>
-    <w:lsdException w:name="No Spacing" w:semiHidden="0" w:uiPriority="1" w:unhideWhenUsed="0" w:qFormat="1"/>
-    <w:lsdException w:name="Light Shading" w:semiHidden="0" w:uiPriority="60" w:unhideWhenUsed="0"/>
-    <w:lsdException w:name="Light List" w:semiHidden="0" w:uiPriority="61" w:unhideWhenUsed="0"/>
-    <w:lsdException w:name="Light Grid" w:semiHidden="0" w:uiPriority="62" w:unhideWhenUsed="0"/>
-    <w:lsdException w:name="Medium Shading 1" w:semiHidden="0" w:uiPriority="63" w:unhideWhenUsed="0"/>
-    <w:lsdException w:name="Medium Shading 2" w:semiHidden="0" w:uiPriority="64" w:unhideWhenUsed="0"/>
-    <w:lsdException w:name="Medium List 1" w:semiHidden="0" w:uiPriority="65" w:unhideWhenUsed="0"/>
-    <w:lsdException w:name="Medium List 2" w:semiHidden="0" w:uiPriority="66" w:unhideWhenUsed="0"/>
-    <w:lsdException w:name="Medium Grid 1" w:semiHidden="0" w:uiPriority="67" w:unhideWhenUsed="0"/>
-    <w:lsdException w:name="Medium Grid 2" w:semiHidden="0" w:uiPriority="68" w:unhideWhenUsed="0"/>
-    <w:lsdException w:name="Medium Grid 3" w:semiHidden="0" w:uiPriority="69" w:unhideWhenUsed="0"/>
-    <w:lsdException w:name="Dark List" w:semiHidden="0" w:uiPriority="70" w:unhideWhenUsed="0"/>
-    <w:lsdException w:name="Colorful Shading" w:semiHidden="0" w:uiPriority="71" w:unhideWhenUsed="0"/>
-    <w:lsdException w:name="Colorful List" w:semiHidden="0" w:uiPriority="72" w:unhideWhenUsed="0"/>
-    <w:lsdException w:name="Colorful Grid" w:semiHidden="0" w:uiPriority="73" w:unhideWhenUsed="0"/>
-    <w:lsdException w:name="Light Shading Accent 1" w:semiHidden="0" w:uiPriority="60" w:unhideWhenUsed="0"/>
-    <w:lsdException w:name="Light List Accent 1" w:semiHidden="0" w:uiPriority="61" w:unhideWhenUsed="0"/>
-    <w:lsdException w:name="Light Grid Accent 1" w:semiHidden="0" w:uiPriority="62" w:unhideWhenUsed="0"/>
-    <w:lsdException w:name="Medium Shading 1 Accent 1" w:semiHidden="0" w:uiPriority="63" w:unhideWhenUsed="0"/>
-    <w:lsdException w:name="Medium Shading 2 Accent 1" w:semiHidden="0" w:uiPriority="64" w:unhideWhenUsed="0"/>
-    <w:lsdException w:name="Medium List 1 Accent 1" w:semiHidden="0" w:uiPriority="65" w:unhideWhenUsed="0"/>
-    <w:lsdException w:name="Revision" w:uiPriority="99" w:unhideWhenUsed="0"/>
-    <w:lsdException w:name="List Paragraph" w:semiHidden="0" w:uiPriority="34" w:unhideWhenUsed="0" w:qFormat="1"/>
-    <w:lsdException w:name="Quote" w:semiHidden="0" w:uiPriority="29" w:unhideWhenUsed="0" w:qFormat="1"/>
-    <w:lsdException w:name="Intense Quote" w:semiHidden="0" w:uiPriority="30" w:unhideWhenUsed="0" w:qFormat="1"/>
-    <w:lsdException w:name="Medium List 2 Accent 1" w:semiHidden="0" w:uiPriority="66" w:unhideWhenUsed="0"/>
-    <w:lsdException w:name="Medium Grid 1 Accent 1" w:semiHidden="0" w:uiPriority="67" w:unhideWhenUsed="0"/>
-    <w:lsdException w:name="Medium Grid 2 Accent 1" w:semiHidden="0" w:uiPriority="68" w:unhideWhenUsed="0"/>
-    <w:lsdException w:name="Medium Grid 3 Accent 1" w:semiHidden="0" w:uiPriority="69" w:unhideWhenUsed="0"/>
-    <w:lsdException w:name="Dark List Accent 1" w:semiHidden="0" w:uiPriority="70" w:unhideWhenUsed="0"/>
-    <w:lsdException w:name="Colorful Shading Accent 1" w:semiHidden="0" w:uiPriority="71" w:unhideWhenUsed="0"/>
-    <w:lsdException w:name="Colorful List Accent 1" w:semiHidden="0" w:uiPriority="72" w:unhideWhenUsed="0"/>
-    <w:lsdException w:name="Colorful Grid Accent 1" w:semiHidden="0" w:uiPriority="73" w:unhideWhenUsed="0"/>
-    <w:lsdException w:name="Light Shading Accent 2" w:semiHidden="0" w:uiPriority="60" w:unhideWhenUsed="0"/>
-    <w:lsdException w:name="Light List Accent 2" w:semiHidden="0" w:uiPriority="61" w:unhideWhenUsed="0"/>
-    <w:lsdException w:name="Light Grid Accent 2" w:semiHidden="0" w:uiPriority="62" w:unhideWhenUsed="0"/>
-    <w:lsdException w:name="Medium Shading 1 Accent 2" w:semiHidden="0" w:uiPriority="63" w:unhideWhenUsed="0"/>
-    <w:lsdException w:name="Medium Shading 2 Accent 2" w:semiHidden="0" w:uiPriority="64" w:unhideWhenUsed="0"/>
-    <w:lsdException w:name="Medium List 1 Accent 2" w:semiHidden="0" w:uiPriority="65" w:unhideWhenUsed="0"/>
-    <w:lsdException w:name="Medium List 2 Accent 2" w:semiHidden="0" w:uiPriority="66" w:unhideWhenUsed="0"/>
-    <w:lsdException w:name="Medium Grid 1 Accent 2" w:semiHidden="0" w:uiPriority="67" w:unhideWhenUsed="0"/>
-    <w:lsdException w:name="Medium Grid 2 Accent 2" w:semiHidden="0" w:uiPriority="68" w:unhideWhenUsed="0"/>
-    <w:lsdException w:name="Medium Grid 3 Accent 2" w:semiHidden="0" w:uiPriority="69" w:unhideWhenUsed="0"/>
-    <w:lsdException w:name="Dark List Accent 2" w:semiHidden="0" w:uiPriority="70" w:unhideWhenUsed="0"/>
-    <w:lsdException w:name="Colorful Shading Accent 2" w:semiHidden="0" w:uiPriority="71" w:unhideWhenUsed="0"/>
-    <w:lsdException w:name="Colorful List Accent 2" w:semiHidden="0" w:uiPriority="72" w:unhideWhenUsed="0"/>
-    <w:lsdException w:name="Colorful Grid Accent 2" w:semiHidden="0" w:uiPriority="73" w:unhideWhenUsed="0"/>
-    <w:lsdException w:name="Light Shading Accent 3" w:semiHidden="0" w:uiPriority="60" w:unhideWhenUsed="0"/>
-    <w:lsdException w:name="Light List Accent 3" w:semiHidden="0" w:uiPriority="61" w:unhideWhenUsed="0"/>
-    <w:lsdException w:name="Light Grid Accent 3" w:semiHidden="0" w:uiPriority="62" w:unhideWhenUsed="0"/>
-    <w:lsdException w:name="Medium Shading 1 Accent 3" w:semiHidden="0" w:uiPriority="63" w:unhideWhenUsed="0"/>
-    <w:lsdException w:name="Medium Shading 2 Accent 3" w:semiHidden="0" w:uiPriority="64" w:unhideWhenUsed="0"/>
-    <w:lsdException w:name="Medium List 1 Accent 3" w:semiHidden="0" w:uiPriority="65" w:unhideWhenUsed="0"/>
-    <w:lsdException w:name="Medium List 2 Accent 3" w:semiHidden="0" w:uiPriority="66" w:unhideWhenUsed="0"/>
-    <w:lsdException w:name="Medium Grid 1 Accent 3" w:semiHidden="0" w:uiPriority="67" w:unhideWhenUsed="0"/>
-    <w:lsdException w:name="Medium Grid 2 Accent 3" w:semiHidden="0" w:uiPriority="68" w:unhideWhenUsed="0"/>
-    <w:lsdException w:name="Medium Grid 3 Accent 3" w:semiHidden="0" w:uiPriority="69" w:unhideWhenUsed="0"/>
-    <w:lsdException w:name="Dark List Accent 3" w:semiHidden="0" w:uiPriority="70" w:unhideWhenUsed="0"/>
-    <w:lsdException w:name="Colorful Shading Accent 3" w:semiHidden="0" w:uiPriority="71" w:unhideWhenUsed="0"/>
-    <w:lsdException w:name="Colorful List Accent 3" w:semiHidden="0" w:uiPriority="72" w:unhideWhenUsed="0"/>
-    <w:lsdException w:name="Colorful Grid Accent 3" w:semiHidden="0" w:uiPriority="73" w:unhideWhenUsed="0"/>
-    <w:lsdException w:name="Light Shading Accent 4" w:semiHidden="0" w:uiPriority="60" w:unhideWhenUsed="0"/>
-    <w:lsdException w:name="Light List Accent 4" w:semiHidden="0" w:uiPriority="61" w:unhideWhenUsed="0"/>
-    <w:lsdException w:name="Light Grid Accent 4" w:semiHidden="0" w:uiPriority="62" w:unhideWhenUsed="0"/>
-    <w:lsdException w:name="Medium Shading 1 Accent 4" w:semiHidden="0" w:uiPriority="63" w:unhideWhenUsed="0"/>
-    <w:lsdException w:name="Medium Shading 2 Accent 4" w:semiHidden="0" w:uiPriority="64" w:unhideWhenUsed="0"/>
-    <w:lsdException w:name="Medium List 1 Accent 4" w:semiHidden="0" w:uiPriority="65" w:unhideWhenUsed="0"/>
-    <w:lsdException w:name="Medium List 2 Accent 4" w:semiHidden="0" w:uiPriority="66" w:unhideWhenUsed="0"/>
-    <w:lsdException w:name="Medium Grid 1 Accent 4" w:semiHidden="0" w:uiPriority="67" w:unhideWhenUsed="0"/>
-    <w:lsdException w:name="Medium Grid 2 Accent 4" w:semiHidden="0" w:uiPriority="68" w:unhideWhenUsed="0"/>
-    <w:lsdException w:name="Medium Grid 3 Accent 4" w:semiHidden="0" w:uiPriority="69" w:unhideWhenUsed="0"/>
-    <w:lsdException w:name="Dark List Accent 4" w:semiHidden="0" w:uiPriority="70" w:unhideWhenUsed="0"/>
-    <w:lsdException w:name="Colorful Shading Accent 4" w:semiHidden="0" w:uiPriority="71" w:unhideWhenUsed="0"/>
-    <w:lsdException w:name="Colorful List Accent 4" w:semiHidden="0" w:uiPriority="72" w:unhideWhenUsed="0"/>
-    <w:lsdException w:name="Colorful Grid Accent 4" w:semiHidden="0" w:uiPriority="73" w:unhideWhenUsed="0"/>
-    <w:lsdException w:name="Light Shading Accent 5" w:semiHidden="0" w:uiPriority="60" w:unhideWhenUsed="0"/>
-    <w:lsdException w:name="Light List Accent 5" w:semiHidden="0" w:uiPriority="61" w:unhideWhenUsed="0"/>
-    <w:lsdException w:name="Light Grid Accent 5" w:semiHidden="0" w:uiPriority="62" w:unhideWhenUsed="0"/>
-    <w:lsdException w:name="Medium Shading 1 Accent 5" w:semiHidden="0" w:uiPriority="63" w:unhideWhenUsed="0"/>
-    <w:lsdException w:name="Medium Shading 2 Accent 5" w:semiHidden="0" w:uiPriority="64" w:unhideWhenUsed="0"/>
-    <w:lsdException w:name="Medium List 1 Accent 5" w:semiHidden="0" w:uiPriority="65" w:unhideWhenUsed="0"/>
-    <w:lsdException w:name="Medium List 2 Accent 5" w:semiHidden="0" w:uiPriority="66" w:unhideWhenUsed="0"/>
-    <w:lsdException w:name="Medium Grid 1 Accent 5" w:semiHidden="0" w:uiPriority="67" w:unhideWhenUsed="0"/>
-    <w:lsdException w:name="Medium Grid 2 Accent 5" w:semiHidden="0" w:uiPriority="68" w:unhideWhenUsed="0"/>
-    <w:lsdException w:name="Medium Grid 3 Accent 5" w:semiHidden="0" w:uiPriority="69" w:unhideWhenUsed="0"/>
-    <w:lsdException w:name="Dark List Accent 5" w:semiHidden="0" w:uiPriority="70" w:unhideWhenUsed="0"/>
-    <w:lsdException w:name="Colorful Shading Accent 5" w:semiHidden="0" w:uiPriority="71" w:unhideWhenUsed="0"/>
-    <w:lsdException w:name="Colorful List Accent 5" w:semiHidden="0" w:uiPriority="72" w:unhideWhenUsed="0"/>
-    <w:lsdException w:name="Colorful Grid Accent 5" w:semiHidden="0" w:uiPriority="73" w:unhideWhenUsed="0"/>
-    <w:lsdException w:name="Light Shading Accent 6" w:semiHidden="0" w:uiPriority="60" w:unhideWhenUsed="0"/>
-    <w:lsdException w:name="Light List Accent 6" w:semiHidden="0" w:uiPriority="61" w:unhideWhenUsed="0"/>
-    <w:lsdException w:name="Light Grid Accent 6" w:semiHidden="0" w:uiPriority="62" w:unhideWhenUsed="0"/>
-    <w:lsdException w:name="Medium Shading 1 Accent 6" w:semiHidden="0" w:uiPriority="63" w:unhideWhenUsed="0"/>
-    <w:lsdException w:name="Medium Shading 2 Accent 6" w:semiHidden="0" w:uiPriority="64" w:unhideWhenUsed="0"/>
-    <w:lsdException w:name="Medium List 1 Accent 6" w:semiHidden="0" w:uiPriority="65" w:unhideWhenUsed="0"/>
-    <w:lsdException w:name="Medium List 2 Accent 6" w:semiHidden="0" w:uiPriority="66" w:unhideWhenUsed="0"/>
-    <w:lsdException w:name="Medium Grid 1 Accent 6" w:semiHidden="0" w:uiPriority="67" w:unhideWhenUsed="0"/>
-    <w:lsdException w:name="Medium Grid 2 Accent 6" w:semiHidden="0" w:uiPriority="68" w:unhideWhenUsed="0"/>
-    <w:lsdException w:name="Medium Grid 3 Accent 6" w:semiHidden="0" w:uiPriority="69" w:unhideWhenUsed="0"/>
-    <w:lsdException w:name="Dark List Accent 6" w:semiHidden="0" w:uiPriority="70" w:unhideWhenUsed="0"/>
-    <w:lsdException w:name="Colorful Shading Accent 6" w:semiHidden="0" w:uiPriority="71" w:unhideWhenUsed="0"/>
-    <w:lsdException w:name="Colorful List Accent 6" w:semiHidden="0" w:uiPriority="72" w:unhideWhenUsed="0"/>
-    <w:lsdException w:name="Colorful Grid Accent 6" w:semiHidden="0" w:uiPriority="73" w:unhideWhenUsed="0"/>
-    <w:lsdException w:name="Subtle Emphasis" w:semiHidden="0" w:uiPriority="19" w:unhideWhenUsed="0" w:qFormat="1"/>
-    <w:lsdException w:name="Intense Emphasis" w:semiHidden="0" w:uiPriority="21" w:unhideWhenUsed="0" w:qFormat="1"/>
-    <w:lsdException w:name="Subtle Reference" w:semiHidden="0" w:uiPriority="31" w:unhideWhenUsed="0" w:qFormat="1"/>
-    <w:lsdException w:name="Intense Reference" w:semiHidden="0" w:uiPriority="32" w:unhideWhenUsed="0" w:qFormat="1"/>
-    <w:lsdException w:name="Book Title" w:semiHidden="0" w:uiPriority="33" w:unhideWhenUsed="0" w:qFormat="1"/>
-    <w:lsdException w:name="Bibliography" w:uiPriority="37"/>
-    <w:lsdException w:name="TOC Heading" w:uiPriority="39" w:qFormat="1"/>
-  </w:latentStyles>
-  <w:style w:type="paragraph" w:default="1" w:styleId="Normal">
-    <w:name w:val="Normal"/>
-    <w:qFormat/>
-    <w:rPr>
-      <w:rFonts w:ascii="Verdana" w:hAnsi="Verdana" w:cs="Tahoma"/>
-      <w:sz w:val="16"/>
-      <w:szCs w:val="16"/>
-      <w:lang w:val="es-ES" w:eastAsia="es-ES"/>
-    </w:rPr>
-  </w:style>
-  <w:style w:type="paragraph" w:styleId="Ttulo1">
-    <w:name w:val="heading 1"/>
-    <w:basedOn w:val="Normal"/>
-    <w:next w:val="Normal"/>
-    <w:qFormat/>
-    <w:rsid w:val="002B0EEE"/>
-    <w:pPr>
-      <w:keepNext/>
-      <w:jc w:val="both"/>
-      <w:outlineLvl w:val="0"/>
-    </w:pPr>
-    <w:rPr>
-      <w:rFonts w:cs="Courier New"/>
-      <w:b/>
-      <w:smallCaps/>
-      <w:spacing w:val="20"/>
-      <w:sz w:val="18"/>
-      <w:szCs w:val="20"/>
-    </w:rPr>
-  </w:style>
-  <w:style w:type="paragraph" w:styleId="Ttulo2">
-    <w:name w:val="heading 2"/>
-    <w:basedOn w:val="Normal"/>
-    <w:next w:val="Normal"/>
-    <w:qFormat/>
-    <w:rsid w:val="002B0EEE"/>
-    <w:pPr>
-      <w:keepNext/>
-      <w:outlineLvl w:val="1"/>
-    </w:pPr>
-    <w:rPr>
-      <w:b/>
-      <w:bCs/>
-      <w:spacing w:val="20"/>
-      <w:lang w:val="es-MX"/>
-    </w:rPr>
-  </w:style>
-  <w:style w:type="paragraph" w:styleId="Ttulo3">
-    <w:name w:val="heading 3"/>
-    <w:basedOn w:val="Normal"/>
-    <w:next w:val="Normal"/>
-    <w:qFormat/>
-    <w:pPr>
-      <w:keepNext/>
-      <w:autoSpaceDE w:val="0"/>
-      <w:autoSpaceDN w:val="0"/>
-      <w:adjustRightInd w:val="0"/>
-      <w:outlineLvl w:val="2"/>
-    </w:pPr>
-    <w:rPr>
-      <w:rFonts w:cs="Times New Roman"/>
-      <w:b/>
-      <w:bCs/>
-      <w:szCs w:val="22"/>
-    </w:rPr>
-  </w:style>
-  <w:style w:type="paragraph" w:styleId="Ttulo4">
-    <w:name w:val="heading 4"/>
-    <w:basedOn w:val="Normal"/>
-    <w:next w:val="Normal"/>
-    <w:qFormat/>
-    <w:pPr>
-      <w:keepNext/>
-      <w:autoSpaceDE w:val="0"/>
-      <w:autoSpaceDN w:val="0"/>
-      <w:adjustRightInd w:val="0"/>
-      <w:outlineLvl w:val="3"/>
-    </w:pPr>
-    <w:rPr>
-      <w:rFonts w:cs="Times New Roman"/>
-      <w:szCs w:val="20"/>
-      <w:u w:val="single"/>
-    </w:rPr>
-  </w:style>
-  <w:style w:type="paragraph" w:styleId="Ttulo5">
-    <w:name w:val="heading 5"/>
-    <w:basedOn w:val="Normal"/>
-    <w:next w:val="Normal"/>
-    <w:qFormat/>
-    <w:pPr>
-      <w:keepNext/>
-      <w:jc w:val="both"/>
-      <w:outlineLvl w:val="4"/>
-    </w:pPr>
-    <w:rPr>
-      <w:b/>
-      <w:bCs/>
-      <w:smallCaps/>
-      <w:lang w:val="es-MX"/>
-    </w:rPr>
-  </w:style>
-  <w:style w:type="character" w:default="1" w:styleId="Fuentedeprrafopredeter">
-    <w:name w:val="Default Paragraph Font"/>
-    <w:uiPriority w:val="1"/>
     <w:unhideWhenUsed/>
   </w:style>
   <w:style w:type="table" w:default="1" w:styleId="Tablanormal">
@@ -10189,7 +10655,7 @@
   <a:extraClrSchemeLst/>
   <a:extLst>
     <a:ext uri="{05A4C25C-085E-4340-85A3-A5531E510DB2}">
-      <thm15:themeFamily xmlns:thm15="http://schemas.microsoft.com/office/thememl/2012/main" xmlns="" name="Office Theme" id="{62F939B6-93AF-4DB8-9C6B-D6C7DFDC589F}" vid="{4A3C46E8-61CC-4603-A589-7422A47A8E4A}"/>
+      <thm15:themeFamily xmlns:thm15="http://schemas.microsoft.com/office/thememl/2012/main" name="Office Theme" id="{62F939B6-93AF-4DB8-9C6B-D6C7DFDC589F}" vid="{4A3C46E8-61CC-4603-A589-7422A47A8E4A}"/>
     </a:ext>
   </a:extLst>
 </a:theme>
@@ -10200,7 +10666,7 @@
 </file>
 
 <file path=customXml/itemProps1.xml><?xml version="1.0" encoding="utf-8"?>
-<ds:datastoreItem xmlns:ds="http://schemas.openxmlformats.org/officeDocument/2006/customXml" ds:itemID="{FBDC46E6-2876-4C1C-AAF3-9B6AF2C73174}">
+<ds:datastoreItem xmlns:ds="http://schemas.openxmlformats.org/officeDocument/2006/customXml" ds:itemID="{AE083DE3-4020-4E3C-8B53-D6248CF31737}">
   <ds:schemaRefs>
     <ds:schemaRef ds:uri="http://schemas.openxmlformats.org/officeDocument/2006/bibliography"/>
   </ds:schemaRefs>

</xml_diff>

<commit_message>
6: apply consistency changes to use cases
</commit_message>
<xml_diff>
--- a/project/doc/01-Análisis de Requisitos.docx
+++ b/project/doc/01-Análisis de Requisitos.docx
@@ -1471,15 +1471,7 @@
           <w:szCs w:val="18"/>
           <w:lang w:val="es-MX"/>
         </w:rPr>
-        <w:t>:</w:t>
-      </w:r>
-      <w:r>
-        <w:rPr>
-          <w:sz w:val="18"/>
-          <w:szCs w:val="18"/>
-          <w:lang w:val="es-MX"/>
-        </w:rPr>
-        <w:t xml:space="preserve"> Exigencia del Gobierno sobre las concesionarias a fin de relevar la información de los planes otorgados por las mismas.</w:t>
+        <w:t>: Exigencia del Gobierno sobre las concesionarias a fin de relevar la información de los planes otorgados por las mismas.</w:t>
       </w:r>
     </w:p>
     <w:p>
@@ -1619,15 +1611,7 @@
           <w:szCs w:val="18"/>
           <w:lang w:val="es-MX"/>
         </w:rPr>
-        <w:t xml:space="preserve">: </w:t>
-      </w:r>
-      <w:r>
-        <w:rPr>
-          <w:sz w:val="18"/>
-          <w:szCs w:val="18"/>
-          <w:lang w:val="es-MX"/>
-        </w:rPr>
-        <w:t>Representaci</w:t>
+        <w:t>: Representaci</w:t>
       </w:r>
       <w:r>
         <w:rPr>
@@ -2147,25 +2131,7 @@
           <w:szCs w:val="18"/>
           <w:lang w:val="es-MX"/>
         </w:rPr>
-        <w:t>Por otro lado deberá permitir a los Clientes</w:t>
-      </w:r>
-      <w:r>
-        <w:rPr>
-          <w:sz w:val="18"/>
-          <w:szCs w:val="18"/>
-          <w:lang w:val="es-MX"/>
-        </w:rPr>
-        <w:t xml:space="preserve"> llev</w:t>
-      </w:r>
-      <w:bookmarkStart w:id="8" w:name="_GoBack"/>
-      <w:bookmarkEnd w:id="8"/>
-      <w:r>
-        <w:rPr>
-          <w:sz w:val="18"/>
-          <w:szCs w:val="18"/>
-          <w:lang w:val="es-MX"/>
-        </w:rPr>
-        <w:t>ar un seguimiento sobre el Estado de sus Cuentas e informarse sobre los Sorteos mensuales y de más beneficios del régimen</w:t>
+        <w:t>Por otro lado deberá permitir a los Clientes llevar un seguimiento sobre el Estado de sus Cuentas e informarse sobre los Sorteos mensuales y de más beneficios del régimen</w:t>
       </w:r>
       <w:r>
         <w:rPr>
@@ -2632,7 +2598,7 @@
         </w:rPr>
         <w:t>vehículos</w:t>
       </w:r>
-      <w:bookmarkStart w:id="9" w:name="_Toc402815617"/>
+      <w:bookmarkStart w:id="8" w:name="_Toc402815617"/>
     </w:p>
     <w:p>
       <w:pPr>
@@ -2653,7 +2619,7 @@
         </w:rPr>
         <w:t>Requerimientos Funcionales</w:t>
       </w:r>
-      <w:bookmarkEnd w:id="9"/>
+      <w:bookmarkEnd w:id="8"/>
     </w:p>
     <w:p>
       <w:pPr>
@@ -2795,7 +2761,15 @@
           <w:szCs w:val="18"/>
           <w:lang w:val="es-MX"/>
         </w:rPr>
-        <w:t>Entregar vehículo</w:t>
+        <w:t>Pactar fecha entrega</w:t>
+      </w:r>
+      <w:r>
+        <w:rPr>
+          <w:sz w:val="18"/>
+          <w:szCs w:val="18"/>
+          <w:lang w:val="es-MX"/>
+        </w:rPr>
+        <w:t xml:space="preserve"> </w:t>
       </w:r>
     </w:p>
     <w:p>
@@ -4451,7 +4425,7 @@
           <w:u w:val="single"/>
         </w:rPr>
       </w:pPr>
-      <w:bookmarkStart w:id="10" w:name="_Toc402815618"/>
+      <w:bookmarkStart w:id="9" w:name="_Toc402815618"/>
       <w:r>
         <w:rPr>
           <w:sz w:val="22"/>
@@ -4460,7 +4434,7 @@
         </w:rPr>
         <w:t>Requerimientos No Funcionales</w:t>
       </w:r>
-      <w:bookmarkEnd w:id="10"/>
+      <w:bookmarkEnd w:id="9"/>
     </w:p>
     <w:p>
       <w:pPr>
@@ -5050,7 +5024,13 @@
         <w:rPr>
           <w:lang w:val="es-MX"/>
         </w:rPr>
-        <w:t>Entregar vehículo</w:t>
+        <w:t>Pactar fecha entrega</w:t>
+      </w:r>
+      <w:r>
+        <w:rPr>
+          <w:lang w:val="es-MX"/>
+        </w:rPr>
+        <w:t xml:space="preserve"> vehículo</w:t>
       </w:r>
       <w:r>
         <w:rPr>
@@ -5328,7 +5308,13 @@
         <w:rPr>
           <w:i/>
         </w:rPr>
-        <w:t>Consultar valor seguro de vida</w:t>
+        <w:t>ABMC</w:t>
+      </w:r>
+      <w:r>
+        <w:rPr>
+          <w:i/>
+        </w:rPr>
+        <w:t xml:space="preserve"> valor seguro de vida</w:t>
       </w:r>
     </w:p>
     <w:p>
@@ -5342,7 +5328,13 @@
         <w:rPr>
           <w:i/>
         </w:rPr>
-        <w:t>Consultar valor costo administrativo</w:t>
+        <w:t xml:space="preserve">ABMC </w:t>
+      </w:r>
+      <w:r>
+        <w:rPr>
+          <w:i/>
+        </w:rPr>
+        <w:t>valor costo administrativo</w:t>
       </w:r>
       <w:r>
         <w:rPr>
@@ -5616,7 +5608,34 @@
           <w:i/>
           <w:lang w:val="es-AR"/>
         </w:rPr>
-        <w:t>Si en algún caso fallara la obtención de los estados de cuenta por parte de alguna de las concesionarias, el proceso no podrá calcular el ganador y deberá mostrar el estado pendiente en una consulta que tendrá el administrador, una vez que cuente con toda la información requerida podrá proceder a su ejecución. Jamás podrá ser un proceso manual tampoco podrá ejecutarse nuevamente hasta que se defina una nueva fecha que deberá ser un mes después y siempre un día hábil. A su vez, el proceso tampoco podrá iniciarse si el ganador del mes anterior no tiene su cuenta cancelada.</w:t>
+        <w:t xml:space="preserve">Actualizar estado </w:t>
+      </w:r>
+      <w:proofErr w:type="spellStart"/>
+      <w:r>
+        <w:rPr>
+          <w:i/>
+          <w:lang w:val="es-AR"/>
+        </w:rPr>
+        <w:t>sorteo:</w:t>
+      </w:r>
+      <w:proofErr w:type="spellEnd"/>
+    </w:p>
+    <w:p>
+      <w:pPr>
+        <w:pStyle w:val="Prrafodelista"/>
+        <w:ind w:left="1428" w:firstLine="696"/>
+        <w:jc w:val="both"/>
+        <w:rPr>
+          <w:i/>
+          <w:lang w:val="es-AR"/>
+        </w:rPr>
+      </w:pPr>
+      <w:r>
+        <w:rPr>
+          <w:i/>
+          <w:lang w:val="es-AR"/>
+        </w:rPr>
+        <w:t xml:space="preserve">Si en algún caso fallara la obtención de los estados de cuenta por parte de alguna de las concesionarias, el proceso no podrá calcular el ganador y deberá mostrar el estado pendiente en una consulta que tendrá el administrador, una vez que cuente con toda la información requerida podrá proceder a su ejecución. Jamás podrá ser un proceso manual tampoco podrá ejecutarse nuevamente hasta que se defina una nueva fecha que deberá ser un mes después y siempre un día hábil. </w:t>
       </w:r>
     </w:p>
     <w:p>
@@ -6290,7 +6309,20 @@
         <w:rPr>
           <w:lang w:val="es-MX"/>
         </w:rPr>
-        <w:t>Generar reporte del estado de los planes otorgados.</w:t>
+        <w:t xml:space="preserve">Generar reporte del estado de los </w:t>
+      </w:r>
+      <w:r>
+        <w:rPr>
+          <w:u w:val="single"/>
+          <w:lang w:val="es-MX"/>
+        </w:rPr>
+        <w:t>planes</w:t>
+      </w:r>
+      <w:r>
+        <w:rPr>
+          <w:lang w:val="es-MX"/>
+        </w:rPr>
+        <w:t xml:space="preserve"> otorgados.</w:t>
       </w:r>
     </w:p>
     <w:p>
@@ -6446,6 +6478,22 @@
         </w:rPr>
         <w:t>Además se debe controlar que el plan ganador del sorteo anterior haya sido cancelado, de no ser así el sorteo no podrá ejecutarse.</w:t>
       </w:r>
+      <w:r>
+        <w:rPr>
+          <w:i/>
+          <w:lang w:val="es-AR"/>
+        </w:rPr>
+        <w:t xml:space="preserve"> </w:t>
+      </w:r>
+      <w:r>
+        <w:rPr>
+          <w:i/>
+          <w:lang w:val="es-AR"/>
+        </w:rPr>
+        <w:t>A su vez, el proceso tampoco podrá iniciarse si el ganador del mes anterior no tiene su cuenta cancelada.</w:t>
+      </w:r>
+      <w:bookmarkStart w:id="10" w:name="_GoBack"/>
+      <w:bookmarkEnd w:id="10"/>
     </w:p>
     <w:p>
       <w:pPr>
@@ -6587,6 +6635,7 @@
         <w:rPr>
           <w:lang w:val="es-MX"/>
         </w:rPr>
+        <w:lastRenderedPageBreak/>
         <w:t>Alta usuario gobierno</w:t>
       </w:r>
     </w:p>
@@ -10186,7 +10235,6 @@
   <w:style w:type="character" w:default="1" w:styleId="Fuentedeprrafopredeter">
     <w:name w:val="Default Paragraph Font"/>
     <w:uiPriority w:val="1"/>
-    <w:semiHidden/>
     <w:unhideWhenUsed/>
   </w:style>
   <w:style w:type="table" w:default="1" w:styleId="Tablanormal">
@@ -10666,7 +10714,7 @@
 </file>
 
 <file path=customXml/itemProps1.xml><?xml version="1.0" encoding="utf-8"?>
-<ds:datastoreItem xmlns:ds="http://schemas.openxmlformats.org/officeDocument/2006/customXml" ds:itemID="{AE083DE3-4020-4E3C-8B53-D6248CF31737}">
+<ds:datastoreItem xmlns:ds="http://schemas.openxmlformats.org/officeDocument/2006/customXml" ds:itemID="{B30A5AC3-A734-47E6-8C4D-8C0438524314}">
   <ds:schemaRefs>
     <ds:schemaRef ds:uri="http://schemas.openxmlformats.org/officeDocument/2006/bibliography"/>
   </ds:schemaRefs>

</xml_diff>